<commit_message>
Updated the Class-Diagrams and component diagram.
</commit_message>
<xml_diff>
--- a/poker/poker/Docs/Modeling.docx
+++ b/poker/poker/Docs/Modeling.docx
@@ -360,6 +360,16 @@
         </w:rPr>
       </w:pPr>
     </w:p>
+    <w:p>
+      <w:pPr>
+        <w:rPr>
+          <w:b/>
+          <w:bCs/>
+          <w:sz w:val="30"/>
+          <w:szCs w:val="30"/>
+        </w:rPr>
+      </w:pPr>
+    </w:p>
     <w:p/>
     <w:p>
       <w:pPr>
@@ -378,6 +388,7 @@
           <w:sz w:val="24"/>
           <w:szCs w:val="24"/>
         </w:rPr>
+        <w:lastRenderedPageBreak/>
         <w:t xml:space="preserve">Use case </w:t>
       </w:r>
       <w:proofErr w:type="gramStart"/>
@@ -446,7 +457,6 @@
           <w:sz w:val="24"/>
           <w:szCs w:val="24"/>
         </w:rPr>
-        <w:lastRenderedPageBreak/>
         <w:t>Description :</w:t>
       </w:r>
       <w:proofErr w:type="gramEnd"/>
@@ -7488,70 +7498,6 @@
     <w:p/>
     <w:p/>
     <w:p/>
-    <w:p/>
-    <w:p>
-      <w:r>
-        <w:rPr>
-          <w:noProof/>
-        </w:rPr>
-        <w:lastRenderedPageBreak/>
-        <w:pict>
-          <v:shape id="_x0000_s1038" type="#_x0000_t75" style="position:absolute;margin-left:-.6pt;margin-top:20.65pt;width:483.9pt;height:649.35pt;z-index:-251638784;mso-position-horizontal-relative:text;mso-position-vertical-relative:text;mso-width-relative:page;mso-height-relative:page" wrapcoords="-44 0 -44 21575 21600 21575 21600 0 -44 0">
-            <v:imagedata r:id="rId21" o:title="ClassDiagram"/>
-          </v:shape>
-        </w:pict>
-      </w:r>
-      <w:r>
-        <w:t>Class Diagram:</w:t>
-      </w:r>
-    </w:p>
-    <w:p>
-      <w:r>
-        <w:br w:type="page"/>
-      </w:r>
-    </w:p>
-    <w:p>
-      <w:r>
-        <w:rPr>
-          <w:noProof/>
-        </w:rPr>
-        <w:lastRenderedPageBreak/>
-        <w:pict>
-          <v:shape id="_x0000_s1039" type="#_x0000_t75" style="position:absolute;margin-left:0;margin-top:14.4pt;width:457.05pt;height:307.2pt;z-index:-251636736;mso-position-horizontal:absolute;mso-position-horizontal-relative:text;mso-position-vertical:absolute;mso-position-vertical-relative:text;mso-width-relative:page;mso-height-relative:page">
-            <v:imagedata r:id="rId22" o:title="Componnent Diagram" cropbottom="25779f"/>
-          </v:shape>
-        </w:pict>
-      </w:r>
-      <w:r>
-        <w:t>Component Diagram:</w:t>
-      </w:r>
-    </w:p>
-    <w:p/>
-    <w:p/>
-    <w:p/>
-    <w:p/>
-    <w:p/>
-    <w:p/>
-    <w:p/>
-    <w:p/>
-    <w:p/>
-    <w:p/>
-    <w:p/>
-    <w:p/>
-    <w:p/>
-    <w:p/>
-    <w:p/>
-    <w:p/>
-    <w:p/>
-    <w:p/>
-    <w:p/>
-    <w:p/>
-    <w:p/>
-    <w:p/>
-    <w:p/>
-    <w:p/>
-    <w:p/>
-    <w:p/>
     <w:p>
       <w:r>
         <w:br w:type="page"/>
@@ -8095,6 +8041,924 @@
                 <pic:pic xmlns:pic="http://schemas.openxmlformats.org/drawingml/2006/picture">
                   <pic:nvPicPr>
                     <pic:cNvPr id="0" name="Picture 1" descr="C:\Users\Hen\AppData\Local\Microsoft\Windows\INetCacheContent.Word\change password_Email use-case.jpg"/>
+                    <pic:cNvPicPr>
+                      <a:picLocks noChangeAspect="1" noChangeArrowheads="1"/>
+                    </pic:cNvPicPr>
+                  </pic:nvPicPr>
+                  <pic:blipFill>
+                    <a:blip r:embed="rId21">
+                      <a:extLst>
+                        <a:ext uri="{28A0092B-C50C-407E-A947-70E740481C1C}">
+                          <a14:useLocalDpi xmlns:a14="http://schemas.microsoft.com/office/drawing/2010/main" val="0"/>
+                        </a:ext>
+                      </a:extLst>
+                    </a:blip>
+                    <a:srcRect/>
+                    <a:stretch>
+                      <a:fillRect/>
+                    </a:stretch>
+                  </pic:blipFill>
+                  <pic:spPr bwMode="auto">
+                    <a:xfrm>
+                      <a:off x="0" y="0"/>
+                      <a:ext cx="5251450" cy="5727700"/>
+                    </a:xfrm>
+                    <a:prstGeom prst="rect">
+                      <a:avLst/>
+                    </a:prstGeom>
+                    <a:noFill/>
+                    <a:ln>
+                      <a:noFill/>
+                    </a:ln>
+                  </pic:spPr>
+                </pic:pic>
+              </a:graphicData>
+            </a:graphic>
+          </wp:inline>
+        </w:drawing>
+      </w:r>
+      <w:r>
+        <w:br w:type="page"/>
+      </w:r>
+      <w:r>
+        <w:rPr>
+          <w:rFonts w:ascii="Calibri" w:eastAsia="Calibri" w:hAnsi="Calibri" w:cs="Arial"/>
+          <w:b/>
+          <w:bCs/>
+          <w:u w:val="single"/>
+        </w:rPr>
+        <w:lastRenderedPageBreak/>
+        <w:t>Use case name:</w:t>
+      </w:r>
+      <w:r>
+        <w:rPr>
+          <w:rFonts w:ascii="Calibri" w:eastAsia="Calibri" w:hAnsi="Calibri" w:cs="Arial"/>
+        </w:rPr>
+        <w:t xml:space="preserve"> game type policy.</w:t>
+      </w:r>
+    </w:p>
+    <w:p>
+      <w:pPr>
+        <w:rPr>
+          <w:rFonts w:ascii="Calibri" w:eastAsia="Calibri" w:hAnsi="Calibri" w:cs="Arial"/>
+        </w:rPr>
+      </w:pPr>
+      <w:r>
+        <w:rPr>
+          <w:rFonts w:ascii="Calibri" w:eastAsia="Calibri" w:hAnsi="Calibri" w:cs="Arial"/>
+          <w:b/>
+          <w:bCs/>
+          <w:u w:val="single"/>
+        </w:rPr>
+        <w:t>Description:</w:t>
+      </w:r>
+      <w:r>
+        <w:rPr>
+          <w:rFonts w:ascii="Calibri" w:eastAsia="Calibri" w:hAnsi="Calibri" w:cs="Arial"/>
+        </w:rPr>
+        <w:t xml:space="preserve"> describes the scenario of a user; that is logged into the system and chose to create a new game enters the preferences option, sets his game type policy: limit, no limit, pot limit.</w:t>
+      </w:r>
+    </w:p>
+    <w:p>
+      <w:pPr>
+        <w:rPr>
+          <w:rFonts w:ascii="Calibri" w:eastAsia="Calibri" w:hAnsi="Calibri" w:cs="Arial"/>
+        </w:rPr>
+      </w:pPr>
+      <w:r>
+        <w:rPr>
+          <w:rFonts w:ascii="Calibri" w:eastAsia="Calibri" w:hAnsi="Calibri" w:cs="Arial"/>
+          <w:b/>
+          <w:bCs/>
+          <w:u w:val="single"/>
+        </w:rPr>
+        <w:t>Actors:</w:t>
+      </w:r>
+      <w:r>
+        <w:rPr>
+          <w:rFonts w:ascii="Calibri" w:eastAsia="Calibri" w:hAnsi="Calibri" w:cs="Arial"/>
+        </w:rPr>
+        <w:t xml:space="preserve"> User, System.</w:t>
+      </w:r>
+    </w:p>
+    <w:p>
+      <w:pPr>
+        <w:rPr>
+          <w:rFonts w:ascii="Calibri" w:eastAsia="Calibri" w:hAnsi="Calibri" w:cs="Arial"/>
+        </w:rPr>
+      </w:pPr>
+      <w:r>
+        <w:rPr>
+          <w:rFonts w:ascii="Calibri" w:eastAsia="Calibri" w:hAnsi="Calibri" w:cs="Arial"/>
+          <w:b/>
+          <w:bCs/>
+          <w:u w:val="single"/>
+        </w:rPr>
+        <w:t>Pre-Conditions:</w:t>
+      </w:r>
+    </w:p>
+    <w:p>
+      <w:pPr>
+        <w:numPr>
+          <w:ilvl w:val="0"/>
+          <w:numId w:val="6"/>
+        </w:numPr>
+        <w:contextualSpacing/>
+        <w:rPr>
+          <w:rFonts w:ascii="Calibri" w:eastAsia="Calibri" w:hAnsi="Calibri" w:cs="Arial"/>
+        </w:rPr>
+      </w:pPr>
+      <w:r>
+        <w:rPr>
+          <w:rFonts w:ascii="Calibri" w:eastAsia="Calibri" w:hAnsi="Calibri" w:cs="Arial"/>
+        </w:rPr>
+        <w:t>The user is logged into the system.</w:t>
+      </w:r>
+    </w:p>
+    <w:p>
+      <w:pPr>
+        <w:numPr>
+          <w:ilvl w:val="0"/>
+          <w:numId w:val="6"/>
+        </w:numPr>
+        <w:contextualSpacing/>
+        <w:rPr>
+          <w:rFonts w:ascii="Calibri" w:eastAsia="Calibri" w:hAnsi="Calibri" w:cs="Arial"/>
+        </w:rPr>
+      </w:pPr>
+      <w:r>
+        <w:rPr>
+          <w:rFonts w:ascii="Calibri" w:eastAsia="Calibri" w:hAnsi="Calibri" w:cs="Arial"/>
+        </w:rPr>
+        <w:t>The user entered “create new game” option.</w:t>
+      </w:r>
+    </w:p>
+    <w:p>
+      <w:pPr>
+        <w:numPr>
+          <w:ilvl w:val="0"/>
+          <w:numId w:val="6"/>
+        </w:numPr>
+        <w:contextualSpacing/>
+        <w:rPr>
+          <w:rFonts w:ascii="Calibri" w:eastAsia="Calibri" w:hAnsi="Calibri" w:cs="Arial"/>
+        </w:rPr>
+      </w:pPr>
+      <w:r>
+        <w:rPr>
+          <w:rFonts w:ascii="Calibri" w:eastAsia="Calibri" w:hAnsi="Calibri" w:cs="Arial"/>
+        </w:rPr>
+        <w:t>The user entered the preferences option.</w:t>
+      </w:r>
+    </w:p>
+    <w:p>
+      <w:pPr>
+        <w:rPr>
+          <w:rFonts w:ascii="Calibri" w:eastAsia="Calibri" w:hAnsi="Calibri" w:cs="Arial"/>
+          <w:b/>
+          <w:bCs/>
+          <w:u w:val="single"/>
+        </w:rPr>
+      </w:pPr>
+      <w:r>
+        <w:rPr>
+          <w:rFonts w:ascii="Calibri" w:eastAsia="Calibri" w:hAnsi="Calibri" w:cs="Arial"/>
+          <w:b/>
+          <w:bCs/>
+          <w:u w:val="single"/>
+        </w:rPr>
+        <w:t>Post-Conditions:</w:t>
+      </w:r>
+    </w:p>
+    <w:p>
+      <w:pPr>
+        <w:rPr>
+          <w:rFonts w:ascii="Calibri" w:eastAsia="Calibri" w:hAnsi="Calibri" w:cs="Arial"/>
+        </w:rPr>
+      </w:pPr>
+      <w:r>
+        <w:rPr>
+          <w:rFonts w:ascii="Calibri" w:eastAsia="Calibri" w:hAnsi="Calibri" w:cs="Arial"/>
+        </w:rPr>
+        <w:t>None.</w:t>
+      </w:r>
+    </w:p>
+    <w:p>
+      <w:pPr>
+        <w:rPr>
+          <w:rFonts w:ascii="Calibri" w:eastAsia="Calibri" w:hAnsi="Calibri" w:cs="Arial"/>
+        </w:rPr>
+      </w:pPr>
+      <w:r>
+        <w:rPr>
+          <w:rFonts w:ascii="Calibri" w:eastAsia="Calibri" w:hAnsi="Calibri" w:cs="Arial"/>
+          <w:b/>
+          <w:bCs/>
+          <w:u w:val="single"/>
+        </w:rPr>
+        <w:t>Main success scenario:</w:t>
+      </w:r>
+    </w:p>
+    <w:p>
+      <w:pPr>
+        <w:numPr>
+          <w:ilvl w:val="0"/>
+          <w:numId w:val="8"/>
+        </w:numPr>
+        <w:contextualSpacing/>
+        <w:rPr>
+          <w:rFonts w:ascii="Calibri" w:eastAsia="Calibri" w:hAnsi="Calibri" w:cs="Arial"/>
+        </w:rPr>
+      </w:pPr>
+      <w:r>
+        <w:rPr>
+          <w:rFonts w:ascii="Calibri" w:eastAsia="Calibri" w:hAnsi="Calibri" w:cs="Arial"/>
+        </w:rPr>
+        <w:t>A user choses set game type policy option.</w:t>
+      </w:r>
+    </w:p>
+    <w:p>
+      <w:pPr>
+        <w:numPr>
+          <w:ilvl w:val="0"/>
+          <w:numId w:val="8"/>
+        </w:numPr>
+        <w:contextualSpacing/>
+        <w:rPr>
+          <w:rFonts w:ascii="Calibri" w:eastAsia="Calibri" w:hAnsi="Calibri" w:cs="Arial"/>
+        </w:rPr>
+      </w:pPr>
+      <w:r>
+        <w:rPr>
+          <w:rFonts w:ascii="Calibri" w:eastAsia="Calibri" w:hAnsi="Calibri" w:cs="Arial"/>
+        </w:rPr>
+        <w:t>The system presents the user with the options: limit, no limit, pot limit.</w:t>
+      </w:r>
+    </w:p>
+    <w:p>
+      <w:pPr>
+        <w:numPr>
+          <w:ilvl w:val="0"/>
+          <w:numId w:val="8"/>
+        </w:numPr>
+        <w:contextualSpacing/>
+        <w:rPr>
+          <w:rFonts w:ascii="Calibri" w:eastAsia="Calibri" w:hAnsi="Calibri" w:cs="Arial"/>
+        </w:rPr>
+      </w:pPr>
+      <w:r>
+        <w:rPr>
+          <w:rFonts w:ascii="Calibri" w:eastAsia="Calibri" w:hAnsi="Calibri" w:cs="Arial"/>
+        </w:rPr>
+        <w:t>The user choses the desired policy.</w:t>
+      </w:r>
+    </w:p>
+    <w:p>
+      <w:pPr>
+        <w:numPr>
+          <w:ilvl w:val="0"/>
+          <w:numId w:val="8"/>
+        </w:numPr>
+        <w:contextualSpacing/>
+        <w:rPr>
+          <w:rFonts w:ascii="Calibri" w:eastAsia="Calibri" w:hAnsi="Calibri" w:cs="Arial"/>
+        </w:rPr>
+      </w:pPr>
+      <w:r>
+        <w:rPr>
+          <w:rFonts w:ascii="Calibri" w:eastAsia="Calibri" w:hAnsi="Calibri" w:cs="Arial"/>
+        </w:rPr>
+        <w:t>the system indicates the user that his choice has been received.</w:t>
+      </w:r>
+    </w:p>
+    <w:p>
+      <w:pPr>
+        <w:rPr>
+          <w:rFonts w:ascii="Calibri" w:eastAsia="Calibri" w:hAnsi="Calibri" w:cs="Arial"/>
+          <w:b/>
+          <w:bCs/>
+          <w:u w:val="single"/>
+        </w:rPr>
+      </w:pPr>
+      <w:r>
+        <w:rPr>
+          <w:rFonts w:ascii="Calibri" w:eastAsia="Calibri" w:hAnsi="Calibri" w:cs="Arial"/>
+          <w:b/>
+          <w:bCs/>
+          <w:u w:val="single"/>
+        </w:rPr>
+        <w:t>Alternatives:</w:t>
+      </w:r>
+    </w:p>
+    <w:p>
+      <w:pPr>
+        <w:rPr>
+          <w:rFonts w:ascii="Calibri" w:eastAsia="Calibri" w:hAnsi="Calibri" w:cs="Arial"/>
+        </w:rPr>
+      </w:pPr>
+      <w:r>
+        <w:rPr>
+          <w:rFonts w:ascii="Calibri" w:eastAsia="Calibri" w:hAnsi="Calibri" w:cs="Arial"/>
+        </w:rPr>
+        <w:t>3. a.1 The user enters an invalid input.</w:t>
+      </w:r>
+      <w:r>
+        <w:rPr>
+          <w:rFonts w:ascii="Calibri" w:eastAsia="Calibri" w:hAnsi="Calibri" w:cs="Arial"/>
+        </w:rPr>
+        <w:br/>
+        <w:t>3. a.2 The system presents an error message.</w:t>
+      </w:r>
+      <w:r>
+        <w:rPr>
+          <w:rFonts w:ascii="Calibri" w:eastAsia="Calibri" w:hAnsi="Calibri" w:cs="Arial"/>
+        </w:rPr>
+        <w:br/>
+        <w:t>3. b.1 The user regrets and cancels the operation.</w:t>
+      </w:r>
+      <w:r>
+        <w:rPr>
+          <w:rFonts w:ascii="Calibri" w:eastAsia="Calibri" w:hAnsi="Calibri" w:cs="Arial"/>
+        </w:rPr>
+        <w:br/>
+        <w:t>3. b.2 The user returns to the Game-Center.</w:t>
+      </w:r>
+    </w:p>
+    <w:p>
+      <w:pPr>
+        <w:rPr>
+          <w:rFonts w:ascii="Calibri" w:eastAsia="Calibri" w:hAnsi="Calibri" w:cs="Arial"/>
+          <w:b/>
+          <w:bCs/>
+          <w:u w:val="single"/>
+        </w:rPr>
+      </w:pPr>
+    </w:p>
+    <w:p>
+      <w:pPr>
+        <w:rPr>
+          <w:rFonts w:ascii="Calibri" w:eastAsia="Calibri" w:hAnsi="Calibri" w:cs="Arial"/>
+          <w:b/>
+          <w:bCs/>
+          <w:u w:val="single"/>
+        </w:rPr>
+      </w:pPr>
+    </w:p>
+    <w:p>
+      <w:pPr>
+        <w:rPr>
+          <w:rFonts w:ascii="Calibri" w:eastAsia="Calibri" w:hAnsi="Calibri" w:cs="Arial"/>
+          <w:b/>
+          <w:bCs/>
+          <w:u w:val="single"/>
+        </w:rPr>
+      </w:pPr>
+    </w:p>
+    <w:p>
+      <w:pPr>
+        <w:rPr>
+          <w:rFonts w:ascii="Calibri" w:eastAsia="Calibri" w:hAnsi="Calibri" w:cs="Arial"/>
+          <w:b/>
+          <w:bCs/>
+          <w:u w:val="single"/>
+        </w:rPr>
+      </w:pPr>
+    </w:p>
+    <w:p>
+      <w:pPr>
+        <w:rPr>
+          <w:rFonts w:ascii="Calibri" w:eastAsia="Calibri" w:hAnsi="Calibri" w:cs="Arial"/>
+          <w:b/>
+          <w:bCs/>
+          <w:u w:val="single"/>
+        </w:rPr>
+      </w:pPr>
+    </w:p>
+    <w:p>
+      <w:pPr>
+        <w:rPr>
+          <w:rFonts w:ascii="Calibri" w:eastAsia="Calibri" w:hAnsi="Calibri" w:cs="Arial"/>
+          <w:b/>
+          <w:bCs/>
+          <w:u w:val="single"/>
+        </w:rPr>
+      </w:pPr>
+    </w:p>
+    <w:p>
+      <w:pPr>
+        <w:rPr>
+          <w:rFonts w:ascii="Calibri" w:eastAsia="Calibri" w:hAnsi="Calibri" w:cs="Arial"/>
+          <w:b/>
+          <w:bCs/>
+          <w:u w:val="single"/>
+        </w:rPr>
+      </w:pPr>
+    </w:p>
+    <w:p>
+      <w:pPr>
+        <w:rPr>
+          <w:rFonts w:ascii="Calibri" w:eastAsia="Calibri" w:hAnsi="Calibri" w:cs="Arial"/>
+          <w:b/>
+          <w:bCs/>
+          <w:u w:val="single"/>
+        </w:rPr>
+      </w:pPr>
+      <w:r>
+        <w:rPr>
+          <w:noProof/>
+        </w:rPr>
+        <w:lastRenderedPageBreak/>
+        <w:drawing>
+          <wp:inline distT="0" distB="0" distL="0" distR="0" wp14:anchorId="2AE9F6C3" wp14:editId="6CAC5B2C">
+            <wp:extent cx="5251450" cy="5727700"/>
+            <wp:effectExtent l="0" t="0" r="6350" b="6350"/>
+            <wp:docPr id="8" name="Picture 8" descr="C:\Users\Hen\AppData\Local\Microsoft\Windows\INetCacheContent.Word\setGameTypePolicy_useCase.jpg"/>
+            <wp:cNvGraphicFramePr>
+              <a:graphicFrameLocks xmlns:a="http://schemas.openxmlformats.org/drawingml/2006/main" noChangeAspect="1"/>
+            </wp:cNvGraphicFramePr>
+            <a:graphic xmlns:a="http://schemas.openxmlformats.org/drawingml/2006/main">
+              <a:graphicData uri="http://schemas.openxmlformats.org/drawingml/2006/picture">
+                <pic:pic xmlns:pic="http://schemas.openxmlformats.org/drawingml/2006/picture">
+                  <pic:nvPicPr>
+                    <pic:cNvPr id="0" name="Picture 3" descr="C:\Users\Hen\AppData\Local\Microsoft\Windows\INetCacheContent.Word\setGameTypePolicy_useCase.jpg"/>
+                    <pic:cNvPicPr>
+                      <a:picLocks noChangeAspect="1" noChangeArrowheads="1"/>
+                    </pic:cNvPicPr>
+                  </pic:nvPicPr>
+                  <pic:blipFill>
+                    <a:blip r:embed="rId22">
+                      <a:extLst>
+                        <a:ext uri="{28A0092B-C50C-407E-A947-70E740481C1C}">
+                          <a14:useLocalDpi xmlns:a14="http://schemas.microsoft.com/office/drawing/2010/main" val="0"/>
+                        </a:ext>
+                      </a:extLst>
+                    </a:blip>
+                    <a:srcRect/>
+                    <a:stretch>
+                      <a:fillRect/>
+                    </a:stretch>
+                  </pic:blipFill>
+                  <pic:spPr bwMode="auto">
+                    <a:xfrm>
+                      <a:off x="0" y="0"/>
+                      <a:ext cx="5251450" cy="5727700"/>
+                    </a:xfrm>
+                    <a:prstGeom prst="rect">
+                      <a:avLst/>
+                    </a:prstGeom>
+                    <a:noFill/>
+                    <a:ln>
+                      <a:noFill/>
+                    </a:ln>
+                  </pic:spPr>
+                </pic:pic>
+              </a:graphicData>
+            </a:graphic>
+          </wp:inline>
+        </w:drawing>
+      </w:r>
+    </w:p>
+    <w:p>
+      <w:pPr>
+        <w:rPr>
+          <w:rFonts w:ascii="Calibri" w:eastAsia="Calibri" w:hAnsi="Calibri" w:cs="Arial"/>
+          <w:b/>
+          <w:bCs/>
+          <w:u w:val="single"/>
+        </w:rPr>
+      </w:pPr>
+    </w:p>
+    <w:p>
+      <w:pPr>
+        <w:rPr>
+          <w:rFonts w:ascii="Calibri" w:eastAsia="Calibri" w:hAnsi="Calibri" w:cs="Arial"/>
+          <w:b/>
+          <w:bCs/>
+          <w:u w:val="single"/>
+        </w:rPr>
+      </w:pPr>
+    </w:p>
+    <w:p>
+      <w:pPr>
+        <w:rPr>
+          <w:rFonts w:ascii="Calibri" w:eastAsia="Calibri" w:hAnsi="Calibri" w:cs="Arial"/>
+          <w:b/>
+          <w:bCs/>
+          <w:u w:val="single"/>
+        </w:rPr>
+      </w:pPr>
+    </w:p>
+    <w:p>
+      <w:pPr>
+        <w:rPr>
+          <w:rFonts w:ascii="Calibri" w:eastAsia="Calibri" w:hAnsi="Calibri" w:cs="Arial"/>
+          <w:b/>
+          <w:bCs/>
+          <w:u w:val="single"/>
+        </w:rPr>
+      </w:pPr>
+    </w:p>
+    <w:p>
+      <w:pPr>
+        <w:rPr>
+          <w:rFonts w:ascii="Calibri" w:eastAsia="Calibri" w:hAnsi="Calibri" w:cs="Arial"/>
+          <w:b/>
+          <w:bCs/>
+          <w:u w:val="single"/>
+        </w:rPr>
+      </w:pPr>
+    </w:p>
+    <w:p>
+      <w:pPr>
+        <w:rPr>
+          <w:rFonts w:ascii="Calibri" w:eastAsia="Calibri" w:hAnsi="Calibri" w:cs="Arial"/>
+          <w:b/>
+          <w:bCs/>
+          <w:u w:val="single"/>
+        </w:rPr>
+      </w:pPr>
+    </w:p>
+    <w:p>
+      <w:pPr>
+        <w:rPr>
+          <w:rFonts w:ascii="Calibri" w:eastAsia="Calibri" w:hAnsi="Calibri" w:cs="Arial"/>
+          <w:b/>
+          <w:bCs/>
+          <w:u w:val="single"/>
+        </w:rPr>
+      </w:pPr>
+    </w:p>
+    <w:p>
+      <w:pPr>
+        <w:rPr>
+          <w:rFonts w:ascii="Calibri" w:eastAsia="Calibri" w:hAnsi="Calibri" w:cs="Arial"/>
+          <w:b/>
+          <w:bCs/>
+          <w:u w:val="single"/>
+        </w:rPr>
+      </w:pPr>
+    </w:p>
+    <w:p>
+      <w:pPr>
+        <w:rPr>
+          <w:rFonts w:ascii="Calibri" w:eastAsia="Calibri" w:hAnsi="Calibri" w:cs="Arial"/>
+        </w:rPr>
+      </w:pPr>
+      <w:r>
+        <w:rPr>
+          <w:rFonts w:ascii="Calibri" w:eastAsia="Calibri" w:hAnsi="Calibri" w:cs="Arial"/>
+          <w:b/>
+          <w:bCs/>
+          <w:u w:val="single"/>
+        </w:rPr>
+        <w:lastRenderedPageBreak/>
+        <w:t>Use case name:</w:t>
+      </w:r>
+      <w:r>
+        <w:rPr>
+          <w:rFonts w:ascii="Calibri" w:eastAsia="Calibri" w:hAnsi="Calibri" w:cs="Arial"/>
+        </w:rPr>
+        <w:t xml:space="preserve"> Buy-In policy.</w:t>
+      </w:r>
+    </w:p>
+    <w:p>
+      <w:pPr>
+        <w:rPr>
+          <w:rFonts w:ascii="Calibri" w:eastAsia="Calibri" w:hAnsi="Calibri" w:cs="Arial"/>
+        </w:rPr>
+      </w:pPr>
+      <w:r>
+        <w:rPr>
+          <w:rFonts w:ascii="Calibri" w:eastAsia="Calibri" w:hAnsi="Calibri" w:cs="Arial"/>
+          <w:b/>
+          <w:bCs/>
+          <w:u w:val="single"/>
+        </w:rPr>
+        <w:t>Description:</w:t>
+      </w:r>
+      <w:r>
+        <w:rPr>
+          <w:rFonts w:ascii="Calibri" w:eastAsia="Calibri" w:hAnsi="Calibri" w:cs="Arial"/>
+        </w:rPr>
+        <w:t xml:space="preserve"> describes the scenario of a user; that is logged into the system and chose to create a new game enters the preferences option, sets his Buy-In policy – the cost of joining the game.</w:t>
+      </w:r>
+    </w:p>
+    <w:p>
+      <w:pPr>
+        <w:rPr>
+          <w:rFonts w:ascii="Calibri" w:eastAsia="Calibri" w:hAnsi="Calibri" w:cs="Arial"/>
+        </w:rPr>
+      </w:pPr>
+      <w:r>
+        <w:rPr>
+          <w:rFonts w:ascii="Calibri" w:eastAsia="Calibri" w:hAnsi="Calibri" w:cs="Arial"/>
+          <w:b/>
+          <w:bCs/>
+          <w:u w:val="single"/>
+        </w:rPr>
+        <w:t>Actors:</w:t>
+      </w:r>
+      <w:r>
+        <w:rPr>
+          <w:rFonts w:ascii="Calibri" w:eastAsia="Calibri" w:hAnsi="Calibri" w:cs="Arial"/>
+        </w:rPr>
+        <w:t xml:space="preserve"> User, System.</w:t>
+      </w:r>
+    </w:p>
+    <w:p>
+      <w:pPr>
+        <w:rPr>
+          <w:rFonts w:ascii="Calibri" w:eastAsia="Calibri" w:hAnsi="Calibri" w:cs="Arial"/>
+        </w:rPr>
+      </w:pPr>
+      <w:r>
+        <w:rPr>
+          <w:rFonts w:ascii="Calibri" w:eastAsia="Calibri" w:hAnsi="Calibri" w:cs="Arial"/>
+          <w:b/>
+          <w:bCs/>
+          <w:u w:val="single"/>
+        </w:rPr>
+        <w:t>Pre-Conditions:</w:t>
+      </w:r>
+    </w:p>
+    <w:p>
+      <w:pPr>
+        <w:numPr>
+          <w:ilvl w:val="0"/>
+          <w:numId w:val="9"/>
+        </w:numPr>
+        <w:contextualSpacing/>
+        <w:rPr>
+          <w:rFonts w:ascii="Calibri" w:eastAsia="Calibri" w:hAnsi="Calibri" w:cs="Arial"/>
+        </w:rPr>
+      </w:pPr>
+      <w:r>
+        <w:rPr>
+          <w:rFonts w:ascii="Calibri" w:eastAsia="Calibri" w:hAnsi="Calibri" w:cs="Arial"/>
+        </w:rPr>
+        <w:t>The user is logged into the system.</w:t>
+      </w:r>
+    </w:p>
+    <w:p>
+      <w:pPr>
+        <w:numPr>
+          <w:ilvl w:val="0"/>
+          <w:numId w:val="9"/>
+        </w:numPr>
+        <w:contextualSpacing/>
+        <w:rPr>
+          <w:rFonts w:ascii="Calibri" w:eastAsia="Calibri" w:hAnsi="Calibri" w:cs="Arial"/>
+        </w:rPr>
+      </w:pPr>
+      <w:r>
+        <w:rPr>
+          <w:rFonts w:ascii="Calibri" w:eastAsia="Calibri" w:hAnsi="Calibri" w:cs="Arial"/>
+        </w:rPr>
+        <w:t>The user entered “create new game” option.</w:t>
+      </w:r>
+    </w:p>
+    <w:p>
+      <w:pPr>
+        <w:numPr>
+          <w:ilvl w:val="0"/>
+          <w:numId w:val="9"/>
+        </w:numPr>
+        <w:contextualSpacing/>
+        <w:rPr>
+          <w:rFonts w:ascii="Calibri" w:eastAsia="Calibri" w:hAnsi="Calibri" w:cs="Arial"/>
+        </w:rPr>
+      </w:pPr>
+      <w:r>
+        <w:rPr>
+          <w:rFonts w:ascii="Calibri" w:eastAsia="Calibri" w:hAnsi="Calibri" w:cs="Arial"/>
+        </w:rPr>
+        <w:t>The user entered the preferences option.</w:t>
+      </w:r>
+    </w:p>
+    <w:p>
+      <w:pPr>
+        <w:rPr>
+          <w:rFonts w:ascii="Calibri" w:eastAsia="Calibri" w:hAnsi="Calibri" w:cs="Arial"/>
+          <w:b/>
+          <w:bCs/>
+          <w:u w:val="single"/>
+        </w:rPr>
+      </w:pPr>
+      <w:r>
+        <w:rPr>
+          <w:rFonts w:ascii="Calibri" w:eastAsia="Calibri" w:hAnsi="Calibri" w:cs="Arial"/>
+          <w:b/>
+          <w:bCs/>
+          <w:u w:val="single"/>
+        </w:rPr>
+        <w:t>Post-Conditions:</w:t>
+      </w:r>
+    </w:p>
+    <w:p>
+      <w:pPr>
+        <w:rPr>
+          <w:rFonts w:ascii="Calibri" w:eastAsia="Calibri" w:hAnsi="Calibri" w:cs="Arial"/>
+        </w:rPr>
+      </w:pPr>
+      <w:r>
+        <w:rPr>
+          <w:rFonts w:ascii="Calibri" w:eastAsia="Calibri" w:hAnsi="Calibri" w:cs="Arial"/>
+        </w:rPr>
+        <w:t>None.</w:t>
+      </w:r>
+    </w:p>
+    <w:p>
+      <w:pPr>
+        <w:rPr>
+          <w:rFonts w:ascii="Calibri" w:eastAsia="Calibri" w:hAnsi="Calibri" w:cs="Arial"/>
+        </w:rPr>
+      </w:pPr>
+      <w:r>
+        <w:rPr>
+          <w:rFonts w:ascii="Calibri" w:eastAsia="Calibri" w:hAnsi="Calibri" w:cs="Arial"/>
+          <w:b/>
+          <w:bCs/>
+          <w:u w:val="single"/>
+        </w:rPr>
+        <w:t>Main success scenario:</w:t>
+      </w:r>
+    </w:p>
+    <w:p>
+      <w:pPr>
+        <w:numPr>
+          <w:ilvl w:val="0"/>
+          <w:numId w:val="10"/>
+        </w:numPr>
+        <w:contextualSpacing/>
+        <w:rPr>
+          <w:rFonts w:ascii="Calibri" w:eastAsia="Calibri" w:hAnsi="Calibri" w:cs="Arial"/>
+        </w:rPr>
+      </w:pPr>
+      <w:r>
+        <w:rPr>
+          <w:rFonts w:ascii="Calibri" w:eastAsia="Calibri" w:hAnsi="Calibri" w:cs="Arial"/>
+        </w:rPr>
+        <w:t>A user choses set Buy-In policy option.</w:t>
+      </w:r>
+    </w:p>
+    <w:p>
+      <w:pPr>
+        <w:numPr>
+          <w:ilvl w:val="0"/>
+          <w:numId w:val="10"/>
+        </w:numPr>
+        <w:contextualSpacing/>
+        <w:rPr>
+          <w:rFonts w:ascii="Calibri" w:eastAsia="Calibri" w:hAnsi="Calibri" w:cs="Arial"/>
+        </w:rPr>
+      </w:pPr>
+      <w:r>
+        <w:rPr>
+          <w:rFonts w:ascii="Calibri" w:eastAsia="Calibri" w:hAnsi="Calibri" w:cs="Arial"/>
+        </w:rPr>
+        <w:t>The system presents the user with the Buy-In policy.</w:t>
+      </w:r>
+    </w:p>
+    <w:p>
+      <w:pPr>
+        <w:numPr>
+          <w:ilvl w:val="0"/>
+          <w:numId w:val="10"/>
+        </w:numPr>
+        <w:contextualSpacing/>
+        <w:rPr>
+          <w:rFonts w:ascii="Calibri" w:eastAsia="Calibri" w:hAnsi="Calibri" w:cs="Arial"/>
+        </w:rPr>
+      </w:pPr>
+      <w:r>
+        <w:rPr>
+          <w:rFonts w:ascii="Calibri" w:eastAsia="Calibri" w:hAnsi="Calibri" w:cs="Arial"/>
+        </w:rPr>
+        <w:t>The user enters the amount of money.</w:t>
+      </w:r>
+    </w:p>
+    <w:p>
+      <w:pPr>
+        <w:numPr>
+          <w:ilvl w:val="0"/>
+          <w:numId w:val="10"/>
+        </w:numPr>
+        <w:contextualSpacing/>
+        <w:rPr>
+          <w:rFonts w:ascii="Calibri" w:eastAsia="Calibri" w:hAnsi="Calibri" w:cs="Arial"/>
+        </w:rPr>
+      </w:pPr>
+      <w:r>
+        <w:rPr>
+          <w:rFonts w:ascii="Calibri" w:eastAsia="Calibri" w:hAnsi="Calibri" w:cs="Arial"/>
+        </w:rPr>
+        <w:t>the system indicates the user that his choice has been received.</w:t>
+      </w:r>
+    </w:p>
+    <w:p>
+      <w:pPr>
+        <w:rPr>
+          <w:rFonts w:ascii="Calibri" w:eastAsia="Calibri" w:hAnsi="Calibri" w:cs="Arial"/>
+          <w:b/>
+          <w:bCs/>
+          <w:u w:val="single"/>
+        </w:rPr>
+      </w:pPr>
+      <w:r>
+        <w:rPr>
+          <w:rFonts w:ascii="Calibri" w:eastAsia="Calibri" w:hAnsi="Calibri" w:cs="Arial"/>
+          <w:b/>
+          <w:bCs/>
+          <w:u w:val="single"/>
+        </w:rPr>
+        <w:t>Alternatives:</w:t>
+      </w:r>
+    </w:p>
+    <w:p>
+      <w:pPr>
+        <w:rPr>
+          <w:rFonts w:ascii="Calibri" w:eastAsia="Calibri" w:hAnsi="Calibri" w:cs="Arial"/>
+        </w:rPr>
+      </w:pPr>
+      <w:r>
+        <w:rPr>
+          <w:rFonts w:ascii="Calibri" w:eastAsia="Calibri" w:hAnsi="Calibri" w:cs="Arial"/>
+        </w:rPr>
+        <w:t>3. a.1 The user enters an invalid input.</w:t>
+      </w:r>
+      <w:r>
+        <w:rPr>
+          <w:rFonts w:ascii="Calibri" w:eastAsia="Calibri" w:hAnsi="Calibri" w:cs="Arial"/>
+        </w:rPr>
+        <w:br/>
+        <w:t>3. a.2 The system presents an error message.</w:t>
+      </w:r>
+      <w:r>
+        <w:rPr>
+          <w:rFonts w:ascii="Calibri" w:eastAsia="Calibri" w:hAnsi="Calibri" w:cs="Arial"/>
+        </w:rPr>
+        <w:br/>
+        <w:t>3. b.1 The user regrets and cancels the operation.</w:t>
+      </w:r>
+      <w:r>
+        <w:rPr>
+          <w:rFonts w:ascii="Calibri" w:eastAsia="Calibri" w:hAnsi="Calibri" w:cs="Arial"/>
+        </w:rPr>
+        <w:br/>
+        <w:t>3. b.2 The user returns to the Game-Center.</w:t>
+      </w:r>
+    </w:p>
+    <w:p>
+      <w:pPr>
+        <w:rPr>
+          <w:rFonts w:ascii="Calibri" w:eastAsia="Calibri" w:hAnsi="Calibri" w:cs="Arial"/>
+          <w:b/>
+          <w:bCs/>
+          <w:u w:val="single"/>
+        </w:rPr>
+      </w:pPr>
+    </w:p>
+    <w:p>
+      <w:pPr>
+        <w:rPr>
+          <w:rFonts w:ascii="Calibri" w:eastAsia="Calibri" w:hAnsi="Calibri" w:cs="Arial"/>
+          <w:b/>
+          <w:bCs/>
+          <w:u w:val="single"/>
+        </w:rPr>
+      </w:pPr>
+    </w:p>
+    <w:p>
+      <w:pPr>
+        <w:rPr>
+          <w:rFonts w:ascii="Calibri" w:eastAsia="Calibri" w:hAnsi="Calibri" w:cs="Arial"/>
+          <w:b/>
+          <w:bCs/>
+          <w:u w:val="single"/>
+        </w:rPr>
+      </w:pPr>
+      <w:r>
+        <w:rPr>
+          <w:rFonts w:ascii="Calibri" w:eastAsia="Calibri" w:hAnsi="Calibri" w:cs="Arial"/>
+          <w:b/>
+          <w:bCs/>
+          <w:noProof/>
+          <w:u w:val="single"/>
+        </w:rPr>
+        <w:lastRenderedPageBreak/>
+        <w:drawing>
+          <wp:inline distT="0" distB="0" distL="0" distR="0">
+            <wp:extent cx="5251450" cy="5727700"/>
+            <wp:effectExtent l="0" t="0" r="6350" b="6350"/>
+            <wp:docPr id="11" name="Picture 11" descr="C:\Users\Hen\AppData\Local\Microsoft\Windows\INetCacheContent.Word\BuyInPolicy_useCase.jpg"/>
+            <wp:cNvGraphicFramePr>
+              <a:graphicFrameLocks xmlns:a="http://schemas.openxmlformats.org/drawingml/2006/main" noChangeAspect="1"/>
+            </wp:cNvGraphicFramePr>
+            <a:graphic xmlns:a="http://schemas.openxmlformats.org/drawingml/2006/main">
+              <a:graphicData uri="http://schemas.openxmlformats.org/drawingml/2006/picture">
+                <pic:pic xmlns:pic="http://schemas.openxmlformats.org/drawingml/2006/picture">
+                  <pic:nvPicPr>
+                    <pic:cNvPr id="0" name="Picture 1" descr="C:\Users\Hen\AppData\Local\Microsoft\Windows\INetCacheContent.Word\BuyInPolicy_useCase.jpg"/>
                     <pic:cNvPicPr>
                       <a:picLocks noChangeAspect="1" noChangeArrowheads="1"/>
                     </pic:cNvPicPr>
@@ -8131,24 +8995,117 @@
           </wp:inline>
         </w:drawing>
       </w:r>
-      <w:r>
-        <w:br w:type="page"/>
-      </w:r>
-      <w:r>
-        <w:rPr>
-          <w:rFonts w:ascii="Calibri" w:eastAsia="Calibri" w:hAnsi="Calibri" w:cs="Arial"/>
-          <w:b/>
-          <w:bCs/>
-          <w:u w:val="single"/>
-        </w:rPr>
-        <w:lastRenderedPageBreak/>
+    </w:p>
+    <w:p>
+      <w:pPr>
+        <w:rPr>
+          <w:rFonts w:ascii="Calibri" w:eastAsia="Calibri" w:hAnsi="Calibri" w:cs="Arial"/>
+          <w:b/>
+          <w:bCs/>
+          <w:u w:val="single"/>
+        </w:rPr>
+      </w:pPr>
+    </w:p>
+    <w:p>
+      <w:pPr>
+        <w:rPr>
+          <w:rFonts w:ascii="Calibri" w:eastAsia="Calibri" w:hAnsi="Calibri" w:cs="Arial"/>
+          <w:b/>
+          <w:bCs/>
+          <w:u w:val="single"/>
+        </w:rPr>
+      </w:pPr>
+    </w:p>
+    <w:p>
+      <w:pPr>
+        <w:rPr>
+          <w:rFonts w:ascii="Calibri" w:eastAsia="Calibri" w:hAnsi="Calibri" w:cs="Arial"/>
+          <w:b/>
+          <w:bCs/>
+          <w:u w:val="single"/>
+        </w:rPr>
+      </w:pPr>
+    </w:p>
+    <w:p>
+      <w:pPr>
+        <w:rPr>
+          <w:rFonts w:ascii="Calibri" w:eastAsia="Calibri" w:hAnsi="Calibri" w:cs="Arial"/>
+          <w:b/>
+          <w:bCs/>
+          <w:u w:val="single"/>
+        </w:rPr>
+      </w:pPr>
+    </w:p>
+    <w:p>
+      <w:pPr>
+        <w:rPr>
+          <w:rFonts w:ascii="Calibri" w:eastAsia="Calibri" w:hAnsi="Calibri" w:cs="Arial"/>
+          <w:b/>
+          <w:bCs/>
+          <w:u w:val="single"/>
+        </w:rPr>
+      </w:pPr>
+    </w:p>
+    <w:p>
+      <w:pPr>
+        <w:rPr>
+          <w:rFonts w:ascii="Calibri" w:eastAsia="Calibri" w:hAnsi="Calibri" w:cs="Arial"/>
+          <w:b/>
+          <w:bCs/>
+          <w:u w:val="single"/>
+        </w:rPr>
+      </w:pPr>
+    </w:p>
+    <w:p>
+      <w:pPr>
+        <w:rPr>
+          <w:rFonts w:ascii="Calibri" w:eastAsia="Calibri" w:hAnsi="Calibri" w:cs="Arial"/>
+          <w:b/>
+          <w:bCs/>
+          <w:u w:val="single"/>
+        </w:rPr>
+      </w:pPr>
+    </w:p>
+    <w:p>
+      <w:pPr>
+        <w:rPr>
+          <w:rFonts w:ascii="Calibri" w:eastAsia="Calibri" w:hAnsi="Calibri" w:cs="Arial"/>
+          <w:b/>
+          <w:bCs/>
+          <w:u w:val="single"/>
+        </w:rPr>
+      </w:pPr>
+    </w:p>
+    <w:p>
+      <w:pPr>
+        <w:rPr>
+          <w:rFonts w:ascii="Calibri" w:eastAsia="Calibri" w:hAnsi="Calibri" w:cs="Arial"/>
+          <w:b/>
+          <w:bCs/>
+          <w:u w:val="single"/>
+        </w:rPr>
+      </w:pPr>
+    </w:p>
+    <w:p>
+      <w:pPr>
+        <w:rPr>
+          <w:rFonts w:ascii="Calibri" w:eastAsia="Calibri" w:hAnsi="Calibri" w:cs="Arial"/>
+        </w:rPr>
+      </w:pPr>
+      <w:r>
+        <w:rPr>
+          <w:rFonts w:ascii="Calibri" w:eastAsia="Calibri" w:hAnsi="Calibri" w:cs="Arial"/>
+          <w:b/>
+          <w:bCs/>
+          <w:u w:val="single"/>
+        </w:rPr>
         <w:t>Use case name:</w:t>
       </w:r>
       <w:r>
         <w:rPr>
           <w:rFonts w:ascii="Calibri" w:eastAsia="Calibri" w:hAnsi="Calibri" w:cs="Arial"/>
         </w:rPr>
-        <w:t xml:space="preserve"> game type policy.</w:t>
+        <w:t xml:space="preserve"> Chip policy.</w:t>
       </w:r>
     </w:p>
     <w:p>
@@ -8170,7 +9127,21 @@
         <w:rPr>
           <w:rFonts w:ascii="Calibri" w:eastAsia="Calibri" w:hAnsi="Calibri" w:cs="Arial"/>
         </w:rPr>
-        <w:t xml:space="preserve"> describes the scenario of a user; that is logged into the system and chose to create a new game enters the preferences option, sets his game type policy: limit, no limit, pot limit.</w:t>
+        <w:t xml:space="preserve"> describes the scenario of a user; that is logged into the system and chose to create a new game enters the preferences option, sets his Chip policy – the </w:t>
+      </w:r>
+      <w:proofErr w:type="gramStart"/>
+      <w:r>
+        <w:rPr>
+          <w:rFonts w:ascii="Calibri" w:eastAsia="Calibri" w:hAnsi="Calibri" w:cs="Arial"/>
+        </w:rPr>
+        <w:t>amount</w:t>
+      </w:r>
+      <w:proofErr w:type="gramEnd"/>
+      <w:r>
+        <w:rPr>
+          <w:rFonts w:ascii="Calibri" w:eastAsia="Calibri" w:hAnsi="Calibri" w:cs="Arial"/>
+        </w:rPr>
+        <w:t xml:space="preserve"> of chips each player is given (a zero value means real currency).</w:t>
       </w:r>
     </w:p>
     <w:p>
@@ -8215,7 +9186,7 @@
       <w:pPr>
         <w:numPr>
           <w:ilvl w:val="0"/>
-          <w:numId w:val="6"/>
+          <w:numId w:val="11"/>
         </w:numPr>
         <w:contextualSpacing/>
         <w:rPr>
@@ -8233,7 +9204,7 @@
       <w:pPr>
         <w:numPr>
           <w:ilvl w:val="0"/>
-          <w:numId w:val="6"/>
+          <w:numId w:val="11"/>
         </w:numPr>
         <w:contextualSpacing/>
         <w:rPr>
@@ -8251,7 +9222,7 @@
       <w:pPr>
         <w:numPr>
           <w:ilvl w:val="0"/>
-          <w:numId w:val="6"/>
+          <w:numId w:val="11"/>
         </w:numPr>
         <w:contextualSpacing/>
         <w:rPr>
@@ -8317,7 +9288,7 @@
       <w:pPr>
         <w:numPr>
           <w:ilvl w:val="0"/>
-          <w:numId w:val="8"/>
+          <w:numId w:val="12"/>
         </w:numPr>
         <w:contextualSpacing/>
         <w:rPr>
@@ -8328,14 +9299,14 @@
         <w:rPr>
           <w:rFonts w:ascii="Calibri" w:eastAsia="Calibri" w:hAnsi="Calibri" w:cs="Arial"/>
         </w:rPr>
-        <w:t>A user choses set game type policy option.</w:t>
-      </w:r>
-    </w:p>
-    <w:p>
-      <w:pPr>
-        <w:numPr>
-          <w:ilvl w:val="0"/>
-          <w:numId w:val="8"/>
+        <w:t>A user choses set Chip policy option.</w:t>
+      </w:r>
+    </w:p>
+    <w:p>
+      <w:pPr>
+        <w:numPr>
+          <w:ilvl w:val="0"/>
+          <w:numId w:val="12"/>
         </w:numPr>
         <w:contextualSpacing/>
         <w:rPr>
@@ -8346,14 +9317,14 @@
         <w:rPr>
           <w:rFonts w:ascii="Calibri" w:eastAsia="Calibri" w:hAnsi="Calibri" w:cs="Arial"/>
         </w:rPr>
-        <w:t>The system presents the user with the options: limit, no limit, pot limit.</w:t>
-      </w:r>
-    </w:p>
-    <w:p>
-      <w:pPr>
-        <w:numPr>
-          <w:ilvl w:val="0"/>
-          <w:numId w:val="8"/>
+        <w:t>The system presents the user with the Chip policy input option.</w:t>
+      </w:r>
+    </w:p>
+    <w:p>
+      <w:pPr>
+        <w:numPr>
+          <w:ilvl w:val="0"/>
+          <w:numId w:val="12"/>
         </w:numPr>
         <w:contextualSpacing/>
         <w:rPr>
@@ -8364,14 +9335,14 @@
         <w:rPr>
           <w:rFonts w:ascii="Calibri" w:eastAsia="Calibri" w:hAnsi="Calibri" w:cs="Arial"/>
         </w:rPr>
-        <w:t>The user choses the desired policy.</w:t>
-      </w:r>
-    </w:p>
-    <w:p>
-      <w:pPr>
-        <w:numPr>
-          <w:ilvl w:val="0"/>
-          <w:numId w:val="8"/>
+        <w:t>The user enters the amount chips.</w:t>
+      </w:r>
+    </w:p>
+    <w:p>
+      <w:pPr>
+        <w:numPr>
+          <w:ilvl w:val="0"/>
+          <w:numId w:val="12"/>
         </w:numPr>
         <w:contextualSpacing/>
         <w:rPr>
@@ -8497,36 +9468,20 @@
           <w:u w:val="single"/>
         </w:rPr>
       </w:pPr>
-    </w:p>
-    <w:p>
-      <w:pPr>
-        <w:rPr>
-          <w:rFonts w:ascii="Calibri" w:eastAsia="Calibri" w:hAnsi="Calibri" w:cs="Arial"/>
-          <w:b/>
-          <w:bCs/>
-          <w:u w:val="single"/>
-        </w:rPr>
-      </w:pPr>
-    </w:p>
-    <w:p>
-      <w:pPr>
-        <w:rPr>
-          <w:rFonts w:ascii="Calibri" w:eastAsia="Calibri" w:hAnsi="Calibri" w:cs="Arial"/>
-          <w:b/>
-          <w:bCs/>
-          <w:u w:val="single"/>
-        </w:rPr>
-      </w:pPr>
-      <w:r>
-        <w:rPr>
+      <w:r>
+        <w:rPr>
+          <w:rFonts w:ascii="Calibri" w:eastAsia="Calibri" w:hAnsi="Calibri" w:cs="Arial"/>
+          <w:b/>
+          <w:bCs/>
           <w:noProof/>
+          <w:u w:val="single"/>
         </w:rPr>
         <w:lastRenderedPageBreak/>
         <w:drawing>
-          <wp:inline distT="0" distB="0" distL="0" distR="0" wp14:anchorId="2AE9F6C3" wp14:editId="6CAC5B2C">
+          <wp:inline distT="0" distB="0" distL="0" distR="0">
             <wp:extent cx="5251450" cy="5727700"/>
             <wp:effectExtent l="0" t="0" r="6350" b="6350"/>
-            <wp:docPr id="8" name="Picture 8" descr="C:\Users\Hen\AppData\Local\Microsoft\Windows\INetCacheContent.Word\setGameTypePolicy_useCase.jpg"/>
+            <wp:docPr id="19" name="Picture 19" descr="C:\Users\Hen\AppData\Local\Microsoft\Windows\INetCacheContent.Word\change Chip policy use-case.jpg"/>
             <wp:cNvGraphicFramePr>
               <a:graphicFrameLocks xmlns:a="http://schemas.openxmlformats.org/drawingml/2006/main" noChangeAspect="1"/>
             </wp:cNvGraphicFramePr>
@@ -8534,7 +9489,7 @@
               <a:graphicData uri="http://schemas.openxmlformats.org/drawingml/2006/picture">
                 <pic:pic xmlns:pic="http://schemas.openxmlformats.org/drawingml/2006/picture">
                   <pic:nvPicPr>
-                    <pic:cNvPr id="0" name="Picture 3" descr="C:\Users\Hen\AppData\Local\Microsoft\Windows\INetCacheContent.Word\setGameTypePolicy_useCase.jpg"/>
+                    <pic:cNvPr id="0" name="Picture 3" descr="C:\Users\Hen\AppData\Local\Microsoft\Windows\INetCacheContent.Word\change Chip policy use-case.jpg"/>
                     <pic:cNvPicPr>
                       <a:picLocks noChangeAspect="1" noChangeArrowheads="1"/>
                     </pic:cNvPicPr>
@@ -8672,7 +9627,7 @@
         <w:rPr>
           <w:rFonts w:ascii="Calibri" w:eastAsia="Calibri" w:hAnsi="Calibri" w:cs="Arial"/>
         </w:rPr>
-        <w:t xml:space="preserve"> Buy-In policy.</w:t>
+        <w:t xml:space="preserve"> Minimum Bet.</w:t>
       </w:r>
     </w:p>
     <w:p>
@@ -8694,7 +9649,27 @@
         <w:rPr>
           <w:rFonts w:ascii="Calibri" w:eastAsia="Calibri" w:hAnsi="Calibri" w:cs="Arial"/>
         </w:rPr>
-        <w:t xml:space="preserve"> describes the scenario of a user; that is logged into the system and chose to create a new game enters the preferences option, sets his Buy-In policy – the cost of joining the game.</w:t>
+        <w:t xml:space="preserve"> describes the scenario of a user; that is logged into the system and chose to create a new game enters the preferences option, </w:t>
+      </w:r>
+      <w:r>
+        <w:rPr>
+          <w:rFonts w:ascii="Calibri" w:eastAsia="Calibri" w:hAnsi="Calibri" w:cs="Calibri"/>
+          <w:color w:val="000000"/>
+        </w:rPr>
+        <w:t>Chooses minimum bet (equals to the big blind)</w:t>
+      </w:r>
+      <w:r>
+        <w:rPr>
+          <w:rFonts w:ascii="ArialMT" w:eastAsia="Calibri" w:hAnsi="ArialMT" w:cs="Arial"/>
+          <w:color w:val="000000"/>
+        </w:rPr>
+        <w:t>.</w:t>
+      </w:r>
+      <w:r>
+        <w:rPr>
+          <w:rFonts w:ascii="Calibri" w:eastAsia="Calibri" w:hAnsi="Calibri" w:cs="Arial"/>
+        </w:rPr>
+        <w:t xml:space="preserve"> </w:t>
       </w:r>
     </w:p>
     <w:p>
@@ -8739,7 +9714,7 @@
       <w:pPr>
         <w:numPr>
           <w:ilvl w:val="0"/>
-          <w:numId w:val="9"/>
+          <w:numId w:val="14"/>
         </w:numPr>
         <w:contextualSpacing/>
         <w:rPr>
@@ -8757,7 +9732,7 @@
       <w:pPr>
         <w:numPr>
           <w:ilvl w:val="0"/>
-          <w:numId w:val="9"/>
+          <w:numId w:val="14"/>
         </w:numPr>
         <w:contextualSpacing/>
         <w:rPr>
@@ -8775,7 +9750,7 @@
       <w:pPr>
         <w:numPr>
           <w:ilvl w:val="0"/>
-          <w:numId w:val="9"/>
+          <w:numId w:val="14"/>
         </w:numPr>
         <w:contextualSpacing/>
         <w:rPr>
@@ -8810,15 +9785,20 @@
     </w:p>
     <w:p>
       <w:pPr>
-        <w:rPr>
-          <w:rFonts w:ascii="Calibri" w:eastAsia="Calibri" w:hAnsi="Calibri" w:cs="Arial"/>
-        </w:rPr>
-      </w:pPr>
-      <w:r>
-        <w:rPr>
-          <w:rFonts w:ascii="Calibri" w:eastAsia="Calibri" w:hAnsi="Calibri" w:cs="Arial"/>
-        </w:rPr>
-        <w:t>None.</w:t>
+        <w:numPr>
+          <w:ilvl w:val="0"/>
+          <w:numId w:val="13"/>
+        </w:numPr>
+        <w:contextualSpacing/>
+        <w:rPr>
+          <w:rFonts w:ascii="Calibri" w:eastAsia="Calibri" w:hAnsi="Calibri" w:cs="Arial"/>
+        </w:rPr>
+      </w:pPr>
+      <w:r>
+        <w:rPr>
+          <w:rFonts w:ascii="Calibri" w:eastAsia="Calibri" w:hAnsi="Calibri" w:cs="Arial"/>
+        </w:rPr>
+        <w:t>Big blind equals to the minimum bet.</w:t>
       </w:r>
     </w:p>
     <w:p>
@@ -8841,7 +9821,7 @@
       <w:pPr>
         <w:numPr>
           <w:ilvl w:val="0"/>
-          <w:numId w:val="10"/>
+          <w:numId w:val="15"/>
         </w:numPr>
         <w:contextualSpacing/>
         <w:rPr>
@@ -8852,14 +9832,27 @@
         <w:rPr>
           <w:rFonts w:ascii="Calibri" w:eastAsia="Calibri" w:hAnsi="Calibri" w:cs="Arial"/>
         </w:rPr>
-        <w:t>A user choses set Buy-In policy option.</w:t>
-      </w:r>
-    </w:p>
-    <w:p>
-      <w:pPr>
-        <w:numPr>
-          <w:ilvl w:val="0"/>
-          <w:numId w:val="10"/>
+        <w:t xml:space="preserve">A user choses </w:t>
+      </w:r>
+      <w:r>
+        <w:rPr>
+          <w:rFonts w:ascii="Calibri" w:eastAsia="Calibri" w:hAnsi="Calibri" w:cs="Calibri"/>
+          <w:color w:val="000000"/>
+        </w:rPr>
+        <w:t xml:space="preserve">minimum bet </w:t>
+      </w:r>
+      <w:r>
+        <w:rPr>
+          <w:rFonts w:ascii="Calibri" w:eastAsia="Calibri" w:hAnsi="Calibri" w:cs="Arial"/>
+        </w:rPr>
+        <w:t>option.</w:t>
+      </w:r>
+    </w:p>
+    <w:p>
+      <w:pPr>
+        <w:numPr>
+          <w:ilvl w:val="0"/>
+          <w:numId w:val="15"/>
         </w:numPr>
         <w:contextualSpacing/>
         <w:rPr>
@@ -8870,14 +9863,14 @@
         <w:rPr>
           <w:rFonts w:ascii="Calibri" w:eastAsia="Calibri" w:hAnsi="Calibri" w:cs="Arial"/>
         </w:rPr>
-        <w:t>The system presents the user with the Buy-In policy.</w:t>
-      </w:r>
-    </w:p>
-    <w:p>
-      <w:pPr>
-        <w:numPr>
-          <w:ilvl w:val="0"/>
-          <w:numId w:val="10"/>
+        <w:t>The system presents the user with input option.</w:t>
+      </w:r>
+    </w:p>
+    <w:p>
+      <w:pPr>
+        <w:numPr>
+          <w:ilvl w:val="0"/>
+          <w:numId w:val="15"/>
         </w:numPr>
         <w:contextualSpacing/>
         <w:rPr>
@@ -8888,14 +9881,14 @@
         <w:rPr>
           <w:rFonts w:ascii="Calibri" w:eastAsia="Calibri" w:hAnsi="Calibri" w:cs="Arial"/>
         </w:rPr>
-        <w:t>The user enters the amount of money.</w:t>
-      </w:r>
-    </w:p>
-    <w:p>
-      <w:pPr>
-        <w:numPr>
-          <w:ilvl w:val="0"/>
-          <w:numId w:val="10"/>
+        <w:t>The user enters his desired minimum bet.</w:t>
+      </w:r>
+    </w:p>
+    <w:p>
+      <w:pPr>
+        <w:numPr>
+          <w:ilvl w:val="0"/>
+          <w:numId w:val="15"/>
         </w:numPr>
         <w:contextualSpacing/>
         <w:rPr>
@@ -8961,26 +9954,6 @@
         <w:br/>
         <w:t>3. b.2 The user returns to the Game-Center.</w:t>
       </w:r>
-    </w:p>
-    <w:p>
-      <w:pPr>
-        <w:rPr>
-          <w:rFonts w:ascii="Calibri" w:eastAsia="Calibri" w:hAnsi="Calibri" w:cs="Arial"/>
-          <w:b/>
-          <w:bCs/>
-          <w:u w:val="single"/>
-        </w:rPr>
-      </w:pPr>
-    </w:p>
-    <w:p>
-      <w:pPr>
-        <w:rPr>
-          <w:rFonts w:ascii="Calibri" w:eastAsia="Calibri" w:hAnsi="Calibri" w:cs="Arial"/>
-          <w:b/>
-          <w:bCs/>
-          <w:u w:val="single"/>
-        </w:rPr>
-      </w:pPr>
     </w:p>
     <w:p>
       <w:pPr>
@@ -9004,7 +9977,7 @@
           <wp:inline distT="0" distB="0" distL="0" distR="0">
             <wp:extent cx="5251450" cy="5727700"/>
             <wp:effectExtent l="0" t="0" r="6350" b="6350"/>
-            <wp:docPr id="11" name="Picture 11" descr="C:\Users\Hen\AppData\Local\Microsoft\Windows\INetCacheContent.Word\BuyInPolicy_useCase.jpg"/>
+            <wp:docPr id="21" name="Picture 21" descr="C:\Users\Hen\AppData\Local\Microsoft\Windows\INetCacheContent.Word\Minimum bet use-case.jpg"/>
             <wp:cNvGraphicFramePr>
               <a:graphicFrameLocks xmlns:a="http://schemas.openxmlformats.org/drawingml/2006/main" noChangeAspect="1"/>
             </wp:cNvGraphicFramePr>
@@ -9012,7 +9985,7 @@
               <a:graphicData uri="http://schemas.openxmlformats.org/drawingml/2006/picture">
                 <pic:pic xmlns:pic="http://schemas.openxmlformats.org/drawingml/2006/picture">
                   <pic:nvPicPr>
-                    <pic:cNvPr id="0" name="Picture 1" descr="C:\Users\Hen\AppData\Local\Microsoft\Windows\INetCacheContent.Word\BuyInPolicy_useCase.jpg"/>
+                    <pic:cNvPr id="0" name="Picture 5" descr="C:\Users\Hen\AppData\Local\Microsoft\Windows\INetCacheContent.Word\Minimum bet use-case.jpg"/>
                     <pic:cNvPicPr>
                       <a:picLocks noChangeAspect="1" noChangeArrowheads="1"/>
                     </pic:cNvPicPr>
@@ -9134,1033 +10107,6 @@
       <w:pPr>
         <w:rPr>
           <w:rFonts w:ascii="Calibri" w:eastAsia="Calibri" w:hAnsi="Calibri" w:cs="Arial"/>
-          <w:b/>
-          <w:bCs/>
-          <w:u w:val="single"/>
-        </w:rPr>
-      </w:pPr>
-    </w:p>
-    <w:p>
-      <w:pPr>
-        <w:rPr>
-          <w:rFonts w:ascii="Calibri" w:eastAsia="Calibri" w:hAnsi="Calibri" w:cs="Arial"/>
-        </w:rPr>
-      </w:pPr>
-      <w:r>
-        <w:rPr>
-          <w:rFonts w:ascii="Calibri" w:eastAsia="Calibri" w:hAnsi="Calibri" w:cs="Arial"/>
-          <w:b/>
-          <w:bCs/>
-          <w:u w:val="single"/>
-        </w:rPr>
-        <w:t>Use case name:</w:t>
-      </w:r>
-      <w:r>
-        <w:rPr>
-          <w:rFonts w:ascii="Calibri" w:eastAsia="Calibri" w:hAnsi="Calibri" w:cs="Arial"/>
-        </w:rPr>
-        <w:t xml:space="preserve"> Chip policy.</w:t>
-      </w:r>
-    </w:p>
-    <w:p>
-      <w:pPr>
-        <w:rPr>
-          <w:rFonts w:ascii="Calibri" w:eastAsia="Calibri" w:hAnsi="Calibri" w:cs="Arial"/>
-        </w:rPr>
-      </w:pPr>
-      <w:r>
-        <w:rPr>
-          <w:rFonts w:ascii="Calibri" w:eastAsia="Calibri" w:hAnsi="Calibri" w:cs="Arial"/>
-          <w:b/>
-          <w:bCs/>
-          <w:u w:val="single"/>
-        </w:rPr>
-        <w:t>Description:</w:t>
-      </w:r>
-      <w:r>
-        <w:rPr>
-          <w:rFonts w:ascii="Calibri" w:eastAsia="Calibri" w:hAnsi="Calibri" w:cs="Arial"/>
-        </w:rPr>
-        <w:t xml:space="preserve"> describes the scenario of a user; that is logged into the system and chose to create a new game enters the preferences option, sets his Chip policy – the </w:t>
-      </w:r>
-      <w:proofErr w:type="gramStart"/>
-      <w:r>
-        <w:rPr>
-          <w:rFonts w:ascii="Calibri" w:eastAsia="Calibri" w:hAnsi="Calibri" w:cs="Arial"/>
-        </w:rPr>
-        <w:t>amount</w:t>
-      </w:r>
-      <w:proofErr w:type="gramEnd"/>
-      <w:r>
-        <w:rPr>
-          <w:rFonts w:ascii="Calibri" w:eastAsia="Calibri" w:hAnsi="Calibri" w:cs="Arial"/>
-        </w:rPr>
-        <w:t xml:space="preserve"> of chips each player is given (a zero value means real currency).</w:t>
-      </w:r>
-    </w:p>
-    <w:p>
-      <w:pPr>
-        <w:rPr>
-          <w:rFonts w:ascii="Calibri" w:eastAsia="Calibri" w:hAnsi="Calibri" w:cs="Arial"/>
-        </w:rPr>
-      </w:pPr>
-      <w:r>
-        <w:rPr>
-          <w:rFonts w:ascii="Calibri" w:eastAsia="Calibri" w:hAnsi="Calibri" w:cs="Arial"/>
-          <w:b/>
-          <w:bCs/>
-          <w:u w:val="single"/>
-        </w:rPr>
-        <w:t>Actors:</w:t>
-      </w:r>
-      <w:r>
-        <w:rPr>
-          <w:rFonts w:ascii="Calibri" w:eastAsia="Calibri" w:hAnsi="Calibri" w:cs="Arial"/>
-        </w:rPr>
-        <w:t xml:space="preserve"> User, System.</w:t>
-      </w:r>
-    </w:p>
-    <w:p>
-      <w:pPr>
-        <w:rPr>
-          <w:rFonts w:ascii="Calibri" w:eastAsia="Calibri" w:hAnsi="Calibri" w:cs="Arial"/>
-        </w:rPr>
-      </w:pPr>
-      <w:r>
-        <w:rPr>
-          <w:rFonts w:ascii="Calibri" w:eastAsia="Calibri" w:hAnsi="Calibri" w:cs="Arial"/>
-          <w:b/>
-          <w:bCs/>
-          <w:u w:val="single"/>
-        </w:rPr>
-        <w:t>Pre-Conditions:</w:t>
-      </w:r>
-    </w:p>
-    <w:p>
-      <w:pPr>
-        <w:numPr>
-          <w:ilvl w:val="0"/>
-          <w:numId w:val="11"/>
-        </w:numPr>
-        <w:contextualSpacing/>
-        <w:rPr>
-          <w:rFonts w:ascii="Calibri" w:eastAsia="Calibri" w:hAnsi="Calibri" w:cs="Arial"/>
-        </w:rPr>
-      </w:pPr>
-      <w:r>
-        <w:rPr>
-          <w:rFonts w:ascii="Calibri" w:eastAsia="Calibri" w:hAnsi="Calibri" w:cs="Arial"/>
-        </w:rPr>
-        <w:t>The user is logged into the system.</w:t>
-      </w:r>
-    </w:p>
-    <w:p>
-      <w:pPr>
-        <w:numPr>
-          <w:ilvl w:val="0"/>
-          <w:numId w:val="11"/>
-        </w:numPr>
-        <w:contextualSpacing/>
-        <w:rPr>
-          <w:rFonts w:ascii="Calibri" w:eastAsia="Calibri" w:hAnsi="Calibri" w:cs="Arial"/>
-        </w:rPr>
-      </w:pPr>
-      <w:r>
-        <w:rPr>
-          <w:rFonts w:ascii="Calibri" w:eastAsia="Calibri" w:hAnsi="Calibri" w:cs="Arial"/>
-        </w:rPr>
-        <w:t>The user entered “create new game” option.</w:t>
-      </w:r>
-    </w:p>
-    <w:p>
-      <w:pPr>
-        <w:numPr>
-          <w:ilvl w:val="0"/>
-          <w:numId w:val="11"/>
-        </w:numPr>
-        <w:contextualSpacing/>
-        <w:rPr>
-          <w:rFonts w:ascii="Calibri" w:eastAsia="Calibri" w:hAnsi="Calibri" w:cs="Arial"/>
-        </w:rPr>
-      </w:pPr>
-      <w:r>
-        <w:rPr>
-          <w:rFonts w:ascii="Calibri" w:eastAsia="Calibri" w:hAnsi="Calibri" w:cs="Arial"/>
-        </w:rPr>
-        <w:t>The user entered the preferences option.</w:t>
-      </w:r>
-    </w:p>
-    <w:p>
-      <w:pPr>
-        <w:rPr>
-          <w:rFonts w:ascii="Calibri" w:eastAsia="Calibri" w:hAnsi="Calibri" w:cs="Arial"/>
-          <w:b/>
-          <w:bCs/>
-          <w:u w:val="single"/>
-        </w:rPr>
-      </w:pPr>
-      <w:r>
-        <w:rPr>
-          <w:rFonts w:ascii="Calibri" w:eastAsia="Calibri" w:hAnsi="Calibri" w:cs="Arial"/>
-          <w:b/>
-          <w:bCs/>
-          <w:u w:val="single"/>
-        </w:rPr>
-        <w:t>Post-Conditions:</w:t>
-      </w:r>
-    </w:p>
-    <w:p>
-      <w:pPr>
-        <w:rPr>
-          <w:rFonts w:ascii="Calibri" w:eastAsia="Calibri" w:hAnsi="Calibri" w:cs="Arial"/>
-        </w:rPr>
-      </w:pPr>
-      <w:r>
-        <w:rPr>
-          <w:rFonts w:ascii="Calibri" w:eastAsia="Calibri" w:hAnsi="Calibri" w:cs="Arial"/>
-        </w:rPr>
-        <w:t>None.</w:t>
-      </w:r>
-    </w:p>
-    <w:p>
-      <w:pPr>
-        <w:rPr>
-          <w:rFonts w:ascii="Calibri" w:eastAsia="Calibri" w:hAnsi="Calibri" w:cs="Arial"/>
-        </w:rPr>
-      </w:pPr>
-      <w:r>
-        <w:rPr>
-          <w:rFonts w:ascii="Calibri" w:eastAsia="Calibri" w:hAnsi="Calibri" w:cs="Arial"/>
-          <w:b/>
-          <w:bCs/>
-          <w:u w:val="single"/>
-        </w:rPr>
-        <w:t>Main success scenario:</w:t>
-      </w:r>
-    </w:p>
-    <w:p>
-      <w:pPr>
-        <w:numPr>
-          <w:ilvl w:val="0"/>
-          <w:numId w:val="12"/>
-        </w:numPr>
-        <w:contextualSpacing/>
-        <w:rPr>
-          <w:rFonts w:ascii="Calibri" w:eastAsia="Calibri" w:hAnsi="Calibri" w:cs="Arial"/>
-        </w:rPr>
-      </w:pPr>
-      <w:r>
-        <w:rPr>
-          <w:rFonts w:ascii="Calibri" w:eastAsia="Calibri" w:hAnsi="Calibri" w:cs="Arial"/>
-        </w:rPr>
-        <w:t>A user choses set Chip policy option.</w:t>
-      </w:r>
-    </w:p>
-    <w:p>
-      <w:pPr>
-        <w:numPr>
-          <w:ilvl w:val="0"/>
-          <w:numId w:val="12"/>
-        </w:numPr>
-        <w:contextualSpacing/>
-        <w:rPr>
-          <w:rFonts w:ascii="Calibri" w:eastAsia="Calibri" w:hAnsi="Calibri" w:cs="Arial"/>
-        </w:rPr>
-      </w:pPr>
-      <w:r>
-        <w:rPr>
-          <w:rFonts w:ascii="Calibri" w:eastAsia="Calibri" w:hAnsi="Calibri" w:cs="Arial"/>
-        </w:rPr>
-        <w:t>The system presents the user with the Chip policy input option.</w:t>
-      </w:r>
-    </w:p>
-    <w:p>
-      <w:pPr>
-        <w:numPr>
-          <w:ilvl w:val="0"/>
-          <w:numId w:val="12"/>
-        </w:numPr>
-        <w:contextualSpacing/>
-        <w:rPr>
-          <w:rFonts w:ascii="Calibri" w:eastAsia="Calibri" w:hAnsi="Calibri" w:cs="Arial"/>
-        </w:rPr>
-      </w:pPr>
-      <w:r>
-        <w:rPr>
-          <w:rFonts w:ascii="Calibri" w:eastAsia="Calibri" w:hAnsi="Calibri" w:cs="Arial"/>
-        </w:rPr>
-        <w:t>The user enters the amount chips.</w:t>
-      </w:r>
-    </w:p>
-    <w:p>
-      <w:pPr>
-        <w:numPr>
-          <w:ilvl w:val="0"/>
-          <w:numId w:val="12"/>
-        </w:numPr>
-        <w:contextualSpacing/>
-        <w:rPr>
-          <w:rFonts w:ascii="Calibri" w:eastAsia="Calibri" w:hAnsi="Calibri" w:cs="Arial"/>
-        </w:rPr>
-      </w:pPr>
-      <w:r>
-        <w:rPr>
-          <w:rFonts w:ascii="Calibri" w:eastAsia="Calibri" w:hAnsi="Calibri" w:cs="Arial"/>
-        </w:rPr>
-        <w:t>the system indicates the user that his choice has been received.</w:t>
-      </w:r>
-    </w:p>
-    <w:p>
-      <w:pPr>
-        <w:rPr>
-          <w:rFonts w:ascii="Calibri" w:eastAsia="Calibri" w:hAnsi="Calibri" w:cs="Arial"/>
-          <w:b/>
-          <w:bCs/>
-          <w:u w:val="single"/>
-        </w:rPr>
-      </w:pPr>
-      <w:r>
-        <w:rPr>
-          <w:rFonts w:ascii="Calibri" w:eastAsia="Calibri" w:hAnsi="Calibri" w:cs="Arial"/>
-          <w:b/>
-          <w:bCs/>
-          <w:u w:val="single"/>
-        </w:rPr>
-        <w:t>Alternatives:</w:t>
-      </w:r>
-    </w:p>
-    <w:p>
-      <w:pPr>
-        <w:rPr>
-          <w:rFonts w:ascii="Calibri" w:eastAsia="Calibri" w:hAnsi="Calibri" w:cs="Arial"/>
-        </w:rPr>
-      </w:pPr>
-      <w:r>
-        <w:rPr>
-          <w:rFonts w:ascii="Calibri" w:eastAsia="Calibri" w:hAnsi="Calibri" w:cs="Arial"/>
-        </w:rPr>
-        <w:t>3. a.1 The user enters an invalid input.</w:t>
-      </w:r>
-      <w:r>
-        <w:rPr>
-          <w:rFonts w:ascii="Calibri" w:eastAsia="Calibri" w:hAnsi="Calibri" w:cs="Arial"/>
-        </w:rPr>
-        <w:br/>
-        <w:t>3. a.2 The system presents an error message.</w:t>
-      </w:r>
-      <w:r>
-        <w:rPr>
-          <w:rFonts w:ascii="Calibri" w:eastAsia="Calibri" w:hAnsi="Calibri" w:cs="Arial"/>
-        </w:rPr>
-        <w:br/>
-        <w:t>3. b.1 The user regrets and cancels the operation.</w:t>
-      </w:r>
-      <w:r>
-        <w:rPr>
-          <w:rFonts w:ascii="Calibri" w:eastAsia="Calibri" w:hAnsi="Calibri" w:cs="Arial"/>
-        </w:rPr>
-        <w:br/>
-        <w:t>3. b.2 The user returns to the Game-Center.</w:t>
-      </w:r>
-    </w:p>
-    <w:p>
-      <w:pPr>
-        <w:rPr>
-          <w:rFonts w:ascii="Calibri" w:eastAsia="Calibri" w:hAnsi="Calibri" w:cs="Arial"/>
-          <w:b/>
-          <w:bCs/>
-          <w:u w:val="single"/>
-        </w:rPr>
-      </w:pPr>
-    </w:p>
-    <w:p>
-      <w:pPr>
-        <w:rPr>
-          <w:rFonts w:ascii="Calibri" w:eastAsia="Calibri" w:hAnsi="Calibri" w:cs="Arial"/>
-          <w:b/>
-          <w:bCs/>
-          <w:u w:val="single"/>
-        </w:rPr>
-      </w:pPr>
-    </w:p>
-    <w:p>
-      <w:pPr>
-        <w:rPr>
-          <w:rFonts w:ascii="Calibri" w:eastAsia="Calibri" w:hAnsi="Calibri" w:cs="Arial"/>
-          <w:b/>
-          <w:bCs/>
-          <w:u w:val="single"/>
-        </w:rPr>
-      </w:pPr>
-    </w:p>
-    <w:p>
-      <w:pPr>
-        <w:rPr>
-          <w:rFonts w:ascii="Calibri" w:eastAsia="Calibri" w:hAnsi="Calibri" w:cs="Arial"/>
-          <w:b/>
-          <w:bCs/>
-          <w:u w:val="single"/>
-        </w:rPr>
-      </w:pPr>
-    </w:p>
-    <w:p>
-      <w:pPr>
-        <w:rPr>
-          <w:rFonts w:ascii="Calibri" w:eastAsia="Calibri" w:hAnsi="Calibri" w:cs="Arial"/>
-          <w:b/>
-          <w:bCs/>
-          <w:u w:val="single"/>
-        </w:rPr>
-      </w:pPr>
-    </w:p>
-    <w:p>
-      <w:pPr>
-        <w:rPr>
-          <w:rFonts w:ascii="Calibri" w:eastAsia="Calibri" w:hAnsi="Calibri" w:cs="Arial"/>
-          <w:b/>
-          <w:bCs/>
-          <w:u w:val="single"/>
-        </w:rPr>
-      </w:pPr>
-      <w:r>
-        <w:rPr>
-          <w:rFonts w:ascii="Calibri" w:eastAsia="Calibri" w:hAnsi="Calibri" w:cs="Arial"/>
-          <w:b/>
-          <w:bCs/>
-          <w:noProof/>
-          <w:u w:val="single"/>
-        </w:rPr>
-        <w:lastRenderedPageBreak/>
-        <w:drawing>
-          <wp:inline distT="0" distB="0" distL="0" distR="0">
-            <wp:extent cx="5251450" cy="5727700"/>
-            <wp:effectExtent l="0" t="0" r="6350" b="6350"/>
-            <wp:docPr id="19" name="Picture 19" descr="C:\Users\Hen\AppData\Local\Microsoft\Windows\INetCacheContent.Word\change Chip policy use-case.jpg"/>
-            <wp:cNvGraphicFramePr>
-              <a:graphicFrameLocks xmlns:a="http://schemas.openxmlformats.org/drawingml/2006/main" noChangeAspect="1"/>
-            </wp:cNvGraphicFramePr>
-            <a:graphic xmlns:a="http://schemas.openxmlformats.org/drawingml/2006/main">
-              <a:graphicData uri="http://schemas.openxmlformats.org/drawingml/2006/picture">
-                <pic:pic xmlns:pic="http://schemas.openxmlformats.org/drawingml/2006/picture">
-                  <pic:nvPicPr>
-                    <pic:cNvPr id="0" name="Picture 3" descr="C:\Users\Hen\AppData\Local\Microsoft\Windows\INetCacheContent.Word\change Chip policy use-case.jpg"/>
-                    <pic:cNvPicPr>
-                      <a:picLocks noChangeAspect="1" noChangeArrowheads="1"/>
-                    </pic:cNvPicPr>
-                  </pic:nvPicPr>
-                  <pic:blipFill>
-                    <a:blip r:embed="rId26">
-                      <a:extLst>
-                        <a:ext uri="{28A0092B-C50C-407E-A947-70E740481C1C}">
-                          <a14:useLocalDpi xmlns:a14="http://schemas.microsoft.com/office/drawing/2010/main" val="0"/>
-                        </a:ext>
-                      </a:extLst>
-                    </a:blip>
-                    <a:srcRect/>
-                    <a:stretch>
-                      <a:fillRect/>
-                    </a:stretch>
-                  </pic:blipFill>
-                  <pic:spPr bwMode="auto">
-                    <a:xfrm>
-                      <a:off x="0" y="0"/>
-                      <a:ext cx="5251450" cy="5727700"/>
-                    </a:xfrm>
-                    <a:prstGeom prst="rect">
-                      <a:avLst/>
-                    </a:prstGeom>
-                    <a:noFill/>
-                    <a:ln>
-                      <a:noFill/>
-                    </a:ln>
-                  </pic:spPr>
-                </pic:pic>
-              </a:graphicData>
-            </a:graphic>
-          </wp:inline>
-        </w:drawing>
-      </w:r>
-    </w:p>
-    <w:p>
-      <w:pPr>
-        <w:rPr>
-          <w:rFonts w:ascii="Calibri" w:eastAsia="Calibri" w:hAnsi="Calibri" w:cs="Arial"/>
-          <w:b/>
-          <w:bCs/>
-          <w:u w:val="single"/>
-        </w:rPr>
-      </w:pPr>
-    </w:p>
-    <w:p>
-      <w:pPr>
-        <w:rPr>
-          <w:rFonts w:ascii="Calibri" w:eastAsia="Calibri" w:hAnsi="Calibri" w:cs="Arial"/>
-          <w:b/>
-          <w:bCs/>
-          <w:u w:val="single"/>
-        </w:rPr>
-      </w:pPr>
-    </w:p>
-    <w:p>
-      <w:pPr>
-        <w:rPr>
-          <w:rFonts w:ascii="Calibri" w:eastAsia="Calibri" w:hAnsi="Calibri" w:cs="Arial"/>
-          <w:b/>
-          <w:bCs/>
-          <w:u w:val="single"/>
-        </w:rPr>
-      </w:pPr>
-    </w:p>
-    <w:p>
-      <w:pPr>
-        <w:rPr>
-          <w:rFonts w:ascii="Calibri" w:eastAsia="Calibri" w:hAnsi="Calibri" w:cs="Arial"/>
-          <w:b/>
-          <w:bCs/>
-          <w:u w:val="single"/>
-        </w:rPr>
-      </w:pPr>
-    </w:p>
-    <w:p>
-      <w:pPr>
-        <w:rPr>
-          <w:rFonts w:ascii="Calibri" w:eastAsia="Calibri" w:hAnsi="Calibri" w:cs="Arial"/>
-          <w:b/>
-          <w:bCs/>
-          <w:u w:val="single"/>
-        </w:rPr>
-      </w:pPr>
-    </w:p>
-    <w:p>
-      <w:pPr>
-        <w:rPr>
-          <w:rFonts w:ascii="Calibri" w:eastAsia="Calibri" w:hAnsi="Calibri" w:cs="Arial"/>
-          <w:b/>
-          <w:bCs/>
-          <w:u w:val="single"/>
-        </w:rPr>
-      </w:pPr>
-    </w:p>
-    <w:p>
-      <w:pPr>
-        <w:rPr>
-          <w:rFonts w:ascii="Calibri" w:eastAsia="Calibri" w:hAnsi="Calibri" w:cs="Arial"/>
-          <w:b/>
-          <w:bCs/>
-          <w:u w:val="single"/>
-        </w:rPr>
-      </w:pPr>
-    </w:p>
-    <w:p>
-      <w:pPr>
-        <w:rPr>
-          <w:rFonts w:ascii="Calibri" w:eastAsia="Calibri" w:hAnsi="Calibri" w:cs="Arial"/>
-          <w:b/>
-          <w:bCs/>
-          <w:u w:val="single"/>
-        </w:rPr>
-      </w:pPr>
-    </w:p>
-    <w:p>
-      <w:pPr>
-        <w:rPr>
-          <w:rFonts w:ascii="Calibri" w:eastAsia="Calibri" w:hAnsi="Calibri" w:cs="Arial"/>
-        </w:rPr>
-      </w:pPr>
-      <w:r>
-        <w:rPr>
-          <w:rFonts w:ascii="Calibri" w:eastAsia="Calibri" w:hAnsi="Calibri" w:cs="Arial"/>
-          <w:b/>
-          <w:bCs/>
-          <w:u w:val="single"/>
-        </w:rPr>
-        <w:lastRenderedPageBreak/>
-        <w:t>Use case name:</w:t>
-      </w:r>
-      <w:r>
-        <w:rPr>
-          <w:rFonts w:ascii="Calibri" w:eastAsia="Calibri" w:hAnsi="Calibri" w:cs="Arial"/>
-        </w:rPr>
-        <w:t xml:space="preserve"> Minimum Bet.</w:t>
-      </w:r>
-    </w:p>
-    <w:p>
-      <w:pPr>
-        <w:rPr>
-          <w:rFonts w:ascii="Calibri" w:eastAsia="Calibri" w:hAnsi="Calibri" w:cs="Arial"/>
-        </w:rPr>
-      </w:pPr>
-      <w:r>
-        <w:rPr>
-          <w:rFonts w:ascii="Calibri" w:eastAsia="Calibri" w:hAnsi="Calibri" w:cs="Arial"/>
-          <w:b/>
-          <w:bCs/>
-          <w:u w:val="single"/>
-        </w:rPr>
-        <w:t>Description:</w:t>
-      </w:r>
-      <w:r>
-        <w:rPr>
-          <w:rFonts w:ascii="Calibri" w:eastAsia="Calibri" w:hAnsi="Calibri" w:cs="Arial"/>
-        </w:rPr>
-        <w:t xml:space="preserve"> describes the scenario of a user; that is logged into the system and chose to create a new game enters the preferences option, </w:t>
-      </w:r>
-      <w:r>
-        <w:rPr>
-          <w:rFonts w:ascii="Calibri" w:eastAsia="Calibri" w:hAnsi="Calibri" w:cs="Calibri"/>
-          <w:color w:val="000000"/>
-        </w:rPr>
-        <w:t>Chooses minimum bet (equals to the big blind)</w:t>
-      </w:r>
-      <w:r>
-        <w:rPr>
-          <w:rFonts w:ascii="ArialMT" w:eastAsia="Calibri" w:hAnsi="ArialMT" w:cs="Arial"/>
-          <w:color w:val="000000"/>
-        </w:rPr>
-        <w:t>.</w:t>
-      </w:r>
-      <w:r>
-        <w:rPr>
-          <w:rFonts w:ascii="Calibri" w:eastAsia="Calibri" w:hAnsi="Calibri" w:cs="Arial"/>
-        </w:rPr>
-        <w:t xml:space="preserve"> </w:t>
-      </w:r>
-    </w:p>
-    <w:p>
-      <w:pPr>
-        <w:rPr>
-          <w:rFonts w:ascii="Calibri" w:eastAsia="Calibri" w:hAnsi="Calibri" w:cs="Arial"/>
-        </w:rPr>
-      </w:pPr>
-      <w:r>
-        <w:rPr>
-          <w:rFonts w:ascii="Calibri" w:eastAsia="Calibri" w:hAnsi="Calibri" w:cs="Arial"/>
-          <w:b/>
-          <w:bCs/>
-          <w:u w:val="single"/>
-        </w:rPr>
-        <w:t>Actors:</w:t>
-      </w:r>
-      <w:r>
-        <w:rPr>
-          <w:rFonts w:ascii="Calibri" w:eastAsia="Calibri" w:hAnsi="Calibri" w:cs="Arial"/>
-        </w:rPr>
-        <w:t xml:space="preserve"> User, System.</w:t>
-      </w:r>
-    </w:p>
-    <w:p>
-      <w:pPr>
-        <w:rPr>
-          <w:rFonts w:ascii="Calibri" w:eastAsia="Calibri" w:hAnsi="Calibri" w:cs="Arial"/>
-        </w:rPr>
-      </w:pPr>
-      <w:r>
-        <w:rPr>
-          <w:rFonts w:ascii="Calibri" w:eastAsia="Calibri" w:hAnsi="Calibri" w:cs="Arial"/>
-          <w:b/>
-          <w:bCs/>
-          <w:u w:val="single"/>
-        </w:rPr>
-        <w:t>Pre-Conditions:</w:t>
-      </w:r>
-    </w:p>
-    <w:p>
-      <w:pPr>
-        <w:numPr>
-          <w:ilvl w:val="0"/>
-          <w:numId w:val="14"/>
-        </w:numPr>
-        <w:contextualSpacing/>
-        <w:rPr>
-          <w:rFonts w:ascii="Calibri" w:eastAsia="Calibri" w:hAnsi="Calibri" w:cs="Arial"/>
-        </w:rPr>
-      </w:pPr>
-      <w:r>
-        <w:rPr>
-          <w:rFonts w:ascii="Calibri" w:eastAsia="Calibri" w:hAnsi="Calibri" w:cs="Arial"/>
-        </w:rPr>
-        <w:t>The user is logged into the system.</w:t>
-      </w:r>
-    </w:p>
-    <w:p>
-      <w:pPr>
-        <w:numPr>
-          <w:ilvl w:val="0"/>
-          <w:numId w:val="14"/>
-        </w:numPr>
-        <w:contextualSpacing/>
-        <w:rPr>
-          <w:rFonts w:ascii="Calibri" w:eastAsia="Calibri" w:hAnsi="Calibri" w:cs="Arial"/>
-        </w:rPr>
-      </w:pPr>
-      <w:r>
-        <w:rPr>
-          <w:rFonts w:ascii="Calibri" w:eastAsia="Calibri" w:hAnsi="Calibri" w:cs="Arial"/>
-        </w:rPr>
-        <w:t>The user entered “create new game” option.</w:t>
-      </w:r>
-    </w:p>
-    <w:p>
-      <w:pPr>
-        <w:numPr>
-          <w:ilvl w:val="0"/>
-          <w:numId w:val="14"/>
-        </w:numPr>
-        <w:contextualSpacing/>
-        <w:rPr>
-          <w:rFonts w:ascii="Calibri" w:eastAsia="Calibri" w:hAnsi="Calibri" w:cs="Arial"/>
-        </w:rPr>
-      </w:pPr>
-      <w:r>
-        <w:rPr>
-          <w:rFonts w:ascii="Calibri" w:eastAsia="Calibri" w:hAnsi="Calibri" w:cs="Arial"/>
-        </w:rPr>
-        <w:t>The user entered the preferences option.</w:t>
-      </w:r>
-    </w:p>
-    <w:p>
-      <w:pPr>
-        <w:rPr>
-          <w:rFonts w:ascii="Calibri" w:eastAsia="Calibri" w:hAnsi="Calibri" w:cs="Arial"/>
-          <w:b/>
-          <w:bCs/>
-          <w:u w:val="single"/>
-        </w:rPr>
-      </w:pPr>
-      <w:r>
-        <w:rPr>
-          <w:rFonts w:ascii="Calibri" w:eastAsia="Calibri" w:hAnsi="Calibri" w:cs="Arial"/>
-          <w:b/>
-          <w:bCs/>
-          <w:u w:val="single"/>
-        </w:rPr>
-        <w:t>Post-Conditions:</w:t>
-      </w:r>
-    </w:p>
-    <w:p>
-      <w:pPr>
-        <w:numPr>
-          <w:ilvl w:val="0"/>
-          <w:numId w:val="13"/>
-        </w:numPr>
-        <w:contextualSpacing/>
-        <w:rPr>
-          <w:rFonts w:ascii="Calibri" w:eastAsia="Calibri" w:hAnsi="Calibri" w:cs="Arial"/>
-        </w:rPr>
-      </w:pPr>
-      <w:r>
-        <w:rPr>
-          <w:rFonts w:ascii="Calibri" w:eastAsia="Calibri" w:hAnsi="Calibri" w:cs="Arial"/>
-        </w:rPr>
-        <w:t>Big blind equals to the minimum bet.</w:t>
-      </w:r>
-    </w:p>
-    <w:p>
-      <w:pPr>
-        <w:rPr>
-          <w:rFonts w:ascii="Calibri" w:eastAsia="Calibri" w:hAnsi="Calibri" w:cs="Arial"/>
-        </w:rPr>
-      </w:pPr>
-      <w:r>
-        <w:rPr>
-          <w:rFonts w:ascii="Calibri" w:eastAsia="Calibri" w:hAnsi="Calibri" w:cs="Arial"/>
-          <w:b/>
-          <w:bCs/>
-          <w:u w:val="single"/>
-        </w:rPr>
-        <w:t>Main success scenario:</w:t>
-      </w:r>
-    </w:p>
-    <w:p>
-      <w:pPr>
-        <w:numPr>
-          <w:ilvl w:val="0"/>
-          <w:numId w:val="15"/>
-        </w:numPr>
-        <w:contextualSpacing/>
-        <w:rPr>
-          <w:rFonts w:ascii="Calibri" w:eastAsia="Calibri" w:hAnsi="Calibri" w:cs="Arial"/>
-        </w:rPr>
-      </w:pPr>
-      <w:r>
-        <w:rPr>
-          <w:rFonts w:ascii="Calibri" w:eastAsia="Calibri" w:hAnsi="Calibri" w:cs="Arial"/>
-        </w:rPr>
-        <w:t xml:space="preserve">A user choses </w:t>
-      </w:r>
-      <w:r>
-        <w:rPr>
-          <w:rFonts w:ascii="Calibri" w:eastAsia="Calibri" w:hAnsi="Calibri" w:cs="Calibri"/>
-          <w:color w:val="000000"/>
-        </w:rPr>
-        <w:t xml:space="preserve">minimum bet </w:t>
-      </w:r>
-      <w:r>
-        <w:rPr>
-          <w:rFonts w:ascii="Calibri" w:eastAsia="Calibri" w:hAnsi="Calibri" w:cs="Arial"/>
-        </w:rPr>
-        <w:t>option.</w:t>
-      </w:r>
-    </w:p>
-    <w:p>
-      <w:pPr>
-        <w:numPr>
-          <w:ilvl w:val="0"/>
-          <w:numId w:val="15"/>
-        </w:numPr>
-        <w:contextualSpacing/>
-        <w:rPr>
-          <w:rFonts w:ascii="Calibri" w:eastAsia="Calibri" w:hAnsi="Calibri" w:cs="Arial"/>
-        </w:rPr>
-      </w:pPr>
-      <w:r>
-        <w:rPr>
-          <w:rFonts w:ascii="Calibri" w:eastAsia="Calibri" w:hAnsi="Calibri" w:cs="Arial"/>
-        </w:rPr>
-        <w:t>The system presents the user with input option.</w:t>
-      </w:r>
-    </w:p>
-    <w:p>
-      <w:pPr>
-        <w:numPr>
-          <w:ilvl w:val="0"/>
-          <w:numId w:val="15"/>
-        </w:numPr>
-        <w:contextualSpacing/>
-        <w:rPr>
-          <w:rFonts w:ascii="Calibri" w:eastAsia="Calibri" w:hAnsi="Calibri" w:cs="Arial"/>
-        </w:rPr>
-      </w:pPr>
-      <w:r>
-        <w:rPr>
-          <w:rFonts w:ascii="Calibri" w:eastAsia="Calibri" w:hAnsi="Calibri" w:cs="Arial"/>
-        </w:rPr>
-        <w:t>The user enters his desired minimum bet.</w:t>
-      </w:r>
-    </w:p>
-    <w:p>
-      <w:pPr>
-        <w:numPr>
-          <w:ilvl w:val="0"/>
-          <w:numId w:val="15"/>
-        </w:numPr>
-        <w:contextualSpacing/>
-        <w:rPr>
-          <w:rFonts w:ascii="Calibri" w:eastAsia="Calibri" w:hAnsi="Calibri" w:cs="Arial"/>
-        </w:rPr>
-      </w:pPr>
-      <w:r>
-        <w:rPr>
-          <w:rFonts w:ascii="Calibri" w:eastAsia="Calibri" w:hAnsi="Calibri" w:cs="Arial"/>
-        </w:rPr>
-        <w:t>the system indicates the user that his choice has been received.</w:t>
-      </w:r>
-    </w:p>
-    <w:p>
-      <w:pPr>
-        <w:rPr>
-          <w:rFonts w:ascii="Calibri" w:eastAsia="Calibri" w:hAnsi="Calibri" w:cs="Arial"/>
-          <w:b/>
-          <w:bCs/>
-          <w:u w:val="single"/>
-        </w:rPr>
-      </w:pPr>
-      <w:r>
-        <w:rPr>
-          <w:rFonts w:ascii="Calibri" w:eastAsia="Calibri" w:hAnsi="Calibri" w:cs="Arial"/>
-          <w:b/>
-          <w:bCs/>
-          <w:u w:val="single"/>
-        </w:rPr>
-        <w:t>Alternatives:</w:t>
-      </w:r>
-    </w:p>
-    <w:p>
-      <w:pPr>
-        <w:rPr>
-          <w:rFonts w:ascii="Calibri" w:eastAsia="Calibri" w:hAnsi="Calibri" w:cs="Arial"/>
-        </w:rPr>
-      </w:pPr>
-      <w:r>
-        <w:rPr>
-          <w:rFonts w:ascii="Calibri" w:eastAsia="Calibri" w:hAnsi="Calibri" w:cs="Arial"/>
-        </w:rPr>
-        <w:t>3. a.1 The user enters an invalid input.</w:t>
-      </w:r>
-      <w:r>
-        <w:rPr>
-          <w:rFonts w:ascii="Calibri" w:eastAsia="Calibri" w:hAnsi="Calibri" w:cs="Arial"/>
-        </w:rPr>
-        <w:br/>
-        <w:t>3. a.2 The system presents an error message.</w:t>
-      </w:r>
-      <w:r>
-        <w:rPr>
-          <w:rFonts w:ascii="Calibri" w:eastAsia="Calibri" w:hAnsi="Calibri" w:cs="Arial"/>
-        </w:rPr>
-        <w:br/>
-        <w:t>3. b.1 The user regrets and cancels the operation.</w:t>
-      </w:r>
-      <w:r>
-        <w:rPr>
-          <w:rFonts w:ascii="Calibri" w:eastAsia="Calibri" w:hAnsi="Calibri" w:cs="Arial"/>
-        </w:rPr>
-        <w:br/>
-        <w:t>3. b.2 The user returns to the Game-Center.</w:t>
-      </w:r>
-    </w:p>
-    <w:p>
-      <w:pPr>
-        <w:rPr>
-          <w:rFonts w:ascii="Calibri" w:eastAsia="Calibri" w:hAnsi="Calibri" w:cs="Arial"/>
-          <w:b/>
-          <w:bCs/>
-          <w:u w:val="single"/>
-        </w:rPr>
-      </w:pPr>
-      <w:r>
-        <w:rPr>
-          <w:rFonts w:ascii="Calibri" w:eastAsia="Calibri" w:hAnsi="Calibri" w:cs="Arial"/>
-          <w:b/>
-          <w:bCs/>
-          <w:noProof/>
-          <w:u w:val="single"/>
-        </w:rPr>
-        <w:lastRenderedPageBreak/>
-        <w:drawing>
-          <wp:inline distT="0" distB="0" distL="0" distR="0">
-            <wp:extent cx="5251450" cy="5727700"/>
-            <wp:effectExtent l="0" t="0" r="6350" b="6350"/>
-            <wp:docPr id="21" name="Picture 21" descr="C:\Users\Hen\AppData\Local\Microsoft\Windows\INetCacheContent.Word\Minimum bet use-case.jpg"/>
-            <wp:cNvGraphicFramePr>
-              <a:graphicFrameLocks xmlns:a="http://schemas.openxmlformats.org/drawingml/2006/main" noChangeAspect="1"/>
-            </wp:cNvGraphicFramePr>
-            <a:graphic xmlns:a="http://schemas.openxmlformats.org/drawingml/2006/main">
-              <a:graphicData uri="http://schemas.openxmlformats.org/drawingml/2006/picture">
-                <pic:pic xmlns:pic="http://schemas.openxmlformats.org/drawingml/2006/picture">
-                  <pic:nvPicPr>
-                    <pic:cNvPr id="0" name="Picture 5" descr="C:\Users\Hen\AppData\Local\Microsoft\Windows\INetCacheContent.Word\Minimum bet use-case.jpg"/>
-                    <pic:cNvPicPr>
-                      <a:picLocks noChangeAspect="1" noChangeArrowheads="1"/>
-                    </pic:cNvPicPr>
-                  </pic:nvPicPr>
-                  <pic:blipFill>
-                    <a:blip r:embed="rId27">
-                      <a:extLst>
-                        <a:ext uri="{28A0092B-C50C-407E-A947-70E740481C1C}">
-                          <a14:useLocalDpi xmlns:a14="http://schemas.microsoft.com/office/drawing/2010/main" val="0"/>
-                        </a:ext>
-                      </a:extLst>
-                    </a:blip>
-                    <a:srcRect/>
-                    <a:stretch>
-                      <a:fillRect/>
-                    </a:stretch>
-                  </pic:blipFill>
-                  <pic:spPr bwMode="auto">
-                    <a:xfrm>
-                      <a:off x="0" y="0"/>
-                      <a:ext cx="5251450" cy="5727700"/>
-                    </a:xfrm>
-                    <a:prstGeom prst="rect">
-                      <a:avLst/>
-                    </a:prstGeom>
-                    <a:noFill/>
-                    <a:ln>
-                      <a:noFill/>
-                    </a:ln>
-                  </pic:spPr>
-                </pic:pic>
-              </a:graphicData>
-            </a:graphic>
-          </wp:inline>
-        </w:drawing>
-      </w:r>
-    </w:p>
-    <w:p>
-      <w:pPr>
-        <w:rPr>
-          <w:rFonts w:ascii="Calibri" w:eastAsia="Calibri" w:hAnsi="Calibri" w:cs="Arial"/>
-          <w:b/>
-          <w:bCs/>
-          <w:u w:val="single"/>
-        </w:rPr>
-      </w:pPr>
-    </w:p>
-    <w:p>
-      <w:pPr>
-        <w:rPr>
-          <w:rFonts w:ascii="Calibri" w:eastAsia="Calibri" w:hAnsi="Calibri" w:cs="Arial"/>
-          <w:b/>
-          <w:bCs/>
-          <w:u w:val="single"/>
-        </w:rPr>
-      </w:pPr>
-    </w:p>
-    <w:p>
-      <w:pPr>
-        <w:rPr>
-          <w:rFonts w:ascii="Calibri" w:eastAsia="Calibri" w:hAnsi="Calibri" w:cs="Arial"/>
-          <w:b/>
-          <w:bCs/>
-          <w:u w:val="single"/>
-        </w:rPr>
-      </w:pPr>
-    </w:p>
-    <w:p>
-      <w:pPr>
-        <w:rPr>
-          <w:rFonts w:ascii="Calibri" w:eastAsia="Calibri" w:hAnsi="Calibri" w:cs="Arial"/>
-          <w:b/>
-          <w:bCs/>
-          <w:u w:val="single"/>
-        </w:rPr>
-      </w:pPr>
-    </w:p>
-    <w:p>
-      <w:pPr>
-        <w:rPr>
-          <w:rFonts w:ascii="Calibri" w:eastAsia="Calibri" w:hAnsi="Calibri" w:cs="Arial"/>
-          <w:b/>
-          <w:bCs/>
-          <w:u w:val="single"/>
-        </w:rPr>
-      </w:pPr>
-    </w:p>
-    <w:p>
-      <w:pPr>
-        <w:rPr>
-          <w:rFonts w:ascii="Calibri" w:eastAsia="Calibri" w:hAnsi="Calibri" w:cs="Arial"/>
-          <w:b/>
-          <w:bCs/>
-          <w:u w:val="single"/>
-        </w:rPr>
-      </w:pPr>
-    </w:p>
-    <w:p>
-      <w:pPr>
-        <w:rPr>
-          <w:rFonts w:ascii="Calibri" w:eastAsia="Calibri" w:hAnsi="Calibri" w:cs="Arial"/>
-          <w:b/>
-          <w:bCs/>
-          <w:u w:val="single"/>
-        </w:rPr>
-      </w:pPr>
-    </w:p>
-    <w:p>
-      <w:pPr>
-        <w:rPr>
-          <w:rFonts w:ascii="Calibri" w:eastAsia="Calibri" w:hAnsi="Calibri" w:cs="Arial"/>
-          <w:b/>
-          <w:bCs/>
-          <w:u w:val="single"/>
-        </w:rPr>
-      </w:pPr>
-    </w:p>
-    <w:p>
-      <w:pPr>
-        <w:rPr>
-          <w:rFonts w:ascii="Calibri" w:eastAsia="Calibri" w:hAnsi="Calibri" w:cs="Arial"/>
         </w:rPr>
       </w:pPr>
       <w:r>
@@ -10519,7 +10465,7 @@
                     </pic:cNvPicPr>
                   </pic:nvPicPr>
                   <pic:blipFill>
-                    <a:blip r:embed="rId28">
+                    <a:blip r:embed="rId26">
                       <a:extLst>
                         <a:ext uri="{28A0092B-C50C-407E-A947-70E740481C1C}">
                           <a14:useLocalDpi xmlns:a14="http://schemas.microsoft.com/office/drawing/2010/main" val="0"/>
@@ -11013,7 +10959,7 @@
                     </pic:cNvPicPr>
                   </pic:nvPicPr>
                   <pic:blipFill>
-                    <a:blip r:embed="rId29">
+                    <a:blip r:embed="rId27">
                       <a:extLst>
                         <a:ext uri="{28A0092B-C50C-407E-A947-70E740481C1C}">
                           <a14:useLocalDpi xmlns:a14="http://schemas.microsoft.com/office/drawing/2010/main" val="0"/>
@@ -11241,7 +11187,7 @@
                     </pic:cNvPicPr>
                   </pic:nvPicPr>
                   <pic:blipFill>
-                    <a:blip r:embed="rId30">
+                    <a:blip r:embed="rId28">
                       <a:extLst>
                         <a:ext uri="{28A0092B-C50C-407E-A947-70E740481C1C}">
                           <a14:useLocalDpi xmlns:a14="http://schemas.microsoft.com/office/drawing/2010/main" val="0"/>
@@ -11498,7 +11444,7 @@
                     </pic:cNvPicPr>
                   </pic:nvPicPr>
                   <pic:blipFill>
-                    <a:blip r:embed="rId31">
+                    <a:blip r:embed="rId29">
                       <a:extLst>
                         <a:ext uri="{28A0092B-C50C-407E-A947-70E740481C1C}">
                           <a14:useLocalDpi xmlns:a14="http://schemas.microsoft.com/office/drawing/2010/main" val="0"/>
@@ -11753,7 +11699,7 @@
                     </pic:cNvPicPr>
                   </pic:nvPicPr>
                   <pic:blipFill>
-                    <a:blip r:embed="rId32">
+                    <a:blip r:embed="rId30">
                       <a:extLst>
                         <a:ext uri="{28A0092B-C50C-407E-A947-70E740481C1C}">
                           <a14:useLocalDpi xmlns:a14="http://schemas.microsoft.com/office/drawing/2010/main" val="0"/>
@@ -11795,76 +11741,491 @@
       </w:r>
     </w:p>
     <w:p>
+      <w:pPr>
+        <w:jc w:val="center"/>
+        <w:rPr>
+          <w:b/>
+          <w:bCs/>
+          <w:noProof/>
+          <w:u w:val="single"/>
+        </w:rPr>
+      </w:pPr>
+      <w:r>
+        <w:rPr>
+          <w:b/>
+          <w:bCs/>
+          <w:noProof/>
+          <w:u w:val="single"/>
+        </w:rPr>
+        <w:lastRenderedPageBreak/>
+        <w:t>Class Diagrams:</w:t>
+      </w:r>
+    </w:p>
+    <w:p>
+      <w:pPr>
+        <w:rPr>
+          <w:noProof/>
+          <w:u w:val="single"/>
+        </w:rPr>
+      </w:pPr>
+      <w:r>
+        <w:rPr>
+          <w:noProof/>
+        </w:rPr>
+        <w:pict>
+          <v:shape id="_x0000_s1040" type="#_x0000_t75" style="position:absolute;margin-left:-47.5pt;margin-top:27.3pt;width:575.5pt;height:597.5pt;z-index:251688960;mso-position-horizontal-relative:text;mso-position-vertical-relative:text;mso-width-relative:page;mso-height-relative:page">
+            <v:imagedata r:id="rId31" o:title="ClassDiagram%2520V3"/>
+            <w10:wrap type="square"/>
+          </v:shape>
+        </w:pict>
+      </w:r>
+      <w:r>
+        <w:rPr>
+          <w:noProof/>
+          <w:u w:val="single"/>
+        </w:rPr>
+        <w:t>Poker:</w:t>
+      </w:r>
+    </w:p>
+    <w:p>
+      <w:pPr>
+        <w:rPr>
+          <w:noProof/>
+          <w:u w:val="single"/>
+        </w:rPr>
+      </w:pPr>
+      <w:r>
+        <w:rPr>
+          <w:noProof/>
+        </w:rPr>
+        <w:lastRenderedPageBreak/>
+        <w:pict>
+          <v:shape id="_x0000_s1041" type="#_x0000_t75" style="position:absolute;margin-left:-71.05pt;margin-top:28.35pt;width:689pt;height:645.25pt;z-index:-251658241;mso-position-horizontal-relative:text;mso-position-vertical-relative:text;mso-width-relative:page;mso-height-relative:page">
+            <v:imagedata r:id="rId32" o:title="PokerClient_0"/>
+          </v:shape>
+        </w:pict>
+      </w:r>
+      <w:r>
+        <w:rPr>
+          <w:noProof/>
+          <w:u w:val="single"/>
+        </w:rPr>
+        <w:t>PokerCLient:</w:t>
+      </w:r>
+    </w:p>
+    <w:p>
+      <w:pPr>
+        <w:rPr>
+          <w:noProof/>
+          <w:u w:val="single"/>
+          <w:rtl/>
+        </w:rPr>
+      </w:pPr>
+    </w:p>
+    <w:p>
+      <w:pPr>
+        <w:rPr>
+          <w:b/>
+          <w:bCs/>
+          <w:u w:val="single"/>
+        </w:rPr>
+      </w:pPr>
+      <w:r>
+        <w:rPr>
+          <w:b/>
+          <w:bCs/>
+          <w:u w:val="single"/>
+        </w:rPr>
+        <w:t xml:space="preserve">                                                       </w:t>
+      </w:r>
+    </w:p>
+    <w:p>
+      <w:pPr>
+        <w:rPr>
+          <w:b/>
+          <w:bCs/>
+          <w:u w:val="single"/>
+        </w:rPr>
+      </w:pPr>
+    </w:p>
+    <w:p>
+      <w:pPr>
+        <w:rPr>
+          <w:b/>
+          <w:bCs/>
+          <w:u w:val="single"/>
+        </w:rPr>
+      </w:pPr>
+    </w:p>
+    <w:p>
+      <w:pPr>
+        <w:rPr>
+          <w:b/>
+          <w:bCs/>
+          <w:u w:val="single"/>
+        </w:rPr>
+      </w:pPr>
+    </w:p>
+    <w:p>
+      <w:pPr>
+        <w:rPr>
+          <w:b/>
+          <w:bCs/>
+          <w:u w:val="single"/>
+        </w:rPr>
+      </w:pPr>
+    </w:p>
+    <w:p>
+      <w:pPr>
+        <w:rPr>
+          <w:b/>
+          <w:bCs/>
+          <w:u w:val="single"/>
+        </w:rPr>
+      </w:pPr>
+    </w:p>
+    <w:p>
+      <w:pPr>
+        <w:rPr>
+          <w:b/>
+          <w:bCs/>
+          <w:u w:val="single"/>
+        </w:rPr>
+      </w:pPr>
+    </w:p>
+    <w:p>
+      <w:pPr>
+        <w:rPr>
+          <w:b/>
+          <w:bCs/>
+          <w:u w:val="single"/>
+        </w:rPr>
+      </w:pPr>
+    </w:p>
+    <w:p>
+      <w:pPr>
+        <w:rPr>
+          <w:b/>
+          <w:bCs/>
+          <w:u w:val="single"/>
+        </w:rPr>
+      </w:pPr>
+    </w:p>
+    <w:p>
+      <w:pPr>
+        <w:rPr>
+          <w:b/>
+          <w:bCs/>
+          <w:u w:val="single"/>
+        </w:rPr>
+      </w:pPr>
+    </w:p>
+    <w:p>
+      <w:pPr>
+        <w:rPr>
+          <w:b/>
+          <w:bCs/>
+          <w:u w:val="single"/>
+        </w:rPr>
+      </w:pPr>
+    </w:p>
+    <w:p>
+      <w:pPr>
+        <w:rPr>
+          <w:b/>
+          <w:bCs/>
+          <w:u w:val="single"/>
+        </w:rPr>
+      </w:pPr>
+    </w:p>
+    <w:p>
+      <w:pPr>
+        <w:rPr>
+          <w:b/>
+          <w:bCs/>
+          <w:u w:val="single"/>
+        </w:rPr>
+      </w:pPr>
+    </w:p>
+    <w:p>
+      <w:pPr>
+        <w:rPr>
+          <w:b/>
+          <w:bCs/>
+          <w:u w:val="single"/>
+        </w:rPr>
+      </w:pPr>
+    </w:p>
+    <w:p>
+      <w:pPr>
+        <w:rPr>
+          <w:b/>
+          <w:bCs/>
+          <w:u w:val="single"/>
+        </w:rPr>
+      </w:pPr>
+    </w:p>
+    <w:p>
+      <w:pPr>
+        <w:rPr>
+          <w:b/>
+          <w:bCs/>
+          <w:u w:val="single"/>
+        </w:rPr>
+      </w:pPr>
+    </w:p>
+    <w:p>
+      <w:pPr>
+        <w:rPr>
+          <w:b/>
+          <w:bCs/>
+          <w:u w:val="single"/>
+        </w:rPr>
+      </w:pPr>
+    </w:p>
+    <w:p>
+      <w:pPr>
+        <w:rPr>
+          <w:b/>
+          <w:bCs/>
+          <w:u w:val="single"/>
+        </w:rPr>
+      </w:pPr>
+    </w:p>
+    <w:p>
+      <w:pPr>
+        <w:rPr>
+          <w:b/>
+          <w:bCs/>
+          <w:u w:val="single"/>
+        </w:rPr>
+      </w:pPr>
+    </w:p>
+    <w:p>
+      <w:pPr>
+        <w:rPr>
+          <w:b/>
+          <w:bCs/>
+          <w:u w:val="single"/>
+        </w:rPr>
+      </w:pPr>
+    </w:p>
+    <w:p>
+      <w:pPr>
+        <w:rPr>
+          <w:b/>
+          <w:bCs/>
+          <w:u w:val="single"/>
+        </w:rPr>
+      </w:pPr>
+    </w:p>
+    <w:p>
+      <w:pPr>
+        <w:rPr>
+          <w:b/>
+          <w:bCs/>
+          <w:u w:val="single"/>
+        </w:rPr>
+      </w:pPr>
+    </w:p>
+    <w:p>
+      <w:pPr>
+        <w:rPr>
+          <w:b/>
+          <w:bCs/>
+          <w:u w:val="single"/>
+        </w:rPr>
+      </w:pPr>
+      <w:r>
+        <w:rPr>
+          <w:b/>
+          <w:bCs/>
+          <w:noProof/>
+          <w:u w:val="single"/>
+        </w:rPr>
+        <mc:AlternateContent>
+          <mc:Choice Requires="wps">
+            <w:drawing>
+              <wp:anchor distT="45720" distB="45720" distL="114300" distR="114300" simplePos="0" relativeHeight="251691008" behindDoc="0" locked="0" layoutInCell="1" allowOverlap="1">
+                <wp:simplePos x="0" y="0"/>
+                <wp:positionH relativeFrom="column">
+                  <wp:posOffset>3796030</wp:posOffset>
+                </wp:positionH>
+                <wp:positionV relativeFrom="paragraph">
+                  <wp:posOffset>248285</wp:posOffset>
+                </wp:positionV>
+                <wp:extent cx="2360930" cy="1404620"/>
+                <wp:effectExtent l="0" t="0" r="22860" b="11430"/>
+                <wp:wrapSquare wrapText="bothSides"/>
+                <wp:docPr id="217" name="Text Box 2"/>
+                <wp:cNvGraphicFramePr>
+                  <a:graphicFrameLocks xmlns:a="http://schemas.openxmlformats.org/drawingml/2006/main"/>
+                </wp:cNvGraphicFramePr>
+                <a:graphic xmlns:a="http://schemas.openxmlformats.org/drawingml/2006/main">
+                  <a:graphicData uri="http://schemas.microsoft.com/office/word/2010/wordprocessingShape">
+                    <wps:wsp>
+                      <wps:cNvSpPr txBox="1">
+                        <a:spLocks noChangeArrowheads="1"/>
+                      </wps:cNvSpPr>
+                      <wps:spPr bwMode="auto">
+                        <a:xfrm>
+                          <a:off x="0" y="0"/>
+                          <a:ext cx="2360930" cy="1404620"/>
+                        </a:xfrm>
+                        <a:prstGeom prst="rect">
+                          <a:avLst/>
+                        </a:prstGeom>
+                        <a:solidFill>
+                          <a:srgbClr val="FFFFFF"/>
+                        </a:solidFill>
+                        <a:ln w="9525">
+                          <a:solidFill>
+                            <a:srgbClr val="000000"/>
+                          </a:solidFill>
+                          <a:miter lim="800000"/>
+                          <a:headEnd/>
+                          <a:tailEnd/>
+                        </a:ln>
+                      </wps:spPr>
+                      <wps:txbx>
+                        <w:txbxContent>
+                          <w:p>
+                            <w:r>
+                              <w:t xml:space="preserve">The Poker and </w:t>
+                            </w:r>
+                            <w:proofErr w:type="spellStart"/>
+                            <w:r>
+                              <w:t>PokerClient</w:t>
+                            </w:r>
+                            <w:proofErr w:type="spellEnd"/>
+                            <w:r>
+                              <w:t xml:space="preserve"> communicate through TCP sockets, using String commands in the corresponding Server and Communication components.</w:t>
+                            </w:r>
+                          </w:p>
+                        </w:txbxContent>
+                      </wps:txbx>
+                      <wps:bodyPr rot="0" vert="horz" wrap="square" lIns="91440" tIns="45720" rIns="91440" bIns="45720" anchor="t" anchorCtr="0">
+                        <a:spAutoFit/>
+                      </wps:bodyPr>
+                    </wps:wsp>
+                  </a:graphicData>
+                </a:graphic>
+                <wp14:sizeRelH relativeFrom="margin">
+                  <wp14:pctWidth>40000</wp14:pctWidth>
+                </wp14:sizeRelH>
+                <wp14:sizeRelV relativeFrom="margin">
+                  <wp14:pctHeight>20000</wp14:pctHeight>
+                </wp14:sizeRelV>
+              </wp:anchor>
+            </w:drawing>
+          </mc:Choice>
+          <mc:Fallback>
+            <w:pict>
+              <v:shapetype id="_x0000_t202" coordsize="21600,21600" o:spt="202" path="m,l,21600r21600,l21600,xe">
+                <v:stroke joinstyle="miter"/>
+                <v:path gradientshapeok="t" o:connecttype="rect"/>
+              </v:shapetype>
+              <v:shape id="Text Box 2" o:spid="_x0000_s1026" type="#_x0000_t202" style="position:absolute;margin-left:298.9pt;margin-top:19.55pt;width:185.9pt;height:110.6pt;z-index:251691008;visibility:visible;mso-wrap-style:square;mso-width-percent:400;mso-height-percent:200;mso-wrap-distance-left:9pt;mso-wrap-distance-top:3.6pt;mso-wrap-distance-right:9pt;mso-wrap-distance-bottom:3.6pt;mso-position-horizontal:absolute;mso-position-horizontal-relative:text;mso-position-vertical:absolute;mso-position-vertical-relative:text;mso-width-percent:400;mso-height-percent:200;mso-width-relative:margin;mso-height-relative:margin;v-text-anchor:top" o:gfxdata="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">
+                <v:textbox style="mso-fit-shape-to-text:t">
+                  <w:txbxContent>
+                    <w:p>
+                      <w:r>
+                        <w:t xml:space="preserve">The Poker and </w:t>
+                      </w:r>
+                      <w:proofErr w:type="spellStart"/>
+                      <w:r>
+                        <w:t>PokerClient</w:t>
+                      </w:r>
+                      <w:proofErr w:type="spellEnd"/>
+                      <w:r>
+                        <w:t xml:space="preserve"> communicate through TCP sockets, using String commands in the corresponding Server and Communication components.</w:t>
+                      </w:r>
+                    </w:p>
+                  </w:txbxContent>
+                </v:textbox>
+                <w10:wrap type="square"/>
+              </v:shape>
+            </w:pict>
+          </mc:Fallback>
+        </mc:AlternateContent>
+      </w:r>
+    </w:p>
+    <w:p>
+      <w:pPr>
+        <w:rPr>
+          <w:b/>
+          <w:bCs/>
+          <w:u w:val="single"/>
+        </w:rPr>
+      </w:pPr>
+    </w:p>
+    <w:p>
+      <w:pPr>
+        <w:rPr>
+          <w:b/>
+          <w:bCs/>
+          <w:u w:val="single"/>
+        </w:rPr>
+      </w:pPr>
+    </w:p>
+    <w:p>
+      <w:pPr>
+        <w:rPr>
+          <w:b/>
+          <w:bCs/>
+          <w:u w:val="single"/>
+        </w:rPr>
+      </w:pPr>
+    </w:p>
+    <w:p>
+      <w:pPr>
+        <w:rPr>
+          <w:b/>
+          <w:bCs/>
+          <w:u w:val="single"/>
+        </w:rPr>
+      </w:pPr>
+    </w:p>
+    <w:p>
+      <w:pPr>
+        <w:rPr>
+          <w:b/>
+          <w:bCs/>
+          <w:u w:val="single"/>
+        </w:rPr>
+      </w:pPr>
+      <w:r>
+        <w:rPr>
+          <w:b/>
+          <w:bCs/>
+          <w:u w:val="single"/>
+        </w:rPr>
+        <w:lastRenderedPageBreak/>
+        <w:t>Component Diagram:</w:t>
+      </w:r>
       <w:bookmarkStart w:id="0" w:name="_GoBack"/>
-      <w:r>
-        <w:rPr>
-          <w:noProof/>
-        </w:rPr>
-        <w:lastRenderedPageBreak/>
-        <w:drawing>
-          <wp:anchor distT="0" distB="0" distL="114300" distR="114300" simplePos="0" relativeHeight="251684864" behindDoc="1" locked="0" layoutInCell="1" allowOverlap="1">
-            <wp:simplePos x="0" y="0"/>
-            <wp:positionH relativeFrom="margin">
-              <wp:align>right</wp:align>
-            </wp:positionH>
-            <wp:positionV relativeFrom="paragraph">
-              <wp:posOffset>-575072</wp:posOffset>
-            </wp:positionV>
-            <wp:extent cx="6294023" cy="10326132"/>
-            <wp:effectExtent l="0" t="0" r="0" b="0"/>
-            <wp:wrapNone/>
-            <wp:docPr id="20" name="תמונה 20" descr="C:\Users\telir\AppData\Local\Microsoft\Windows\INetCacheContent.Word\ClassDiagram%20V2 (1).png"/>
-            <wp:cNvGraphicFramePr>
-              <a:graphicFrameLocks xmlns:a="http://schemas.openxmlformats.org/drawingml/2006/main" noChangeAspect="1"/>
-            </wp:cNvGraphicFramePr>
-            <a:graphic xmlns:a="http://schemas.openxmlformats.org/drawingml/2006/main">
-              <a:graphicData uri="http://schemas.openxmlformats.org/drawingml/2006/picture">
-                <pic:pic xmlns:pic="http://schemas.openxmlformats.org/drawingml/2006/picture">
-                  <pic:nvPicPr>
-                    <pic:cNvPr id="0" name="Picture 3" descr="C:\Users\telir\AppData\Local\Microsoft\Windows\INetCacheContent.Word\ClassDiagram%20V2 (1).png"/>
-                    <pic:cNvPicPr>
-                      <a:picLocks noChangeAspect="1" noChangeArrowheads="1"/>
-                    </pic:cNvPicPr>
-                  </pic:nvPicPr>
-                  <pic:blipFill>
-                    <a:blip r:embed="rId33">
-                      <a:extLst>
-                        <a:ext uri="{28A0092B-C50C-407E-A947-70E740481C1C}">
-                          <a14:useLocalDpi xmlns:a14="http://schemas.microsoft.com/office/drawing/2010/main" val="0"/>
-                        </a:ext>
-                      </a:extLst>
-                    </a:blip>
-                    <a:srcRect/>
-                    <a:stretch>
-                      <a:fillRect/>
-                    </a:stretch>
-                  </pic:blipFill>
-                  <pic:spPr bwMode="auto">
-                    <a:xfrm>
-                      <a:off x="0" y="0"/>
-                      <a:ext cx="6294023" cy="10326132"/>
-                    </a:xfrm>
-                    <a:prstGeom prst="rect">
-                      <a:avLst/>
-                    </a:prstGeom>
-                    <a:noFill/>
-                    <a:ln>
-                      <a:noFill/>
-                    </a:ln>
-                  </pic:spPr>
-                </pic:pic>
-              </a:graphicData>
-            </a:graphic>
-            <wp14:sizeRelH relativeFrom="margin">
-              <wp14:pctWidth>0</wp14:pctWidth>
-            </wp14:sizeRelH>
-            <wp14:sizeRelV relativeFrom="margin">
-              <wp14:pctHeight>0</wp14:pctHeight>
-            </wp14:sizeRelV>
-          </wp:anchor>
-        </w:drawing>
-      </w:r>
       <w:bookmarkEnd w:id="0"/>
+    </w:p>
+    <w:p>
+      <w:pPr>
+        <w:rPr>
+          <w:b/>
+          <w:bCs/>
+          <w:u w:val="single"/>
+        </w:rPr>
+      </w:pPr>
+      <w:r>
+        <w:rPr>
+          <w:b/>
+          <w:bCs/>
+          <w:u w:val="single"/>
+        </w:rPr>
+        <w:pict>
+          <v:shape id="_x0000_i1030" type="#_x0000_t75" style="width:387.5pt;height:448.5pt">
+            <v:imagedata r:id="rId33" o:title="Componnent Diagram"/>
+          </v:shape>
+        </w:pict>
+      </w:r>
     </w:p>
     <w:sectPr>
       <w:headerReference w:type="default" r:id="rId34"/>

</xml_diff>

<commit_message>
Updated the modeling:    added "whisper" to the glossary.    added messages use-cases.
</commit_message>
<xml_diff>
--- a/poker/poker/Docs/Modeling.docx
+++ b/poker/poker/Docs/Modeling.docx
@@ -371,6 +371,1246 @@
       </w:pPr>
     </w:p>
     <w:p/>
+    <w:p>
+      <w:pPr>
+        <w:spacing w:after="0"/>
+        <w:rPr>
+          <w:rFonts w:ascii="Calibri" w:eastAsia="Calibri" w:hAnsi="Calibri" w:cs="Arial"/>
+          <w:b/>
+          <w:bCs/>
+          <w:sz w:val="24"/>
+          <w:szCs w:val="24"/>
+        </w:rPr>
+      </w:pPr>
+    </w:p>
+    <w:p>
+      <w:pPr>
+        <w:jc w:val="center"/>
+        <w:rPr>
+          <w:b/>
+          <w:bCs/>
+          <w:sz w:val="46"/>
+          <w:szCs w:val="46"/>
+          <w:u w:val="single"/>
+        </w:rPr>
+      </w:pPr>
+      <w:r>
+        <w:rPr>
+          <w:b/>
+          <w:bCs/>
+          <w:sz w:val="46"/>
+          <w:szCs w:val="46"/>
+          <w:u w:val="single"/>
+        </w:rPr>
+        <w:t>Glossary</w:t>
+      </w:r>
+    </w:p>
+    <w:p>
+      <w:pPr>
+        <w:rPr>
+          <w:b/>
+          <w:bCs/>
+          <w:sz w:val="24"/>
+          <w:szCs w:val="24"/>
+          <w:u w:val="single"/>
+        </w:rPr>
+      </w:pPr>
+      <w:proofErr w:type="spellStart"/>
+      <w:r>
+        <w:rPr>
+          <w:b/>
+          <w:bCs/>
+          <w:sz w:val="24"/>
+          <w:szCs w:val="24"/>
+          <w:u w:val="single"/>
+        </w:rPr>
+        <w:t>GameCenter</w:t>
+      </w:r>
+      <w:proofErr w:type="spellEnd"/>
+      <w:r>
+        <w:rPr>
+          <w:b/>
+          <w:bCs/>
+          <w:sz w:val="24"/>
+          <w:szCs w:val="24"/>
+          <w:u w:val="single"/>
+        </w:rPr>
+        <w:t>:</w:t>
+      </w:r>
+    </w:p>
+    <w:p>
+      <w:pPr>
+        <w:rPr>
+          <w:sz w:val="24"/>
+          <w:szCs w:val="24"/>
+        </w:rPr>
+      </w:pPr>
+      <w:r>
+        <w:rPr>
+          <w:sz w:val="24"/>
+          <w:szCs w:val="24"/>
+        </w:rPr>
+        <w:t xml:space="preserve">the main Manager of all – contains list of all </w:t>
+      </w:r>
+      <w:proofErr w:type="gramStart"/>
+      <w:r>
+        <w:rPr>
+          <w:sz w:val="24"/>
+          <w:szCs w:val="24"/>
+        </w:rPr>
+        <w:t>leagues ,</w:t>
+      </w:r>
+      <w:proofErr w:type="gramEnd"/>
+      <w:r>
+        <w:rPr>
+          <w:sz w:val="24"/>
+          <w:szCs w:val="24"/>
+        </w:rPr>
+        <w:t xml:space="preserve"> default league for new players.</w:t>
+      </w:r>
+    </w:p>
+    <w:p>
+      <w:pPr>
+        <w:rPr>
+          <w:sz w:val="24"/>
+          <w:szCs w:val="24"/>
+        </w:rPr>
+      </w:pPr>
+      <w:r>
+        <w:rPr>
+          <w:b/>
+          <w:bCs/>
+          <w:sz w:val="24"/>
+          <w:szCs w:val="24"/>
+          <w:u w:val="single"/>
+        </w:rPr>
+        <w:t>League</w:t>
+      </w:r>
+      <w:r>
+        <w:rPr>
+          <w:sz w:val="24"/>
+          <w:szCs w:val="24"/>
+        </w:rPr>
+        <w:t xml:space="preserve">: </w:t>
+      </w:r>
+      <w:r>
+        <w:rPr>
+          <w:sz w:val="24"/>
+          <w:szCs w:val="24"/>
+        </w:rPr>
+        <w:br/>
+        <w:t>every league has list of Rooms and list of players that belong to that league. Identified by id and name.</w:t>
+      </w:r>
+    </w:p>
+    <w:p>
+      <w:pPr>
+        <w:rPr>
+          <w:b/>
+          <w:bCs/>
+          <w:sz w:val="24"/>
+          <w:szCs w:val="24"/>
+          <w:u w:val="single"/>
+        </w:rPr>
+      </w:pPr>
+      <w:r>
+        <w:rPr>
+          <w:b/>
+          <w:bCs/>
+          <w:sz w:val="24"/>
+          <w:szCs w:val="24"/>
+          <w:u w:val="single"/>
+        </w:rPr>
+        <w:t>Room:</w:t>
+      </w:r>
+    </w:p>
+    <w:p>
+      <w:pPr>
+        <w:rPr>
+          <w:sz w:val="24"/>
+          <w:szCs w:val="24"/>
+        </w:rPr>
+      </w:pPr>
+      <w:r>
+        <w:rPr>
+          <w:sz w:val="24"/>
+          <w:szCs w:val="24"/>
+        </w:rPr>
+        <w:t xml:space="preserve">Can contain 1 active game of type </w:t>
+      </w:r>
+      <w:proofErr w:type="spellStart"/>
+      <w:r>
+        <w:rPr>
+          <w:sz w:val="24"/>
+          <w:szCs w:val="24"/>
+        </w:rPr>
+        <w:t>IGame</w:t>
+      </w:r>
+      <w:proofErr w:type="spellEnd"/>
+      <w:r>
+        <w:rPr>
+          <w:sz w:val="24"/>
+          <w:szCs w:val="24"/>
+        </w:rPr>
+        <w:t xml:space="preserve"> and list of past games played in that room. </w:t>
+      </w:r>
+      <w:r>
+        <w:rPr>
+          <w:sz w:val="24"/>
+          <w:szCs w:val="24"/>
+        </w:rPr>
+        <w:br/>
+        <w:t>holds the chat for observers.</w:t>
+      </w:r>
+    </w:p>
+    <w:p>
+      <w:pPr>
+        <w:rPr>
+          <w:b/>
+          <w:bCs/>
+          <w:sz w:val="24"/>
+          <w:szCs w:val="24"/>
+          <w:u w:val="single"/>
+        </w:rPr>
+      </w:pPr>
+      <w:proofErr w:type="spellStart"/>
+      <w:r>
+        <w:rPr>
+          <w:b/>
+          <w:bCs/>
+          <w:sz w:val="24"/>
+          <w:szCs w:val="24"/>
+          <w:u w:val="single"/>
+        </w:rPr>
+        <w:t>IGame</w:t>
+      </w:r>
+      <w:proofErr w:type="spellEnd"/>
+      <w:r>
+        <w:rPr>
+          <w:b/>
+          <w:bCs/>
+          <w:sz w:val="24"/>
+          <w:szCs w:val="24"/>
+          <w:u w:val="single"/>
+        </w:rPr>
+        <w:t>:</w:t>
+      </w:r>
+    </w:p>
+    <w:p>
+      <w:pPr>
+        <w:rPr>
+          <w:sz w:val="24"/>
+          <w:szCs w:val="24"/>
+        </w:rPr>
+      </w:pPr>
+      <w:r>
+        <w:rPr>
+          <w:sz w:val="24"/>
+          <w:szCs w:val="24"/>
+        </w:rPr>
+        <w:t xml:space="preserve">Interface for all types of possible games – for now it’s only </w:t>
+      </w:r>
+      <w:proofErr w:type="spellStart"/>
+      <w:r>
+        <w:rPr>
+          <w:sz w:val="24"/>
+          <w:szCs w:val="24"/>
+        </w:rPr>
+        <w:t>TexasGame</w:t>
+      </w:r>
+      <w:proofErr w:type="spellEnd"/>
+      <w:r>
+        <w:rPr>
+          <w:sz w:val="24"/>
+          <w:szCs w:val="24"/>
+        </w:rPr>
+        <w:t>.</w:t>
+      </w:r>
+    </w:p>
+    <w:p>
+      <w:pPr>
+        <w:rPr>
+          <w:b/>
+          <w:bCs/>
+          <w:sz w:val="24"/>
+          <w:szCs w:val="24"/>
+          <w:u w:val="single"/>
+        </w:rPr>
+      </w:pPr>
+      <w:proofErr w:type="spellStart"/>
+      <w:r>
+        <w:rPr>
+          <w:b/>
+          <w:bCs/>
+          <w:sz w:val="24"/>
+          <w:szCs w:val="24"/>
+          <w:u w:val="single"/>
+        </w:rPr>
+        <w:t>TexasGame</w:t>
+      </w:r>
+      <w:proofErr w:type="spellEnd"/>
+      <w:r>
+        <w:rPr>
+          <w:b/>
+          <w:bCs/>
+          <w:sz w:val="24"/>
+          <w:szCs w:val="24"/>
+          <w:u w:val="single"/>
+        </w:rPr>
+        <w:t>:</w:t>
+      </w:r>
+    </w:p>
+    <w:p>
+      <w:pPr>
+        <w:rPr>
+          <w:sz w:val="24"/>
+          <w:szCs w:val="24"/>
+        </w:rPr>
+      </w:pPr>
+      <w:r>
+        <w:rPr>
+          <w:sz w:val="24"/>
+          <w:szCs w:val="24"/>
+        </w:rPr>
+        <w:t>The Poker Game which is being played in a room.</w:t>
+      </w:r>
+    </w:p>
+    <w:p>
+      <w:pPr>
+        <w:rPr>
+          <w:b/>
+          <w:bCs/>
+          <w:sz w:val="24"/>
+          <w:szCs w:val="24"/>
+          <w:u w:val="single"/>
+        </w:rPr>
+      </w:pPr>
+      <w:proofErr w:type="spellStart"/>
+      <w:r>
+        <w:rPr>
+          <w:b/>
+          <w:bCs/>
+          <w:sz w:val="24"/>
+          <w:szCs w:val="24"/>
+          <w:u w:val="single"/>
+        </w:rPr>
+        <w:t>PlayerAction</w:t>
+      </w:r>
+      <w:proofErr w:type="spellEnd"/>
+      <w:r>
+        <w:rPr>
+          <w:b/>
+          <w:bCs/>
+          <w:sz w:val="24"/>
+          <w:szCs w:val="24"/>
+          <w:u w:val="single"/>
+        </w:rPr>
+        <w:t>:</w:t>
+      </w:r>
+    </w:p>
+    <w:p>
+      <w:pPr>
+        <w:rPr>
+          <w:sz w:val="24"/>
+          <w:szCs w:val="24"/>
+        </w:rPr>
+      </w:pPr>
+      <w:r>
+        <w:rPr>
+          <w:sz w:val="24"/>
+          <w:szCs w:val="24"/>
+        </w:rPr>
+        <w:t xml:space="preserve">Handler for players actions like register, </w:t>
+      </w:r>
+      <w:proofErr w:type="gramStart"/>
+      <w:r>
+        <w:rPr>
+          <w:sz w:val="24"/>
+          <w:szCs w:val="24"/>
+        </w:rPr>
+        <w:t>login ,</w:t>
+      </w:r>
+      <w:proofErr w:type="gramEnd"/>
+      <w:r>
+        <w:rPr>
+          <w:sz w:val="24"/>
+          <w:szCs w:val="24"/>
+        </w:rPr>
+        <w:t xml:space="preserve"> valid email check etc.</w:t>
+      </w:r>
+    </w:p>
+    <w:p>
+      <w:pPr>
+        <w:rPr>
+          <w:b/>
+          <w:bCs/>
+          <w:sz w:val="24"/>
+          <w:szCs w:val="24"/>
+          <w:u w:val="single"/>
+        </w:rPr>
+      </w:pPr>
+      <w:proofErr w:type="spellStart"/>
+      <w:r>
+        <w:rPr>
+          <w:b/>
+          <w:bCs/>
+          <w:sz w:val="24"/>
+          <w:szCs w:val="24"/>
+          <w:u w:val="single"/>
+        </w:rPr>
+        <w:t>LeagueManager</w:t>
+      </w:r>
+      <w:proofErr w:type="spellEnd"/>
+      <w:r>
+        <w:rPr>
+          <w:b/>
+          <w:bCs/>
+          <w:sz w:val="24"/>
+          <w:szCs w:val="24"/>
+          <w:u w:val="single"/>
+        </w:rPr>
+        <w:t>:</w:t>
+      </w:r>
+    </w:p>
+    <w:p>
+      <w:pPr>
+        <w:rPr>
+          <w:sz w:val="24"/>
+          <w:szCs w:val="24"/>
+        </w:rPr>
+      </w:pPr>
+      <w:r>
+        <w:rPr>
+          <w:sz w:val="24"/>
+          <w:szCs w:val="24"/>
+        </w:rPr>
+        <w:t>manages all actions involved with Leagues.</w:t>
+      </w:r>
+    </w:p>
+    <w:p>
+      <w:pPr>
+        <w:rPr>
+          <w:b/>
+          <w:bCs/>
+          <w:sz w:val="24"/>
+          <w:szCs w:val="24"/>
+          <w:u w:val="single"/>
+        </w:rPr>
+      </w:pPr>
+      <w:proofErr w:type="spellStart"/>
+      <w:r>
+        <w:rPr>
+          <w:b/>
+          <w:bCs/>
+          <w:sz w:val="24"/>
+          <w:szCs w:val="24"/>
+          <w:u w:val="single"/>
+        </w:rPr>
+        <w:t>GamePreferences</w:t>
+      </w:r>
+      <w:proofErr w:type="spellEnd"/>
+      <w:r>
+        <w:rPr>
+          <w:b/>
+          <w:bCs/>
+          <w:sz w:val="24"/>
+          <w:szCs w:val="24"/>
+          <w:u w:val="single"/>
+        </w:rPr>
+        <w:t>:</w:t>
+      </w:r>
+    </w:p>
+    <w:p>
+      <w:pPr>
+        <w:rPr>
+          <w:sz w:val="24"/>
+          <w:szCs w:val="24"/>
+        </w:rPr>
+      </w:pPr>
+      <w:r>
+        <w:rPr>
+          <w:sz w:val="24"/>
+          <w:szCs w:val="24"/>
+        </w:rPr>
+        <w:t xml:space="preserve">Each </w:t>
+      </w:r>
+      <w:proofErr w:type="spellStart"/>
+      <w:r>
+        <w:rPr>
+          <w:sz w:val="24"/>
+          <w:szCs w:val="24"/>
+        </w:rPr>
+        <w:t>IGame</w:t>
+      </w:r>
+      <w:proofErr w:type="spellEnd"/>
+      <w:r>
+        <w:rPr>
+          <w:sz w:val="24"/>
+          <w:szCs w:val="24"/>
+        </w:rPr>
+        <w:t xml:space="preserve"> has </w:t>
+      </w:r>
+      <w:proofErr w:type="spellStart"/>
+      <w:proofErr w:type="gramStart"/>
+      <w:r>
+        <w:rPr>
+          <w:sz w:val="24"/>
+          <w:szCs w:val="24"/>
+        </w:rPr>
+        <w:t>it’s</w:t>
+      </w:r>
+      <w:proofErr w:type="spellEnd"/>
+      <w:proofErr w:type="gramEnd"/>
+      <w:r>
+        <w:rPr>
+          <w:sz w:val="24"/>
+          <w:szCs w:val="24"/>
+        </w:rPr>
+        <w:t xml:space="preserve"> own instance of preferences. Each </w:t>
+      </w:r>
+      <w:proofErr w:type="spellStart"/>
+      <w:r>
+        <w:rPr>
+          <w:sz w:val="24"/>
+          <w:szCs w:val="24"/>
+        </w:rPr>
+        <w:t>GamePreferences</w:t>
+      </w:r>
+      <w:proofErr w:type="spellEnd"/>
+      <w:r>
+        <w:rPr>
+          <w:sz w:val="24"/>
+          <w:szCs w:val="24"/>
+        </w:rPr>
+        <w:t xml:space="preserve"> contains max number of </w:t>
+      </w:r>
+      <w:proofErr w:type="gramStart"/>
+      <w:r>
+        <w:rPr>
+          <w:sz w:val="24"/>
+          <w:szCs w:val="24"/>
+        </w:rPr>
+        <w:t>players ,</w:t>
+      </w:r>
+      <w:proofErr w:type="gramEnd"/>
+      <w:r>
+        <w:rPr>
+          <w:sz w:val="24"/>
+          <w:szCs w:val="24"/>
+        </w:rPr>
+        <w:t xml:space="preserve"> buy in ranges , big blind , small blind etc.</w:t>
+      </w:r>
+    </w:p>
+    <w:p>
+      <w:pPr>
+        <w:rPr>
+          <w:b/>
+          <w:bCs/>
+          <w:sz w:val="24"/>
+          <w:szCs w:val="24"/>
+          <w:u w:val="single"/>
+        </w:rPr>
+      </w:pPr>
+      <w:proofErr w:type="spellStart"/>
+      <w:r>
+        <w:rPr>
+          <w:b/>
+          <w:bCs/>
+          <w:sz w:val="24"/>
+          <w:szCs w:val="24"/>
+          <w:u w:val="single"/>
+        </w:rPr>
+        <w:t>SearchCenter</w:t>
+      </w:r>
+      <w:proofErr w:type="spellEnd"/>
+      <w:r>
+        <w:rPr>
+          <w:b/>
+          <w:bCs/>
+          <w:sz w:val="24"/>
+          <w:szCs w:val="24"/>
+          <w:u w:val="single"/>
+        </w:rPr>
+        <w:t>:</w:t>
+      </w:r>
+    </w:p>
+    <w:p>
+      <w:pPr>
+        <w:rPr>
+          <w:sz w:val="24"/>
+          <w:szCs w:val="24"/>
+        </w:rPr>
+      </w:pPr>
+      <w:r>
+        <w:rPr>
+          <w:sz w:val="24"/>
+          <w:szCs w:val="24"/>
+        </w:rPr>
+        <w:t xml:space="preserve">Contains all searches accessible for players. </w:t>
+      </w:r>
+    </w:p>
+    <w:p>
+      <w:pPr>
+        <w:rPr>
+          <w:sz w:val="24"/>
+          <w:szCs w:val="24"/>
+        </w:rPr>
+      </w:pPr>
+      <w:r>
+        <w:rPr>
+          <w:b/>
+          <w:bCs/>
+          <w:sz w:val="24"/>
+          <w:szCs w:val="24"/>
+          <w:u w:val="single"/>
+        </w:rPr>
+        <w:t>Player:</w:t>
+      </w:r>
+      <w:r>
+        <w:rPr>
+          <w:sz w:val="24"/>
+          <w:szCs w:val="24"/>
+        </w:rPr>
+        <w:br/>
+        <w:t xml:space="preserve">contains the basic player info – user name, </w:t>
+      </w:r>
+      <w:proofErr w:type="gramStart"/>
+      <w:r>
+        <w:rPr>
+          <w:sz w:val="24"/>
+          <w:szCs w:val="24"/>
+        </w:rPr>
+        <w:t>password ,</w:t>
+      </w:r>
+      <w:proofErr w:type="gramEnd"/>
+      <w:r>
+        <w:rPr>
+          <w:sz w:val="24"/>
+          <w:szCs w:val="24"/>
+        </w:rPr>
+        <w:t xml:space="preserve"> email etc.</w:t>
+      </w:r>
+    </w:p>
+    <w:p>
+      <w:pPr>
+        <w:rPr>
+          <w:b/>
+          <w:bCs/>
+          <w:sz w:val="24"/>
+          <w:szCs w:val="24"/>
+          <w:u w:val="single"/>
+        </w:rPr>
+      </w:pPr>
+      <w:r>
+        <w:rPr>
+          <w:b/>
+          <w:bCs/>
+          <w:sz w:val="24"/>
+          <w:szCs w:val="24"/>
+          <w:u w:val="single"/>
+        </w:rPr>
+        <w:t>Spectator:</w:t>
+      </w:r>
+    </w:p>
+    <w:p>
+      <w:pPr>
+        <w:rPr>
+          <w:sz w:val="24"/>
+          <w:szCs w:val="24"/>
+        </w:rPr>
+      </w:pPr>
+      <w:r>
+        <w:rPr>
+          <w:sz w:val="24"/>
+          <w:szCs w:val="24"/>
+        </w:rPr>
+        <w:t>A Player who is present in a Room but does not engage in an active game.</w:t>
+      </w:r>
+    </w:p>
+    <w:p>
+      <w:pPr>
+        <w:rPr>
+          <w:sz w:val="24"/>
+          <w:szCs w:val="24"/>
+        </w:rPr>
+      </w:pPr>
+      <w:proofErr w:type="spellStart"/>
+      <w:r>
+        <w:rPr>
+          <w:b/>
+          <w:bCs/>
+          <w:sz w:val="24"/>
+          <w:szCs w:val="24"/>
+          <w:u w:val="single"/>
+        </w:rPr>
+        <w:t>GamePlayer</w:t>
+      </w:r>
+      <w:proofErr w:type="spellEnd"/>
+      <w:r>
+        <w:rPr>
+          <w:b/>
+          <w:bCs/>
+          <w:sz w:val="24"/>
+          <w:szCs w:val="24"/>
+          <w:u w:val="single"/>
+        </w:rPr>
+        <w:t>:</w:t>
+      </w:r>
+      <w:r>
+        <w:rPr>
+          <w:sz w:val="24"/>
+          <w:szCs w:val="24"/>
+        </w:rPr>
+        <w:t xml:space="preserve"> </w:t>
+      </w:r>
+    </w:p>
+    <w:p>
+      <w:pPr>
+        <w:rPr>
+          <w:sz w:val="24"/>
+          <w:szCs w:val="24"/>
+        </w:rPr>
+      </w:pPr>
+      <w:r>
+        <w:rPr>
+          <w:sz w:val="24"/>
+          <w:szCs w:val="24"/>
+        </w:rPr>
+        <w:lastRenderedPageBreak/>
+        <w:t xml:space="preserve">A Player that joined a Game – </w:t>
+      </w:r>
+      <w:r>
+        <w:rPr>
+          <w:sz w:val="24"/>
+          <w:szCs w:val="24"/>
+        </w:rPr>
+        <w:t xml:space="preserve">class </w:t>
+      </w:r>
+      <w:r>
+        <w:rPr>
+          <w:sz w:val="24"/>
+          <w:szCs w:val="24"/>
+        </w:rPr>
+        <w:t>adds info</w:t>
+      </w:r>
+      <w:r>
+        <w:rPr>
+          <w:sz w:val="24"/>
+          <w:szCs w:val="24"/>
+        </w:rPr>
+        <w:t xml:space="preserve"> to basic Player class</w:t>
+      </w:r>
+      <w:r>
+        <w:rPr>
+          <w:sz w:val="24"/>
+          <w:szCs w:val="24"/>
+        </w:rPr>
+        <w:t xml:space="preserve"> </w:t>
+      </w:r>
+      <w:r>
+        <w:rPr>
+          <w:sz w:val="24"/>
+          <w:szCs w:val="24"/>
+        </w:rPr>
+        <w:t>that characterizes the Player in the game -</w:t>
+      </w:r>
+      <w:r>
+        <w:rPr>
+          <w:sz w:val="24"/>
+          <w:szCs w:val="24"/>
+        </w:rPr>
+        <w:t xml:space="preserve"> chair </w:t>
+      </w:r>
+      <w:proofErr w:type="gramStart"/>
+      <w:r>
+        <w:rPr>
+          <w:sz w:val="24"/>
+          <w:szCs w:val="24"/>
+        </w:rPr>
+        <w:t>number ,</w:t>
+      </w:r>
+      <w:proofErr w:type="gramEnd"/>
+      <w:r>
+        <w:rPr>
+          <w:sz w:val="24"/>
+          <w:szCs w:val="24"/>
+        </w:rPr>
+        <w:t xml:space="preserve"> amount of money, </w:t>
+      </w:r>
+      <w:proofErr w:type="spellStart"/>
+      <w:r>
+        <w:rPr>
+          <w:sz w:val="24"/>
+          <w:szCs w:val="24"/>
+        </w:rPr>
+        <w:t>currentBet</w:t>
+      </w:r>
+      <w:proofErr w:type="spellEnd"/>
+      <w:r>
+        <w:rPr>
+          <w:sz w:val="24"/>
+          <w:szCs w:val="24"/>
+        </w:rPr>
+        <w:t xml:space="preserve"> etc.</w:t>
+      </w:r>
+    </w:p>
+    <w:p>
+      <w:pPr>
+        <w:rPr>
+          <w:b/>
+          <w:bCs/>
+          <w:sz w:val="24"/>
+          <w:szCs w:val="24"/>
+          <w:u w:val="single"/>
+        </w:rPr>
+      </w:pPr>
+      <w:r>
+        <w:rPr>
+          <w:b/>
+          <w:bCs/>
+          <w:sz w:val="24"/>
+          <w:szCs w:val="24"/>
+          <w:u w:val="single"/>
+        </w:rPr>
+        <w:t>Message:</w:t>
+      </w:r>
+    </w:p>
+    <w:p>
+      <w:pPr>
+        <w:rPr>
+          <w:sz w:val="24"/>
+          <w:szCs w:val="24"/>
+        </w:rPr>
+      </w:pPr>
+      <w:r>
+        <w:rPr>
+          <w:sz w:val="24"/>
+          <w:szCs w:val="24"/>
+        </w:rPr>
+        <w:t>A stream of characters which is being sent from one player to others.</w:t>
+      </w:r>
+    </w:p>
+    <w:p>
+      <w:pPr>
+        <w:rPr>
+          <w:sz w:val="24"/>
+          <w:szCs w:val="24"/>
+        </w:rPr>
+      </w:pPr>
+      <w:r>
+        <w:rPr>
+          <w:b/>
+          <w:bCs/>
+          <w:sz w:val="24"/>
+          <w:szCs w:val="24"/>
+          <w:u w:val="single"/>
+        </w:rPr>
+        <w:t>Whisper:</w:t>
+      </w:r>
+    </w:p>
+    <w:p>
+      <w:pPr>
+        <w:rPr>
+          <w:b/>
+          <w:bCs/>
+          <w:sz w:val="24"/>
+          <w:szCs w:val="24"/>
+          <w:u w:val="single"/>
+        </w:rPr>
+      </w:pPr>
+      <w:r>
+        <w:rPr>
+          <w:sz w:val="24"/>
+          <w:szCs w:val="24"/>
+        </w:rPr>
+        <w:t xml:space="preserve">A type of message which private and being sent to a specific </w:t>
+      </w:r>
+      <w:proofErr w:type="spellStart"/>
+      <w:r>
+        <w:rPr>
+          <w:sz w:val="24"/>
+          <w:szCs w:val="24"/>
+        </w:rPr>
+        <w:t>receipient</w:t>
+      </w:r>
+      <w:proofErr w:type="spellEnd"/>
+      <w:r>
+        <w:rPr>
+          <w:sz w:val="24"/>
+          <w:szCs w:val="24"/>
+        </w:rPr>
+        <w:t>.</w:t>
+      </w:r>
+      <w:r>
+        <w:rPr>
+          <w:sz w:val="24"/>
+          <w:szCs w:val="24"/>
+        </w:rPr>
+        <w:br/>
+      </w:r>
+      <w:r>
+        <w:t xml:space="preserve"> </w:t>
+      </w:r>
+    </w:p>
+    <w:p>
+      <w:pPr>
+        <w:spacing w:after="0"/>
+        <w:rPr>
+          <w:rFonts w:ascii="Calibri" w:eastAsia="Calibri" w:hAnsi="Calibri" w:cs="Arial"/>
+          <w:b/>
+          <w:bCs/>
+          <w:sz w:val="24"/>
+          <w:szCs w:val="24"/>
+        </w:rPr>
+      </w:pPr>
+    </w:p>
+    <w:p>
+      <w:pPr>
+        <w:spacing w:after="0"/>
+        <w:rPr>
+          <w:rFonts w:ascii="Calibri" w:eastAsia="Calibri" w:hAnsi="Calibri" w:cs="Arial"/>
+          <w:b/>
+          <w:bCs/>
+          <w:sz w:val="24"/>
+          <w:szCs w:val="24"/>
+        </w:rPr>
+      </w:pPr>
+    </w:p>
+    <w:p>
+      <w:pPr>
+        <w:spacing w:after="0"/>
+        <w:rPr>
+          <w:rFonts w:ascii="Calibri" w:eastAsia="Calibri" w:hAnsi="Calibri" w:cs="Arial"/>
+          <w:b/>
+          <w:bCs/>
+          <w:sz w:val="24"/>
+          <w:szCs w:val="24"/>
+        </w:rPr>
+      </w:pPr>
+    </w:p>
+    <w:p>
+      <w:pPr>
+        <w:spacing w:after="0"/>
+        <w:rPr>
+          <w:rFonts w:ascii="Calibri" w:eastAsia="Calibri" w:hAnsi="Calibri" w:cs="Arial"/>
+          <w:b/>
+          <w:bCs/>
+          <w:sz w:val="24"/>
+          <w:szCs w:val="24"/>
+        </w:rPr>
+      </w:pPr>
+    </w:p>
+    <w:p>
+      <w:pPr>
+        <w:spacing w:after="0"/>
+        <w:rPr>
+          <w:rFonts w:ascii="Calibri" w:eastAsia="Calibri" w:hAnsi="Calibri" w:cs="Arial"/>
+          <w:b/>
+          <w:bCs/>
+          <w:sz w:val="24"/>
+          <w:szCs w:val="24"/>
+        </w:rPr>
+      </w:pPr>
+    </w:p>
+    <w:p>
+      <w:pPr>
+        <w:spacing w:after="0"/>
+        <w:rPr>
+          <w:rFonts w:ascii="Calibri" w:eastAsia="Calibri" w:hAnsi="Calibri" w:cs="Arial"/>
+          <w:b/>
+          <w:bCs/>
+          <w:sz w:val="24"/>
+          <w:szCs w:val="24"/>
+        </w:rPr>
+      </w:pPr>
+    </w:p>
+    <w:p>
+      <w:pPr>
+        <w:spacing w:after="0"/>
+        <w:rPr>
+          <w:rFonts w:ascii="Calibri" w:eastAsia="Calibri" w:hAnsi="Calibri" w:cs="Arial"/>
+          <w:b/>
+          <w:bCs/>
+          <w:sz w:val="24"/>
+          <w:szCs w:val="24"/>
+        </w:rPr>
+      </w:pPr>
+    </w:p>
+    <w:p>
+      <w:pPr>
+        <w:spacing w:after="0"/>
+        <w:rPr>
+          <w:rFonts w:ascii="Calibri" w:eastAsia="Calibri" w:hAnsi="Calibri" w:cs="Arial"/>
+          <w:b/>
+          <w:bCs/>
+          <w:sz w:val="24"/>
+          <w:szCs w:val="24"/>
+        </w:rPr>
+      </w:pPr>
+    </w:p>
+    <w:p>
+      <w:pPr>
+        <w:spacing w:after="0"/>
+        <w:rPr>
+          <w:rFonts w:ascii="Calibri" w:eastAsia="Calibri" w:hAnsi="Calibri" w:cs="Arial"/>
+          <w:b/>
+          <w:bCs/>
+          <w:sz w:val="24"/>
+          <w:szCs w:val="24"/>
+        </w:rPr>
+      </w:pPr>
+    </w:p>
+    <w:p>
+      <w:pPr>
+        <w:spacing w:after="0"/>
+        <w:rPr>
+          <w:rFonts w:ascii="Calibri" w:eastAsia="Calibri" w:hAnsi="Calibri" w:cs="Arial"/>
+          <w:b/>
+          <w:bCs/>
+          <w:sz w:val="24"/>
+          <w:szCs w:val="24"/>
+        </w:rPr>
+      </w:pPr>
+    </w:p>
+    <w:p>
+      <w:pPr>
+        <w:spacing w:after="0"/>
+        <w:rPr>
+          <w:rFonts w:ascii="Calibri" w:eastAsia="Calibri" w:hAnsi="Calibri" w:cs="Arial"/>
+          <w:b/>
+          <w:bCs/>
+          <w:sz w:val="24"/>
+          <w:szCs w:val="24"/>
+        </w:rPr>
+      </w:pPr>
+    </w:p>
+    <w:p>
+      <w:pPr>
+        <w:spacing w:after="0"/>
+        <w:rPr>
+          <w:rFonts w:ascii="Calibri" w:eastAsia="Calibri" w:hAnsi="Calibri" w:cs="Arial"/>
+          <w:b/>
+          <w:bCs/>
+          <w:sz w:val="24"/>
+          <w:szCs w:val="24"/>
+        </w:rPr>
+      </w:pPr>
+    </w:p>
+    <w:p>
+      <w:pPr>
+        <w:spacing w:after="0"/>
+        <w:rPr>
+          <w:rFonts w:ascii="Calibri" w:eastAsia="Calibri" w:hAnsi="Calibri" w:cs="Arial"/>
+          <w:b/>
+          <w:bCs/>
+          <w:sz w:val="24"/>
+          <w:szCs w:val="24"/>
+        </w:rPr>
+      </w:pPr>
+    </w:p>
+    <w:p>
+      <w:pPr>
+        <w:spacing w:after="0"/>
+        <w:rPr>
+          <w:rFonts w:ascii="Calibri" w:eastAsia="Calibri" w:hAnsi="Calibri" w:cs="Arial"/>
+          <w:b/>
+          <w:bCs/>
+          <w:sz w:val="24"/>
+          <w:szCs w:val="24"/>
+        </w:rPr>
+      </w:pPr>
+    </w:p>
+    <w:p>
+      <w:pPr>
+        <w:spacing w:after="0"/>
+        <w:rPr>
+          <w:rFonts w:ascii="Calibri" w:eastAsia="Calibri" w:hAnsi="Calibri" w:cs="Arial"/>
+          <w:b/>
+          <w:bCs/>
+          <w:sz w:val="24"/>
+          <w:szCs w:val="24"/>
+        </w:rPr>
+      </w:pPr>
+    </w:p>
+    <w:p>
+      <w:pPr>
+        <w:spacing w:after="0"/>
+        <w:rPr>
+          <w:rFonts w:ascii="Calibri" w:eastAsia="Calibri" w:hAnsi="Calibri" w:cs="Arial"/>
+          <w:b/>
+          <w:bCs/>
+          <w:sz w:val="24"/>
+          <w:szCs w:val="24"/>
+        </w:rPr>
+      </w:pPr>
+    </w:p>
+    <w:p>
+      <w:pPr>
+        <w:spacing w:after="0"/>
+        <w:rPr>
+          <w:rFonts w:ascii="Calibri" w:eastAsia="Calibri" w:hAnsi="Calibri" w:cs="Arial"/>
+          <w:b/>
+          <w:bCs/>
+          <w:sz w:val="24"/>
+          <w:szCs w:val="24"/>
+        </w:rPr>
+      </w:pPr>
+    </w:p>
+    <w:p>
+      <w:pPr>
+        <w:spacing w:after="0"/>
+        <w:rPr>
+          <w:rFonts w:ascii="Calibri" w:eastAsia="Calibri" w:hAnsi="Calibri" w:cs="Arial"/>
+          <w:b/>
+          <w:bCs/>
+          <w:sz w:val="24"/>
+          <w:szCs w:val="24"/>
+        </w:rPr>
+      </w:pPr>
+    </w:p>
+    <w:p>
+      <w:pPr>
+        <w:spacing w:after="0"/>
+        <w:rPr>
+          <w:rFonts w:ascii="Calibri" w:eastAsia="Calibri" w:hAnsi="Calibri" w:cs="Arial"/>
+          <w:b/>
+          <w:bCs/>
+          <w:sz w:val="24"/>
+          <w:szCs w:val="24"/>
+        </w:rPr>
+      </w:pPr>
+    </w:p>
+    <w:p>
+      <w:pPr>
+        <w:spacing w:after="0"/>
+        <w:rPr>
+          <w:rFonts w:ascii="Calibri" w:eastAsia="Calibri" w:hAnsi="Calibri" w:cs="Arial"/>
+          <w:b/>
+          <w:bCs/>
+          <w:sz w:val="24"/>
+          <w:szCs w:val="24"/>
+        </w:rPr>
+      </w:pPr>
+    </w:p>
+    <w:p>
+      <w:pPr>
+        <w:spacing w:after="0"/>
+        <w:rPr>
+          <w:rFonts w:ascii="Calibri" w:eastAsia="Calibri" w:hAnsi="Calibri" w:cs="Arial"/>
+          <w:b/>
+          <w:bCs/>
+          <w:sz w:val="24"/>
+          <w:szCs w:val="24"/>
+        </w:rPr>
+      </w:pPr>
+    </w:p>
+    <w:p>
+      <w:pPr>
+        <w:spacing w:after="0"/>
+        <w:rPr>
+          <w:rFonts w:ascii="Calibri" w:eastAsia="Calibri" w:hAnsi="Calibri" w:cs="Arial"/>
+          <w:b/>
+          <w:bCs/>
+          <w:sz w:val="24"/>
+          <w:szCs w:val="24"/>
+        </w:rPr>
+      </w:pPr>
+    </w:p>
+    <w:p>
+      <w:pPr>
+        <w:spacing w:after="0"/>
+        <w:rPr>
+          <w:rFonts w:ascii="Calibri" w:eastAsia="Calibri" w:hAnsi="Calibri" w:cs="Arial"/>
+          <w:b/>
+          <w:bCs/>
+          <w:sz w:val="24"/>
+          <w:szCs w:val="24"/>
+        </w:rPr>
+      </w:pPr>
+    </w:p>
+    <w:p>
+      <w:pPr>
+        <w:spacing w:after="0"/>
+        <w:rPr>
+          <w:rFonts w:ascii="Calibri" w:eastAsia="Calibri" w:hAnsi="Calibri" w:cs="Arial"/>
+          <w:b/>
+          <w:bCs/>
+          <w:sz w:val="24"/>
+          <w:szCs w:val="24"/>
+        </w:rPr>
+      </w:pPr>
+    </w:p>
+    <w:p>
+      <w:pPr>
+        <w:spacing w:after="0"/>
+        <w:rPr>
+          <w:rFonts w:ascii="Calibri" w:eastAsia="Calibri" w:hAnsi="Calibri" w:cs="Arial"/>
+          <w:b/>
+          <w:bCs/>
+          <w:sz w:val="24"/>
+          <w:szCs w:val="24"/>
+        </w:rPr>
+      </w:pPr>
+    </w:p>
+    <w:p>
+      <w:pPr>
+        <w:spacing w:after="0"/>
+        <w:rPr>
+          <w:rFonts w:ascii="Calibri" w:eastAsia="Calibri" w:hAnsi="Calibri" w:cs="Arial"/>
+          <w:b/>
+          <w:bCs/>
+          <w:sz w:val="24"/>
+          <w:szCs w:val="24"/>
+        </w:rPr>
+      </w:pPr>
+    </w:p>
+    <w:p>
+      <w:pPr>
+        <w:spacing w:after="0"/>
+        <w:rPr>
+          <w:rFonts w:ascii="Calibri" w:eastAsia="Calibri" w:hAnsi="Calibri" w:cs="Arial"/>
+          <w:b/>
+          <w:bCs/>
+          <w:sz w:val="24"/>
+          <w:szCs w:val="24"/>
+        </w:rPr>
+      </w:pPr>
+    </w:p>
+    <w:p>
+      <w:pPr>
+        <w:spacing w:after="0"/>
+        <w:rPr>
+          <w:rFonts w:ascii="Calibri" w:eastAsia="Calibri" w:hAnsi="Calibri" w:cs="Arial"/>
+          <w:b/>
+          <w:bCs/>
+          <w:sz w:val="24"/>
+          <w:szCs w:val="24"/>
+        </w:rPr>
+      </w:pPr>
+    </w:p>
+    <w:p>
+      <w:pPr>
+        <w:spacing w:after="0"/>
+        <w:rPr>
+          <w:rFonts w:ascii="Calibri" w:eastAsia="Calibri" w:hAnsi="Calibri" w:cs="Arial"/>
+          <w:b/>
+          <w:bCs/>
+          <w:sz w:val="24"/>
+          <w:szCs w:val="24"/>
+        </w:rPr>
+      </w:pPr>
+    </w:p>
+    <w:p>
+      <w:pPr>
+        <w:spacing w:after="0"/>
+        <w:rPr>
+          <w:rFonts w:ascii="Calibri" w:eastAsia="Calibri" w:hAnsi="Calibri" w:cs="Arial"/>
+          <w:b/>
+          <w:bCs/>
+          <w:sz w:val="24"/>
+          <w:szCs w:val="24"/>
+        </w:rPr>
+      </w:pPr>
+    </w:p>
     <w:p>
       <w:pPr>
         <w:spacing w:after="0"/>
@@ -11561,7 +12801,7 @@
       <w:pPr>
         <w:numPr>
           <w:ilvl w:val="0"/>
-          <w:numId w:val="21"/>
+          <w:numId w:val="24"/>
         </w:numPr>
       </w:pPr>
       <w:r>
@@ -11572,7 +12812,7 @@
       <w:pPr>
         <w:numPr>
           <w:ilvl w:val="0"/>
-          <w:numId w:val="21"/>
+          <w:numId w:val="24"/>
         </w:numPr>
       </w:pPr>
       <w:r>
@@ -11613,7 +12853,7 @@
       <w:pPr>
         <w:numPr>
           <w:ilvl w:val="0"/>
-          <w:numId w:val="22"/>
+          <w:numId w:val="25"/>
         </w:numPr>
       </w:pPr>
       <w:r>
@@ -11624,7 +12864,7 @@
       <w:pPr>
         <w:numPr>
           <w:ilvl w:val="0"/>
-          <w:numId w:val="22"/>
+          <w:numId w:val="25"/>
         </w:numPr>
       </w:pPr>
       <w:r>
@@ -11635,7 +12875,7 @@
       <w:pPr>
         <w:numPr>
           <w:ilvl w:val="0"/>
-          <w:numId w:val="22"/>
+          <w:numId w:val="25"/>
         </w:numPr>
       </w:pPr>
       <w:r>
@@ -11758,12 +12998,14 @@
           <w:u w:val="single"/>
         </w:rPr>
         <w:lastRenderedPageBreak/>
-        <w:t>Class Diagrams:</w:t>
-      </w:r>
-    </w:p>
-    <w:p>
-      <w:pPr>
-        <w:rPr>
+        <w:t>Ass2 – New Use Case:</w:t>
+      </w:r>
+    </w:p>
+    <w:p>
+      <w:pPr>
+        <w:rPr>
+          <w:b/>
+          <w:bCs/>
           <w:noProof/>
           <w:u w:val="single"/>
         </w:rPr>
@@ -11772,13 +13014,1078 @@
         <w:rPr>
           <w:noProof/>
         </w:rPr>
+        <w:drawing>
+          <wp:inline distT="0" distB="0" distL="0" distR="0" wp14:anchorId="1688C6AA" wp14:editId="2D5B6AA9">
+            <wp:extent cx="5943600" cy="1581785"/>
+            <wp:effectExtent l="0" t="0" r="0" b="0"/>
+            <wp:docPr id="7" name="Picture 7"/>
+            <wp:cNvGraphicFramePr>
+              <a:graphicFrameLocks xmlns:a="http://schemas.openxmlformats.org/drawingml/2006/main" noChangeAspect="1"/>
+            </wp:cNvGraphicFramePr>
+            <a:graphic xmlns:a="http://schemas.openxmlformats.org/drawingml/2006/main">
+              <a:graphicData uri="http://schemas.openxmlformats.org/drawingml/2006/picture">
+                <pic:pic xmlns:pic="http://schemas.openxmlformats.org/drawingml/2006/picture">
+                  <pic:nvPicPr>
+                    <pic:cNvPr id="1" name=""/>
+                    <pic:cNvPicPr/>
+                  </pic:nvPicPr>
+                  <pic:blipFill>
+                    <a:blip r:embed="rId31"/>
+                    <a:stretch>
+                      <a:fillRect/>
+                    </a:stretch>
+                  </pic:blipFill>
+                  <pic:spPr>
+                    <a:xfrm>
+                      <a:off x="0" y="0"/>
+                      <a:ext cx="5943600" cy="1581785"/>
+                    </a:xfrm>
+                    <a:prstGeom prst="rect">
+                      <a:avLst/>
+                    </a:prstGeom>
+                  </pic:spPr>
+                </pic:pic>
+              </a:graphicData>
+            </a:graphic>
+          </wp:inline>
+        </w:drawing>
+      </w:r>
+    </w:p>
+    <w:p>
+      <w:pPr>
+        <w:rPr>
+          <w:noProof/>
+        </w:rPr>
+      </w:pPr>
+      <w:r>
+        <w:rPr>
+          <w:b/>
+          <w:bCs/>
+          <w:noProof/>
+          <w:u w:val="single"/>
+        </w:rPr>
+        <w:t>Use Case name</w:t>
+      </w:r>
+      <w:r>
+        <w:rPr>
+          <w:b/>
+          <w:bCs/>
+          <w:noProof/>
+        </w:rPr>
+        <w:t xml:space="preserve">: </w:t>
+      </w:r>
+      <w:r>
+        <w:rPr>
+          <w:noProof/>
+        </w:rPr>
+        <w:t>Send GamePlayer Message.</w:t>
+      </w:r>
+    </w:p>
+    <w:p>
+      <w:pPr>
+        <w:rPr>
+          <w:noProof/>
+        </w:rPr>
+      </w:pPr>
+      <w:r>
+        <w:rPr>
+          <w:b/>
+          <w:bCs/>
+          <w:noProof/>
+          <w:u w:val="single"/>
+        </w:rPr>
+        <w:t>Description:</w:t>
+      </w:r>
+      <w:r>
+        <w:rPr>
+          <w:b/>
+          <w:bCs/>
+          <w:noProof/>
+        </w:rPr>
+        <w:t xml:space="preserve"> </w:t>
+      </w:r>
+      <w:r>
+        <w:rPr>
+          <w:noProof/>
+        </w:rPr>
+        <w:t>A player ,who is present in a game room and sits in an active game, sends a message through the room chat to the other players (both spectators and active players).</w:t>
+      </w:r>
+    </w:p>
+    <w:p>
+      <w:pPr>
+        <w:rPr>
+          <w:noProof/>
+        </w:rPr>
+      </w:pPr>
+      <w:r>
+        <w:rPr>
+          <w:b/>
+          <w:bCs/>
+          <w:noProof/>
+          <w:u w:val="single"/>
+        </w:rPr>
+        <w:t>Actors:</w:t>
+      </w:r>
+      <w:r>
+        <w:rPr>
+          <w:noProof/>
+        </w:rPr>
+        <w:t xml:space="preserve"> Players</w:t>
+      </w:r>
+      <w:r>
+        <w:rPr>
+          <w:noProof/>
+        </w:rPr>
+        <w:t>, Spectators</w:t>
+      </w:r>
+      <w:r>
+        <w:rPr>
+          <w:noProof/>
+        </w:rPr>
+        <w:t>, System.</w:t>
+      </w:r>
+    </w:p>
+    <w:p>
+      <w:pPr>
+        <w:rPr>
+          <w:noProof/>
+        </w:rPr>
+      </w:pPr>
+      <w:r>
+        <w:rPr>
+          <w:b/>
+          <w:bCs/>
+          <w:noProof/>
+          <w:u w:val="single"/>
+        </w:rPr>
+        <w:t>Pre Conditions:</w:t>
+      </w:r>
+    </w:p>
+    <w:p>
+      <w:pPr>
+        <w:pStyle w:val="ListParagraph"/>
+        <w:numPr>
+          <w:ilvl w:val="0"/>
+          <w:numId w:val="26"/>
+        </w:numPr>
+        <w:rPr>
+          <w:noProof/>
+        </w:rPr>
+      </w:pPr>
+      <w:r>
+        <w:rPr>
+          <w:noProof/>
+        </w:rPr>
+        <w:t>All Players are logged into the system.</w:t>
+      </w:r>
+    </w:p>
+    <w:p>
+      <w:pPr>
+        <w:pStyle w:val="ListParagraph"/>
+        <w:numPr>
+          <w:ilvl w:val="0"/>
+          <w:numId w:val="26"/>
+        </w:numPr>
+        <w:rPr>
+          <w:noProof/>
+        </w:rPr>
+      </w:pPr>
+      <w:r>
+        <w:rPr>
+          <w:noProof/>
+        </w:rPr>
+        <w:t>All Players and Spectators are at the same room.</w:t>
+      </w:r>
+    </w:p>
+    <w:p>
+      <w:pPr>
+        <w:pStyle w:val="ListParagraph"/>
+        <w:numPr>
+          <w:ilvl w:val="0"/>
+          <w:numId w:val="26"/>
+        </w:numPr>
+        <w:rPr>
+          <w:noProof/>
+        </w:rPr>
+      </w:pPr>
+      <w:r>
+        <w:rPr>
+          <w:noProof/>
+        </w:rPr>
+        <w:t>The sending player sits in an active game.</w:t>
+      </w:r>
+    </w:p>
+    <w:p>
+      <w:pPr>
+        <w:rPr>
+          <w:noProof/>
+        </w:rPr>
+      </w:pPr>
+      <w:r>
+        <w:rPr>
+          <w:b/>
+          <w:bCs/>
+          <w:noProof/>
+          <w:u w:val="single"/>
+        </w:rPr>
+        <w:t>Post Condition:</w:t>
+      </w:r>
+      <w:r>
+        <w:rPr>
+          <w:noProof/>
+        </w:rPr>
+        <w:t xml:space="preserve"> none.</w:t>
+      </w:r>
+    </w:p>
+    <w:p>
+      <w:pPr>
+        <w:rPr>
+          <w:b/>
+          <w:bCs/>
+          <w:u w:val="single"/>
+        </w:rPr>
+      </w:pPr>
+      <w:r>
+        <w:rPr>
+          <w:b/>
+          <w:bCs/>
+          <w:u w:val="single"/>
+        </w:rPr>
+        <w:t>Main Success Scenario:</w:t>
+      </w:r>
+    </w:p>
+    <w:p>
+      <w:pPr>
+        <w:pStyle w:val="ListParagraph"/>
+        <w:numPr>
+          <w:ilvl w:val="0"/>
+          <w:numId w:val="27"/>
+        </w:numPr>
+        <w:rPr>
+          <w:noProof/>
+        </w:rPr>
+      </w:pPr>
+      <w:r>
+        <w:rPr>
+          <w:noProof/>
+        </w:rPr>
+        <w:t>The player sends a message to the other players (including spectators) present in the room.</w:t>
+      </w:r>
+    </w:p>
+    <w:p>
+      <w:pPr>
+        <w:pStyle w:val="ListParagraph"/>
+        <w:numPr>
+          <w:ilvl w:val="0"/>
+          <w:numId w:val="27"/>
+        </w:numPr>
+        <w:rPr>
+          <w:noProof/>
+        </w:rPr>
+      </w:pPr>
+      <w:r>
+        <w:rPr>
+          <w:noProof/>
+        </w:rPr>
+        <w:t>The system receives the player’s message and sends it to the server via the Service.</w:t>
+      </w:r>
+    </w:p>
+    <w:p>
+      <w:pPr>
+        <w:pStyle w:val="ListParagraph"/>
+        <w:numPr>
+          <w:ilvl w:val="0"/>
+          <w:numId w:val="27"/>
+        </w:numPr>
+        <w:rPr>
+          <w:noProof/>
+        </w:rPr>
+      </w:pPr>
+      <w:r>
+        <w:rPr>
+          <w:noProof/>
+        </w:rPr>
+        <w:t>The server processes the message and parses it.</w:t>
+      </w:r>
+    </w:p>
+    <w:p>
+      <w:pPr>
+        <w:pStyle w:val="ListParagraph"/>
+        <w:numPr>
+          <w:ilvl w:val="0"/>
+          <w:numId w:val="27"/>
+        </w:numPr>
+        <w:rPr>
+          <w:noProof/>
+        </w:rPr>
+      </w:pPr>
+      <w:r>
+        <w:rPr>
+          <w:noProof/>
+        </w:rPr>
+        <w:t>The server Sends the processed message to the Client.</w:t>
+      </w:r>
+    </w:p>
+    <w:p>
+      <w:pPr>
+        <w:pStyle w:val="ListParagraph"/>
+        <w:numPr>
+          <w:ilvl w:val="0"/>
+          <w:numId w:val="27"/>
+        </w:numPr>
+        <w:rPr>
+          <w:noProof/>
+        </w:rPr>
+      </w:pPr>
+      <w:r>
+        <w:rPr>
+          <w:noProof/>
+        </w:rPr>
+        <w:t>The Client processes the received command from the server.</w:t>
+      </w:r>
+    </w:p>
+    <w:p>
+      <w:pPr>
+        <w:pStyle w:val="ListParagraph"/>
+        <w:numPr>
+          <w:ilvl w:val="0"/>
+          <w:numId w:val="27"/>
+        </w:numPr>
+        <w:rPr>
+          <w:noProof/>
+        </w:rPr>
+      </w:pPr>
+      <w:r>
+        <w:rPr>
+          <w:noProof/>
+        </w:rPr>
+        <w:t>The Client distributes the message to the relevant player via the Client-Service.</w:t>
+      </w:r>
+    </w:p>
+    <w:p>
+      <w:pPr>
+        <w:pStyle w:val="ListParagraph"/>
+        <w:numPr>
+          <w:ilvl w:val="0"/>
+          <w:numId w:val="27"/>
+        </w:numPr>
+        <w:rPr>
+          <w:noProof/>
+        </w:rPr>
+      </w:pPr>
+      <w:r>
+        <w:rPr>
+          <w:noProof/>
+        </w:rPr>
+        <w:t>The Players receives the message.</w:t>
+      </w:r>
+    </w:p>
+    <w:p>
+      <w:pPr>
+        <w:rPr>
+          <w:b/>
+          <w:bCs/>
+          <w:noProof/>
+          <w:u w:val="single"/>
+        </w:rPr>
+      </w:pPr>
+      <w:r>
+        <w:rPr>
+          <w:b/>
+          <w:bCs/>
+          <w:noProof/>
+          <w:u w:val="single"/>
+        </w:rPr>
+        <w:t>Alternative Scenarios:</w:t>
+      </w:r>
+    </w:p>
+    <w:p>
+      <w:pPr>
+        <w:rPr>
+          <w:noProof/>
+        </w:rPr>
+      </w:pPr>
+      <w:r>
+        <w:rPr>
+          <w:noProof/>
+        </w:rPr>
+        <w:t>1.</w:t>
+      </w:r>
+      <w:r>
+        <w:rPr>
+          <w:noProof/>
+        </w:rPr>
+        <w:t>a. The Player sends a Whisper to a specific</w:t>
+      </w:r>
+      <w:r>
+        <w:rPr>
+          <w:rFonts w:hint="cs"/>
+          <w:noProof/>
+          <w:rtl/>
+        </w:rPr>
+        <w:t xml:space="preserve"> </w:t>
+      </w:r>
+      <w:r>
+        <w:rPr>
+          <w:noProof/>
+        </w:rPr>
+        <w:t xml:space="preserve"> receipient (the process continues as before).</w:t>
+      </w:r>
+    </w:p>
+    <w:p>
+      <w:pPr>
+        <w:rPr>
+          <w:noProof/>
+        </w:rPr>
+      </w:pPr>
+      <w:r>
+        <w:rPr>
+          <w:noProof/>
+        </w:rPr>
+        <w:t>6.a. The reeipient cannot be found, the system will send back a suitable message.</w:t>
+      </w:r>
+    </w:p>
+    <w:p>
+      <w:pPr>
+        <w:rPr>
+          <w:b/>
+          <w:bCs/>
+          <w:noProof/>
+          <w:u w:val="single"/>
+        </w:rPr>
+      </w:pPr>
+    </w:p>
+    <w:p>
+      <w:pPr>
+        <w:rPr>
+          <w:b/>
+          <w:bCs/>
+          <w:noProof/>
+          <w:u w:val="single"/>
+        </w:rPr>
+      </w:pPr>
+    </w:p>
+    <w:p>
+      <w:pPr>
+        <w:rPr>
+          <w:b/>
+          <w:bCs/>
+          <w:noProof/>
+          <w:u w:val="single"/>
+        </w:rPr>
+      </w:pPr>
+    </w:p>
+    <w:p>
+      <w:pPr>
+        <w:rPr>
+          <w:b/>
+          <w:bCs/>
+          <w:noProof/>
+          <w:u w:val="single"/>
+        </w:rPr>
+      </w:pPr>
+    </w:p>
+    <w:p>
+      <w:pPr>
+        <w:rPr>
+          <w:b/>
+          <w:bCs/>
+          <w:noProof/>
+          <w:u w:val="single"/>
+        </w:rPr>
+      </w:pPr>
+    </w:p>
+    <w:p>
+      <w:pPr>
+        <w:rPr>
+          <w:b/>
+          <w:bCs/>
+          <w:noProof/>
+          <w:u w:val="single"/>
+        </w:rPr>
+      </w:pPr>
+      <w:r>
+        <w:rPr>
+          <w:noProof/>
+        </w:rPr>
+        <w:lastRenderedPageBreak/>
         <w:pict>
-          <v:shape id="_x0000_s1040" type="#_x0000_t75" style="position:absolute;margin-left:-47.5pt;margin-top:27.3pt;width:575.5pt;height:597.5pt;z-index:251688960;mso-position-horizontal-relative:text;mso-position-vertical-relative:text;mso-width-relative:page;mso-height-relative:page">
-            <v:imagedata r:id="rId31" o:title="ClassDiagram%2520V3"/>
+          <v:shape id="_x0000_s1043" type="#_x0000_t75" style="position:absolute;margin-left:-48.75pt;margin-top:0;width:515.75pt;height:539.5pt;z-index:251693056;mso-position-horizontal:absolute;mso-position-horizontal-relative:text;mso-position-vertical:absolute;mso-position-vertical-relative:text;mso-width-relative:page;mso-height-relative:page">
+            <v:imagedata r:id="rId32" o:title="Player_Send_Message"/>
             <w10:wrap type="square"/>
           </v:shape>
         </w:pict>
       </w:r>
+    </w:p>
+    <w:p>
+      <w:pPr>
+        <w:rPr>
+          <w:b/>
+          <w:bCs/>
+          <w:noProof/>
+          <w:u w:val="single"/>
+        </w:rPr>
+      </w:pPr>
+    </w:p>
+    <w:p>
+      <w:pPr>
+        <w:rPr>
+          <w:b/>
+          <w:bCs/>
+          <w:noProof/>
+          <w:u w:val="single"/>
+        </w:rPr>
+      </w:pPr>
+    </w:p>
+    <w:p>
+      <w:pPr>
+        <w:rPr>
+          <w:b/>
+          <w:bCs/>
+          <w:noProof/>
+          <w:u w:val="single"/>
+        </w:rPr>
+      </w:pPr>
+    </w:p>
+    <w:p>
+      <w:pPr>
+        <w:rPr>
+          <w:b/>
+          <w:bCs/>
+          <w:noProof/>
+          <w:u w:val="single"/>
+        </w:rPr>
+      </w:pPr>
+      <w:bookmarkStart w:id="0" w:name="_GoBack"/>
+      <w:bookmarkEnd w:id="0"/>
+    </w:p>
+    <w:p>
+      <w:pPr>
+        <w:rPr>
+          <w:noProof/>
+        </w:rPr>
+      </w:pPr>
+      <w:r>
+        <w:rPr>
+          <w:b/>
+          <w:bCs/>
+          <w:noProof/>
+          <w:u w:val="single"/>
+        </w:rPr>
+        <w:lastRenderedPageBreak/>
+        <w:t>Use Case name</w:t>
+      </w:r>
+      <w:r>
+        <w:rPr>
+          <w:b/>
+          <w:bCs/>
+          <w:noProof/>
+        </w:rPr>
+        <w:t xml:space="preserve">: </w:t>
+      </w:r>
+      <w:r>
+        <w:rPr>
+          <w:noProof/>
+        </w:rPr>
+        <w:t>Send SpectatorPlayer Message.</w:t>
+      </w:r>
+    </w:p>
+    <w:p>
+      <w:pPr>
+        <w:rPr>
+          <w:noProof/>
+        </w:rPr>
+      </w:pPr>
+      <w:r>
+        <w:rPr>
+          <w:b/>
+          <w:bCs/>
+          <w:noProof/>
+          <w:u w:val="single"/>
+        </w:rPr>
+        <w:t>Description:</w:t>
+      </w:r>
+      <w:r>
+        <w:rPr>
+          <w:b/>
+          <w:bCs/>
+          <w:noProof/>
+        </w:rPr>
+        <w:t xml:space="preserve"> </w:t>
+      </w:r>
+      <w:r>
+        <w:rPr>
+          <w:noProof/>
+        </w:rPr>
+        <w:t>A player ,who is present in a game room and is a spectator, sends a message through the room chat to the other spectators.</w:t>
+      </w:r>
+    </w:p>
+    <w:p>
+      <w:pPr>
+        <w:rPr>
+          <w:noProof/>
+        </w:rPr>
+      </w:pPr>
+      <w:r>
+        <w:rPr>
+          <w:b/>
+          <w:bCs/>
+          <w:noProof/>
+          <w:u w:val="single"/>
+        </w:rPr>
+        <w:t>Actors:</w:t>
+      </w:r>
+      <w:r>
+        <w:rPr>
+          <w:noProof/>
+        </w:rPr>
+        <w:t xml:space="preserve"> Spectators, System.</w:t>
+      </w:r>
+    </w:p>
+    <w:p>
+      <w:pPr>
+        <w:rPr>
+          <w:noProof/>
+        </w:rPr>
+      </w:pPr>
+      <w:r>
+        <w:rPr>
+          <w:b/>
+          <w:bCs/>
+          <w:noProof/>
+          <w:u w:val="single"/>
+        </w:rPr>
+        <w:t>Pre Conditions:</w:t>
+      </w:r>
+    </w:p>
+    <w:p>
+      <w:pPr>
+        <w:pStyle w:val="ListParagraph"/>
+        <w:numPr>
+          <w:ilvl w:val="0"/>
+          <w:numId w:val="29"/>
+        </w:numPr>
+        <w:rPr>
+          <w:noProof/>
+        </w:rPr>
+      </w:pPr>
+      <w:r>
+        <w:rPr>
+          <w:noProof/>
+        </w:rPr>
+        <w:t>All Spectators are logged into the system.</w:t>
+      </w:r>
+    </w:p>
+    <w:p>
+      <w:pPr>
+        <w:pStyle w:val="ListParagraph"/>
+        <w:numPr>
+          <w:ilvl w:val="0"/>
+          <w:numId w:val="29"/>
+        </w:numPr>
+        <w:rPr>
+          <w:noProof/>
+        </w:rPr>
+      </w:pPr>
+      <w:r>
+        <w:rPr>
+          <w:noProof/>
+        </w:rPr>
+        <w:t>All Spectators are at the same room.</w:t>
+      </w:r>
+    </w:p>
+    <w:p>
+      <w:pPr>
+        <w:rPr>
+          <w:noProof/>
+        </w:rPr>
+      </w:pPr>
+      <w:r>
+        <w:rPr>
+          <w:b/>
+          <w:bCs/>
+          <w:noProof/>
+          <w:u w:val="single"/>
+        </w:rPr>
+        <w:t>Post Condition:</w:t>
+      </w:r>
+      <w:r>
+        <w:rPr>
+          <w:noProof/>
+        </w:rPr>
+        <w:t xml:space="preserve"> none.</w:t>
+      </w:r>
+    </w:p>
+    <w:p>
+      <w:pPr>
+        <w:rPr>
+          <w:b/>
+          <w:bCs/>
+          <w:u w:val="single"/>
+        </w:rPr>
+      </w:pPr>
+      <w:r>
+        <w:rPr>
+          <w:b/>
+          <w:bCs/>
+          <w:u w:val="single"/>
+        </w:rPr>
+        <w:t>Main Success Scenario:</w:t>
+      </w:r>
+    </w:p>
+    <w:p>
+      <w:pPr>
+        <w:pStyle w:val="ListParagraph"/>
+        <w:numPr>
+          <w:ilvl w:val="0"/>
+          <w:numId w:val="30"/>
+        </w:numPr>
+        <w:rPr>
+          <w:noProof/>
+        </w:rPr>
+      </w:pPr>
+      <w:r>
+        <w:rPr>
+          <w:noProof/>
+        </w:rPr>
+        <w:t>The spectator sends a message to the other spectators present in the room.</w:t>
+      </w:r>
+    </w:p>
+    <w:p>
+      <w:pPr>
+        <w:pStyle w:val="ListParagraph"/>
+        <w:numPr>
+          <w:ilvl w:val="0"/>
+          <w:numId w:val="30"/>
+        </w:numPr>
+        <w:rPr>
+          <w:noProof/>
+        </w:rPr>
+      </w:pPr>
+      <w:r>
+        <w:rPr>
+          <w:noProof/>
+        </w:rPr>
+        <w:t>The system receives the spectator’s message and sends it to the server via the Service.</w:t>
+      </w:r>
+    </w:p>
+    <w:p>
+      <w:pPr>
+        <w:pStyle w:val="ListParagraph"/>
+        <w:numPr>
+          <w:ilvl w:val="0"/>
+          <w:numId w:val="30"/>
+        </w:numPr>
+        <w:rPr>
+          <w:noProof/>
+        </w:rPr>
+      </w:pPr>
+      <w:r>
+        <w:rPr>
+          <w:noProof/>
+        </w:rPr>
+        <w:t>The server processes the message and parses it.</w:t>
+      </w:r>
+    </w:p>
+    <w:p>
+      <w:pPr>
+        <w:pStyle w:val="ListParagraph"/>
+        <w:numPr>
+          <w:ilvl w:val="0"/>
+          <w:numId w:val="30"/>
+        </w:numPr>
+        <w:rPr>
+          <w:noProof/>
+        </w:rPr>
+      </w:pPr>
+      <w:r>
+        <w:rPr>
+          <w:noProof/>
+        </w:rPr>
+        <w:t>The server Sends the processed message to the Client.</w:t>
+      </w:r>
+    </w:p>
+    <w:p>
+      <w:pPr>
+        <w:pStyle w:val="ListParagraph"/>
+        <w:numPr>
+          <w:ilvl w:val="0"/>
+          <w:numId w:val="30"/>
+        </w:numPr>
+        <w:rPr>
+          <w:noProof/>
+        </w:rPr>
+      </w:pPr>
+      <w:r>
+        <w:rPr>
+          <w:noProof/>
+        </w:rPr>
+        <w:t>The Client processes the received command from the server.</w:t>
+      </w:r>
+    </w:p>
+    <w:p>
+      <w:pPr>
+        <w:pStyle w:val="ListParagraph"/>
+        <w:numPr>
+          <w:ilvl w:val="0"/>
+          <w:numId w:val="30"/>
+        </w:numPr>
+        <w:rPr>
+          <w:noProof/>
+        </w:rPr>
+      </w:pPr>
+      <w:r>
+        <w:rPr>
+          <w:noProof/>
+        </w:rPr>
+        <w:t>The Client distributes the message to the relevant player via the Client-Service.</w:t>
+      </w:r>
+    </w:p>
+    <w:p>
+      <w:pPr>
+        <w:pStyle w:val="ListParagraph"/>
+        <w:numPr>
+          <w:ilvl w:val="0"/>
+          <w:numId w:val="30"/>
+        </w:numPr>
+        <w:rPr>
+          <w:noProof/>
+        </w:rPr>
+      </w:pPr>
+      <w:r>
+        <w:rPr>
+          <w:noProof/>
+        </w:rPr>
+        <w:t>The spectators receives the message.</w:t>
+      </w:r>
+    </w:p>
+    <w:p>
+      <w:pPr>
+        <w:rPr>
+          <w:b/>
+          <w:bCs/>
+          <w:noProof/>
+          <w:u w:val="single"/>
+        </w:rPr>
+      </w:pPr>
+      <w:r>
+        <w:rPr>
+          <w:b/>
+          <w:bCs/>
+          <w:noProof/>
+          <w:u w:val="single"/>
+        </w:rPr>
+        <w:t>Alternative Scenarios:</w:t>
+      </w:r>
+    </w:p>
+    <w:p>
+      <w:pPr>
+        <w:rPr>
+          <w:noProof/>
+        </w:rPr>
+      </w:pPr>
+      <w:r>
+        <w:rPr>
+          <w:noProof/>
+        </w:rPr>
+        <w:t>1.a. The spectator sends a Whisper to a specific</w:t>
+      </w:r>
+      <w:r>
+        <w:rPr>
+          <w:rFonts w:hint="cs"/>
+          <w:noProof/>
+          <w:rtl/>
+        </w:rPr>
+        <w:t xml:space="preserve"> </w:t>
+      </w:r>
+      <w:r>
+        <w:rPr>
+          <w:noProof/>
+        </w:rPr>
+        <w:t xml:space="preserve"> sprctator receipient (the process continues as before).</w:t>
+      </w:r>
+    </w:p>
+    <w:p>
+      <w:pPr>
+        <w:rPr>
+          <w:noProof/>
+        </w:rPr>
+      </w:pPr>
+      <w:r>
+        <w:rPr>
+          <w:noProof/>
+        </w:rPr>
+        <w:t>6.a. The reeipient cannot be found, the system will send back a suitable message.</w:t>
+      </w:r>
+    </w:p>
+    <w:p>
+      <w:pPr>
+        <w:rPr>
+          <w:b/>
+          <w:bCs/>
+          <w:noProof/>
+          <w:u w:val="single"/>
+        </w:rPr>
+      </w:pPr>
+    </w:p>
+    <w:p>
+      <w:pPr>
+        <w:rPr>
+          <w:b/>
+          <w:bCs/>
+          <w:noProof/>
+          <w:u w:val="single"/>
+        </w:rPr>
+      </w:pPr>
+    </w:p>
+    <w:p>
+      <w:pPr>
+        <w:rPr>
+          <w:b/>
+          <w:bCs/>
+          <w:noProof/>
+          <w:u w:val="single"/>
+        </w:rPr>
+      </w:pPr>
+    </w:p>
+    <w:p>
+      <w:pPr>
+        <w:rPr>
+          <w:b/>
+          <w:bCs/>
+          <w:noProof/>
+          <w:u w:val="single"/>
+        </w:rPr>
+      </w:pPr>
+    </w:p>
+    <w:p>
+      <w:pPr>
+        <w:rPr>
+          <w:b/>
+          <w:bCs/>
+          <w:noProof/>
+          <w:u w:val="single"/>
+        </w:rPr>
+      </w:pPr>
+    </w:p>
+    <w:p>
+      <w:pPr>
+        <w:rPr>
+          <w:b/>
+          <w:bCs/>
+          <w:noProof/>
+          <w:u w:val="single"/>
+        </w:rPr>
+      </w:pPr>
+    </w:p>
+    <w:p>
+      <w:pPr>
+        <w:rPr>
+          <w:b/>
+          <w:bCs/>
+          <w:noProof/>
+          <w:u w:val="single"/>
+        </w:rPr>
+      </w:pPr>
+    </w:p>
+    <w:p>
+      <w:pPr>
+        <w:rPr>
+          <w:b/>
+          <w:bCs/>
+          <w:noProof/>
+          <w:u w:val="single"/>
+        </w:rPr>
+      </w:pPr>
+    </w:p>
+    <w:p>
+      <w:pPr>
+        <w:rPr>
+          <w:b/>
+          <w:bCs/>
+          <w:noProof/>
+          <w:u w:val="single"/>
+        </w:rPr>
+      </w:pPr>
+    </w:p>
+    <w:p>
+      <w:pPr>
+        <w:rPr>
+          <w:b/>
+          <w:bCs/>
+          <w:noProof/>
+          <w:u w:val="single"/>
+        </w:rPr>
+      </w:pPr>
+    </w:p>
+    <w:p>
+      <w:pPr>
+        <w:rPr>
+          <w:b/>
+          <w:bCs/>
+          <w:noProof/>
+          <w:u w:val="single"/>
+        </w:rPr>
+      </w:pPr>
+    </w:p>
+    <w:p>
+      <w:pPr>
+        <w:rPr>
+          <w:b/>
+          <w:bCs/>
+          <w:noProof/>
+          <w:u w:val="single"/>
+        </w:rPr>
+      </w:pPr>
+    </w:p>
+    <w:p>
+      <w:pPr>
+        <w:rPr>
+          <w:b/>
+          <w:bCs/>
+          <w:noProof/>
+          <w:u w:val="single"/>
+        </w:rPr>
+      </w:pPr>
+    </w:p>
+    <w:p>
+      <w:pPr>
+        <w:rPr>
+          <w:b/>
+          <w:bCs/>
+          <w:noProof/>
+          <w:u w:val="single"/>
+        </w:rPr>
+      </w:pPr>
+      <w:r>
+        <w:rPr>
+          <w:b/>
+          <w:bCs/>
+          <w:noProof/>
+          <w:u w:val="single"/>
+        </w:rPr>
+        <w:lastRenderedPageBreak/>
+        <w:t>Class Diagrams:</w:t>
+      </w:r>
+    </w:p>
+    <w:p>
+      <w:pPr>
+        <w:rPr>
+          <w:noProof/>
+          <w:u w:val="single"/>
+        </w:rPr>
+      </w:pPr>
+      <w:r>
+        <w:rPr>
+          <w:noProof/>
+        </w:rPr>
+        <w:pict>
+          <v:shape id="_x0000_s1040" type="#_x0000_t75" style="position:absolute;margin-left:-47.5pt;margin-top:27.3pt;width:575.5pt;height:597.5pt;z-index:251688960;mso-position-horizontal-relative:text;mso-position-vertical-relative:text;mso-width-relative:page;mso-height-relative:page">
+            <v:imagedata r:id="rId33" o:title="ClassDiagram%2520V3"/>
+            <w10:wrap type="square"/>
+          </v:shape>
+        </w:pict>
+      </w:r>
       <w:r>
         <w:rPr>
           <w:noProof/>
@@ -11801,7 +14108,7 @@
         <w:lastRenderedPageBreak/>
         <w:pict>
           <v:shape id="_x0000_s1041" type="#_x0000_t75" style="position:absolute;margin-left:-71.05pt;margin-top:28.35pt;width:689pt;height:645.25pt;z-index:-251658241;mso-position-horizontal-relative:text;mso-position-vertical-relative:text;mso-width-relative:page;mso-height-relative:page">
-            <v:imagedata r:id="rId32" o:title="PokerClient_0"/>
+            <v:imagedata r:id="rId34" o:title="PokerClient_0"/>
           </v:shape>
         </w:pict>
       </w:r>
@@ -12203,8 +14510,6 @@
         <w:lastRenderedPageBreak/>
         <w:t>Component Diagram:</w:t>
       </w:r>
-      <w:bookmarkStart w:id="0" w:name="_GoBack"/>
-      <w:bookmarkEnd w:id="0"/>
     </w:p>
     <w:p>
       <w:pPr>
@@ -12221,14 +14526,14 @@
           <w:u w:val="single"/>
         </w:rPr>
         <w:pict>
-          <v:shape id="_x0000_i1030" type="#_x0000_t75" style="width:387.5pt;height:448.5pt">
-            <v:imagedata r:id="rId33" o:title="Componnent Diagram"/>
+          <v:shape id="_x0000_i1025" type="#_x0000_t75" style="width:387.5pt;height:448.5pt">
+            <v:imagedata r:id="rId35" o:title="Componnent Diagram"/>
           </v:shape>
         </w:pict>
       </w:r>
     </w:p>
     <w:sectPr>
-      <w:headerReference w:type="default" r:id="rId34"/>
+      <w:headerReference w:type="default" r:id="rId36"/>
       <w:pgSz w:w="12240" w:h="15840"/>
       <w:pgMar w:top="1440" w:right="1440" w:bottom="1440" w:left="1440" w:header="708" w:footer="708" w:gutter="0"/>
       <w:cols w:space="708"/>
@@ -12594,6 +14899,184 @@
     </w:lvl>
   </w:abstractNum>
   <w:abstractNum w:abstractNumId="4" w15:restartNumberingAfterBreak="0">
+    <w:nsid w:val="13DF0829"/>
+    <w:multiLevelType w:val="hybridMultilevel"/>
+    <w:tmpl w:val="45D09BC8"/>
+    <w:lvl w:ilvl="0" w:tplc="0409000F">
+      <w:start w:val="1"/>
+      <w:numFmt w:val="decimal"/>
+      <w:lvlText w:val="%1."/>
+      <w:lvlJc w:val="left"/>
+      <w:pPr>
+        <w:ind w:left="720" w:hanging="360"/>
+      </w:pPr>
+      <w:rPr>
+        <w:rFonts w:hint="default"/>
+      </w:rPr>
+    </w:lvl>
+    <w:lvl w:ilvl="1" w:tplc="04090019" w:tentative="1">
+      <w:start w:val="1"/>
+      <w:numFmt w:val="lowerLetter"/>
+      <w:lvlText w:val="%2."/>
+      <w:lvlJc w:val="left"/>
+      <w:pPr>
+        <w:ind w:left="1440" w:hanging="360"/>
+      </w:pPr>
+    </w:lvl>
+    <w:lvl w:ilvl="2" w:tplc="0409001B" w:tentative="1">
+      <w:start w:val="1"/>
+      <w:numFmt w:val="lowerRoman"/>
+      <w:lvlText w:val="%3."/>
+      <w:lvlJc w:val="right"/>
+      <w:pPr>
+        <w:ind w:left="2160" w:hanging="180"/>
+      </w:pPr>
+    </w:lvl>
+    <w:lvl w:ilvl="3" w:tplc="0409000F" w:tentative="1">
+      <w:start w:val="1"/>
+      <w:numFmt w:val="decimal"/>
+      <w:lvlText w:val="%4."/>
+      <w:lvlJc w:val="left"/>
+      <w:pPr>
+        <w:ind w:left="2880" w:hanging="360"/>
+      </w:pPr>
+    </w:lvl>
+    <w:lvl w:ilvl="4" w:tplc="04090019" w:tentative="1">
+      <w:start w:val="1"/>
+      <w:numFmt w:val="lowerLetter"/>
+      <w:lvlText w:val="%5."/>
+      <w:lvlJc w:val="left"/>
+      <w:pPr>
+        <w:ind w:left="3600" w:hanging="360"/>
+      </w:pPr>
+    </w:lvl>
+    <w:lvl w:ilvl="5" w:tplc="0409001B" w:tentative="1">
+      <w:start w:val="1"/>
+      <w:numFmt w:val="lowerRoman"/>
+      <w:lvlText w:val="%6."/>
+      <w:lvlJc w:val="right"/>
+      <w:pPr>
+        <w:ind w:left="4320" w:hanging="180"/>
+      </w:pPr>
+    </w:lvl>
+    <w:lvl w:ilvl="6" w:tplc="0409000F" w:tentative="1">
+      <w:start w:val="1"/>
+      <w:numFmt w:val="decimal"/>
+      <w:lvlText w:val="%7."/>
+      <w:lvlJc w:val="left"/>
+      <w:pPr>
+        <w:ind w:left="5040" w:hanging="360"/>
+      </w:pPr>
+    </w:lvl>
+    <w:lvl w:ilvl="7" w:tplc="04090019" w:tentative="1">
+      <w:start w:val="1"/>
+      <w:numFmt w:val="lowerLetter"/>
+      <w:lvlText w:val="%8."/>
+      <w:lvlJc w:val="left"/>
+      <w:pPr>
+        <w:ind w:left="5760" w:hanging="360"/>
+      </w:pPr>
+    </w:lvl>
+    <w:lvl w:ilvl="8" w:tplc="0409001B" w:tentative="1">
+      <w:start w:val="1"/>
+      <w:numFmt w:val="lowerRoman"/>
+      <w:lvlText w:val="%9."/>
+      <w:lvlJc w:val="right"/>
+      <w:pPr>
+        <w:ind w:left="6480" w:hanging="180"/>
+      </w:pPr>
+    </w:lvl>
+  </w:abstractNum>
+  <w:abstractNum w:abstractNumId="5" w15:restartNumberingAfterBreak="0">
+    <w:nsid w:val="189B30AE"/>
+    <w:multiLevelType w:val="hybridMultilevel"/>
+    <w:tmpl w:val="FD8EFB70"/>
+    <w:lvl w:ilvl="0" w:tplc="0409000F">
+      <w:start w:val="1"/>
+      <w:numFmt w:val="decimal"/>
+      <w:lvlText w:val="%1."/>
+      <w:lvlJc w:val="left"/>
+      <w:pPr>
+        <w:ind w:left="720" w:hanging="360"/>
+      </w:pPr>
+      <w:rPr>
+        <w:rFonts w:hint="default"/>
+      </w:rPr>
+    </w:lvl>
+    <w:lvl w:ilvl="1" w:tplc="04090019" w:tentative="1">
+      <w:start w:val="1"/>
+      <w:numFmt w:val="lowerLetter"/>
+      <w:lvlText w:val="%2."/>
+      <w:lvlJc w:val="left"/>
+      <w:pPr>
+        <w:ind w:left="1440" w:hanging="360"/>
+      </w:pPr>
+    </w:lvl>
+    <w:lvl w:ilvl="2" w:tplc="0409001B" w:tentative="1">
+      <w:start w:val="1"/>
+      <w:numFmt w:val="lowerRoman"/>
+      <w:lvlText w:val="%3."/>
+      <w:lvlJc w:val="right"/>
+      <w:pPr>
+        <w:ind w:left="2160" w:hanging="180"/>
+      </w:pPr>
+    </w:lvl>
+    <w:lvl w:ilvl="3" w:tplc="0409000F" w:tentative="1">
+      <w:start w:val="1"/>
+      <w:numFmt w:val="decimal"/>
+      <w:lvlText w:val="%4."/>
+      <w:lvlJc w:val="left"/>
+      <w:pPr>
+        <w:ind w:left="2880" w:hanging="360"/>
+      </w:pPr>
+    </w:lvl>
+    <w:lvl w:ilvl="4" w:tplc="04090019" w:tentative="1">
+      <w:start w:val="1"/>
+      <w:numFmt w:val="lowerLetter"/>
+      <w:lvlText w:val="%5."/>
+      <w:lvlJc w:val="left"/>
+      <w:pPr>
+        <w:ind w:left="3600" w:hanging="360"/>
+      </w:pPr>
+    </w:lvl>
+    <w:lvl w:ilvl="5" w:tplc="0409001B" w:tentative="1">
+      <w:start w:val="1"/>
+      <w:numFmt w:val="lowerRoman"/>
+      <w:lvlText w:val="%6."/>
+      <w:lvlJc w:val="right"/>
+      <w:pPr>
+        <w:ind w:left="4320" w:hanging="180"/>
+      </w:pPr>
+    </w:lvl>
+    <w:lvl w:ilvl="6" w:tplc="0409000F" w:tentative="1">
+      <w:start w:val="1"/>
+      <w:numFmt w:val="decimal"/>
+      <w:lvlText w:val="%7."/>
+      <w:lvlJc w:val="left"/>
+      <w:pPr>
+        <w:ind w:left="5040" w:hanging="360"/>
+      </w:pPr>
+    </w:lvl>
+    <w:lvl w:ilvl="7" w:tplc="04090019" w:tentative="1">
+      <w:start w:val="1"/>
+      <w:numFmt w:val="lowerLetter"/>
+      <w:lvlText w:val="%8."/>
+      <w:lvlJc w:val="left"/>
+      <w:pPr>
+        <w:ind w:left="5760" w:hanging="360"/>
+      </w:pPr>
+    </w:lvl>
+    <w:lvl w:ilvl="8" w:tplc="0409001B" w:tentative="1">
+      <w:start w:val="1"/>
+      <w:numFmt w:val="lowerRoman"/>
+      <w:lvlText w:val="%9."/>
+      <w:lvlJc w:val="right"/>
+      <w:pPr>
+        <w:ind w:left="6480" w:hanging="180"/>
+      </w:pPr>
+    </w:lvl>
+  </w:abstractNum>
+  <w:abstractNum w:abstractNumId="6" w15:restartNumberingAfterBreak="0">
     <w:nsid w:val="1F244FCF"/>
     <w:multiLevelType w:val="hybridMultilevel"/>
     <w:tmpl w:val="125E07A2"/>
@@ -12682,7 +15165,7 @@
       </w:pPr>
     </w:lvl>
   </w:abstractNum>
-  <w:abstractNum w:abstractNumId="5" w15:restartNumberingAfterBreak="0">
+  <w:abstractNum w:abstractNumId="7" w15:restartNumberingAfterBreak="0">
     <w:nsid w:val="22780A30"/>
     <w:multiLevelType w:val="hybridMultilevel"/>
     <w:tmpl w:val="A3103030"/>
@@ -12771,7 +15254,7 @@
       </w:pPr>
     </w:lvl>
   </w:abstractNum>
-  <w:abstractNum w:abstractNumId="6" w15:restartNumberingAfterBreak="0">
+  <w:abstractNum w:abstractNumId="8" w15:restartNumberingAfterBreak="0">
     <w:nsid w:val="22C92030"/>
     <w:multiLevelType w:val="hybridMultilevel"/>
     <w:tmpl w:val="125E07A2"/>
@@ -12860,7 +15343,96 @@
       </w:pPr>
     </w:lvl>
   </w:abstractNum>
-  <w:abstractNum w:abstractNumId="7" w15:restartNumberingAfterBreak="0">
+  <w:abstractNum w:abstractNumId="9" w15:restartNumberingAfterBreak="0">
+    <w:nsid w:val="273E3EE4"/>
+    <w:multiLevelType w:val="hybridMultilevel"/>
+    <w:tmpl w:val="388E15A6"/>
+    <w:lvl w:ilvl="0" w:tplc="0409000F">
+      <w:start w:val="1"/>
+      <w:numFmt w:val="decimal"/>
+      <w:lvlText w:val="%1."/>
+      <w:lvlJc w:val="left"/>
+      <w:pPr>
+        <w:ind w:left="720" w:hanging="360"/>
+      </w:pPr>
+      <w:rPr>
+        <w:rFonts w:hint="default"/>
+      </w:rPr>
+    </w:lvl>
+    <w:lvl w:ilvl="1" w:tplc="04090019" w:tentative="1">
+      <w:start w:val="1"/>
+      <w:numFmt w:val="lowerLetter"/>
+      <w:lvlText w:val="%2."/>
+      <w:lvlJc w:val="left"/>
+      <w:pPr>
+        <w:ind w:left="1440" w:hanging="360"/>
+      </w:pPr>
+    </w:lvl>
+    <w:lvl w:ilvl="2" w:tplc="0409001B" w:tentative="1">
+      <w:start w:val="1"/>
+      <w:numFmt w:val="lowerRoman"/>
+      <w:lvlText w:val="%3."/>
+      <w:lvlJc w:val="right"/>
+      <w:pPr>
+        <w:ind w:left="2160" w:hanging="180"/>
+      </w:pPr>
+    </w:lvl>
+    <w:lvl w:ilvl="3" w:tplc="0409000F" w:tentative="1">
+      <w:start w:val="1"/>
+      <w:numFmt w:val="decimal"/>
+      <w:lvlText w:val="%4."/>
+      <w:lvlJc w:val="left"/>
+      <w:pPr>
+        <w:ind w:left="2880" w:hanging="360"/>
+      </w:pPr>
+    </w:lvl>
+    <w:lvl w:ilvl="4" w:tplc="04090019" w:tentative="1">
+      <w:start w:val="1"/>
+      <w:numFmt w:val="lowerLetter"/>
+      <w:lvlText w:val="%5."/>
+      <w:lvlJc w:val="left"/>
+      <w:pPr>
+        <w:ind w:left="3600" w:hanging="360"/>
+      </w:pPr>
+    </w:lvl>
+    <w:lvl w:ilvl="5" w:tplc="0409001B" w:tentative="1">
+      <w:start w:val="1"/>
+      <w:numFmt w:val="lowerRoman"/>
+      <w:lvlText w:val="%6."/>
+      <w:lvlJc w:val="right"/>
+      <w:pPr>
+        <w:ind w:left="4320" w:hanging="180"/>
+      </w:pPr>
+    </w:lvl>
+    <w:lvl w:ilvl="6" w:tplc="0409000F" w:tentative="1">
+      <w:start w:val="1"/>
+      <w:numFmt w:val="decimal"/>
+      <w:lvlText w:val="%7."/>
+      <w:lvlJc w:val="left"/>
+      <w:pPr>
+        <w:ind w:left="5040" w:hanging="360"/>
+      </w:pPr>
+    </w:lvl>
+    <w:lvl w:ilvl="7" w:tplc="04090019" w:tentative="1">
+      <w:start w:val="1"/>
+      <w:numFmt w:val="lowerLetter"/>
+      <w:lvlText w:val="%8."/>
+      <w:lvlJc w:val="left"/>
+      <w:pPr>
+        <w:ind w:left="5760" w:hanging="360"/>
+      </w:pPr>
+    </w:lvl>
+    <w:lvl w:ilvl="8" w:tplc="0409001B" w:tentative="1">
+      <w:start w:val="1"/>
+      <w:numFmt w:val="lowerRoman"/>
+      <w:lvlText w:val="%9."/>
+      <w:lvlJc w:val="right"/>
+      <w:pPr>
+        <w:ind w:left="6480" w:hanging="180"/>
+      </w:pPr>
+    </w:lvl>
+  </w:abstractNum>
+  <w:abstractNum w:abstractNumId="10" w15:restartNumberingAfterBreak="0">
     <w:nsid w:val="2A7050DF"/>
     <w:multiLevelType w:val="hybridMultilevel"/>
     <w:tmpl w:val="9B2457BC"/>
@@ -12949,7 +15521,7 @@
       </w:pPr>
     </w:lvl>
   </w:abstractNum>
-  <w:abstractNum w:abstractNumId="8" w15:restartNumberingAfterBreak="0">
+  <w:abstractNum w:abstractNumId="11" w15:restartNumberingAfterBreak="0">
     <w:nsid w:val="304741EF"/>
     <w:multiLevelType w:val="hybridMultilevel"/>
     <w:tmpl w:val="125E07A2"/>
@@ -13038,7 +15610,7 @@
       </w:pPr>
     </w:lvl>
   </w:abstractNum>
-  <w:abstractNum w:abstractNumId="9" w15:restartNumberingAfterBreak="0">
+  <w:abstractNum w:abstractNumId="12" w15:restartNumberingAfterBreak="0">
     <w:nsid w:val="3BAC7EC0"/>
     <w:multiLevelType w:val="hybridMultilevel"/>
     <w:tmpl w:val="125E07A2"/>
@@ -13127,7 +15699,7 @@
       </w:pPr>
     </w:lvl>
   </w:abstractNum>
-  <w:abstractNum w:abstractNumId="10" w15:restartNumberingAfterBreak="0">
+  <w:abstractNum w:abstractNumId="13" w15:restartNumberingAfterBreak="0">
     <w:nsid w:val="3D53623B"/>
     <w:multiLevelType w:val="hybridMultilevel"/>
     <w:tmpl w:val="B8C60A00"/>
@@ -13216,7 +15788,7 @@
       </w:pPr>
     </w:lvl>
   </w:abstractNum>
-  <w:abstractNum w:abstractNumId="11" w15:restartNumberingAfterBreak="0">
+  <w:abstractNum w:abstractNumId="14" w15:restartNumberingAfterBreak="0">
     <w:nsid w:val="448C7188"/>
     <w:multiLevelType w:val="hybridMultilevel"/>
     <w:tmpl w:val="45D09BC8"/>
@@ -13305,7 +15877,7 @@
       </w:pPr>
     </w:lvl>
   </w:abstractNum>
-  <w:abstractNum w:abstractNumId="12" w15:restartNumberingAfterBreak="0">
+  <w:abstractNum w:abstractNumId="15" w15:restartNumberingAfterBreak="0">
     <w:nsid w:val="45A35213"/>
     <w:multiLevelType w:val="hybridMultilevel"/>
     <w:tmpl w:val="A3103030"/>
@@ -13394,7 +15966,7 @@
       </w:pPr>
     </w:lvl>
   </w:abstractNum>
-  <w:abstractNum w:abstractNumId="13" w15:restartNumberingAfterBreak="0">
+  <w:abstractNum w:abstractNumId="16" w15:restartNumberingAfterBreak="0">
     <w:nsid w:val="481F11CC"/>
     <w:multiLevelType w:val="hybridMultilevel"/>
     <w:tmpl w:val="D9AAD8BA"/>
@@ -13483,7 +16055,7 @@
       </w:pPr>
     </w:lvl>
   </w:abstractNum>
-  <w:abstractNum w:abstractNumId="14" w15:restartNumberingAfterBreak="0">
+  <w:abstractNum w:abstractNumId="17" w15:restartNumberingAfterBreak="0">
     <w:nsid w:val="492307AE"/>
     <w:multiLevelType w:val="hybridMultilevel"/>
     <w:tmpl w:val="125E07A2"/>
@@ -13572,7 +16144,7 @@
       </w:pPr>
     </w:lvl>
   </w:abstractNum>
-  <w:abstractNum w:abstractNumId="15" w15:restartNumberingAfterBreak="0">
+  <w:abstractNum w:abstractNumId="18" w15:restartNumberingAfterBreak="0">
     <w:nsid w:val="4A3A47BA"/>
     <w:multiLevelType w:val="hybridMultilevel"/>
     <w:tmpl w:val="45D09BC8"/>
@@ -13661,7 +16233,185 @@
       </w:pPr>
     </w:lvl>
   </w:abstractNum>
-  <w:abstractNum w:abstractNumId="16" w15:restartNumberingAfterBreak="0">
+  <w:abstractNum w:abstractNumId="19" w15:restartNumberingAfterBreak="0">
+    <w:nsid w:val="4C41249A"/>
+    <w:multiLevelType w:val="hybridMultilevel"/>
+    <w:tmpl w:val="B8C60A00"/>
+    <w:lvl w:ilvl="0" w:tplc="0409000F">
+      <w:start w:val="1"/>
+      <w:numFmt w:val="decimal"/>
+      <w:lvlText w:val="%1."/>
+      <w:lvlJc w:val="left"/>
+      <w:pPr>
+        <w:ind w:left="720" w:hanging="360"/>
+      </w:pPr>
+      <w:rPr>
+        <w:rFonts w:hint="default"/>
+      </w:rPr>
+    </w:lvl>
+    <w:lvl w:ilvl="1" w:tplc="04090019" w:tentative="1">
+      <w:start w:val="1"/>
+      <w:numFmt w:val="lowerLetter"/>
+      <w:lvlText w:val="%2."/>
+      <w:lvlJc w:val="left"/>
+      <w:pPr>
+        <w:ind w:left="1440" w:hanging="360"/>
+      </w:pPr>
+    </w:lvl>
+    <w:lvl w:ilvl="2" w:tplc="0409001B" w:tentative="1">
+      <w:start w:val="1"/>
+      <w:numFmt w:val="lowerRoman"/>
+      <w:lvlText w:val="%3."/>
+      <w:lvlJc w:val="right"/>
+      <w:pPr>
+        <w:ind w:left="2160" w:hanging="180"/>
+      </w:pPr>
+    </w:lvl>
+    <w:lvl w:ilvl="3" w:tplc="0409000F" w:tentative="1">
+      <w:start w:val="1"/>
+      <w:numFmt w:val="decimal"/>
+      <w:lvlText w:val="%4."/>
+      <w:lvlJc w:val="left"/>
+      <w:pPr>
+        <w:ind w:left="2880" w:hanging="360"/>
+      </w:pPr>
+    </w:lvl>
+    <w:lvl w:ilvl="4" w:tplc="04090019" w:tentative="1">
+      <w:start w:val="1"/>
+      <w:numFmt w:val="lowerLetter"/>
+      <w:lvlText w:val="%5."/>
+      <w:lvlJc w:val="left"/>
+      <w:pPr>
+        <w:ind w:left="3600" w:hanging="360"/>
+      </w:pPr>
+    </w:lvl>
+    <w:lvl w:ilvl="5" w:tplc="0409001B" w:tentative="1">
+      <w:start w:val="1"/>
+      <w:numFmt w:val="lowerRoman"/>
+      <w:lvlText w:val="%6."/>
+      <w:lvlJc w:val="right"/>
+      <w:pPr>
+        <w:ind w:left="4320" w:hanging="180"/>
+      </w:pPr>
+    </w:lvl>
+    <w:lvl w:ilvl="6" w:tplc="0409000F" w:tentative="1">
+      <w:start w:val="1"/>
+      <w:numFmt w:val="decimal"/>
+      <w:lvlText w:val="%7."/>
+      <w:lvlJc w:val="left"/>
+      <w:pPr>
+        <w:ind w:left="5040" w:hanging="360"/>
+      </w:pPr>
+    </w:lvl>
+    <w:lvl w:ilvl="7" w:tplc="04090019" w:tentative="1">
+      <w:start w:val="1"/>
+      <w:numFmt w:val="lowerLetter"/>
+      <w:lvlText w:val="%8."/>
+      <w:lvlJc w:val="left"/>
+      <w:pPr>
+        <w:ind w:left="5760" w:hanging="360"/>
+      </w:pPr>
+    </w:lvl>
+    <w:lvl w:ilvl="8" w:tplc="0409001B" w:tentative="1">
+      <w:start w:val="1"/>
+      <w:numFmt w:val="lowerRoman"/>
+      <w:lvlText w:val="%9."/>
+      <w:lvlJc w:val="right"/>
+      <w:pPr>
+        <w:ind w:left="6480" w:hanging="180"/>
+      </w:pPr>
+    </w:lvl>
+  </w:abstractNum>
+  <w:abstractNum w:abstractNumId="20" w15:restartNumberingAfterBreak="0">
+    <w:nsid w:val="52874242"/>
+    <w:multiLevelType w:val="hybridMultilevel"/>
+    <w:tmpl w:val="C9EAA16C"/>
+    <w:lvl w:ilvl="0" w:tplc="04090019">
+      <w:start w:val="1"/>
+      <w:numFmt w:val="lowerLetter"/>
+      <w:lvlText w:val="%1."/>
+      <w:lvlJc w:val="left"/>
+      <w:pPr>
+        <w:ind w:left="720" w:hanging="360"/>
+      </w:pPr>
+      <w:rPr>
+        <w:rFonts w:hint="default"/>
+      </w:rPr>
+    </w:lvl>
+    <w:lvl w:ilvl="1" w:tplc="04090019" w:tentative="1">
+      <w:start w:val="1"/>
+      <w:numFmt w:val="lowerLetter"/>
+      <w:lvlText w:val="%2."/>
+      <w:lvlJc w:val="left"/>
+      <w:pPr>
+        <w:ind w:left="1440" w:hanging="360"/>
+      </w:pPr>
+    </w:lvl>
+    <w:lvl w:ilvl="2" w:tplc="0409001B" w:tentative="1">
+      <w:start w:val="1"/>
+      <w:numFmt w:val="lowerRoman"/>
+      <w:lvlText w:val="%3."/>
+      <w:lvlJc w:val="right"/>
+      <w:pPr>
+        <w:ind w:left="2160" w:hanging="180"/>
+      </w:pPr>
+    </w:lvl>
+    <w:lvl w:ilvl="3" w:tplc="0409000F" w:tentative="1">
+      <w:start w:val="1"/>
+      <w:numFmt w:val="decimal"/>
+      <w:lvlText w:val="%4."/>
+      <w:lvlJc w:val="left"/>
+      <w:pPr>
+        <w:ind w:left="2880" w:hanging="360"/>
+      </w:pPr>
+    </w:lvl>
+    <w:lvl w:ilvl="4" w:tplc="04090019" w:tentative="1">
+      <w:start w:val="1"/>
+      <w:numFmt w:val="lowerLetter"/>
+      <w:lvlText w:val="%5."/>
+      <w:lvlJc w:val="left"/>
+      <w:pPr>
+        <w:ind w:left="3600" w:hanging="360"/>
+      </w:pPr>
+    </w:lvl>
+    <w:lvl w:ilvl="5" w:tplc="0409001B" w:tentative="1">
+      <w:start w:val="1"/>
+      <w:numFmt w:val="lowerRoman"/>
+      <w:lvlText w:val="%6."/>
+      <w:lvlJc w:val="right"/>
+      <w:pPr>
+        <w:ind w:left="4320" w:hanging="180"/>
+      </w:pPr>
+    </w:lvl>
+    <w:lvl w:ilvl="6" w:tplc="0409000F" w:tentative="1">
+      <w:start w:val="1"/>
+      <w:numFmt w:val="decimal"/>
+      <w:lvlText w:val="%7."/>
+      <w:lvlJc w:val="left"/>
+      <w:pPr>
+        <w:ind w:left="5040" w:hanging="360"/>
+      </w:pPr>
+    </w:lvl>
+    <w:lvl w:ilvl="7" w:tplc="04090019" w:tentative="1">
+      <w:start w:val="1"/>
+      <w:numFmt w:val="lowerLetter"/>
+      <w:lvlText w:val="%8."/>
+      <w:lvlJc w:val="left"/>
+      <w:pPr>
+        <w:ind w:left="5760" w:hanging="360"/>
+      </w:pPr>
+    </w:lvl>
+    <w:lvl w:ilvl="8" w:tplc="0409001B" w:tentative="1">
+      <w:start w:val="1"/>
+      <w:numFmt w:val="lowerRoman"/>
+      <w:lvlText w:val="%9."/>
+      <w:lvlJc w:val="right"/>
+      <w:pPr>
+        <w:ind w:left="6480" w:hanging="180"/>
+      </w:pPr>
+    </w:lvl>
+  </w:abstractNum>
+  <w:abstractNum w:abstractNumId="21" w15:restartNumberingAfterBreak="0">
     <w:nsid w:val="542B3C6F"/>
     <w:multiLevelType w:val="hybridMultilevel"/>
     <w:tmpl w:val="45D09BC8"/>
@@ -13750,7 +16500,96 @@
       </w:pPr>
     </w:lvl>
   </w:abstractNum>
-  <w:abstractNum w:abstractNumId="17" w15:restartNumberingAfterBreak="0">
+  <w:abstractNum w:abstractNumId="22" w15:restartNumberingAfterBreak="0">
+    <w:nsid w:val="552824D2"/>
+    <w:multiLevelType w:val="hybridMultilevel"/>
+    <w:tmpl w:val="388E15A6"/>
+    <w:lvl w:ilvl="0" w:tplc="0409000F">
+      <w:start w:val="1"/>
+      <w:numFmt w:val="decimal"/>
+      <w:lvlText w:val="%1."/>
+      <w:lvlJc w:val="left"/>
+      <w:pPr>
+        <w:ind w:left="720" w:hanging="360"/>
+      </w:pPr>
+      <w:rPr>
+        <w:rFonts w:hint="default"/>
+      </w:rPr>
+    </w:lvl>
+    <w:lvl w:ilvl="1" w:tplc="04090019" w:tentative="1">
+      <w:start w:val="1"/>
+      <w:numFmt w:val="lowerLetter"/>
+      <w:lvlText w:val="%2."/>
+      <w:lvlJc w:val="left"/>
+      <w:pPr>
+        <w:ind w:left="1440" w:hanging="360"/>
+      </w:pPr>
+    </w:lvl>
+    <w:lvl w:ilvl="2" w:tplc="0409001B" w:tentative="1">
+      <w:start w:val="1"/>
+      <w:numFmt w:val="lowerRoman"/>
+      <w:lvlText w:val="%3."/>
+      <w:lvlJc w:val="right"/>
+      <w:pPr>
+        <w:ind w:left="2160" w:hanging="180"/>
+      </w:pPr>
+    </w:lvl>
+    <w:lvl w:ilvl="3" w:tplc="0409000F" w:tentative="1">
+      <w:start w:val="1"/>
+      <w:numFmt w:val="decimal"/>
+      <w:lvlText w:val="%4."/>
+      <w:lvlJc w:val="left"/>
+      <w:pPr>
+        <w:ind w:left="2880" w:hanging="360"/>
+      </w:pPr>
+    </w:lvl>
+    <w:lvl w:ilvl="4" w:tplc="04090019" w:tentative="1">
+      <w:start w:val="1"/>
+      <w:numFmt w:val="lowerLetter"/>
+      <w:lvlText w:val="%5."/>
+      <w:lvlJc w:val="left"/>
+      <w:pPr>
+        <w:ind w:left="3600" w:hanging="360"/>
+      </w:pPr>
+    </w:lvl>
+    <w:lvl w:ilvl="5" w:tplc="0409001B" w:tentative="1">
+      <w:start w:val="1"/>
+      <w:numFmt w:val="lowerRoman"/>
+      <w:lvlText w:val="%6."/>
+      <w:lvlJc w:val="right"/>
+      <w:pPr>
+        <w:ind w:left="4320" w:hanging="180"/>
+      </w:pPr>
+    </w:lvl>
+    <w:lvl w:ilvl="6" w:tplc="0409000F" w:tentative="1">
+      <w:start w:val="1"/>
+      <w:numFmt w:val="decimal"/>
+      <w:lvlText w:val="%7."/>
+      <w:lvlJc w:val="left"/>
+      <w:pPr>
+        <w:ind w:left="5040" w:hanging="360"/>
+      </w:pPr>
+    </w:lvl>
+    <w:lvl w:ilvl="7" w:tplc="04090019" w:tentative="1">
+      <w:start w:val="1"/>
+      <w:numFmt w:val="lowerLetter"/>
+      <w:lvlText w:val="%8."/>
+      <w:lvlJc w:val="left"/>
+      <w:pPr>
+        <w:ind w:left="5760" w:hanging="360"/>
+      </w:pPr>
+    </w:lvl>
+    <w:lvl w:ilvl="8" w:tplc="0409001B" w:tentative="1">
+      <w:start w:val="1"/>
+      <w:numFmt w:val="lowerRoman"/>
+      <w:lvlText w:val="%9."/>
+      <w:lvlJc w:val="right"/>
+      <w:pPr>
+        <w:ind w:left="6480" w:hanging="180"/>
+      </w:pPr>
+    </w:lvl>
+  </w:abstractNum>
+  <w:abstractNum w:abstractNumId="23" w15:restartNumberingAfterBreak="0">
     <w:nsid w:val="5A443915"/>
     <w:multiLevelType w:val="hybridMultilevel"/>
     <w:tmpl w:val="A3103030"/>
@@ -13839,7 +16678,7 @@
       </w:pPr>
     </w:lvl>
   </w:abstractNum>
-  <w:abstractNum w:abstractNumId="18" w15:restartNumberingAfterBreak="0">
+  <w:abstractNum w:abstractNumId="24" w15:restartNumberingAfterBreak="0">
     <w:nsid w:val="64D6287E"/>
     <w:multiLevelType w:val="hybridMultilevel"/>
     <w:tmpl w:val="125E07A2"/>
@@ -13928,7 +16767,7 @@
       </w:pPr>
     </w:lvl>
   </w:abstractNum>
-  <w:abstractNum w:abstractNumId="19" w15:restartNumberingAfterBreak="0">
+  <w:abstractNum w:abstractNumId="25" w15:restartNumberingAfterBreak="0">
     <w:nsid w:val="67032ED6"/>
     <w:multiLevelType w:val="hybridMultilevel"/>
     <w:tmpl w:val="B8C60A00"/>
@@ -14017,7 +16856,96 @@
       </w:pPr>
     </w:lvl>
   </w:abstractNum>
-  <w:abstractNum w:abstractNumId="20" w15:restartNumberingAfterBreak="0">
+  <w:abstractNum w:abstractNumId="26" w15:restartNumberingAfterBreak="0">
+    <w:nsid w:val="6A6C0053"/>
+    <w:multiLevelType w:val="hybridMultilevel"/>
+    <w:tmpl w:val="B4B0618C"/>
+    <w:lvl w:ilvl="0" w:tplc="0409000F">
+      <w:start w:val="1"/>
+      <w:numFmt w:val="decimal"/>
+      <w:lvlText w:val="%1."/>
+      <w:lvlJc w:val="left"/>
+      <w:pPr>
+        <w:ind w:left="720" w:hanging="360"/>
+      </w:pPr>
+      <w:rPr>
+        <w:rFonts w:hint="default"/>
+      </w:rPr>
+    </w:lvl>
+    <w:lvl w:ilvl="1" w:tplc="04090019" w:tentative="1">
+      <w:start w:val="1"/>
+      <w:numFmt w:val="lowerLetter"/>
+      <w:lvlText w:val="%2."/>
+      <w:lvlJc w:val="left"/>
+      <w:pPr>
+        <w:ind w:left="1440" w:hanging="360"/>
+      </w:pPr>
+    </w:lvl>
+    <w:lvl w:ilvl="2" w:tplc="0409001B" w:tentative="1">
+      <w:start w:val="1"/>
+      <w:numFmt w:val="lowerRoman"/>
+      <w:lvlText w:val="%3."/>
+      <w:lvlJc w:val="right"/>
+      <w:pPr>
+        <w:ind w:left="2160" w:hanging="180"/>
+      </w:pPr>
+    </w:lvl>
+    <w:lvl w:ilvl="3" w:tplc="0409000F" w:tentative="1">
+      <w:start w:val="1"/>
+      <w:numFmt w:val="decimal"/>
+      <w:lvlText w:val="%4."/>
+      <w:lvlJc w:val="left"/>
+      <w:pPr>
+        <w:ind w:left="2880" w:hanging="360"/>
+      </w:pPr>
+    </w:lvl>
+    <w:lvl w:ilvl="4" w:tplc="04090019" w:tentative="1">
+      <w:start w:val="1"/>
+      <w:numFmt w:val="lowerLetter"/>
+      <w:lvlText w:val="%5."/>
+      <w:lvlJc w:val="left"/>
+      <w:pPr>
+        <w:ind w:left="3600" w:hanging="360"/>
+      </w:pPr>
+    </w:lvl>
+    <w:lvl w:ilvl="5" w:tplc="0409001B" w:tentative="1">
+      <w:start w:val="1"/>
+      <w:numFmt w:val="lowerRoman"/>
+      <w:lvlText w:val="%6."/>
+      <w:lvlJc w:val="right"/>
+      <w:pPr>
+        <w:ind w:left="4320" w:hanging="180"/>
+      </w:pPr>
+    </w:lvl>
+    <w:lvl w:ilvl="6" w:tplc="0409000F" w:tentative="1">
+      <w:start w:val="1"/>
+      <w:numFmt w:val="decimal"/>
+      <w:lvlText w:val="%7."/>
+      <w:lvlJc w:val="left"/>
+      <w:pPr>
+        <w:ind w:left="5040" w:hanging="360"/>
+      </w:pPr>
+    </w:lvl>
+    <w:lvl w:ilvl="7" w:tplc="04090019" w:tentative="1">
+      <w:start w:val="1"/>
+      <w:numFmt w:val="lowerLetter"/>
+      <w:lvlText w:val="%8."/>
+      <w:lvlJc w:val="left"/>
+      <w:pPr>
+        <w:ind w:left="5760" w:hanging="360"/>
+      </w:pPr>
+    </w:lvl>
+    <w:lvl w:ilvl="8" w:tplc="0409001B" w:tentative="1">
+      <w:start w:val="1"/>
+      <w:numFmt w:val="lowerRoman"/>
+      <w:lvlText w:val="%9."/>
+      <w:lvlJc w:val="right"/>
+      <w:pPr>
+        <w:ind w:left="6480" w:hanging="180"/>
+      </w:pPr>
+    </w:lvl>
+  </w:abstractNum>
+  <w:abstractNum w:abstractNumId="27" w15:restartNumberingAfterBreak="0">
     <w:nsid w:val="77CE6083"/>
     <w:multiLevelType w:val="hybridMultilevel"/>
     <w:tmpl w:val="A3103030"/>
@@ -14106,10 +17034,99 @@
       </w:pPr>
     </w:lvl>
   </w:abstractNum>
-  <w:abstractNum w:abstractNumId="21" w15:restartNumberingAfterBreak="0">
+  <w:abstractNum w:abstractNumId="28" w15:restartNumberingAfterBreak="0">
     <w:nsid w:val="7BD903FB"/>
     <w:multiLevelType w:val="hybridMultilevel"/>
     <w:tmpl w:val="A3103030"/>
+    <w:lvl w:ilvl="0" w:tplc="0409000F">
+      <w:start w:val="1"/>
+      <w:numFmt w:val="decimal"/>
+      <w:lvlText w:val="%1."/>
+      <w:lvlJc w:val="left"/>
+      <w:pPr>
+        <w:ind w:left="720" w:hanging="360"/>
+      </w:pPr>
+      <w:rPr>
+        <w:rFonts w:hint="default"/>
+      </w:rPr>
+    </w:lvl>
+    <w:lvl w:ilvl="1" w:tplc="04090019" w:tentative="1">
+      <w:start w:val="1"/>
+      <w:numFmt w:val="lowerLetter"/>
+      <w:lvlText w:val="%2."/>
+      <w:lvlJc w:val="left"/>
+      <w:pPr>
+        <w:ind w:left="1440" w:hanging="360"/>
+      </w:pPr>
+    </w:lvl>
+    <w:lvl w:ilvl="2" w:tplc="0409001B" w:tentative="1">
+      <w:start w:val="1"/>
+      <w:numFmt w:val="lowerRoman"/>
+      <w:lvlText w:val="%3."/>
+      <w:lvlJc w:val="right"/>
+      <w:pPr>
+        <w:ind w:left="2160" w:hanging="180"/>
+      </w:pPr>
+    </w:lvl>
+    <w:lvl w:ilvl="3" w:tplc="0409000F" w:tentative="1">
+      <w:start w:val="1"/>
+      <w:numFmt w:val="decimal"/>
+      <w:lvlText w:val="%4."/>
+      <w:lvlJc w:val="left"/>
+      <w:pPr>
+        <w:ind w:left="2880" w:hanging="360"/>
+      </w:pPr>
+    </w:lvl>
+    <w:lvl w:ilvl="4" w:tplc="04090019" w:tentative="1">
+      <w:start w:val="1"/>
+      <w:numFmt w:val="lowerLetter"/>
+      <w:lvlText w:val="%5."/>
+      <w:lvlJc w:val="left"/>
+      <w:pPr>
+        <w:ind w:left="3600" w:hanging="360"/>
+      </w:pPr>
+    </w:lvl>
+    <w:lvl w:ilvl="5" w:tplc="0409001B" w:tentative="1">
+      <w:start w:val="1"/>
+      <w:numFmt w:val="lowerRoman"/>
+      <w:lvlText w:val="%6."/>
+      <w:lvlJc w:val="right"/>
+      <w:pPr>
+        <w:ind w:left="4320" w:hanging="180"/>
+      </w:pPr>
+    </w:lvl>
+    <w:lvl w:ilvl="6" w:tplc="0409000F" w:tentative="1">
+      <w:start w:val="1"/>
+      <w:numFmt w:val="decimal"/>
+      <w:lvlText w:val="%7."/>
+      <w:lvlJc w:val="left"/>
+      <w:pPr>
+        <w:ind w:left="5040" w:hanging="360"/>
+      </w:pPr>
+    </w:lvl>
+    <w:lvl w:ilvl="7" w:tplc="04090019" w:tentative="1">
+      <w:start w:val="1"/>
+      <w:numFmt w:val="lowerLetter"/>
+      <w:lvlText w:val="%8."/>
+      <w:lvlJc w:val="left"/>
+      <w:pPr>
+        <w:ind w:left="5760" w:hanging="360"/>
+      </w:pPr>
+    </w:lvl>
+    <w:lvl w:ilvl="8" w:tplc="0409001B" w:tentative="1">
+      <w:start w:val="1"/>
+      <w:numFmt w:val="lowerRoman"/>
+      <w:lvlText w:val="%9."/>
+      <w:lvlJc w:val="right"/>
+      <w:pPr>
+        <w:ind w:left="6480" w:hanging="180"/>
+      </w:pPr>
+    </w:lvl>
+  </w:abstractNum>
+  <w:abstractNum w:abstractNumId="29" w15:restartNumberingAfterBreak="0">
+    <w:nsid w:val="7C761FC7"/>
+    <w:multiLevelType w:val="hybridMultilevel"/>
+    <w:tmpl w:val="B4B0618C"/>
     <w:lvl w:ilvl="0" w:tplc="0409000F">
       <w:start w:val="1"/>
       <w:numFmt w:val="decimal"/>
@@ -14199,67 +17216,91 @@
     <w:abstractNumId w:val="0"/>
   </w:num>
   <w:num w:numId="2">
-    <w:abstractNumId w:val="11"/>
+    <w:abstractNumId w:val="14"/>
   </w:num>
   <w:num w:numId="3">
-    <w:abstractNumId w:val="13"/>
+    <w:abstractNumId w:val="16"/>
   </w:num>
   <w:num w:numId="4">
-    <w:abstractNumId w:val="15"/>
+    <w:abstractNumId w:val="18"/>
   </w:num>
   <w:num w:numId="5">
     <w:abstractNumId w:val="1"/>
   </w:num>
   <w:num w:numId="6">
-    <w:abstractNumId w:val="18"/>
+    <w:abstractNumId w:val="24"/>
   </w:num>
   <w:num w:numId="7">
+    <w:abstractNumId w:val="10"/>
+  </w:num>
+  <w:num w:numId="8">
     <w:abstractNumId w:val="7"/>
   </w:num>
-  <w:num w:numId="8">
-    <w:abstractNumId w:val="5"/>
-  </w:num>
   <w:num w:numId="9">
-    <w:abstractNumId w:val="9"/>
+    <w:abstractNumId w:val="12"/>
   </w:num>
   <w:num w:numId="10">
-    <w:abstractNumId w:val="17"/>
+    <w:abstractNumId w:val="23"/>
   </w:num>
   <w:num w:numId="11">
-    <w:abstractNumId w:val="4"/>
+    <w:abstractNumId w:val="6"/>
   </w:num>
   <w:num w:numId="12">
-    <w:abstractNumId w:val="20"/>
+    <w:abstractNumId w:val="27"/>
   </w:num>
   <w:num w:numId="13">
     <w:abstractNumId w:val="3"/>
   </w:num>
   <w:num w:numId="14">
-    <w:abstractNumId w:val="6"/>
+    <w:abstractNumId w:val="8"/>
   </w:num>
   <w:num w:numId="15">
-    <w:abstractNumId w:val="21"/>
+    <w:abstractNumId w:val="28"/>
   </w:num>
   <w:num w:numId="16">
-    <w:abstractNumId w:val="8"/>
+    <w:abstractNumId w:val="11"/>
   </w:num>
   <w:num w:numId="17">
     <w:abstractNumId w:val="2"/>
   </w:num>
   <w:num w:numId="18">
-    <w:abstractNumId w:val="14"/>
+    <w:abstractNumId w:val="17"/>
   </w:num>
   <w:num w:numId="19">
-    <w:abstractNumId w:val="12"/>
+    <w:abstractNumId w:val="15"/>
   </w:num>
   <w:num w:numId="20">
+    <w:abstractNumId w:val="25"/>
+  </w:num>
+  <w:num w:numId="21">
+    <w:abstractNumId w:val="21"/>
+  </w:num>
+  <w:num w:numId="22">
+    <w:abstractNumId w:val="13"/>
+  </w:num>
+  <w:num w:numId="23">
+    <w:abstractNumId w:val="20"/>
+  </w:num>
+  <w:num w:numId="24">
+    <w:abstractNumId w:val="4"/>
+  </w:num>
+  <w:num w:numId="25">
     <w:abstractNumId w:val="19"/>
   </w:num>
-  <w:num w:numId="21">
-    <w:abstractNumId w:val="16"/>
+  <w:num w:numId="26">
+    <w:abstractNumId w:val="22"/>
   </w:num>
-  <w:num w:numId="22">
-    <w:abstractNumId w:val="10"/>
+  <w:num w:numId="27">
+    <w:abstractNumId w:val="26"/>
+  </w:num>
+  <w:num w:numId="28">
+    <w:abstractNumId w:val="5"/>
+  </w:num>
+  <w:num w:numId="29">
+    <w:abstractNumId w:val="9"/>
+  </w:num>
+  <w:num w:numId="30">
+    <w:abstractNumId w:val="29"/>
   </w:num>
 </w:numbering>
 </file>
@@ -14746,6 +17787,17 @@
     <w:uiPriority w:val="99"/>
     <w:rsid w:val="00B32605"/>
   </w:style>
+  <w:style w:type="paragraph" w:styleId="ListParagraph">
+    <w:name w:val="List Paragraph"/>
+    <w:basedOn w:val="Normal"/>
+    <w:uiPriority w:val="34"/>
+    <w:qFormat/>
+    <w:rsid w:val="009001DB"/>
+    <w:pPr>
+      <w:ind w:left="720"/>
+      <w:contextualSpacing/>
+    </w:pPr>
+  </w:style>
 </w:styles>
 </file>
 

</xml_diff>

<commit_message>
Updated the GUI statecharts in the model
</commit_message>
<xml_diff>
--- a/poker/poker/Docs/Modeling.docx
+++ b/poker/poker/Docs/Modeling.docx
@@ -13556,8 +13556,6 @@
           <w:u w:val="single"/>
         </w:rPr>
       </w:pPr>
-      <w:bookmarkStart w:id="0" w:name="_GoBack"/>
-      <w:bookmarkEnd w:id="0"/>
     </w:p>
     <w:p>
       <w:pPr>
@@ -14517,6 +14515,7 @@
           <w:b/>
           <w:bCs/>
           <w:u w:val="single"/>
+          <w:rtl/>
         </w:rPr>
       </w:pPr>
       <w:r>
@@ -14532,8 +14531,132 @@
         </w:pict>
       </w:r>
     </w:p>
+    <w:p>
+      <w:pPr>
+        <w:rPr>
+          <w:b/>
+          <w:bCs/>
+          <w:u w:val="single"/>
+          <w:rtl/>
+        </w:rPr>
+      </w:pPr>
+    </w:p>
+    <w:p>
+      <w:pPr>
+        <w:rPr>
+          <w:b/>
+          <w:bCs/>
+          <w:u w:val="single"/>
+        </w:rPr>
+      </w:pPr>
+    </w:p>
+    <w:p>
+      <w:pPr>
+        <w:rPr>
+          <w:b/>
+          <w:bCs/>
+          <w:u w:val="single"/>
+        </w:rPr>
+      </w:pPr>
+    </w:p>
+    <w:p>
+      <w:pPr>
+        <w:rPr>
+          <w:b/>
+          <w:bCs/>
+          <w:u w:val="single"/>
+        </w:rPr>
+      </w:pPr>
+    </w:p>
+    <w:p>
+      <w:pPr>
+        <w:rPr>
+          <w:b/>
+          <w:bCs/>
+          <w:u w:val="single"/>
+        </w:rPr>
+      </w:pPr>
+    </w:p>
+    <w:p>
+      <w:pPr>
+        <w:rPr>
+          <w:b/>
+          <w:bCs/>
+          <w:u w:val="single"/>
+        </w:rPr>
+      </w:pPr>
+    </w:p>
+    <w:p>
+      <w:pPr>
+        <w:rPr>
+          <w:b/>
+          <w:bCs/>
+          <w:u w:val="single"/>
+        </w:rPr>
+      </w:pPr>
+    </w:p>
+    <w:p>
+      <w:pPr>
+        <w:jc w:val="center"/>
+        <w:rPr>
+          <w:b/>
+          <w:bCs/>
+          <w:u w:val="single"/>
+        </w:rPr>
+      </w:pPr>
+      <w:r>
+        <w:rPr>
+          <w:b/>
+          <w:bCs/>
+          <w:u w:val="single"/>
+        </w:rPr>
+        <w:lastRenderedPageBreak/>
+        <w:t xml:space="preserve">Hierarchal GUI </w:t>
+      </w:r>
+      <w:proofErr w:type="spellStart"/>
+      <w:r>
+        <w:rPr>
+          <w:b/>
+          <w:bCs/>
+          <w:u w:val="single"/>
+        </w:rPr>
+        <w:t>Statecharts</w:t>
+      </w:r>
+      <w:proofErr w:type="spellEnd"/>
+    </w:p>
+    <w:p>
+      <w:pPr>
+        <w:jc w:val="center"/>
+        <w:rPr>
+          <w:rFonts w:hint="cs"/>
+          <w:b/>
+          <w:bCs/>
+          <w:u w:val="single"/>
+        </w:rPr>
+      </w:pPr>
+      <w:r>
+        <w:rPr>
+          <w:noProof/>
+        </w:rPr>
+        <w:pict>
+          <v:shape id="_x0000_s1045" type="#_x0000_t75" style="position:absolute;left:0;text-align:left;margin-left:-19.15pt;margin-top:7.55pt;width:494.95pt;height:595pt;z-index:-251621376;mso-position-horizontal-relative:text;mso-position-vertical-relative:text;mso-width-relative:page;mso-height-relative:page">
+            <v:imagedata r:id="rId36" o:title="StateChartGUI"/>
+          </v:shape>
+        </w:pict>
+      </w:r>
+      <w:r>
+        <w:rPr>
+          <w:b/>
+          <w:bCs/>
+          <w:u w:val="single"/>
+        </w:rPr>
+        <w:t xml:space="preserve"> </w:t>
+      </w:r>
+      <w:bookmarkStart w:id="0" w:name="_GoBack"/>
+      <w:bookmarkEnd w:id="0"/>
+    </w:p>
     <w:sectPr>
-      <w:headerReference w:type="default" r:id="rId36"/>
+      <w:headerReference w:type="default" r:id="rId37"/>
       <w:pgSz w:w="12240" w:h="15840"/>
       <w:pgMar w:top="1440" w:right="1440" w:bottom="1440" w:left="1440" w:header="708" w:footer="708" w:gutter="0"/>
       <w:cols w:space="708"/>

</xml_diff>

<commit_message>
Updated Class Diagram with DB
</commit_message>
<xml_diff>
--- a/poker/poker/Docs/Modeling.docx
+++ b/poker/poker/Docs/Modeling.docx
@@ -14076,21 +14076,39 @@
       <w:r>
         <w:rPr>
           <w:noProof/>
+          <w:u w:val="single"/>
+        </w:rPr>
+        <w:t>Poker:</w:t>
+      </w:r>
+    </w:p>
+    <w:p>
+      <w:pPr>
+        <w:rPr>
+          <w:noProof/>
+          <w:u w:val="single"/>
+        </w:rPr>
+      </w:pPr>
+      <w:bookmarkStart w:id="0" w:name="_GoBack"/>
+      <w:r>
+        <w:rPr>
+          <w:noProof/>
+          <w:u w:val="single"/>
         </w:rPr>
         <w:pict>
-          <v:shape id="_x0000_s1040" type="#_x0000_t75" style="position:absolute;margin-left:-47.5pt;margin-top:27.3pt;width:575.5pt;height:597.5pt;z-index:251688960;mso-position-horizontal-relative:text;mso-position-vertical-relative:text;mso-width-relative:page;mso-height-relative:page">
-            <v:imagedata r:id="rId33" o:title="ClassDiagram%2520V3"/>
-            <w10:wrap type="square"/>
+          <v:shape id="_x0000_i1029" type="#_x0000_t75" style="width:499pt;height:546.5pt">
+            <v:imagedata r:id="rId33" o:title="ClassDiagramDB"/>
           </v:shape>
         </w:pict>
       </w:r>
-      <w:r>
+      <w:bookmarkEnd w:id="0"/>
+    </w:p>
+    <w:p>
+      <w:pPr>
         <w:rPr>
           <w:noProof/>
           <w:u w:val="single"/>
         </w:rPr>
-        <w:t>Poker:</w:t>
-      </w:r>
+      </w:pPr>
     </w:p>
     <w:p>
       <w:pPr>
@@ -14099,11 +14117,26 @@
           <w:u w:val="single"/>
         </w:rPr>
       </w:pPr>
-      <w:r>
+    </w:p>
+    <w:p>
+      <w:pPr>
         <w:rPr>
           <w:noProof/>
-        </w:rPr>
-        <w:lastRenderedPageBreak/>
+          <w:u w:val="single"/>
+        </w:rPr>
+      </w:pPr>
+    </w:p>
+    <w:p>
+      <w:pPr>
+        <w:rPr>
+          <w:noProof/>
+          <w:u w:val="single"/>
+        </w:rPr>
+      </w:pPr>
+      <w:r>
+        <w:rPr>
+          <w:noProof/>
+        </w:rPr>
         <w:pict>
           <v:shape id="_x0000_s1041" type="#_x0000_t75" style="position:absolute;margin-left:-71.05pt;margin-top:28.35pt;width:689pt;height:645.25pt;z-index:-251658241;mso-position-horizontal-relative:text;mso-position-vertical-relative:text;mso-width-relative:page;mso-height-relative:page">
             <v:imagedata r:id="rId34" o:title="PokerClient_0"/>
@@ -14123,6 +14156,14 @@
         <w:rPr>
           <w:noProof/>
           <w:u w:val="single"/>
+        </w:rPr>
+      </w:pPr>
+    </w:p>
+    <w:p>
+      <w:pPr>
+        <w:rPr>
+          <w:noProof/>
+          <w:u w:val="single"/>
           <w:rtl/>
         </w:rPr>
       </w:pPr>
@@ -14348,6 +14389,7 @@
           <w:noProof/>
           <w:u w:val="single"/>
         </w:rPr>
+        <w:lastRenderedPageBreak/>
         <mc:AlternateContent>
           <mc:Choice Requires="wps">
             <w:drawing>
@@ -14505,7 +14547,6 @@
           <w:bCs/>
           <w:u w:val="single"/>
         </w:rPr>
-        <w:lastRenderedPageBreak/>
         <w:t>Component Diagram:</w:t>
       </w:r>
     </w:p>
@@ -14610,7 +14651,6 @@
           <w:bCs/>
           <w:u w:val="single"/>
         </w:rPr>
-        <w:lastRenderedPageBreak/>
         <w:t xml:space="preserve">Hierarchal GUI </w:t>
       </w:r>
       <w:proofErr w:type="spellStart"/>
@@ -14628,7 +14668,6 @@
       <w:pPr>
         <w:jc w:val="center"/>
         <w:rPr>
-          <w:rFonts w:hint="cs"/>
           <w:b/>
           <w:bCs/>
           <w:u w:val="single"/>
@@ -14652,8 +14691,6 @@
         </w:rPr>
         <w:t xml:space="preserve"> </w:t>
       </w:r>
-      <w:bookmarkStart w:id="0" w:name="_GoBack"/>
-      <w:bookmarkEnd w:id="0"/>
     </w:p>
     <w:sectPr>
       <w:headerReference w:type="default" r:id="rId37"/>

</xml_diff>

<commit_message>
Added the new use-cases and updated the glosarry accordingly
</commit_message>
<xml_diff>
--- a/poker/poker/Docs/Modeling.docx
+++ b/poker/poker/Docs/Modeling.docx
@@ -1118,23 +1118,14 @@
           <w:sz w:val="24"/>
           <w:szCs w:val="24"/>
         </w:rPr>
-        <w:t xml:space="preserve"> chair </w:t>
-      </w:r>
-      <w:proofErr w:type="gramStart"/>
-      <w:r>
-        <w:rPr>
-          <w:sz w:val="24"/>
-          <w:szCs w:val="24"/>
-        </w:rPr>
-        <w:t>number ,</w:t>
-      </w:r>
-      <w:proofErr w:type="gramEnd"/>
-      <w:r>
-        <w:rPr>
-          <w:sz w:val="24"/>
-          <w:szCs w:val="24"/>
-        </w:rPr>
-        <w:t xml:space="preserve"> amount of money, </w:t>
+        <w:t xml:space="preserve"> chair number</w:t>
+      </w:r>
+      <w:r>
+        <w:rPr>
+          <w:sz w:val="24"/>
+          <w:szCs w:val="24"/>
+        </w:rPr>
+        <w:t xml:space="preserve">, amount of money, </w:t>
       </w:r>
       <w:proofErr w:type="spellStart"/>
       <w:r>
@@ -1210,11 +1201,8 @@
     <w:p>
       <w:pPr>
         <w:rPr>
-          <w:b/>
-          <w:bCs/>
-          <w:sz w:val="24"/>
-          <w:szCs w:val="24"/>
-          <w:u w:val="single"/>
+          <w:sz w:val="24"/>
+          <w:szCs w:val="24"/>
         </w:rPr>
       </w:pPr>
       <w:r>
@@ -1240,6 +1228,78 @@
         </w:rPr>
         <w:t>.</w:t>
       </w:r>
+    </w:p>
+    <w:p>
+      <w:pPr>
+        <w:rPr>
+          <w:sz w:val="24"/>
+          <w:szCs w:val="24"/>
+        </w:rPr>
+      </w:pPr>
+      <w:r>
+        <w:rPr>
+          <w:b/>
+          <w:bCs/>
+          <w:sz w:val="24"/>
+          <w:szCs w:val="24"/>
+          <w:u w:val="single"/>
+        </w:rPr>
+        <w:t>Gross Profit:</w:t>
+      </w:r>
+    </w:p>
+    <w:p>
+      <w:pPr>
+        <w:rPr>
+          <w:sz w:val="24"/>
+          <w:szCs w:val="24"/>
+        </w:rPr>
+      </w:pPr>
+      <w:r>
+        <w:rPr>
+          <w:sz w:val="24"/>
+          <w:szCs w:val="24"/>
+        </w:rPr>
+        <w:t>The info regarding whether a player is earning money throughout a defined period. The higher a player’s Gross Profit is, the higher he will be in leaderboard.</w:t>
+      </w:r>
+    </w:p>
+    <w:p>
+      <w:pPr>
+        <w:rPr>
+          <w:b/>
+          <w:bCs/>
+          <w:sz w:val="24"/>
+          <w:szCs w:val="24"/>
+          <w:u w:val="single"/>
+        </w:rPr>
+      </w:pPr>
+      <w:r>
+        <w:rPr>
+          <w:b/>
+          <w:bCs/>
+          <w:sz w:val="24"/>
+          <w:szCs w:val="24"/>
+          <w:u w:val="single"/>
+        </w:rPr>
+        <w:t>Cash Gain:</w:t>
+      </w:r>
+    </w:p>
+    <w:p>
+      <w:pPr>
+        <w:rPr>
+          <w:b/>
+          <w:bCs/>
+          <w:sz w:val="24"/>
+          <w:szCs w:val="24"/>
+          <w:u w:val="single"/>
+        </w:rPr>
+      </w:pPr>
+      <w:r>
+        <w:rPr>
+          <w:sz w:val="24"/>
+          <w:szCs w:val="24"/>
+        </w:rPr>
+        <w:t xml:space="preserve">The general info of the entire game regarding who is the game top earner (I.e. who made the most money in the game). </w:t>
+      </w:r>
       <w:r>
         <w:rPr>
           <w:sz w:val="24"/>
@@ -1250,90 +1310,6 @@
       <w:r>
         <w:t xml:space="preserve"> </w:t>
       </w:r>
-    </w:p>
-    <w:p>
-      <w:pPr>
-        <w:spacing w:after="0"/>
-        <w:rPr>
-          <w:rFonts w:ascii="Calibri" w:eastAsia="Calibri" w:hAnsi="Calibri" w:cs="Arial"/>
-          <w:b/>
-          <w:bCs/>
-          <w:sz w:val="24"/>
-          <w:szCs w:val="24"/>
-        </w:rPr>
-      </w:pPr>
-    </w:p>
-    <w:p>
-      <w:pPr>
-        <w:spacing w:after="0"/>
-        <w:rPr>
-          <w:rFonts w:ascii="Calibri" w:eastAsia="Calibri" w:hAnsi="Calibri" w:cs="Arial"/>
-          <w:b/>
-          <w:bCs/>
-          <w:sz w:val="24"/>
-          <w:szCs w:val="24"/>
-        </w:rPr>
-      </w:pPr>
-    </w:p>
-    <w:p>
-      <w:pPr>
-        <w:spacing w:after="0"/>
-        <w:rPr>
-          <w:rFonts w:ascii="Calibri" w:eastAsia="Calibri" w:hAnsi="Calibri" w:cs="Arial"/>
-          <w:b/>
-          <w:bCs/>
-          <w:sz w:val="24"/>
-          <w:szCs w:val="24"/>
-        </w:rPr>
-      </w:pPr>
-    </w:p>
-    <w:p>
-      <w:pPr>
-        <w:spacing w:after="0"/>
-        <w:rPr>
-          <w:rFonts w:ascii="Calibri" w:eastAsia="Calibri" w:hAnsi="Calibri" w:cs="Arial"/>
-          <w:b/>
-          <w:bCs/>
-          <w:sz w:val="24"/>
-          <w:szCs w:val="24"/>
-        </w:rPr>
-      </w:pPr>
-    </w:p>
-    <w:p>
-      <w:pPr>
-        <w:spacing w:after="0"/>
-        <w:rPr>
-          <w:rFonts w:ascii="Calibri" w:eastAsia="Calibri" w:hAnsi="Calibri" w:cs="Arial"/>
-          <w:b/>
-          <w:bCs/>
-          <w:sz w:val="24"/>
-          <w:szCs w:val="24"/>
-        </w:rPr>
-      </w:pPr>
-    </w:p>
-    <w:p>
-      <w:pPr>
-        <w:spacing w:after="0"/>
-        <w:rPr>
-          <w:rFonts w:ascii="Calibri" w:eastAsia="Calibri" w:hAnsi="Calibri" w:cs="Arial"/>
-          <w:b/>
-          <w:bCs/>
-          <w:sz w:val="24"/>
-          <w:szCs w:val="24"/>
-        </w:rPr>
-      </w:pPr>
-    </w:p>
-    <w:p>
-      <w:pPr>
-        <w:spacing w:after="0"/>
-        <w:rPr>
-          <w:rFonts w:ascii="Calibri" w:eastAsia="Calibri" w:hAnsi="Calibri" w:cs="Arial"/>
-          <w:b/>
-          <w:bCs/>
-          <w:sz w:val="24"/>
-          <w:szCs w:val="24"/>
-        </w:rPr>
-      </w:pPr>
     </w:p>
     <w:p>
       <w:pPr>
@@ -14048,6 +14024,1015 @@
     </w:p>
     <w:p>
       <w:pPr>
+        <w:jc w:val="center"/>
+        <w:rPr>
+          <w:b/>
+          <w:bCs/>
+          <w:noProof/>
+          <w:u w:val="single"/>
+        </w:rPr>
+      </w:pPr>
+      <w:r>
+        <w:rPr>
+          <w:b/>
+          <w:bCs/>
+          <w:noProof/>
+          <w:u w:val="single"/>
+        </w:rPr>
+        <w:lastRenderedPageBreak/>
+        <w:t>Leadboards</w:t>
+      </w:r>
+      <w:r>
+        <w:rPr>
+          <w:b/>
+          <w:bCs/>
+          <w:noProof/>
+          <w:u w:val="single"/>
+        </w:rPr>
+        <w:t xml:space="preserve"> ans User Statistics</w:t>
+      </w:r>
+      <w:r>
+        <w:rPr>
+          <w:b/>
+          <w:bCs/>
+          <w:noProof/>
+          <w:u w:val="single"/>
+        </w:rPr>
+        <w:t xml:space="preserve"> Use-Cases  (Ass3 requirements)</w:t>
+      </w:r>
+    </w:p>
+    <w:p>
+      <w:pPr>
+        <w:rPr>
+          <w:noProof/>
+        </w:rPr>
+      </w:pPr>
+      <w:r>
+        <w:rPr>
+          <w:b/>
+          <w:bCs/>
+          <w:noProof/>
+          <w:u w:val="single"/>
+        </w:rPr>
+        <w:t>Use case name:</w:t>
+      </w:r>
+      <w:r>
+        <w:rPr>
+          <w:noProof/>
+        </w:rPr>
+        <w:t xml:space="preserve"> show the total </w:t>
+      </w:r>
+      <w:r>
+        <w:rPr>
+          <w:noProof/>
+        </w:rPr>
+        <w:t>Gross P</w:t>
+      </w:r>
+      <w:r>
+        <w:rPr>
+          <w:noProof/>
+        </w:rPr>
+        <w:t>rofit</w:t>
+      </w:r>
+      <w:r>
+        <w:rPr>
+          <w:noProof/>
+        </w:rPr>
+        <w:t>/Cash Gain/Number of Games</w:t>
+      </w:r>
+      <w:r>
+        <w:rPr>
+          <w:noProof/>
+        </w:rPr>
+        <w:t>.</w:t>
+      </w:r>
+    </w:p>
+    <w:p>
+      <w:pPr>
+        <w:rPr>
+          <w:noProof/>
+        </w:rPr>
+      </w:pPr>
+      <w:r>
+        <w:rPr>
+          <w:b/>
+          <w:bCs/>
+          <w:noProof/>
+          <w:u w:val="single"/>
+        </w:rPr>
+        <w:t>Descreption:</w:t>
+      </w:r>
+      <w:r>
+        <w:rPr>
+          <w:noProof/>
+        </w:rPr>
+        <w:t xml:space="preserve"> a player logged into the system and </w:t>
+      </w:r>
+      <w:r>
+        <w:rPr>
+          <w:noProof/>
+        </w:rPr>
+        <w:t xml:space="preserve">currently is at the Lobby wishes to see the </w:t>
+      </w:r>
+      <w:r>
+        <w:rPr>
+          <w:noProof/>
+        </w:rPr>
+        <w:t>Gross Profit/Cash Gain/ Number of Games</w:t>
+      </w:r>
+      <w:r>
+        <w:rPr>
+          <w:noProof/>
+        </w:rPr>
+        <w:t xml:space="preserve"> </w:t>
+      </w:r>
+      <w:r>
+        <w:rPr>
+          <w:noProof/>
+        </w:rPr>
+        <w:t>leadboard.</w:t>
+      </w:r>
+    </w:p>
+    <w:p>
+      <w:pPr>
+        <w:rPr>
+          <w:noProof/>
+        </w:rPr>
+      </w:pPr>
+      <w:r>
+        <w:rPr>
+          <w:b/>
+          <w:bCs/>
+          <w:noProof/>
+          <w:u w:val="single"/>
+        </w:rPr>
+        <w:t>Actors:</w:t>
+      </w:r>
+      <w:r>
+        <w:rPr>
+          <w:noProof/>
+        </w:rPr>
+        <w:t xml:space="preserve"> Player, System.</w:t>
+      </w:r>
+    </w:p>
+    <w:p>
+      <w:pPr>
+        <w:rPr>
+          <w:noProof/>
+        </w:rPr>
+      </w:pPr>
+      <w:r>
+        <w:rPr>
+          <w:b/>
+          <w:bCs/>
+          <w:noProof/>
+          <w:u w:val="single"/>
+        </w:rPr>
+        <w:t>Pre Conditions:</w:t>
+      </w:r>
+    </w:p>
+    <w:p>
+      <w:pPr>
+        <w:pStyle w:val="ListParagraph"/>
+        <w:numPr>
+          <w:ilvl w:val="0"/>
+          <w:numId w:val="31"/>
+        </w:numPr>
+        <w:rPr>
+          <w:noProof/>
+        </w:rPr>
+      </w:pPr>
+      <w:r>
+        <w:rPr>
+          <w:noProof/>
+        </w:rPr>
+        <w:t>All Players are logged into the system.</w:t>
+      </w:r>
+    </w:p>
+    <w:p>
+      <w:pPr>
+        <w:pStyle w:val="ListParagraph"/>
+        <w:numPr>
+          <w:ilvl w:val="0"/>
+          <w:numId w:val="31"/>
+        </w:numPr>
+        <w:rPr>
+          <w:noProof/>
+        </w:rPr>
+      </w:pPr>
+      <w:r>
+        <w:rPr>
+          <w:noProof/>
+        </w:rPr>
+        <w:t>Player is at the Lobby.</w:t>
+      </w:r>
+    </w:p>
+    <w:p>
+      <w:pPr>
+        <w:rPr>
+          <w:noProof/>
+        </w:rPr>
+      </w:pPr>
+      <w:r>
+        <w:rPr>
+          <w:b/>
+          <w:bCs/>
+          <w:noProof/>
+          <w:u w:val="single"/>
+        </w:rPr>
+        <w:t>Post Condition:</w:t>
+      </w:r>
+      <w:r>
+        <w:rPr>
+          <w:noProof/>
+        </w:rPr>
+        <w:t xml:space="preserve"> none.</w:t>
+      </w:r>
+    </w:p>
+    <w:p>
+      <w:pPr>
+        <w:rPr>
+          <w:b/>
+          <w:bCs/>
+          <w:u w:val="single"/>
+        </w:rPr>
+      </w:pPr>
+      <w:r>
+        <w:rPr>
+          <w:b/>
+          <w:bCs/>
+          <w:u w:val="single"/>
+        </w:rPr>
+        <w:t>Main Success Scenario:</w:t>
+      </w:r>
+    </w:p>
+    <w:p>
+      <w:pPr>
+        <w:pStyle w:val="ListParagraph"/>
+        <w:numPr>
+          <w:ilvl w:val="0"/>
+          <w:numId w:val="32"/>
+        </w:numPr>
+        <w:rPr>
+          <w:noProof/>
+        </w:rPr>
+      </w:pPr>
+      <w:r>
+        <w:rPr>
+          <w:noProof/>
+        </w:rPr>
+        <w:t>Player asks the system to show him the leadboards.</w:t>
+      </w:r>
+    </w:p>
+    <w:p>
+      <w:pPr>
+        <w:pStyle w:val="ListParagraph"/>
+        <w:numPr>
+          <w:ilvl w:val="0"/>
+          <w:numId w:val="32"/>
+        </w:numPr>
+        <w:rPr>
+          <w:noProof/>
+        </w:rPr>
+      </w:pPr>
+      <w:r>
+        <w:rPr>
+          <w:noProof/>
+        </w:rPr>
+        <w:t>System prompts which leadboards are available (Gross Profit, Cash Gain, Number of Games).</w:t>
+      </w:r>
+    </w:p>
+    <w:p>
+      <w:pPr>
+        <w:pStyle w:val="ListParagraph"/>
+        <w:numPr>
+          <w:ilvl w:val="0"/>
+          <w:numId w:val="32"/>
+        </w:numPr>
+        <w:rPr>
+          <w:noProof/>
+        </w:rPr>
+      </w:pPr>
+      <w:r>
+        <w:rPr>
+          <w:noProof/>
+        </w:rPr>
+        <w:t>Player choses Gross Profit/Cash Gain/ Number of Games.</w:t>
+      </w:r>
+    </w:p>
+    <w:p>
+      <w:pPr>
+        <w:pStyle w:val="ListParagraph"/>
+        <w:numPr>
+          <w:ilvl w:val="0"/>
+          <w:numId w:val="32"/>
+        </w:numPr>
+        <w:rPr>
+          <w:noProof/>
+        </w:rPr>
+      </w:pPr>
+      <w:r>
+        <w:rPr>
+          <w:noProof/>
+        </w:rPr>
+        <w:t>The system Calculates the desired data.</w:t>
+      </w:r>
+    </w:p>
+    <w:p>
+      <w:pPr>
+        <w:pStyle w:val="ListParagraph"/>
+        <w:numPr>
+          <w:ilvl w:val="0"/>
+          <w:numId w:val="32"/>
+        </w:numPr>
+        <w:rPr>
+          <w:noProof/>
+        </w:rPr>
+      </w:pPr>
+      <w:r>
+        <w:rPr>
+          <w:noProof/>
+        </w:rPr>
+        <w:t xml:space="preserve">The system shows the Player the list of top 20 player’s </w:t>
+      </w:r>
+      <w:r>
+        <w:rPr>
+          <w:noProof/>
+        </w:rPr>
+        <w:t>Gross Profit/Cash Gain/ Number of Games</w:t>
+      </w:r>
+      <w:r>
+        <w:rPr>
+          <w:noProof/>
+        </w:rPr>
+        <w:t>.</w:t>
+      </w:r>
+    </w:p>
+    <w:p>
+      <w:pPr>
+        <w:rPr>
+          <w:b/>
+          <w:bCs/>
+          <w:noProof/>
+          <w:u w:val="single"/>
+        </w:rPr>
+      </w:pPr>
+      <w:r>
+        <w:rPr>
+          <w:b/>
+          <w:bCs/>
+          <w:noProof/>
+          <w:u w:val="single"/>
+        </w:rPr>
+        <w:t>Alternative Scenarios:</w:t>
+      </w:r>
+    </w:p>
+    <w:p>
+      <w:pPr>
+        <w:rPr>
+          <w:noProof/>
+        </w:rPr>
+      </w:pPr>
+      <w:r>
+        <w:rPr>
+          <w:noProof/>
+        </w:rPr>
+        <w:t>3.a The Player regrets and exits the prompt options.</w:t>
+      </w:r>
+      <w:r>
+        <w:rPr>
+          <w:noProof/>
+        </w:rPr>
+        <w:br/>
+        <w:t>5.a.1 The system can’t find data since there is none.</w:t>
+      </w:r>
+      <w:r>
+        <w:rPr>
+          <w:noProof/>
+        </w:rPr>
+        <w:br/>
+        <w:t>5.a.2 The System prompts a corresponding message.</w:t>
+      </w:r>
+    </w:p>
+    <w:p>
+      <w:pPr>
+        <w:rPr>
+          <w:noProof/>
+        </w:rPr>
+      </w:pPr>
+    </w:p>
+    <w:p>
+      <w:pPr>
+        <w:rPr>
+          <w:noProof/>
+        </w:rPr>
+      </w:pPr>
+    </w:p>
+    <w:p>
+      <w:pPr>
+        <w:rPr>
+          <w:noProof/>
+        </w:rPr>
+      </w:pPr>
+    </w:p>
+    <w:p>
+      <w:pPr>
+        <w:rPr>
+          <w:noProof/>
+        </w:rPr>
+      </w:pPr>
+    </w:p>
+    <w:p>
+      <w:pPr>
+        <w:rPr>
+          <w:noProof/>
+        </w:rPr>
+      </w:pPr>
+    </w:p>
+    <w:p>
+      <w:pPr>
+        <w:rPr>
+          <w:noProof/>
+        </w:rPr>
+      </w:pPr>
+    </w:p>
+    <w:p>
+      <w:pPr>
+        <w:rPr>
+          <w:noProof/>
+        </w:rPr>
+      </w:pPr>
+    </w:p>
+    <w:p>
+      <w:pPr>
+        <w:rPr>
+          <w:noProof/>
+        </w:rPr>
+      </w:pPr>
+    </w:p>
+    <w:p>
+      <w:pPr>
+        <w:rPr>
+          <w:noProof/>
+        </w:rPr>
+      </w:pPr>
+    </w:p>
+    <w:p>
+      <w:pPr>
+        <w:rPr>
+          <w:noProof/>
+        </w:rPr>
+      </w:pPr>
+    </w:p>
+    <w:p>
+      <w:pPr>
+        <w:rPr>
+          <w:noProof/>
+        </w:rPr>
+      </w:pPr>
+    </w:p>
+    <w:p>
+      <w:pPr>
+        <w:rPr>
+          <w:b/>
+          <w:bCs/>
+          <w:noProof/>
+          <w:u w:val="single"/>
+        </w:rPr>
+      </w:pPr>
+    </w:p>
+    <w:p>
+      <w:pPr>
+        <w:rPr>
+          <w:noProof/>
+        </w:rPr>
+      </w:pPr>
+      <w:r>
+        <w:rPr>
+          <w:b/>
+          <w:bCs/>
+          <w:noProof/>
+          <w:u w:val="single"/>
+        </w:rPr>
+        <w:lastRenderedPageBreak/>
+        <w:t>Use case name:</w:t>
+      </w:r>
+      <w:r>
+        <w:rPr>
+          <w:noProof/>
+        </w:rPr>
+        <w:t xml:space="preserve"> show the statistics regarding </w:t>
+      </w:r>
+      <w:r>
+        <w:rPr>
+          <w:noProof/>
+        </w:rPr>
+        <w:t xml:space="preserve">a specific </w:t>
+      </w:r>
+      <w:r>
+        <w:rPr>
+          <w:noProof/>
+        </w:rPr>
+        <w:t>player’s Win Rate/Gross profit win avg.</w:t>
+      </w:r>
+    </w:p>
+    <w:p>
+      <w:pPr>
+        <w:rPr>
+          <w:noProof/>
+        </w:rPr>
+      </w:pPr>
+      <w:r>
+        <w:rPr>
+          <w:b/>
+          <w:bCs/>
+          <w:noProof/>
+          <w:u w:val="single"/>
+        </w:rPr>
+        <w:t>Descreption:</w:t>
+      </w:r>
+      <w:r>
+        <w:rPr>
+          <w:noProof/>
+        </w:rPr>
+        <w:t xml:space="preserve"> a player logged into the system and currently is at the Lobby wishes to see the </w:t>
+      </w:r>
+      <w:r>
+        <w:rPr>
+          <w:noProof/>
+        </w:rPr>
+        <w:t>Win Rate/Gross profit win avg</w:t>
+      </w:r>
+      <w:r>
+        <w:rPr>
+          <w:noProof/>
+        </w:rPr>
+        <w:t xml:space="preserve"> statistics of a specific player.</w:t>
+      </w:r>
+    </w:p>
+    <w:p>
+      <w:pPr>
+        <w:rPr>
+          <w:noProof/>
+        </w:rPr>
+      </w:pPr>
+      <w:r>
+        <w:rPr>
+          <w:b/>
+          <w:bCs/>
+          <w:noProof/>
+          <w:u w:val="single"/>
+        </w:rPr>
+        <w:t>Actors:</w:t>
+      </w:r>
+      <w:r>
+        <w:rPr>
+          <w:noProof/>
+        </w:rPr>
+        <w:t xml:space="preserve"> Player, System.</w:t>
+      </w:r>
+    </w:p>
+    <w:p>
+      <w:pPr>
+        <w:rPr>
+          <w:noProof/>
+        </w:rPr>
+      </w:pPr>
+      <w:r>
+        <w:rPr>
+          <w:b/>
+          <w:bCs/>
+          <w:noProof/>
+          <w:u w:val="single"/>
+        </w:rPr>
+        <w:t>Pre Conditions:</w:t>
+      </w:r>
+    </w:p>
+    <w:p>
+      <w:pPr>
+        <w:pStyle w:val="ListParagraph"/>
+        <w:numPr>
+          <w:ilvl w:val="0"/>
+          <w:numId w:val="31"/>
+        </w:numPr>
+        <w:rPr>
+          <w:noProof/>
+        </w:rPr>
+      </w:pPr>
+      <w:r>
+        <w:rPr>
+          <w:noProof/>
+        </w:rPr>
+        <w:t>All Players are logged into the system.</w:t>
+      </w:r>
+    </w:p>
+    <w:p>
+      <w:pPr>
+        <w:pStyle w:val="ListParagraph"/>
+        <w:numPr>
+          <w:ilvl w:val="0"/>
+          <w:numId w:val="31"/>
+        </w:numPr>
+        <w:rPr>
+          <w:noProof/>
+        </w:rPr>
+      </w:pPr>
+      <w:r>
+        <w:rPr>
+          <w:noProof/>
+        </w:rPr>
+        <w:t>Player is at the Lobby.</w:t>
+      </w:r>
+    </w:p>
+    <w:p>
+      <w:pPr>
+        <w:rPr>
+          <w:noProof/>
+        </w:rPr>
+      </w:pPr>
+      <w:r>
+        <w:rPr>
+          <w:b/>
+          <w:bCs/>
+          <w:noProof/>
+          <w:u w:val="single"/>
+        </w:rPr>
+        <w:t>Post Condition:</w:t>
+      </w:r>
+      <w:r>
+        <w:rPr>
+          <w:noProof/>
+        </w:rPr>
+        <w:t xml:space="preserve"> none.</w:t>
+      </w:r>
+    </w:p>
+    <w:p>
+      <w:pPr>
+        <w:rPr>
+          <w:b/>
+          <w:bCs/>
+          <w:u w:val="single"/>
+        </w:rPr>
+      </w:pPr>
+      <w:r>
+        <w:rPr>
+          <w:b/>
+          <w:bCs/>
+          <w:u w:val="single"/>
+        </w:rPr>
+        <w:t>Main Success Scenario:</w:t>
+      </w:r>
+    </w:p>
+    <w:p>
+      <w:pPr>
+        <w:pStyle w:val="ListParagraph"/>
+        <w:numPr>
+          <w:ilvl w:val="0"/>
+          <w:numId w:val="32"/>
+        </w:numPr>
+        <w:rPr>
+          <w:noProof/>
+        </w:rPr>
+      </w:pPr>
+      <w:r>
+        <w:rPr>
+          <w:noProof/>
+        </w:rPr>
+        <w:t>Player asks the system to show him the</w:t>
+      </w:r>
+      <w:r>
+        <w:rPr>
+          <w:noProof/>
+        </w:rPr>
+        <w:t xml:space="preserve"> specific player’s statistics</w:t>
+      </w:r>
+      <w:r>
+        <w:rPr>
+          <w:noProof/>
+        </w:rPr>
+        <w:t>.</w:t>
+      </w:r>
+    </w:p>
+    <w:p>
+      <w:pPr>
+        <w:pStyle w:val="ListParagraph"/>
+        <w:numPr>
+          <w:ilvl w:val="0"/>
+          <w:numId w:val="32"/>
+        </w:numPr>
+        <w:rPr>
+          <w:noProof/>
+        </w:rPr>
+      </w:pPr>
+      <w:r>
+        <w:rPr>
+          <w:noProof/>
+        </w:rPr>
+        <w:t xml:space="preserve">System prompts which </w:t>
+      </w:r>
+      <w:r>
+        <w:rPr>
+          <w:noProof/>
+        </w:rPr>
+        <w:t>statistics</w:t>
+      </w:r>
+      <w:r>
+        <w:rPr>
+          <w:noProof/>
+        </w:rPr>
+        <w:t xml:space="preserve"> </w:t>
+      </w:r>
+      <w:r>
+        <w:rPr>
+          <w:noProof/>
+        </w:rPr>
+        <w:t>are available (</w:t>
+      </w:r>
+      <w:r>
+        <w:rPr>
+          <w:noProof/>
+        </w:rPr>
+        <w:t>Win Rate/Gross profit win avg</w:t>
+      </w:r>
+      <w:r>
+        <w:rPr>
+          <w:noProof/>
+        </w:rPr>
+        <w:t>).</w:t>
+      </w:r>
+    </w:p>
+    <w:p>
+      <w:pPr>
+        <w:pStyle w:val="ListParagraph"/>
+        <w:numPr>
+          <w:ilvl w:val="0"/>
+          <w:numId w:val="32"/>
+        </w:numPr>
+        <w:rPr>
+          <w:noProof/>
+        </w:rPr>
+      </w:pPr>
+      <w:r>
+        <w:rPr>
+          <w:noProof/>
+        </w:rPr>
+        <w:t xml:space="preserve">Player choses </w:t>
+      </w:r>
+      <w:r>
+        <w:rPr>
+          <w:noProof/>
+        </w:rPr>
+        <w:t>Win Rate/Gross profit win avg</w:t>
+      </w:r>
+      <w:r>
+        <w:rPr>
+          <w:noProof/>
+        </w:rPr>
+        <w:t>.</w:t>
+      </w:r>
+    </w:p>
+    <w:p>
+      <w:pPr>
+        <w:pStyle w:val="ListParagraph"/>
+        <w:numPr>
+          <w:ilvl w:val="0"/>
+          <w:numId w:val="32"/>
+        </w:numPr>
+        <w:rPr>
+          <w:noProof/>
+        </w:rPr>
+      </w:pPr>
+      <w:r>
+        <w:rPr>
+          <w:noProof/>
+        </w:rPr>
+        <w:t>The system Calculates the desired data.</w:t>
+      </w:r>
+    </w:p>
+    <w:p>
+      <w:pPr>
+        <w:pStyle w:val="ListParagraph"/>
+        <w:numPr>
+          <w:ilvl w:val="0"/>
+          <w:numId w:val="32"/>
+        </w:numPr>
+        <w:rPr>
+          <w:noProof/>
+        </w:rPr>
+      </w:pPr>
+      <w:r>
+        <w:rPr>
+          <w:noProof/>
+        </w:rPr>
+        <w:t xml:space="preserve">The system shows the Player </w:t>
+      </w:r>
+      <w:r>
+        <w:rPr>
+          <w:noProof/>
+        </w:rPr>
+        <w:t xml:space="preserve">the statistics of </w:t>
+      </w:r>
+      <w:r>
+        <w:rPr>
+          <w:noProof/>
+        </w:rPr>
+        <w:t>Win Rate/Gross profit win avg</w:t>
+      </w:r>
+      <w:r>
+        <w:rPr>
+          <w:noProof/>
+        </w:rPr>
+        <w:t>.</w:t>
+      </w:r>
+    </w:p>
+    <w:p>
+      <w:pPr>
+        <w:rPr>
+          <w:b/>
+          <w:bCs/>
+          <w:noProof/>
+          <w:u w:val="single"/>
+        </w:rPr>
+      </w:pPr>
+      <w:r>
+        <w:rPr>
+          <w:b/>
+          <w:bCs/>
+          <w:noProof/>
+          <w:u w:val="single"/>
+        </w:rPr>
+        <w:t>Alternative Scenarios:</w:t>
+      </w:r>
+    </w:p>
+    <w:p>
+      <w:pPr>
+        <w:rPr>
+          <w:noProof/>
+        </w:rPr>
+      </w:pPr>
+      <w:r>
+        <w:rPr>
+          <w:noProof/>
+        </w:rPr>
+        <w:t>3.a The Player regrets and exits the prompt options.</w:t>
+      </w:r>
+      <w:r>
+        <w:rPr>
+          <w:noProof/>
+        </w:rPr>
+        <w:br/>
+        <w:t>5.a.1 The system can’t find data since there is none.</w:t>
+      </w:r>
+      <w:r>
+        <w:rPr>
+          <w:noProof/>
+        </w:rPr>
+        <w:br/>
+        <w:t>5.a.2 The System prompts a corresponding message.</w:t>
+      </w:r>
+    </w:p>
+    <w:p>
+      <w:pPr>
+        <w:rPr>
+          <w:b/>
+          <w:bCs/>
+          <w:noProof/>
+          <w:u w:val="single"/>
+        </w:rPr>
+      </w:pPr>
+    </w:p>
+    <w:p>
+      <w:pPr>
+        <w:rPr>
+          <w:b/>
+          <w:bCs/>
+          <w:noProof/>
+          <w:u w:val="single"/>
+        </w:rPr>
+      </w:pPr>
+    </w:p>
+    <w:p>
+      <w:pPr>
+        <w:rPr>
+          <w:b/>
+          <w:bCs/>
+          <w:noProof/>
+          <w:u w:val="single"/>
+        </w:rPr>
+      </w:pPr>
+    </w:p>
+    <w:p>
+      <w:pPr>
+        <w:rPr>
+          <w:b/>
+          <w:bCs/>
+          <w:noProof/>
+          <w:u w:val="single"/>
+        </w:rPr>
+      </w:pPr>
+    </w:p>
+    <w:p>
+      <w:pPr>
+        <w:rPr>
+          <w:b/>
+          <w:bCs/>
+          <w:noProof/>
+          <w:u w:val="single"/>
+        </w:rPr>
+      </w:pPr>
+    </w:p>
+    <w:p>
+      <w:pPr>
+        <w:rPr>
+          <w:b/>
+          <w:bCs/>
+          <w:noProof/>
+          <w:u w:val="single"/>
+        </w:rPr>
+      </w:pPr>
+    </w:p>
+    <w:p>
+      <w:pPr>
+        <w:rPr>
+          <w:b/>
+          <w:bCs/>
+          <w:noProof/>
+          <w:u w:val="single"/>
+        </w:rPr>
+      </w:pPr>
+    </w:p>
+    <w:p>
+      <w:pPr>
+        <w:rPr>
+          <w:b/>
+          <w:bCs/>
+          <w:noProof/>
+          <w:u w:val="single"/>
+        </w:rPr>
+      </w:pPr>
+    </w:p>
+    <w:p>
+      <w:pPr>
+        <w:rPr>
+          <w:b/>
+          <w:bCs/>
+          <w:noProof/>
+          <w:u w:val="single"/>
+        </w:rPr>
+      </w:pPr>
+    </w:p>
+    <w:p>
+      <w:pPr>
+        <w:rPr>
+          <w:b/>
+          <w:bCs/>
+          <w:noProof/>
+          <w:u w:val="single"/>
+        </w:rPr>
+      </w:pPr>
+    </w:p>
+    <w:p>
+      <w:pPr>
+        <w:rPr>
+          <w:b/>
+          <w:bCs/>
+          <w:noProof/>
+          <w:u w:val="single"/>
+        </w:rPr>
+      </w:pPr>
+    </w:p>
+    <w:p>
+      <w:pPr>
+        <w:rPr>
+          <w:b/>
+          <w:bCs/>
+          <w:noProof/>
+          <w:u w:val="single"/>
+        </w:rPr>
+      </w:pPr>
+    </w:p>
+    <w:p>
+      <w:pPr>
+        <w:rPr>
+          <w:b/>
+          <w:bCs/>
+          <w:noProof/>
+          <w:u w:val="single"/>
+        </w:rPr>
+      </w:pPr>
+    </w:p>
+    <w:p>
+      <w:pPr>
+        <w:rPr>
+          <w:b/>
+          <w:bCs/>
+          <w:noProof/>
+          <w:u w:val="single"/>
+        </w:rPr>
+      </w:pPr>
+    </w:p>
+    <w:p>
+      <w:pPr>
         <w:rPr>
           <w:b/>
           <w:bCs/>
@@ -14088,19 +15073,17 @@
           <w:u w:val="single"/>
         </w:rPr>
       </w:pPr>
-      <w:bookmarkStart w:id="0" w:name="_GoBack"/>
       <w:r>
         <w:rPr>
           <w:noProof/>
           <w:u w:val="single"/>
         </w:rPr>
         <w:pict>
-          <v:shape id="_x0000_i1029" type="#_x0000_t75" style="width:499pt;height:546.5pt">
+          <v:shape id="_x0000_i1025" type="#_x0000_t75" style="width:499pt;height:546.5pt">
             <v:imagedata r:id="rId33" o:title="ClassDiagramDB"/>
           </v:shape>
         </w:pict>
       </w:r>
-      <w:bookmarkEnd w:id="0"/>
     </w:p>
     <w:p>
       <w:pPr>
@@ -14566,7 +15549,7 @@
           <w:u w:val="single"/>
         </w:rPr>
         <w:pict>
-          <v:shape id="_x0000_i1025" type="#_x0000_t75" style="width:387.5pt;height:448.5pt">
+          <v:shape id="_x0000_i1028" type="#_x0000_t75" style="width:467.5pt;height:369pt">
             <v:imagedata r:id="rId35" o:title="Componnent Diagram"/>
           </v:shape>
         </w:pict>
@@ -14626,15 +15609,8 @@
           <w:u w:val="single"/>
         </w:rPr>
       </w:pPr>
-    </w:p>
-    <w:p>
-      <w:pPr>
-        <w:rPr>
-          <w:b/>
-          <w:bCs/>
-          <w:u w:val="single"/>
-        </w:rPr>
-      </w:pPr>
+      <w:bookmarkStart w:id="0" w:name="_GoBack"/>
+      <w:bookmarkEnd w:id="0"/>
     </w:p>
     <w:p>
       <w:pPr>
@@ -14651,6 +15627,7 @@
           <w:bCs/>
           <w:u w:val="single"/>
         </w:rPr>
+        <w:lastRenderedPageBreak/>
         <w:t xml:space="preserve">Hierarchal GUI </w:t>
       </w:r>
       <w:proofErr w:type="spellStart"/>
@@ -16216,6 +17193,95 @@
     </w:lvl>
   </w:abstractNum>
   <w:abstractNum w:abstractNumId="17" w15:restartNumberingAfterBreak="0">
+    <w:nsid w:val="484967F1"/>
+    <w:multiLevelType w:val="hybridMultilevel"/>
+    <w:tmpl w:val="388E15A6"/>
+    <w:lvl w:ilvl="0" w:tplc="0409000F">
+      <w:start w:val="1"/>
+      <w:numFmt w:val="decimal"/>
+      <w:lvlText w:val="%1."/>
+      <w:lvlJc w:val="left"/>
+      <w:pPr>
+        <w:ind w:left="720" w:hanging="360"/>
+      </w:pPr>
+      <w:rPr>
+        <w:rFonts w:hint="default"/>
+      </w:rPr>
+    </w:lvl>
+    <w:lvl w:ilvl="1" w:tplc="04090019" w:tentative="1">
+      <w:start w:val="1"/>
+      <w:numFmt w:val="lowerLetter"/>
+      <w:lvlText w:val="%2."/>
+      <w:lvlJc w:val="left"/>
+      <w:pPr>
+        <w:ind w:left="1440" w:hanging="360"/>
+      </w:pPr>
+    </w:lvl>
+    <w:lvl w:ilvl="2" w:tplc="0409001B" w:tentative="1">
+      <w:start w:val="1"/>
+      <w:numFmt w:val="lowerRoman"/>
+      <w:lvlText w:val="%3."/>
+      <w:lvlJc w:val="right"/>
+      <w:pPr>
+        <w:ind w:left="2160" w:hanging="180"/>
+      </w:pPr>
+    </w:lvl>
+    <w:lvl w:ilvl="3" w:tplc="0409000F" w:tentative="1">
+      <w:start w:val="1"/>
+      <w:numFmt w:val="decimal"/>
+      <w:lvlText w:val="%4."/>
+      <w:lvlJc w:val="left"/>
+      <w:pPr>
+        <w:ind w:left="2880" w:hanging="360"/>
+      </w:pPr>
+    </w:lvl>
+    <w:lvl w:ilvl="4" w:tplc="04090019" w:tentative="1">
+      <w:start w:val="1"/>
+      <w:numFmt w:val="lowerLetter"/>
+      <w:lvlText w:val="%5."/>
+      <w:lvlJc w:val="left"/>
+      <w:pPr>
+        <w:ind w:left="3600" w:hanging="360"/>
+      </w:pPr>
+    </w:lvl>
+    <w:lvl w:ilvl="5" w:tplc="0409001B" w:tentative="1">
+      <w:start w:val="1"/>
+      <w:numFmt w:val="lowerRoman"/>
+      <w:lvlText w:val="%6."/>
+      <w:lvlJc w:val="right"/>
+      <w:pPr>
+        <w:ind w:left="4320" w:hanging="180"/>
+      </w:pPr>
+    </w:lvl>
+    <w:lvl w:ilvl="6" w:tplc="0409000F" w:tentative="1">
+      <w:start w:val="1"/>
+      <w:numFmt w:val="decimal"/>
+      <w:lvlText w:val="%7."/>
+      <w:lvlJc w:val="left"/>
+      <w:pPr>
+        <w:ind w:left="5040" w:hanging="360"/>
+      </w:pPr>
+    </w:lvl>
+    <w:lvl w:ilvl="7" w:tplc="04090019" w:tentative="1">
+      <w:start w:val="1"/>
+      <w:numFmt w:val="lowerLetter"/>
+      <w:lvlText w:val="%8."/>
+      <w:lvlJc w:val="left"/>
+      <w:pPr>
+        <w:ind w:left="5760" w:hanging="360"/>
+      </w:pPr>
+    </w:lvl>
+    <w:lvl w:ilvl="8" w:tplc="0409001B" w:tentative="1">
+      <w:start w:val="1"/>
+      <w:numFmt w:val="lowerRoman"/>
+      <w:lvlText w:val="%9."/>
+      <w:lvlJc w:val="right"/>
+      <w:pPr>
+        <w:ind w:left="6480" w:hanging="180"/>
+      </w:pPr>
+    </w:lvl>
+  </w:abstractNum>
+  <w:abstractNum w:abstractNumId="18" w15:restartNumberingAfterBreak="0">
     <w:nsid w:val="492307AE"/>
     <w:multiLevelType w:val="hybridMultilevel"/>
     <w:tmpl w:val="125E07A2"/>
@@ -16304,7 +17370,7 @@
       </w:pPr>
     </w:lvl>
   </w:abstractNum>
-  <w:abstractNum w:abstractNumId="18" w15:restartNumberingAfterBreak="0">
+  <w:abstractNum w:abstractNumId="19" w15:restartNumberingAfterBreak="0">
     <w:nsid w:val="4A3A47BA"/>
     <w:multiLevelType w:val="hybridMultilevel"/>
     <w:tmpl w:val="45D09BC8"/>
@@ -16393,7 +17459,7 @@
       </w:pPr>
     </w:lvl>
   </w:abstractNum>
-  <w:abstractNum w:abstractNumId="19" w15:restartNumberingAfterBreak="0">
+  <w:abstractNum w:abstractNumId="20" w15:restartNumberingAfterBreak="0">
     <w:nsid w:val="4C41249A"/>
     <w:multiLevelType w:val="hybridMultilevel"/>
     <w:tmpl w:val="B8C60A00"/>
@@ -16482,7 +17548,7 @@
       </w:pPr>
     </w:lvl>
   </w:abstractNum>
-  <w:abstractNum w:abstractNumId="20" w15:restartNumberingAfterBreak="0">
+  <w:abstractNum w:abstractNumId="21" w15:restartNumberingAfterBreak="0">
     <w:nsid w:val="52874242"/>
     <w:multiLevelType w:val="hybridMultilevel"/>
     <w:tmpl w:val="C9EAA16C"/>
@@ -16571,7 +17637,7 @@
       </w:pPr>
     </w:lvl>
   </w:abstractNum>
-  <w:abstractNum w:abstractNumId="21" w15:restartNumberingAfterBreak="0">
+  <w:abstractNum w:abstractNumId="22" w15:restartNumberingAfterBreak="0">
     <w:nsid w:val="542B3C6F"/>
     <w:multiLevelType w:val="hybridMultilevel"/>
     <w:tmpl w:val="45D09BC8"/>
@@ -16660,7 +17726,7 @@
       </w:pPr>
     </w:lvl>
   </w:abstractNum>
-  <w:abstractNum w:abstractNumId="22" w15:restartNumberingAfterBreak="0">
+  <w:abstractNum w:abstractNumId="23" w15:restartNumberingAfterBreak="0">
     <w:nsid w:val="552824D2"/>
     <w:multiLevelType w:val="hybridMultilevel"/>
     <w:tmpl w:val="388E15A6"/>
@@ -16749,7 +17815,7 @@
       </w:pPr>
     </w:lvl>
   </w:abstractNum>
-  <w:abstractNum w:abstractNumId="23" w15:restartNumberingAfterBreak="0">
+  <w:abstractNum w:abstractNumId="24" w15:restartNumberingAfterBreak="0">
     <w:nsid w:val="5A443915"/>
     <w:multiLevelType w:val="hybridMultilevel"/>
     <w:tmpl w:val="A3103030"/>
@@ -16838,7 +17904,96 @@
       </w:pPr>
     </w:lvl>
   </w:abstractNum>
-  <w:abstractNum w:abstractNumId="24" w15:restartNumberingAfterBreak="0">
+  <w:abstractNum w:abstractNumId="25" w15:restartNumberingAfterBreak="0">
+    <w:nsid w:val="5B807A89"/>
+    <w:multiLevelType w:val="hybridMultilevel"/>
+    <w:tmpl w:val="C1CC5DD0"/>
+    <w:lvl w:ilvl="0" w:tplc="0409000F">
+      <w:start w:val="1"/>
+      <w:numFmt w:val="decimal"/>
+      <w:lvlText w:val="%1."/>
+      <w:lvlJc w:val="left"/>
+      <w:pPr>
+        <w:ind w:left="720" w:hanging="360"/>
+      </w:pPr>
+      <w:rPr>
+        <w:rFonts w:hint="default"/>
+      </w:rPr>
+    </w:lvl>
+    <w:lvl w:ilvl="1" w:tplc="04090019" w:tentative="1">
+      <w:start w:val="1"/>
+      <w:numFmt w:val="lowerLetter"/>
+      <w:lvlText w:val="%2."/>
+      <w:lvlJc w:val="left"/>
+      <w:pPr>
+        <w:ind w:left="1440" w:hanging="360"/>
+      </w:pPr>
+    </w:lvl>
+    <w:lvl w:ilvl="2" w:tplc="0409001B" w:tentative="1">
+      <w:start w:val="1"/>
+      <w:numFmt w:val="lowerRoman"/>
+      <w:lvlText w:val="%3."/>
+      <w:lvlJc w:val="right"/>
+      <w:pPr>
+        <w:ind w:left="2160" w:hanging="180"/>
+      </w:pPr>
+    </w:lvl>
+    <w:lvl w:ilvl="3" w:tplc="0409000F" w:tentative="1">
+      <w:start w:val="1"/>
+      <w:numFmt w:val="decimal"/>
+      <w:lvlText w:val="%4."/>
+      <w:lvlJc w:val="left"/>
+      <w:pPr>
+        <w:ind w:left="2880" w:hanging="360"/>
+      </w:pPr>
+    </w:lvl>
+    <w:lvl w:ilvl="4" w:tplc="04090019" w:tentative="1">
+      <w:start w:val="1"/>
+      <w:numFmt w:val="lowerLetter"/>
+      <w:lvlText w:val="%5."/>
+      <w:lvlJc w:val="left"/>
+      <w:pPr>
+        <w:ind w:left="3600" w:hanging="360"/>
+      </w:pPr>
+    </w:lvl>
+    <w:lvl w:ilvl="5" w:tplc="0409001B" w:tentative="1">
+      <w:start w:val="1"/>
+      <w:numFmt w:val="lowerRoman"/>
+      <w:lvlText w:val="%6."/>
+      <w:lvlJc w:val="right"/>
+      <w:pPr>
+        <w:ind w:left="4320" w:hanging="180"/>
+      </w:pPr>
+    </w:lvl>
+    <w:lvl w:ilvl="6" w:tplc="0409000F" w:tentative="1">
+      <w:start w:val="1"/>
+      <w:numFmt w:val="decimal"/>
+      <w:lvlText w:val="%7."/>
+      <w:lvlJc w:val="left"/>
+      <w:pPr>
+        <w:ind w:left="5040" w:hanging="360"/>
+      </w:pPr>
+    </w:lvl>
+    <w:lvl w:ilvl="7" w:tplc="04090019" w:tentative="1">
+      <w:start w:val="1"/>
+      <w:numFmt w:val="lowerLetter"/>
+      <w:lvlText w:val="%8."/>
+      <w:lvlJc w:val="left"/>
+      <w:pPr>
+        <w:ind w:left="5760" w:hanging="360"/>
+      </w:pPr>
+    </w:lvl>
+    <w:lvl w:ilvl="8" w:tplc="0409001B" w:tentative="1">
+      <w:start w:val="1"/>
+      <w:numFmt w:val="lowerRoman"/>
+      <w:lvlText w:val="%9."/>
+      <w:lvlJc w:val="right"/>
+      <w:pPr>
+        <w:ind w:left="6480" w:hanging="180"/>
+      </w:pPr>
+    </w:lvl>
+  </w:abstractNum>
+  <w:abstractNum w:abstractNumId="26" w15:restartNumberingAfterBreak="0">
     <w:nsid w:val="64D6287E"/>
     <w:multiLevelType w:val="hybridMultilevel"/>
     <w:tmpl w:val="125E07A2"/>
@@ -16927,7 +18082,7 @@
       </w:pPr>
     </w:lvl>
   </w:abstractNum>
-  <w:abstractNum w:abstractNumId="25" w15:restartNumberingAfterBreak="0">
+  <w:abstractNum w:abstractNumId="27" w15:restartNumberingAfterBreak="0">
     <w:nsid w:val="67032ED6"/>
     <w:multiLevelType w:val="hybridMultilevel"/>
     <w:tmpl w:val="B8C60A00"/>
@@ -17016,7 +18171,7 @@
       </w:pPr>
     </w:lvl>
   </w:abstractNum>
-  <w:abstractNum w:abstractNumId="26" w15:restartNumberingAfterBreak="0">
+  <w:abstractNum w:abstractNumId="28" w15:restartNumberingAfterBreak="0">
     <w:nsid w:val="6A6C0053"/>
     <w:multiLevelType w:val="hybridMultilevel"/>
     <w:tmpl w:val="B4B0618C"/>
@@ -17105,7 +18260,7 @@
       </w:pPr>
     </w:lvl>
   </w:abstractNum>
-  <w:abstractNum w:abstractNumId="27" w15:restartNumberingAfterBreak="0">
+  <w:abstractNum w:abstractNumId="29" w15:restartNumberingAfterBreak="0">
     <w:nsid w:val="77CE6083"/>
     <w:multiLevelType w:val="hybridMultilevel"/>
     <w:tmpl w:val="A3103030"/>
@@ -17194,7 +18349,7 @@
       </w:pPr>
     </w:lvl>
   </w:abstractNum>
-  <w:abstractNum w:abstractNumId="28" w15:restartNumberingAfterBreak="0">
+  <w:abstractNum w:abstractNumId="30" w15:restartNumberingAfterBreak="0">
     <w:nsid w:val="7BD903FB"/>
     <w:multiLevelType w:val="hybridMultilevel"/>
     <w:tmpl w:val="A3103030"/>
@@ -17283,7 +18438,7 @@
       </w:pPr>
     </w:lvl>
   </w:abstractNum>
-  <w:abstractNum w:abstractNumId="29" w15:restartNumberingAfterBreak="0">
+  <w:abstractNum w:abstractNumId="31" w15:restartNumberingAfterBreak="0">
     <w:nsid w:val="7C761FC7"/>
     <w:multiLevelType w:val="hybridMultilevel"/>
     <w:tmpl w:val="B4B0618C"/>
@@ -17382,13 +18537,13 @@
     <w:abstractNumId w:val="16"/>
   </w:num>
   <w:num w:numId="4">
-    <w:abstractNumId w:val="18"/>
+    <w:abstractNumId w:val="19"/>
   </w:num>
   <w:num w:numId="5">
     <w:abstractNumId w:val="1"/>
   </w:num>
   <w:num w:numId="6">
-    <w:abstractNumId w:val="24"/>
+    <w:abstractNumId w:val="26"/>
   </w:num>
   <w:num w:numId="7">
     <w:abstractNumId w:val="10"/>
@@ -17400,13 +18555,13 @@
     <w:abstractNumId w:val="12"/>
   </w:num>
   <w:num w:numId="10">
-    <w:abstractNumId w:val="23"/>
+    <w:abstractNumId w:val="24"/>
   </w:num>
   <w:num w:numId="11">
     <w:abstractNumId w:val="6"/>
   </w:num>
   <w:num w:numId="12">
-    <w:abstractNumId w:val="27"/>
+    <w:abstractNumId w:val="29"/>
   </w:num>
   <w:num w:numId="13">
     <w:abstractNumId w:val="3"/>
@@ -17415,7 +18570,7 @@
     <w:abstractNumId w:val="8"/>
   </w:num>
   <w:num w:numId="15">
-    <w:abstractNumId w:val="28"/>
+    <w:abstractNumId w:val="30"/>
   </w:num>
   <w:num w:numId="16">
     <w:abstractNumId w:val="11"/>
@@ -17424,34 +18579,34 @@
     <w:abstractNumId w:val="2"/>
   </w:num>
   <w:num w:numId="18">
-    <w:abstractNumId w:val="17"/>
+    <w:abstractNumId w:val="18"/>
   </w:num>
   <w:num w:numId="19">
     <w:abstractNumId w:val="15"/>
   </w:num>
   <w:num w:numId="20">
-    <w:abstractNumId w:val="25"/>
+    <w:abstractNumId w:val="27"/>
   </w:num>
   <w:num w:numId="21">
-    <w:abstractNumId w:val="21"/>
+    <w:abstractNumId w:val="22"/>
   </w:num>
   <w:num w:numId="22">
     <w:abstractNumId w:val="13"/>
   </w:num>
   <w:num w:numId="23">
-    <w:abstractNumId w:val="20"/>
+    <w:abstractNumId w:val="21"/>
   </w:num>
   <w:num w:numId="24">
     <w:abstractNumId w:val="4"/>
   </w:num>
   <w:num w:numId="25">
-    <w:abstractNumId w:val="19"/>
+    <w:abstractNumId w:val="20"/>
   </w:num>
   <w:num w:numId="26">
-    <w:abstractNumId w:val="22"/>
+    <w:abstractNumId w:val="23"/>
   </w:num>
   <w:num w:numId="27">
-    <w:abstractNumId w:val="26"/>
+    <w:abstractNumId w:val="28"/>
   </w:num>
   <w:num w:numId="28">
     <w:abstractNumId w:val="5"/>
@@ -17460,7 +18615,13 @@
     <w:abstractNumId w:val="9"/>
   </w:num>
   <w:num w:numId="30">
-    <w:abstractNumId w:val="29"/>
+    <w:abstractNumId w:val="31"/>
+  </w:num>
+  <w:num w:numId="31">
+    <w:abstractNumId w:val="17"/>
+  </w:num>
+  <w:num w:numId="32">
+    <w:abstractNumId w:val="25"/>
   </w:num>
 </w:numbering>
 </file>

</xml_diff>

<commit_message>
Updated the modeling statecharts
</commit_message>
<xml_diff>
--- a/poker/poker/Docs/Modeling.docx
+++ b/poker/poker/Docs/Modeling.docx
@@ -15010,8 +15010,6 @@
         </w:rPr>
         <w:t>PokerCLient:</w:t>
       </w:r>
-      <w:bookmarkStart w:id="0" w:name="_GoBack"/>
-      <w:bookmarkEnd w:id="0"/>
     </w:p>
     <w:p>
       <w:pPr>
@@ -15435,7 +15433,7 @@
           <w:u w:val="single"/>
         </w:rPr>
         <w:pict>
-          <v:shape id="_x0000_i1026" type="#_x0000_t75" style="width:467.45pt;height:368.85pt">
+          <v:shape id="_x0000_i1025" type="#_x0000_t75" style="width:467.45pt;height:368.85pt">
             <v:imagedata r:id="rId35" o:title="Componnent Diagram"/>
           </v:shape>
         </w:pict>
@@ -15536,13 +15534,67 @@
       </w:pPr>
       <w:r>
         <w:rPr>
-          <w:noProof/>
-        </w:rPr>
-        <w:pict>
-          <v:shape id="_x0000_s1045" type="#_x0000_t75" style="position:absolute;left:0;text-align:left;margin-left:-19.15pt;margin-top:7.55pt;width:494.95pt;height:595pt;z-index:-251621376;mso-position-horizontal-relative:text;mso-position-vertical-relative:text;mso-width-relative:page;mso-height-relative:page">
-            <v:imagedata r:id="rId36" o:title="StateChartGUI"/>
-          </v:shape>
-        </w:pict>
+          <w:b/>
+          <w:bCs/>
+          <w:noProof/>
+          <w:u w:val="single"/>
+        </w:rPr>
+        <w:drawing>
+          <wp:anchor distT="0" distB="0" distL="114300" distR="114300" simplePos="0" relativeHeight="251698176" behindDoc="1" locked="0" layoutInCell="1" allowOverlap="1">
+            <wp:simplePos x="0" y="0"/>
+            <wp:positionH relativeFrom="column">
+              <wp:posOffset>13970</wp:posOffset>
+            </wp:positionH>
+            <wp:positionV relativeFrom="paragraph">
+              <wp:posOffset>9525</wp:posOffset>
+            </wp:positionV>
+            <wp:extent cx="5936615" cy="8180070"/>
+            <wp:effectExtent l="0" t="0" r="6985" b="0"/>
+            <wp:wrapNone/>
+            <wp:docPr id="24" name="Picture 24" descr="C:\Users\Hen\AppData\Local\Microsoft\Windows\INetCache\Content.Word\StateChartsGUI_Main.jpg"/>
+            <wp:cNvGraphicFramePr>
+              <a:graphicFrameLocks xmlns:a="http://schemas.openxmlformats.org/drawingml/2006/main" noChangeAspect="1"/>
+            </wp:cNvGraphicFramePr>
+            <a:graphic xmlns:a="http://schemas.openxmlformats.org/drawingml/2006/main">
+              <a:graphicData uri="http://schemas.openxmlformats.org/drawingml/2006/picture">
+                <pic:pic xmlns:pic="http://schemas.openxmlformats.org/drawingml/2006/picture">
+                  <pic:nvPicPr>
+                    <pic:cNvPr id="0" name="Picture 2" descr="C:\Users\Hen\AppData\Local\Microsoft\Windows\INetCache\Content.Word\StateChartsGUI_Main.jpg"/>
+                    <pic:cNvPicPr>
+                      <a:picLocks noChangeAspect="1" noChangeArrowheads="1"/>
+                    </pic:cNvPicPr>
+                  </pic:nvPicPr>
+                  <pic:blipFill>
+                    <a:blip r:embed="rId36">
+                      <a:extLst>
+                        <a:ext uri="{28A0092B-C50C-407E-A947-70E740481C1C}">
+                          <a14:useLocalDpi xmlns:a14="http://schemas.microsoft.com/office/drawing/2010/main" val="0"/>
+                        </a:ext>
+                      </a:extLst>
+                    </a:blip>
+                    <a:srcRect/>
+                    <a:stretch>
+                      <a:fillRect/>
+                    </a:stretch>
+                  </pic:blipFill>
+                  <pic:spPr bwMode="auto">
+                    <a:xfrm>
+                      <a:off x="0" y="0"/>
+                      <a:ext cx="5936615" cy="8180070"/>
+                    </a:xfrm>
+                    <a:prstGeom prst="rect">
+                      <a:avLst/>
+                    </a:prstGeom>
+                    <a:noFill/>
+                    <a:ln>
+                      <a:noFill/>
+                    </a:ln>
+                  </pic:spPr>
+                </pic:pic>
+              </a:graphicData>
+            </a:graphic>
+          </wp:anchor>
+        </w:drawing>
       </w:r>
       <w:r>
         <w:rPr>
@@ -15552,9 +15604,359 @@
         </w:rPr>
         <w:t xml:space="preserve"> </w:t>
       </w:r>
+      <w:r>
+        <w:rPr>
+          <w:b/>
+          <w:bCs/>
+          <w:u w:val="single"/>
+        </w:rPr>
+        <w:t xml:space="preserve">   </w:t>
+      </w:r>
+    </w:p>
+    <w:p>
+      <w:pPr>
+        <w:jc w:val="center"/>
+        <w:rPr>
+          <w:b/>
+          <w:bCs/>
+          <w:u w:val="single"/>
+        </w:rPr>
+      </w:pPr>
+    </w:p>
+    <w:p>
+      <w:pPr>
+        <w:jc w:val="center"/>
+        <w:rPr>
+          <w:b/>
+          <w:bCs/>
+          <w:u w:val="single"/>
+        </w:rPr>
+      </w:pPr>
+    </w:p>
+    <w:p>
+      <w:pPr>
+        <w:jc w:val="center"/>
+        <w:rPr>
+          <w:b/>
+          <w:bCs/>
+          <w:u w:val="single"/>
+        </w:rPr>
+      </w:pPr>
+    </w:p>
+    <w:p>
+      <w:pPr>
+        <w:jc w:val="center"/>
+        <w:rPr>
+          <w:b/>
+          <w:bCs/>
+          <w:u w:val="single"/>
+        </w:rPr>
+      </w:pPr>
+    </w:p>
+    <w:p>
+      <w:pPr>
+        <w:jc w:val="center"/>
+        <w:rPr>
+          <w:b/>
+          <w:bCs/>
+          <w:u w:val="single"/>
+        </w:rPr>
+      </w:pPr>
+    </w:p>
+    <w:p>
+      <w:pPr>
+        <w:jc w:val="center"/>
+        <w:rPr>
+          <w:b/>
+          <w:bCs/>
+          <w:u w:val="single"/>
+        </w:rPr>
+      </w:pPr>
+    </w:p>
+    <w:p>
+      <w:pPr>
+        <w:jc w:val="center"/>
+        <w:rPr>
+          <w:b/>
+          <w:bCs/>
+          <w:u w:val="single"/>
+        </w:rPr>
+      </w:pPr>
+    </w:p>
+    <w:p>
+      <w:pPr>
+        <w:jc w:val="center"/>
+        <w:rPr>
+          <w:b/>
+          <w:bCs/>
+          <w:u w:val="single"/>
+        </w:rPr>
+      </w:pPr>
+    </w:p>
+    <w:p>
+      <w:pPr>
+        <w:jc w:val="center"/>
+        <w:rPr>
+          <w:b/>
+          <w:bCs/>
+          <w:u w:val="single"/>
+        </w:rPr>
+      </w:pPr>
+    </w:p>
+    <w:p>
+      <w:pPr>
+        <w:jc w:val="center"/>
+        <w:rPr>
+          <w:b/>
+          <w:bCs/>
+          <w:u w:val="single"/>
+        </w:rPr>
+      </w:pPr>
+    </w:p>
+    <w:p>
+      <w:pPr>
+        <w:jc w:val="center"/>
+        <w:rPr>
+          <w:b/>
+          <w:bCs/>
+          <w:u w:val="single"/>
+        </w:rPr>
+      </w:pPr>
+    </w:p>
+    <w:p>
+      <w:pPr>
+        <w:jc w:val="center"/>
+        <w:rPr>
+          <w:b/>
+          <w:bCs/>
+          <w:u w:val="single"/>
+        </w:rPr>
+      </w:pPr>
+    </w:p>
+    <w:p>
+      <w:pPr>
+        <w:jc w:val="center"/>
+        <w:rPr>
+          <w:b/>
+          <w:bCs/>
+          <w:u w:val="single"/>
+        </w:rPr>
+      </w:pPr>
+    </w:p>
+    <w:p>
+      <w:pPr>
+        <w:jc w:val="center"/>
+        <w:rPr>
+          <w:b/>
+          <w:bCs/>
+          <w:u w:val="single"/>
+        </w:rPr>
+      </w:pPr>
+    </w:p>
+    <w:p>
+      <w:pPr>
+        <w:jc w:val="center"/>
+        <w:rPr>
+          <w:b/>
+          <w:bCs/>
+          <w:u w:val="single"/>
+        </w:rPr>
+      </w:pPr>
+    </w:p>
+    <w:p>
+      <w:pPr>
+        <w:jc w:val="center"/>
+        <w:rPr>
+          <w:b/>
+          <w:bCs/>
+          <w:u w:val="single"/>
+        </w:rPr>
+      </w:pPr>
+    </w:p>
+    <w:p>
+      <w:pPr>
+        <w:jc w:val="center"/>
+        <w:rPr>
+          <w:b/>
+          <w:bCs/>
+          <w:u w:val="single"/>
+        </w:rPr>
+      </w:pPr>
+    </w:p>
+    <w:p>
+      <w:pPr>
+        <w:jc w:val="center"/>
+        <w:rPr>
+          <w:b/>
+          <w:bCs/>
+          <w:u w:val="single"/>
+        </w:rPr>
+      </w:pPr>
+    </w:p>
+    <w:p>
+      <w:pPr>
+        <w:jc w:val="center"/>
+        <w:rPr>
+          <w:b/>
+          <w:bCs/>
+          <w:u w:val="single"/>
+        </w:rPr>
+      </w:pPr>
+      <w:bookmarkStart w:id="0" w:name="_GoBack"/>
+      <w:bookmarkEnd w:id="0"/>
+    </w:p>
+    <w:p>
+      <w:pPr>
+        <w:jc w:val="center"/>
+        <w:rPr>
+          <w:b/>
+          <w:bCs/>
+          <w:u w:val="single"/>
+        </w:rPr>
+      </w:pPr>
+    </w:p>
+    <w:p>
+      <w:pPr>
+        <w:jc w:val="center"/>
+        <w:rPr>
+          <w:b/>
+          <w:bCs/>
+          <w:u w:val="single"/>
+        </w:rPr>
+      </w:pPr>
+    </w:p>
+    <w:p>
+      <w:pPr>
+        <w:jc w:val="center"/>
+        <w:rPr>
+          <w:b/>
+          <w:bCs/>
+          <w:u w:val="single"/>
+        </w:rPr>
+      </w:pPr>
+    </w:p>
+    <w:p>
+      <w:pPr>
+        <w:jc w:val="center"/>
+        <w:rPr>
+          <w:b/>
+          <w:bCs/>
+          <w:u w:val="single"/>
+        </w:rPr>
+      </w:pPr>
+    </w:p>
+    <w:p>
+      <w:pPr>
+        <w:jc w:val="center"/>
+        <w:rPr>
+          <w:b/>
+          <w:bCs/>
+          <w:u w:val="single"/>
+        </w:rPr>
+      </w:pPr>
+    </w:p>
+    <w:p>
+      <w:pPr>
+        <w:jc w:val="center"/>
+        <w:rPr>
+          <w:b/>
+          <w:bCs/>
+          <w:u w:val="single"/>
+        </w:rPr>
+      </w:pPr>
+    </w:p>
+    <w:p>
+      <w:pPr>
+        <w:jc w:val="center"/>
+        <w:rPr>
+          <w:b/>
+          <w:bCs/>
+          <w:u w:val="single"/>
+        </w:rPr>
+      </w:pPr>
+    </w:p>
+    <w:p>
+      <w:pPr>
+        <w:jc w:val="center"/>
+        <w:rPr>
+          <w:b/>
+          <w:bCs/>
+          <w:u w:val="single"/>
+        </w:rPr>
+      </w:pPr>
+    </w:p>
+    <w:p>
+      <w:pPr>
+        <w:jc w:val="center"/>
+        <w:rPr>
+          <w:rFonts w:hint="cs"/>
+          <w:b/>
+          <w:bCs/>
+          <w:u w:val="single"/>
+          <w:rtl/>
+        </w:rPr>
+      </w:pPr>
+      <w:r>
+        <w:rPr>
+          <w:rFonts w:hint="cs"/>
+          <w:b/>
+          <w:bCs/>
+          <w:noProof/>
+          <w:u w:val="single"/>
+        </w:rPr>
+        <w:lastRenderedPageBreak/>
+        <w:drawing>
+          <wp:inline distT="0" distB="0" distL="0" distR="0">
+            <wp:extent cx="5936615" cy="7470140"/>
+            <wp:effectExtent l="0" t="0" r="6985" b="0"/>
+            <wp:docPr id="26" name="Picture 26" descr="C:\Users\Hen\AppData\Local\Microsoft\Windows\INetCache\Content.Word\NewRoom_EditInfo Charts.jpg"/>
+            <wp:cNvGraphicFramePr>
+              <a:graphicFrameLocks xmlns:a="http://schemas.openxmlformats.org/drawingml/2006/main" noChangeAspect="1"/>
+            </wp:cNvGraphicFramePr>
+            <a:graphic xmlns:a="http://schemas.openxmlformats.org/drawingml/2006/main">
+              <a:graphicData uri="http://schemas.openxmlformats.org/drawingml/2006/picture">
+                <pic:pic xmlns:pic="http://schemas.openxmlformats.org/drawingml/2006/picture">
+                  <pic:nvPicPr>
+                    <pic:cNvPr id="0" name="Picture 3" descr="C:\Users\Hen\AppData\Local\Microsoft\Windows\INetCache\Content.Word\NewRoom_EditInfo Charts.jpg"/>
+                    <pic:cNvPicPr>
+                      <a:picLocks noChangeAspect="1" noChangeArrowheads="1"/>
+                    </pic:cNvPicPr>
+                  </pic:nvPicPr>
+                  <pic:blipFill>
+                    <a:blip r:embed="rId37">
+                      <a:extLst>
+                        <a:ext uri="{28A0092B-C50C-407E-A947-70E740481C1C}">
+                          <a14:useLocalDpi xmlns:a14="http://schemas.microsoft.com/office/drawing/2010/main" val="0"/>
+                        </a:ext>
+                      </a:extLst>
+                    </a:blip>
+                    <a:srcRect/>
+                    <a:stretch>
+                      <a:fillRect/>
+                    </a:stretch>
+                  </pic:blipFill>
+                  <pic:spPr bwMode="auto">
+                    <a:xfrm>
+                      <a:off x="0" y="0"/>
+                      <a:ext cx="5936615" cy="7470140"/>
+                    </a:xfrm>
+                    <a:prstGeom prst="rect">
+                      <a:avLst/>
+                    </a:prstGeom>
+                    <a:noFill/>
+                    <a:ln>
+                      <a:noFill/>
+                    </a:ln>
+                  </pic:spPr>
+                </pic:pic>
+              </a:graphicData>
+            </a:graphic>
+          </wp:inline>
+        </w:drawing>
+      </w:r>
     </w:p>
     <w:sectPr>
-      <w:headerReference w:type="default" r:id="rId37"/>
+      <w:headerReference w:type="default" r:id="rId38"/>
       <w:pgSz w:w="12240" w:h="15840"/>
       <w:pgMar w:top="1440" w:right="1440" w:bottom="1440" w:left="1440" w:header="708" w:footer="708" w:gutter="0"/>
       <w:cols w:space="708"/>

</xml_diff>

<commit_message>
Fixed lines in Doc
</commit_message>
<xml_diff>
--- a/poker/poker/Docs/Modeling.docx
+++ b/poker/poker/Docs/Modeling.docx
@@ -2037,13 +2037,435 @@
     </w:p>
     <w:p>
       <w:pPr>
+        <w:spacing w:after="0"/>
+        <w:rPr>
+          <w:rFonts w:ascii="Calibri" w:eastAsia="Calibri" w:hAnsi="Calibri" w:cs="Arial"/>
+          <w:sz w:val="24"/>
+          <w:szCs w:val="24"/>
+        </w:rPr>
+      </w:pPr>
+      <w:r>
+        <w:rPr>
+          <w:rFonts w:ascii="Calibri" w:eastAsia="Calibri" w:hAnsi="Calibri" w:cs="Arial"/>
+          <w:b/>
+          <w:bCs/>
+          <w:sz w:val="24"/>
+          <w:szCs w:val="24"/>
+        </w:rPr>
+        <w:lastRenderedPageBreak/>
+        <w:t>Use case name :</w:t>
+      </w:r>
+      <w:r>
+        <w:rPr>
+          <w:rFonts w:ascii="Calibri" w:eastAsia="Calibri" w:hAnsi="Calibri" w:cs="Arial"/>
+          <w:sz w:val="24"/>
+          <w:szCs w:val="24"/>
+        </w:rPr>
+        <w:t xml:space="preserve"> </w:t>
+      </w:r>
+      <w:r>
+        <w:rPr>
+          <w:rFonts w:ascii="Calibri" w:eastAsia="Calibri" w:hAnsi="Calibri" w:cs="Arial"/>
+          <w:sz w:val="24"/>
+          <w:szCs w:val="24"/>
+        </w:rPr>
+        <w:br/>
+      </w:r>
+      <w:r>
+        <w:rPr>
+          <w:rFonts w:ascii="Calibri" w:eastAsia="Calibri" w:hAnsi="Calibri" w:cs="Arial"/>
+          <w:sz w:val="24"/>
+          <w:szCs w:val="24"/>
+        </w:rPr>
+        <w:t>Register</w:t>
+      </w:r>
+    </w:p>
+    <w:p>
+      <w:pPr>
+        <w:spacing w:after="0"/>
+        <w:rPr>
+          <w:rFonts w:ascii="Calibri" w:eastAsia="Calibri" w:hAnsi="Calibri" w:cs="Arial"/>
+          <w:sz w:val="24"/>
+          <w:szCs w:val="24"/>
+        </w:rPr>
+      </w:pPr>
+      <w:r>
+        <w:rPr>
+          <w:rFonts w:ascii="Calibri" w:eastAsia="Calibri" w:hAnsi="Calibri" w:cs="Arial"/>
+          <w:b/>
+          <w:bCs/>
+          <w:sz w:val="24"/>
+          <w:szCs w:val="24"/>
+        </w:rPr>
+        <w:t>Description :</w:t>
+      </w:r>
+      <w:r>
+        <w:rPr>
+          <w:rFonts w:ascii="Calibri" w:eastAsia="Calibri" w:hAnsi="Calibri" w:cs="Arial"/>
+          <w:sz w:val="24"/>
+          <w:szCs w:val="24"/>
+        </w:rPr>
+        <w:br/>
+      </w:r>
+      <w:r>
+        <w:rPr>
+          <w:rFonts w:ascii="Calibri" w:eastAsia="Calibri" w:hAnsi="Calibri" w:cs="Arial"/>
+          <w:sz w:val="24"/>
+          <w:szCs w:val="24"/>
+        </w:rPr>
+        <w:t>A user that is not registered before, is in the log in window and wishes to register to the system.</w:t>
+      </w:r>
+      <w:r>
+        <w:rPr>
+          <w:rFonts w:ascii="Calibri" w:eastAsia="Calibri" w:hAnsi="Calibri" w:cs="Arial"/>
+          <w:sz w:val="24"/>
+          <w:szCs w:val="24"/>
+        </w:rPr>
+        <w:br/>
+      </w:r>
+      <w:r>
+        <w:rPr>
+          <w:rFonts w:ascii="Calibri" w:eastAsia="Calibri" w:hAnsi="Calibri" w:cs="Arial"/>
+          <w:b/>
+          <w:bCs/>
+          <w:sz w:val="24"/>
+          <w:szCs w:val="24"/>
+        </w:rPr>
+        <w:t>Actors :</w:t>
+      </w:r>
+      <w:r>
+        <w:rPr>
+          <w:rFonts w:ascii="Calibri" w:eastAsia="Calibri" w:hAnsi="Calibri" w:cs="Arial"/>
+          <w:sz w:val="24"/>
+          <w:szCs w:val="24"/>
+        </w:rPr>
+        <w:br/>
+      </w:r>
+      <w:r>
+        <w:rPr>
+          <w:rFonts w:ascii="Calibri" w:eastAsia="Calibri" w:hAnsi="Calibri" w:cs="Arial"/>
+          <w:sz w:val="24"/>
+          <w:szCs w:val="24"/>
+        </w:rPr>
+        <w:t>User, System</w:t>
+      </w:r>
+    </w:p>
+    <w:p>
+      <w:pPr>
+        <w:spacing w:after="0"/>
+        <w:rPr>
+          <w:rFonts w:ascii="Calibri" w:eastAsia="Calibri" w:hAnsi="Calibri" w:cs="Arial"/>
+          <w:b/>
+          <w:bCs/>
+          <w:sz w:val="24"/>
+          <w:szCs w:val="24"/>
+        </w:rPr>
+      </w:pPr>
+      <w:r>
+        <w:rPr>
+          <w:rFonts w:ascii="Calibri" w:eastAsia="Calibri" w:hAnsi="Calibri" w:cs="Arial"/>
+          <w:b/>
+          <w:bCs/>
+          <w:sz w:val="24"/>
+          <w:szCs w:val="24"/>
+        </w:rPr>
+        <w:t>Pre-conditions :</w:t>
+      </w:r>
+    </w:p>
+    <w:p>
+      <w:pPr>
+        <w:spacing w:after="0"/>
+        <w:rPr>
+          <w:rFonts w:ascii="Calibri" w:eastAsia="Calibri" w:hAnsi="Calibri" w:cs="Arial"/>
+          <w:sz w:val="24"/>
+          <w:szCs w:val="24"/>
+        </w:rPr>
+      </w:pPr>
+      <w:r>
+        <w:rPr>
+          <w:rFonts w:ascii="Calibri" w:eastAsia="Calibri" w:hAnsi="Calibri" w:cs="Arial"/>
+          <w:sz w:val="24"/>
+          <w:szCs w:val="24"/>
+        </w:rPr>
+        <w:t>The</w:t>
+      </w:r>
+      <w:r>
+        <w:rPr>
+          <w:rFonts w:ascii="Calibri" w:eastAsia="Calibri" w:hAnsi="Calibri" w:cs="Arial"/>
+          <w:sz w:val="24"/>
+          <w:szCs w:val="24"/>
+        </w:rPr>
+        <w:t xml:space="preserve"> User is not Registered</w:t>
+      </w:r>
+    </w:p>
+    <w:p>
+      <w:pPr>
+        <w:spacing w:after="0"/>
+        <w:rPr>
+          <w:rFonts w:ascii="Calibri" w:eastAsia="Calibri" w:hAnsi="Calibri" w:cs="Arial"/>
+          <w:b/>
+          <w:bCs/>
+          <w:sz w:val="24"/>
+          <w:szCs w:val="24"/>
+        </w:rPr>
+      </w:pPr>
+      <w:r>
+        <w:rPr>
+          <w:rFonts w:ascii="Calibri" w:eastAsia="Calibri" w:hAnsi="Calibri" w:cs="Arial"/>
+          <w:b/>
+          <w:bCs/>
+          <w:sz w:val="24"/>
+          <w:szCs w:val="24"/>
+        </w:rPr>
+        <w:t>Post-conditions :</w:t>
+      </w:r>
+    </w:p>
+    <w:p>
+      <w:pPr>
+        <w:spacing w:after="0"/>
+        <w:rPr>
+          <w:rFonts w:ascii="Calibri" w:eastAsia="Calibri" w:hAnsi="Calibri" w:cs="Arial"/>
+          <w:sz w:val="24"/>
+          <w:szCs w:val="24"/>
+        </w:rPr>
+      </w:pPr>
+      <w:r>
+        <w:rPr>
+          <w:rFonts w:ascii="Calibri" w:eastAsia="Calibri" w:hAnsi="Calibri" w:cs="Arial"/>
+          <w:sz w:val="24"/>
+          <w:szCs w:val="24"/>
+        </w:rPr>
+        <w:t>The user is Registered</w:t>
+      </w:r>
+      <w:r>
+        <w:rPr>
+          <w:rFonts w:ascii="Calibri" w:eastAsia="Calibri" w:hAnsi="Calibri" w:cs="Arial"/>
+          <w:sz w:val="24"/>
+          <w:szCs w:val="24"/>
+        </w:rPr>
+        <w:t>.</w:t>
+      </w:r>
+    </w:p>
+    <w:p>
+      <w:pPr>
+        <w:spacing w:after="0"/>
+        <w:rPr>
+          <w:rFonts w:ascii="Calibri" w:eastAsia="Calibri" w:hAnsi="Calibri" w:cs="Arial"/>
+          <w:sz w:val="24"/>
+          <w:szCs w:val="24"/>
+        </w:rPr>
+      </w:pPr>
+      <w:r>
+        <w:rPr>
+          <w:rFonts w:ascii="Calibri" w:eastAsia="Calibri" w:hAnsi="Calibri" w:cs="Arial"/>
+          <w:sz w:val="24"/>
+          <w:szCs w:val="24"/>
+        </w:rPr>
+        <w:t xml:space="preserve">The user is </w:t>
+      </w:r>
+      <w:r>
+        <w:rPr>
+          <w:rFonts w:ascii="Calibri" w:eastAsia="Calibri" w:hAnsi="Calibri" w:cs="Arial"/>
+          <w:sz w:val="24"/>
+          <w:szCs w:val="24"/>
+        </w:rPr>
+        <w:t>Logged in.</w:t>
+      </w:r>
+    </w:p>
+    <w:p>
+      <w:pPr>
+        <w:spacing w:after="0"/>
+        <w:rPr>
+          <w:rFonts w:ascii="Calibri" w:eastAsia="Calibri" w:hAnsi="Calibri" w:cs="Arial"/>
+          <w:b/>
+          <w:bCs/>
+          <w:sz w:val="24"/>
+          <w:szCs w:val="24"/>
+        </w:rPr>
+      </w:pPr>
+      <w:r>
+        <w:rPr>
+          <w:rFonts w:ascii="Calibri" w:eastAsia="Calibri" w:hAnsi="Calibri" w:cs="Arial"/>
+          <w:b/>
+          <w:bCs/>
+          <w:sz w:val="24"/>
+          <w:szCs w:val="24"/>
+        </w:rPr>
+        <w:t>Main success scenario :</w:t>
+      </w:r>
+    </w:p>
+    <w:p>
+      <w:pPr>
+        <w:spacing w:after="0"/>
+        <w:rPr>
+          <w:rFonts w:ascii="Calibri" w:eastAsia="Calibri" w:hAnsi="Calibri" w:cs="Arial"/>
+          <w:sz w:val="24"/>
+          <w:szCs w:val="24"/>
+        </w:rPr>
+      </w:pPr>
+      <w:r>
+        <w:rPr>
+          <w:rFonts w:ascii="Calibri" w:eastAsia="Calibri" w:hAnsi="Calibri" w:cs="Arial"/>
+          <w:sz w:val="24"/>
+          <w:szCs w:val="24"/>
+        </w:rPr>
+        <w:t xml:space="preserve">1. The </w:t>
+      </w:r>
+      <w:r>
+        <w:rPr>
+          <w:rFonts w:ascii="Calibri" w:eastAsia="Calibri" w:hAnsi="Calibri" w:cs="Arial"/>
+          <w:sz w:val="24"/>
+          <w:szCs w:val="24"/>
+        </w:rPr>
+        <w:t>user choose register.</w:t>
+      </w:r>
+      <w:r>
+        <w:rPr>
+          <w:rFonts w:ascii="Calibri" w:eastAsia="Calibri" w:hAnsi="Calibri" w:cs="Arial"/>
+          <w:sz w:val="24"/>
+          <w:szCs w:val="24"/>
+        </w:rPr>
+        <w:br/>
+        <w:t xml:space="preserve">2. The </w:t>
+      </w:r>
+      <w:r>
+        <w:rPr>
+          <w:rFonts w:ascii="Calibri" w:eastAsia="Calibri" w:hAnsi="Calibri" w:cs="Arial"/>
+          <w:sz w:val="24"/>
+          <w:szCs w:val="24"/>
+        </w:rPr>
+        <w:t>user enters the relevant details</w:t>
+      </w:r>
+      <w:r>
+        <w:rPr>
+          <w:rFonts w:ascii="Calibri" w:eastAsia="Calibri" w:hAnsi="Calibri" w:cs="Arial"/>
+          <w:sz w:val="24"/>
+          <w:szCs w:val="24"/>
+        </w:rPr>
+        <w:br/>
+        <w:t xml:space="preserve">3. The </w:t>
+      </w:r>
+      <w:r>
+        <w:rPr>
+          <w:rFonts w:ascii="Calibri" w:eastAsia="Calibri" w:hAnsi="Calibri" w:cs="Arial"/>
+          <w:sz w:val="24"/>
+          <w:szCs w:val="24"/>
+        </w:rPr>
+        <w:t>System verifies the details.</w:t>
+      </w:r>
+      <w:r>
+        <w:rPr>
+          <w:rFonts w:ascii="Calibri" w:eastAsia="Calibri" w:hAnsi="Calibri" w:cs="Arial"/>
+          <w:sz w:val="24"/>
+          <w:szCs w:val="24"/>
+        </w:rPr>
+        <w:br/>
+        <w:t xml:space="preserve">4. </w:t>
+      </w:r>
+      <w:r>
+        <w:rPr>
+          <w:rFonts w:ascii="Calibri" w:eastAsia="Calibri" w:hAnsi="Calibri" w:cs="Arial"/>
+          <w:sz w:val="24"/>
+          <w:szCs w:val="24"/>
+        </w:rPr>
+        <w:t>The user connects to the system.</w:t>
+      </w:r>
+    </w:p>
+    <w:p>
+      <w:pPr>
+        <w:spacing w:after="0"/>
+        <w:rPr>
+          <w:rFonts w:ascii="Calibri" w:eastAsia="Calibri" w:hAnsi="Calibri" w:cs="Arial"/>
+          <w:b/>
+          <w:bCs/>
+          <w:sz w:val="24"/>
+          <w:szCs w:val="24"/>
+        </w:rPr>
+      </w:pPr>
+      <w:r>
+        <w:rPr>
+          <w:rFonts w:ascii="Calibri" w:eastAsia="Calibri" w:hAnsi="Calibri" w:cs="Arial"/>
+          <w:b/>
+          <w:bCs/>
+          <w:sz w:val="24"/>
+          <w:szCs w:val="24"/>
+        </w:rPr>
+        <w:t>Alternative :</w:t>
+      </w:r>
+      <w:r>
+        <w:rPr>
+          <w:rFonts w:ascii="Calibri" w:eastAsia="Calibri" w:hAnsi="Calibri" w:cs="Arial"/>
+          <w:noProof/>
+          <w:sz w:val="24"/>
+          <w:szCs w:val="24"/>
+        </w:rPr>
+        <w:t xml:space="preserve"> </w:t>
+      </w:r>
+    </w:p>
+    <w:p>
+      <w:pPr>
+        <w:spacing w:after="0"/>
+        <w:rPr>
+          <w:rFonts w:ascii="Calibri" w:eastAsia="Calibri" w:hAnsi="Calibri" w:cs="Arial"/>
+          <w:sz w:val="28"/>
+          <w:szCs w:val="28"/>
+        </w:rPr>
+      </w:pPr>
+      <w:r>
+        <w:rPr>
+          <w:rFonts w:ascii="Calibri" w:eastAsia="Calibri" w:hAnsi="Calibri" w:cs="Arial"/>
+          <w:sz w:val="24"/>
+          <w:szCs w:val="24"/>
+        </w:rPr>
+        <w:t xml:space="preserve">2. </w:t>
+      </w:r>
+      <w:r>
+        <w:rPr>
+          <w:rFonts w:ascii="Calibri" w:eastAsia="Calibri" w:hAnsi="Calibri" w:cs="Arial"/>
+          <w:sz w:val="24"/>
+          <w:szCs w:val="24"/>
+        </w:rPr>
+        <w:t>a. the Details are invalid</w:t>
+      </w:r>
+      <w:r>
+        <w:rPr>
+          <w:rFonts w:ascii="Calibri" w:eastAsia="Calibri" w:hAnsi="Calibri" w:cs="Arial"/>
+          <w:sz w:val="24"/>
+          <w:szCs w:val="24"/>
+        </w:rPr>
+        <w:br/>
+        <w:t>2. a. the system prompts error.</w:t>
+      </w:r>
+      <w:r>
+        <w:rPr>
+          <w:rFonts w:ascii="Calibri" w:eastAsia="Calibri" w:hAnsi="Calibri" w:cs="Arial"/>
+          <w:sz w:val="24"/>
+          <w:szCs w:val="24"/>
+        </w:rPr>
+        <w:br/>
+        <w:t>2. b. The user regrets and go back.</w:t>
+      </w:r>
+    </w:p>
+    <w:p>
+      <w:pPr>
         <w:ind w:left="720"/>
       </w:pPr>
-      <w:r>
-        <w:rPr>
-          <w:noProof/>
-        </w:rPr>
-        <w:lastRenderedPageBreak/>
+    </w:p>
+    <w:p>
+      <w:pPr>
+        <w:ind w:left="720"/>
+      </w:pPr>
+    </w:p>
+    <w:p>
+      <w:pPr>
+        <w:tabs>
+          <w:tab w:val="left" w:pos="2064"/>
+        </w:tabs>
+      </w:pPr>
+      <w:r>
+        <w:rPr>
+          <w:noProof/>
+        </w:rPr>
         <w:pict>
           <v:shapetype id="_x0000_t75" coordsize="21600,21600" o:spt="75" o:preferrelative="t" path="m@4@5l@4@11@9@11@9@5xe" filled="f" stroked="f">
             <v:stroke joinstyle="miter"/>
@@ -2064,20 +2486,485 @@
             <v:path o:extrusionok="f" gradientshapeok="t" o:connecttype="rect"/>
             <o:lock v:ext="edit" aspectratio="t"/>
           </v:shapetype>
-          <v:shape id="_x0000_s1026" type="#_x0000_t75" style="position:absolute;left:0;text-align:left;margin-left:30pt;margin-top:.15pt;width:384pt;height:183pt;z-index:251664384;mso-position-horizontal-relative:text;mso-position-vertical-relative:text;mso-width-relative:page;mso-height-relative:page">
+          <v:shape id="_x0000_s1026" type="#_x0000_t75" style="position:absolute;margin-left:15.2pt;margin-top:10.1pt;width:329.1pt;height:156.85pt;z-index:251664384;mso-position-horizontal-relative:text;mso-position-vertical-relative:text;mso-width-relative:page;mso-height-relative:page">
             <v:imagedata r:id="rId8" o:title="register"/>
             <w10:wrap type="square"/>
           </v:shape>
         </w:pict>
       </w:r>
+    </w:p>
+    <w:p>
+      <w:pPr>
+        <w:tabs>
+          <w:tab w:val="left" w:pos="2064"/>
+        </w:tabs>
+      </w:pPr>
+      <w:r>
+        <w:tab/>
+      </w:r>
+    </w:p>
+    <w:p/>
+    <w:p/>
+    <w:p/>
+    <w:p/>
+    <w:p/>
+    <w:p/>
+    <w:p/>
+    <w:p/>
+    <w:p/>
+    <w:p/>
+    <w:p/>
+    <w:p>
+      <w:pPr>
+        <w:spacing w:after="0"/>
+        <w:rPr>
+          <w:rFonts w:ascii="Calibri" w:eastAsia="Calibri" w:hAnsi="Calibri" w:cs="Arial"/>
+          <w:sz w:val="24"/>
+          <w:szCs w:val="24"/>
+        </w:rPr>
+      </w:pPr>
+      <w:r>
+        <w:rPr>
+          <w:rFonts w:ascii="Calibri" w:eastAsia="Calibri" w:hAnsi="Calibri" w:cs="Arial"/>
+          <w:b/>
+          <w:bCs/>
+          <w:sz w:val="24"/>
+          <w:szCs w:val="24"/>
+        </w:rPr>
+        <w:lastRenderedPageBreak/>
+        <w:t>Use case name :</w:t>
+      </w:r>
+      <w:r>
+        <w:rPr>
+          <w:rFonts w:ascii="Calibri" w:eastAsia="Calibri" w:hAnsi="Calibri" w:cs="Arial"/>
+          <w:sz w:val="24"/>
+          <w:szCs w:val="24"/>
+        </w:rPr>
+        <w:t xml:space="preserve"> </w:t>
+      </w:r>
+      <w:r>
+        <w:rPr>
+          <w:rFonts w:ascii="Calibri" w:eastAsia="Calibri" w:hAnsi="Calibri" w:cs="Arial"/>
+          <w:sz w:val="24"/>
+          <w:szCs w:val="24"/>
+        </w:rPr>
+        <w:br/>
+      </w:r>
+      <w:r>
+        <w:rPr>
+          <w:rFonts w:ascii="Calibri" w:eastAsia="Calibri" w:hAnsi="Calibri" w:cs="Arial"/>
+          <w:sz w:val="24"/>
+          <w:szCs w:val="24"/>
+        </w:rPr>
+        <w:t>Log in</w:t>
+      </w:r>
+    </w:p>
+    <w:p>
+      <w:pPr>
+        <w:spacing w:after="0"/>
+        <w:rPr>
+          <w:rFonts w:ascii="Calibri" w:eastAsia="Calibri" w:hAnsi="Calibri" w:cs="Arial"/>
+          <w:sz w:val="24"/>
+          <w:szCs w:val="24"/>
+        </w:rPr>
+      </w:pPr>
+      <w:r>
+        <w:rPr>
+          <w:rFonts w:ascii="Calibri" w:eastAsia="Calibri" w:hAnsi="Calibri" w:cs="Arial"/>
+          <w:b/>
+          <w:bCs/>
+          <w:sz w:val="24"/>
+          <w:szCs w:val="24"/>
+        </w:rPr>
+        <w:t>Description :</w:t>
+      </w:r>
+      <w:r>
+        <w:rPr>
+          <w:rFonts w:ascii="Calibri" w:eastAsia="Calibri" w:hAnsi="Calibri" w:cs="Arial"/>
+          <w:sz w:val="24"/>
+          <w:szCs w:val="24"/>
+        </w:rPr>
+        <w:br/>
+      </w:r>
+      <w:r>
+        <w:rPr>
+          <w:rFonts w:ascii="Calibri" w:eastAsia="Calibri" w:hAnsi="Calibri" w:cs="Arial"/>
+          <w:sz w:val="24"/>
+          <w:szCs w:val="24"/>
+        </w:rPr>
+        <w:t xml:space="preserve">A user that is registered before, is in the log in window and wishes to </w:t>
+      </w:r>
+      <w:r>
+        <w:rPr>
+          <w:rFonts w:ascii="Calibri" w:eastAsia="Calibri" w:hAnsi="Calibri" w:cs="Arial"/>
+          <w:sz w:val="24"/>
+          <w:szCs w:val="24"/>
+        </w:rPr>
+        <w:t>log in</w:t>
+      </w:r>
+      <w:r>
+        <w:rPr>
+          <w:rFonts w:ascii="Calibri" w:eastAsia="Calibri" w:hAnsi="Calibri" w:cs="Arial"/>
+          <w:sz w:val="24"/>
+          <w:szCs w:val="24"/>
+        </w:rPr>
+        <w:t xml:space="preserve"> to the system.</w:t>
+      </w:r>
+      <w:r>
+        <w:rPr>
+          <w:rFonts w:ascii="Calibri" w:eastAsia="Calibri" w:hAnsi="Calibri" w:cs="Arial"/>
+          <w:sz w:val="24"/>
+          <w:szCs w:val="24"/>
+        </w:rPr>
+        <w:br/>
+      </w:r>
+      <w:r>
+        <w:rPr>
+          <w:rFonts w:ascii="Calibri" w:eastAsia="Calibri" w:hAnsi="Calibri" w:cs="Arial"/>
+          <w:b/>
+          <w:bCs/>
+          <w:sz w:val="24"/>
+          <w:szCs w:val="24"/>
+        </w:rPr>
+        <w:t>Actors :</w:t>
+      </w:r>
+      <w:r>
+        <w:rPr>
+          <w:rFonts w:ascii="Calibri" w:eastAsia="Calibri" w:hAnsi="Calibri" w:cs="Arial"/>
+          <w:sz w:val="24"/>
+          <w:szCs w:val="24"/>
+        </w:rPr>
+        <w:br/>
+      </w:r>
+      <w:r>
+        <w:rPr>
+          <w:rFonts w:ascii="Calibri" w:eastAsia="Calibri" w:hAnsi="Calibri" w:cs="Arial"/>
+          <w:sz w:val="24"/>
+          <w:szCs w:val="24"/>
+        </w:rPr>
+        <w:t>User, System</w:t>
+      </w:r>
+    </w:p>
+    <w:p>
+      <w:pPr>
+        <w:spacing w:after="0"/>
+        <w:rPr>
+          <w:rFonts w:ascii="Calibri" w:eastAsia="Calibri" w:hAnsi="Calibri" w:cs="Arial"/>
+          <w:b/>
+          <w:bCs/>
+          <w:sz w:val="24"/>
+          <w:szCs w:val="24"/>
+        </w:rPr>
+      </w:pPr>
+      <w:r>
+        <w:rPr>
+          <w:rFonts w:ascii="Calibri" w:eastAsia="Calibri" w:hAnsi="Calibri" w:cs="Arial"/>
+          <w:b/>
+          <w:bCs/>
+          <w:sz w:val="24"/>
+          <w:szCs w:val="24"/>
+        </w:rPr>
+        <w:t>Pre-conditions :</w:t>
+      </w:r>
+    </w:p>
+    <w:p>
+      <w:pPr>
+        <w:spacing w:after="0"/>
+        <w:rPr>
+          <w:rFonts w:ascii="Calibri" w:eastAsia="Calibri" w:hAnsi="Calibri" w:cs="Arial"/>
+          <w:sz w:val="24"/>
+          <w:szCs w:val="24"/>
+        </w:rPr>
+      </w:pPr>
+      <w:r>
+        <w:rPr>
+          <w:rFonts w:ascii="Calibri" w:eastAsia="Calibri" w:hAnsi="Calibri" w:cs="Arial"/>
+          <w:sz w:val="24"/>
+          <w:szCs w:val="24"/>
+        </w:rPr>
+        <w:t>The</w:t>
+      </w:r>
+      <w:r>
+        <w:rPr>
+          <w:rFonts w:ascii="Calibri" w:eastAsia="Calibri" w:hAnsi="Calibri" w:cs="Arial"/>
+          <w:sz w:val="24"/>
+          <w:szCs w:val="24"/>
+        </w:rPr>
+        <w:t xml:space="preserve"> User is </w:t>
+      </w:r>
+      <w:r>
+        <w:rPr>
+          <w:rFonts w:ascii="Calibri" w:eastAsia="Calibri" w:hAnsi="Calibri" w:cs="Arial"/>
+          <w:sz w:val="24"/>
+          <w:szCs w:val="24"/>
+        </w:rPr>
+        <w:t>Registered</w:t>
+      </w:r>
+    </w:p>
+    <w:p>
+      <w:pPr>
+        <w:spacing w:after="0"/>
+        <w:rPr>
+          <w:rFonts w:ascii="Calibri" w:eastAsia="Calibri" w:hAnsi="Calibri" w:cs="Arial"/>
+          <w:b/>
+          <w:bCs/>
+          <w:sz w:val="24"/>
+          <w:szCs w:val="24"/>
+        </w:rPr>
+      </w:pPr>
+      <w:r>
+        <w:rPr>
+          <w:rFonts w:ascii="Calibri" w:eastAsia="Calibri" w:hAnsi="Calibri" w:cs="Arial"/>
+          <w:b/>
+          <w:bCs/>
+          <w:sz w:val="24"/>
+          <w:szCs w:val="24"/>
+        </w:rPr>
+        <w:t>Post-conditions :</w:t>
+      </w:r>
+    </w:p>
+    <w:p>
+      <w:pPr>
+        <w:spacing w:after="0"/>
+        <w:rPr>
+          <w:rFonts w:ascii="Calibri" w:eastAsia="Calibri" w:hAnsi="Calibri" w:cs="Arial"/>
+          <w:sz w:val="24"/>
+          <w:szCs w:val="24"/>
+        </w:rPr>
+      </w:pPr>
+      <w:r>
+        <w:rPr>
+          <w:rFonts w:ascii="Calibri" w:eastAsia="Calibri" w:hAnsi="Calibri" w:cs="Arial"/>
+          <w:sz w:val="24"/>
+          <w:szCs w:val="24"/>
+        </w:rPr>
+        <w:t xml:space="preserve">The user is </w:t>
+      </w:r>
+      <w:r>
+        <w:rPr>
+          <w:rFonts w:ascii="Calibri" w:eastAsia="Calibri" w:hAnsi="Calibri" w:cs="Arial"/>
+          <w:sz w:val="24"/>
+          <w:szCs w:val="24"/>
+        </w:rPr>
+        <w:t>Logged in</w:t>
+      </w:r>
+    </w:p>
+    <w:p>
+      <w:pPr>
+        <w:spacing w:after="0"/>
+        <w:rPr>
+          <w:rFonts w:ascii="Calibri" w:eastAsia="Calibri" w:hAnsi="Calibri" w:cs="Arial"/>
+          <w:b/>
+          <w:bCs/>
+          <w:sz w:val="24"/>
+          <w:szCs w:val="24"/>
+        </w:rPr>
+      </w:pPr>
+      <w:r>
+        <w:rPr>
+          <w:rFonts w:ascii="Calibri" w:eastAsia="Calibri" w:hAnsi="Calibri" w:cs="Arial"/>
+          <w:b/>
+          <w:bCs/>
+          <w:sz w:val="24"/>
+          <w:szCs w:val="24"/>
+        </w:rPr>
+        <w:t>Main success scenario :</w:t>
+      </w:r>
+    </w:p>
+    <w:p>
+      <w:pPr>
+        <w:spacing w:after="0"/>
+        <w:rPr>
+          <w:rFonts w:ascii="Calibri" w:eastAsia="Calibri" w:hAnsi="Calibri" w:cs="Arial"/>
+          <w:sz w:val="24"/>
+          <w:szCs w:val="24"/>
+        </w:rPr>
+      </w:pPr>
+      <w:r>
+        <w:rPr>
+          <w:rFonts w:ascii="Calibri" w:eastAsia="Calibri" w:hAnsi="Calibri" w:cs="Arial"/>
+          <w:sz w:val="24"/>
+          <w:szCs w:val="24"/>
+        </w:rPr>
+        <w:t xml:space="preserve">1. The </w:t>
+      </w:r>
+      <w:r>
+        <w:rPr>
+          <w:rFonts w:ascii="Calibri" w:eastAsia="Calibri" w:hAnsi="Calibri" w:cs="Arial"/>
+          <w:sz w:val="24"/>
+          <w:szCs w:val="24"/>
+        </w:rPr>
+        <w:t xml:space="preserve">user choose </w:t>
+      </w:r>
+      <w:r>
+        <w:rPr>
+          <w:rFonts w:ascii="Calibri" w:eastAsia="Calibri" w:hAnsi="Calibri" w:cs="Arial"/>
+          <w:sz w:val="24"/>
+          <w:szCs w:val="24"/>
+        </w:rPr>
+        <w:t>Log in</w:t>
+      </w:r>
+      <w:r>
+        <w:rPr>
+          <w:rFonts w:ascii="Calibri" w:eastAsia="Calibri" w:hAnsi="Calibri" w:cs="Arial"/>
+          <w:sz w:val="24"/>
+          <w:szCs w:val="24"/>
+        </w:rPr>
+        <w:t>.</w:t>
+      </w:r>
+      <w:r>
+        <w:rPr>
+          <w:rFonts w:ascii="Calibri" w:eastAsia="Calibri" w:hAnsi="Calibri" w:cs="Arial"/>
+          <w:sz w:val="24"/>
+          <w:szCs w:val="24"/>
+        </w:rPr>
+        <w:br/>
+        <w:t xml:space="preserve">2. The </w:t>
+      </w:r>
+      <w:r>
+        <w:rPr>
+          <w:rFonts w:ascii="Calibri" w:eastAsia="Calibri" w:hAnsi="Calibri" w:cs="Arial"/>
+          <w:sz w:val="24"/>
+          <w:szCs w:val="24"/>
+        </w:rPr>
+        <w:t>user enters the relevant details</w:t>
+      </w:r>
+      <w:r>
+        <w:rPr>
+          <w:rFonts w:ascii="Calibri" w:eastAsia="Calibri" w:hAnsi="Calibri" w:cs="Arial"/>
+          <w:sz w:val="24"/>
+          <w:szCs w:val="24"/>
+        </w:rPr>
+        <w:t>.</w:t>
+      </w:r>
+      <w:r>
+        <w:rPr>
+          <w:rFonts w:ascii="Calibri" w:eastAsia="Calibri" w:hAnsi="Calibri" w:cs="Arial"/>
+          <w:sz w:val="24"/>
+          <w:szCs w:val="24"/>
+        </w:rPr>
+        <w:br/>
+        <w:t xml:space="preserve">3. The </w:t>
+      </w:r>
+      <w:r>
+        <w:rPr>
+          <w:rFonts w:ascii="Calibri" w:eastAsia="Calibri" w:hAnsi="Calibri" w:cs="Arial"/>
+          <w:sz w:val="24"/>
+          <w:szCs w:val="24"/>
+        </w:rPr>
+        <w:t>System verifies the details.</w:t>
+      </w:r>
+      <w:r>
+        <w:rPr>
+          <w:rFonts w:ascii="Calibri" w:eastAsia="Calibri" w:hAnsi="Calibri" w:cs="Arial"/>
+          <w:sz w:val="24"/>
+          <w:szCs w:val="24"/>
+        </w:rPr>
+        <w:br/>
+        <w:t xml:space="preserve">4. </w:t>
+      </w:r>
+      <w:r>
+        <w:rPr>
+          <w:rFonts w:ascii="Calibri" w:eastAsia="Calibri" w:hAnsi="Calibri" w:cs="Arial"/>
+          <w:sz w:val="24"/>
+          <w:szCs w:val="24"/>
+        </w:rPr>
+        <w:t>The user connects to the system.</w:t>
+      </w:r>
+    </w:p>
+    <w:p>
+      <w:pPr>
+        <w:spacing w:after="0"/>
+        <w:rPr>
+          <w:rFonts w:ascii="Calibri" w:eastAsia="Calibri" w:hAnsi="Calibri" w:cs="Arial"/>
+          <w:b/>
+          <w:bCs/>
+          <w:sz w:val="24"/>
+          <w:szCs w:val="24"/>
+        </w:rPr>
+      </w:pPr>
+      <w:r>
+        <w:rPr>
+          <w:rFonts w:ascii="Calibri" w:eastAsia="Calibri" w:hAnsi="Calibri" w:cs="Arial"/>
+          <w:b/>
+          <w:bCs/>
+          <w:sz w:val="24"/>
+          <w:szCs w:val="24"/>
+        </w:rPr>
+        <w:t>Alternative :</w:t>
+      </w:r>
+      <w:r>
+        <w:rPr>
+          <w:rFonts w:ascii="Calibri" w:eastAsia="Calibri" w:hAnsi="Calibri" w:cs="Arial"/>
+          <w:noProof/>
+          <w:sz w:val="24"/>
+          <w:szCs w:val="24"/>
+        </w:rPr>
+        <w:t xml:space="preserve"> </w:t>
+      </w:r>
+    </w:p>
+    <w:p>
+      <w:pPr>
+        <w:spacing w:after="0"/>
+        <w:rPr>
+          <w:rFonts w:ascii="Calibri" w:eastAsia="Calibri" w:hAnsi="Calibri" w:cs="Arial"/>
+          <w:sz w:val="28"/>
+          <w:szCs w:val="28"/>
+        </w:rPr>
+      </w:pPr>
+      <w:r>
+        <w:rPr>
+          <w:rFonts w:ascii="Calibri" w:eastAsia="Calibri" w:hAnsi="Calibri" w:cs="Arial"/>
+          <w:sz w:val="24"/>
+          <w:szCs w:val="24"/>
+        </w:rPr>
+        <w:t xml:space="preserve">2. </w:t>
+      </w:r>
+      <w:r>
+        <w:rPr>
+          <w:rFonts w:ascii="Calibri" w:eastAsia="Calibri" w:hAnsi="Calibri" w:cs="Arial"/>
+          <w:sz w:val="24"/>
+          <w:szCs w:val="24"/>
+        </w:rPr>
+        <w:t>a. the Details are invalid</w:t>
+      </w:r>
+      <w:r>
+        <w:rPr>
+          <w:rFonts w:ascii="Calibri" w:eastAsia="Calibri" w:hAnsi="Calibri" w:cs="Arial"/>
+          <w:sz w:val="24"/>
+          <w:szCs w:val="24"/>
+        </w:rPr>
+        <w:br/>
+        <w:t>2. a. the system prompts error.</w:t>
+      </w:r>
+      <w:r>
+        <w:rPr>
+          <w:rFonts w:ascii="Calibri" w:eastAsia="Calibri" w:hAnsi="Calibri" w:cs="Arial"/>
+          <w:sz w:val="24"/>
+          <w:szCs w:val="24"/>
+        </w:rPr>
+        <w:br/>
+        <w:t>2. b. The user regrets and go back.</w:t>
+      </w:r>
+    </w:p>
+    <w:p>
+      <w:bookmarkStart w:id="0" w:name="_GoBack"/>
       <w:r>
         <w:rPr>
           <w:noProof/>
         </w:rPr>
         <w:drawing>
-          <wp:inline distT="0" distB="0" distL="0" distR="0">
-            <wp:extent cx="5090160" cy="2407920"/>
+          <wp:anchor distT="0" distB="0" distL="114300" distR="114300" simplePos="0" relativeHeight="251699200" behindDoc="0" locked="0" layoutInCell="1" allowOverlap="1">
+            <wp:simplePos x="0" y="0"/>
+            <wp:positionH relativeFrom="margin">
+              <wp:posOffset>-337234</wp:posOffset>
+            </wp:positionH>
+            <wp:positionV relativeFrom="paragraph">
+              <wp:posOffset>564857</wp:posOffset>
+            </wp:positionV>
+            <wp:extent cx="5530850" cy="2616200"/>
             <wp:effectExtent l="0" t="0" r="0" b="0"/>
+            <wp:wrapSquare wrapText="bothSides"/>
             <wp:docPr id="3" name="תמונה 3" descr="C:\Users\telir\AppData\Local\Microsoft\Windows\INetCacheContent.Word\login.jpg"/>
             <wp:cNvGraphicFramePr>
               <a:graphicFrameLocks xmlns:a="http://schemas.openxmlformats.org/drawingml/2006/main" noChangeAspect="1"/>
@@ -2107,7 +2994,7 @@
                   <pic:spPr bwMode="auto">
                     <a:xfrm>
                       <a:off x="0" y="0"/>
-                      <a:ext cx="5090160" cy="2407920"/>
+                      <a:ext cx="5530850" cy="2616200"/>
                     </a:xfrm>
                     <a:prstGeom prst="rect">
                       <a:avLst/>
@@ -2120,42 +3007,15 @@
                 </pic:pic>
               </a:graphicData>
             </a:graphic>
-          </wp:inline>
+          </wp:anchor>
         </w:drawing>
       </w:r>
-    </w:p>
-    <w:p>
-      <w:pPr>
-        <w:ind w:left="720"/>
-      </w:pPr>
-      <w:r>
-        <w:rPr>
-          <w:noProof/>
-        </w:rPr>
-        <w:lastRenderedPageBreak/>
-        <w:pict>
-          <v:shape id="_x0000_s1027" type="#_x0000_t75" style="position:absolute;left:0;text-align:left;margin-left:-30pt;margin-top:20.4pt;width:509.4pt;height:534.6pt;z-index:-251650048;mso-position-horizontal-relative:text;mso-position-vertical-relative:text;mso-width-relative:page;mso-height-relative:page" wrapcoords="-32 0 -32 21570 21600 21570 21600 0 -32 0">
-            <v:imagedata r:id="rId10" o:title="Edit User Profile"/>
-            <w10:wrap type="tight"/>
-          </v:shape>
-        </w:pict>
-      </w:r>
-    </w:p>
-    <w:p>
-      <w:pPr>
-        <w:tabs>
-          <w:tab w:val="left" w:pos="2064"/>
-        </w:tabs>
-      </w:pPr>
-      <w:r>
-        <w:tab/>
-      </w:r>
-    </w:p>
-    <w:p>
+      <w:bookmarkEnd w:id="0"/>
       <w:r>
         <w:br w:type="page"/>
       </w:r>
     </w:p>
+    <w:p/>
     <w:p>
       <w:pPr>
         <w:pStyle w:val="ListBullet"/>
@@ -2178,7 +3038,6 @@
           <w:sz w:val="24"/>
           <w:szCs w:val="24"/>
         </w:rPr>
-        <w:lastRenderedPageBreak/>
         <w:t xml:space="preserve">1. Use case: </w:t>
       </w:r>
       <w:r>
@@ -2677,7 +3536,7 @@
                     </pic:cNvPicPr>
                   </pic:nvPicPr>
                   <pic:blipFill>
-                    <a:blip r:embed="rId11">
+                    <a:blip r:embed="rId10">
                       <a:extLst>
                         <a:ext uri="{28A0092B-C50C-407E-A947-70E740481C1C}">
                           <a14:useLocalDpi xmlns:a14="http://schemas.microsoft.com/office/drawing/2010/main" val="0"/>
@@ -3036,7 +3895,6 @@
           <w:sz w:val="24"/>
           <w:szCs w:val="24"/>
         </w:rPr>
-        <w:lastRenderedPageBreak/>
         <w:t xml:space="preserve">1. Use case: </w:t>
       </w:r>
       <w:r>
@@ -3379,7 +4237,7 @@
         </w:rPr>
         <w:pict>
           <v:shape id="_x0000_s1028" type="#_x0000_t75" style="position:absolute;left:0;text-align:left;margin-left:112.2pt;margin-top:13.9pt;width:273pt;height:393pt;z-index:251668480;mso-position-horizontal-relative:text;mso-position-vertical-relative:text;mso-width-relative:page;mso-height-relative:page">
-            <v:imagedata r:id="rId12" o:title="spectate active Game sequence"/>
+            <v:imagedata r:id="rId11" o:title="spectate active Game sequence"/>
             <w10:wrap type="square"/>
           </v:shape>
         </w:pict>
@@ -3841,7 +4699,6 @@
           <w:sz w:val="24"/>
           <w:szCs w:val="24"/>
         </w:rPr>
-        <w:lastRenderedPageBreak/>
         <w:t xml:space="preserve">1. Use case: </w:t>
       </w:r>
       <w:r>
@@ -4245,7 +5102,7 @@
                     </pic:cNvPicPr>
                   </pic:nvPicPr>
                   <pic:blipFill>
-                    <a:blip r:embed="rId13">
+                    <a:blip r:embed="rId12">
                       <a:extLst>
                         <a:ext uri="{28A0092B-C50C-407E-A947-70E740481C1C}">
                           <a14:useLocalDpi xmlns:a14="http://schemas.microsoft.com/office/drawing/2010/main" val="0"/>
@@ -4689,7 +5546,6 @@
           <w:sz w:val="24"/>
           <w:szCs w:val="24"/>
         </w:rPr>
-        <w:lastRenderedPageBreak/>
         <w:t xml:space="preserve">1. Use case: </w:t>
       </w:r>
       <w:r>
@@ -5239,7 +6095,7 @@
                     </pic:cNvPicPr>
                   </pic:nvPicPr>
                   <pic:blipFill>
-                    <a:blip r:embed="rId14">
+                    <a:blip r:embed="rId13">
                       <a:extLst>
                         <a:ext uri="{28A0092B-C50C-407E-A947-70E740481C1C}">
                           <a14:useLocalDpi xmlns:a14="http://schemas.microsoft.com/office/drawing/2010/main" val="0"/>
@@ -5889,7 +6745,7 @@
                     </pic:cNvPicPr>
                   </pic:nvPicPr>
                   <pic:blipFill>
-                    <a:blip r:embed="rId15">
+                    <a:blip r:embed="rId14">
                       <a:extLst>
                         <a:ext uri="{28A0092B-C50C-407E-A947-70E740481C1C}">
                           <a14:useLocalDpi xmlns:a14="http://schemas.microsoft.com/office/drawing/2010/main" val="0"/>
@@ -5966,7 +6822,6 @@
           <w:bCs/>
           <w:u w:val="single"/>
         </w:rPr>
-        <w:lastRenderedPageBreak/>
         <w:t>Use Case Name:</w:t>
       </w:r>
       <w:r>
@@ -6215,7 +7070,7 @@
                     </pic:cNvPicPr>
                   </pic:nvPicPr>
                   <pic:blipFill>
-                    <a:blip r:embed="rId16">
+                    <a:blip r:embed="rId15">
                       <a:extLst>
                         <a:ext uri="{28A0092B-C50C-407E-A947-70E740481C1C}">
                           <a14:useLocalDpi xmlns:a14="http://schemas.microsoft.com/office/drawing/2010/main" val="0"/>
@@ -6290,7 +7145,6 @@
           <w:sz w:val="24"/>
           <w:szCs w:val="24"/>
         </w:rPr>
-        <w:lastRenderedPageBreak/>
         <w:t xml:space="preserve">1. Use case: </w:t>
       </w:r>
       <w:r>
@@ -6693,7 +7547,7 @@
                     </pic:cNvPicPr>
                   </pic:nvPicPr>
                   <pic:blipFill>
-                    <a:blip r:embed="rId17">
+                    <a:blip r:embed="rId16">
                       <a:extLst>
                         <a:ext uri="{28A0092B-C50C-407E-A947-70E740481C1C}">
                           <a14:useLocalDpi xmlns:a14="http://schemas.microsoft.com/office/drawing/2010/main" val="0"/>
@@ -7312,7 +8166,7 @@
                     </pic:cNvPicPr>
                   </pic:nvPicPr>
                   <pic:blipFill>
-                    <a:blip r:embed="rId18">
+                    <a:blip r:embed="rId17">
                       <a:extLst>
                         <a:ext uri="{28A0092B-C50C-407E-A947-70E740481C1C}">
                           <a14:useLocalDpi xmlns:a14="http://schemas.microsoft.com/office/drawing/2010/main" val="0"/>
@@ -7745,7 +8599,7 @@
                     </pic:cNvPicPr>
                   </pic:nvPicPr>
                   <pic:blipFill>
-                    <a:blip r:embed="rId19">
+                    <a:blip r:embed="rId18">
                       <a:extLst>
                         <a:ext uri="{28A0092B-C50C-407E-A947-70E740481C1C}">
                           <a14:useLocalDpi xmlns:a14="http://schemas.microsoft.com/office/drawing/2010/main" val="0"/>
@@ -8318,7 +9172,7 @@
                     </pic:cNvPicPr>
                   </pic:nvPicPr>
                   <pic:blipFill>
-                    <a:blip r:embed="rId20">
+                    <a:blip r:embed="rId19">
                       <a:extLst>
                         <a:ext uri="{28A0092B-C50C-407E-A947-70E740481C1C}">
                           <a14:useLocalDpi xmlns:a14="http://schemas.microsoft.com/office/drawing/2010/main" val="0"/>
@@ -8887,6 +9741,446 @@
                 <pic:pic xmlns:pic="http://schemas.openxmlformats.org/drawingml/2006/picture">
                   <pic:nvPicPr>
                     <pic:cNvPr id="0" name="Picture 1" descr="C:\Users\Hen\AppData\Local\Microsoft\Windows\INetCacheContent.Word\change password_Email use-case.jpg"/>
+                    <pic:cNvPicPr>
+                      <a:picLocks noChangeAspect="1" noChangeArrowheads="1"/>
+                    </pic:cNvPicPr>
+                  </pic:nvPicPr>
+                  <pic:blipFill>
+                    <a:blip r:embed="rId20">
+                      <a:extLst>
+                        <a:ext uri="{28A0092B-C50C-407E-A947-70E740481C1C}">
+                          <a14:useLocalDpi xmlns:a14="http://schemas.microsoft.com/office/drawing/2010/main" val="0"/>
+                        </a:ext>
+                      </a:extLst>
+                    </a:blip>
+                    <a:srcRect/>
+                    <a:stretch>
+                      <a:fillRect/>
+                    </a:stretch>
+                  </pic:blipFill>
+                  <pic:spPr bwMode="auto">
+                    <a:xfrm>
+                      <a:off x="0" y="0"/>
+                      <a:ext cx="5251450" cy="5727700"/>
+                    </a:xfrm>
+                    <a:prstGeom prst="rect">
+                      <a:avLst/>
+                    </a:prstGeom>
+                    <a:noFill/>
+                    <a:ln>
+                      <a:noFill/>
+                    </a:ln>
+                  </pic:spPr>
+                </pic:pic>
+              </a:graphicData>
+            </a:graphic>
+          </wp:inline>
+        </w:drawing>
+      </w:r>
+      <w:r>
+        <w:br w:type="page"/>
+      </w:r>
+      <w:r>
+        <w:rPr>
+          <w:rFonts w:ascii="Calibri" w:eastAsia="Calibri" w:hAnsi="Calibri" w:cs="Arial"/>
+          <w:b/>
+          <w:bCs/>
+          <w:u w:val="single"/>
+        </w:rPr>
+        <w:lastRenderedPageBreak/>
+        <w:t>Use case name:</w:t>
+      </w:r>
+      <w:r>
+        <w:rPr>
+          <w:rFonts w:ascii="Calibri" w:eastAsia="Calibri" w:hAnsi="Calibri" w:cs="Arial"/>
+        </w:rPr>
+        <w:t xml:space="preserve"> game type policy.</w:t>
+      </w:r>
+    </w:p>
+    <w:p>
+      <w:pPr>
+        <w:rPr>
+          <w:rFonts w:ascii="Calibri" w:eastAsia="Calibri" w:hAnsi="Calibri" w:cs="Arial"/>
+        </w:rPr>
+      </w:pPr>
+      <w:r>
+        <w:rPr>
+          <w:rFonts w:ascii="Calibri" w:eastAsia="Calibri" w:hAnsi="Calibri" w:cs="Arial"/>
+          <w:b/>
+          <w:bCs/>
+          <w:u w:val="single"/>
+        </w:rPr>
+        <w:t>Description:</w:t>
+      </w:r>
+      <w:r>
+        <w:rPr>
+          <w:rFonts w:ascii="Calibri" w:eastAsia="Calibri" w:hAnsi="Calibri" w:cs="Arial"/>
+        </w:rPr>
+        <w:t xml:space="preserve"> describes the scenario of a user; that is logged into the system and chose to create a new game enters the preferences option, sets his game type policy: limit, no limit, pot limit.</w:t>
+      </w:r>
+    </w:p>
+    <w:p>
+      <w:pPr>
+        <w:rPr>
+          <w:rFonts w:ascii="Calibri" w:eastAsia="Calibri" w:hAnsi="Calibri" w:cs="Arial"/>
+        </w:rPr>
+      </w:pPr>
+      <w:r>
+        <w:rPr>
+          <w:rFonts w:ascii="Calibri" w:eastAsia="Calibri" w:hAnsi="Calibri" w:cs="Arial"/>
+          <w:b/>
+          <w:bCs/>
+          <w:u w:val="single"/>
+        </w:rPr>
+        <w:t>Actors:</w:t>
+      </w:r>
+      <w:r>
+        <w:rPr>
+          <w:rFonts w:ascii="Calibri" w:eastAsia="Calibri" w:hAnsi="Calibri" w:cs="Arial"/>
+        </w:rPr>
+        <w:t xml:space="preserve"> User, System.</w:t>
+      </w:r>
+    </w:p>
+    <w:p>
+      <w:pPr>
+        <w:rPr>
+          <w:rFonts w:ascii="Calibri" w:eastAsia="Calibri" w:hAnsi="Calibri" w:cs="Arial"/>
+        </w:rPr>
+      </w:pPr>
+      <w:r>
+        <w:rPr>
+          <w:rFonts w:ascii="Calibri" w:eastAsia="Calibri" w:hAnsi="Calibri" w:cs="Arial"/>
+          <w:b/>
+          <w:bCs/>
+          <w:u w:val="single"/>
+        </w:rPr>
+        <w:t>Pre-Conditions:</w:t>
+      </w:r>
+    </w:p>
+    <w:p>
+      <w:pPr>
+        <w:numPr>
+          <w:ilvl w:val="0"/>
+          <w:numId w:val="6"/>
+        </w:numPr>
+        <w:contextualSpacing/>
+        <w:rPr>
+          <w:rFonts w:ascii="Calibri" w:eastAsia="Calibri" w:hAnsi="Calibri" w:cs="Arial"/>
+        </w:rPr>
+      </w:pPr>
+      <w:r>
+        <w:rPr>
+          <w:rFonts w:ascii="Calibri" w:eastAsia="Calibri" w:hAnsi="Calibri" w:cs="Arial"/>
+        </w:rPr>
+        <w:t>The user is logged into the system.</w:t>
+      </w:r>
+    </w:p>
+    <w:p>
+      <w:pPr>
+        <w:numPr>
+          <w:ilvl w:val="0"/>
+          <w:numId w:val="6"/>
+        </w:numPr>
+        <w:contextualSpacing/>
+        <w:rPr>
+          <w:rFonts w:ascii="Calibri" w:eastAsia="Calibri" w:hAnsi="Calibri" w:cs="Arial"/>
+        </w:rPr>
+      </w:pPr>
+      <w:r>
+        <w:rPr>
+          <w:rFonts w:ascii="Calibri" w:eastAsia="Calibri" w:hAnsi="Calibri" w:cs="Arial"/>
+        </w:rPr>
+        <w:t>The user entered “create new game” option.</w:t>
+      </w:r>
+    </w:p>
+    <w:p>
+      <w:pPr>
+        <w:numPr>
+          <w:ilvl w:val="0"/>
+          <w:numId w:val="6"/>
+        </w:numPr>
+        <w:contextualSpacing/>
+        <w:rPr>
+          <w:rFonts w:ascii="Calibri" w:eastAsia="Calibri" w:hAnsi="Calibri" w:cs="Arial"/>
+        </w:rPr>
+      </w:pPr>
+      <w:r>
+        <w:rPr>
+          <w:rFonts w:ascii="Calibri" w:eastAsia="Calibri" w:hAnsi="Calibri" w:cs="Arial"/>
+        </w:rPr>
+        <w:t>The user entered the preferences option.</w:t>
+      </w:r>
+    </w:p>
+    <w:p>
+      <w:pPr>
+        <w:rPr>
+          <w:rFonts w:ascii="Calibri" w:eastAsia="Calibri" w:hAnsi="Calibri" w:cs="Arial"/>
+          <w:b/>
+          <w:bCs/>
+          <w:u w:val="single"/>
+        </w:rPr>
+      </w:pPr>
+      <w:r>
+        <w:rPr>
+          <w:rFonts w:ascii="Calibri" w:eastAsia="Calibri" w:hAnsi="Calibri" w:cs="Arial"/>
+          <w:b/>
+          <w:bCs/>
+          <w:u w:val="single"/>
+        </w:rPr>
+        <w:t>Post-Conditions:</w:t>
+      </w:r>
+    </w:p>
+    <w:p>
+      <w:pPr>
+        <w:rPr>
+          <w:rFonts w:ascii="Calibri" w:eastAsia="Calibri" w:hAnsi="Calibri" w:cs="Arial"/>
+        </w:rPr>
+      </w:pPr>
+      <w:r>
+        <w:rPr>
+          <w:rFonts w:ascii="Calibri" w:eastAsia="Calibri" w:hAnsi="Calibri" w:cs="Arial"/>
+        </w:rPr>
+        <w:t>None.</w:t>
+      </w:r>
+    </w:p>
+    <w:p>
+      <w:pPr>
+        <w:rPr>
+          <w:rFonts w:ascii="Calibri" w:eastAsia="Calibri" w:hAnsi="Calibri" w:cs="Arial"/>
+        </w:rPr>
+      </w:pPr>
+      <w:r>
+        <w:rPr>
+          <w:rFonts w:ascii="Calibri" w:eastAsia="Calibri" w:hAnsi="Calibri" w:cs="Arial"/>
+          <w:b/>
+          <w:bCs/>
+          <w:u w:val="single"/>
+        </w:rPr>
+        <w:t>Main success scenario:</w:t>
+      </w:r>
+    </w:p>
+    <w:p>
+      <w:pPr>
+        <w:numPr>
+          <w:ilvl w:val="0"/>
+          <w:numId w:val="8"/>
+        </w:numPr>
+        <w:contextualSpacing/>
+        <w:rPr>
+          <w:rFonts w:ascii="Calibri" w:eastAsia="Calibri" w:hAnsi="Calibri" w:cs="Arial"/>
+        </w:rPr>
+      </w:pPr>
+      <w:r>
+        <w:rPr>
+          <w:rFonts w:ascii="Calibri" w:eastAsia="Calibri" w:hAnsi="Calibri" w:cs="Arial"/>
+        </w:rPr>
+        <w:t>A user choses set game type policy option.</w:t>
+      </w:r>
+    </w:p>
+    <w:p>
+      <w:pPr>
+        <w:numPr>
+          <w:ilvl w:val="0"/>
+          <w:numId w:val="8"/>
+        </w:numPr>
+        <w:contextualSpacing/>
+        <w:rPr>
+          <w:rFonts w:ascii="Calibri" w:eastAsia="Calibri" w:hAnsi="Calibri" w:cs="Arial"/>
+        </w:rPr>
+      </w:pPr>
+      <w:r>
+        <w:rPr>
+          <w:rFonts w:ascii="Calibri" w:eastAsia="Calibri" w:hAnsi="Calibri" w:cs="Arial"/>
+        </w:rPr>
+        <w:t>The system presents the user with the options: limit, no limit, pot limit.</w:t>
+      </w:r>
+    </w:p>
+    <w:p>
+      <w:pPr>
+        <w:numPr>
+          <w:ilvl w:val="0"/>
+          <w:numId w:val="8"/>
+        </w:numPr>
+        <w:contextualSpacing/>
+        <w:rPr>
+          <w:rFonts w:ascii="Calibri" w:eastAsia="Calibri" w:hAnsi="Calibri" w:cs="Arial"/>
+        </w:rPr>
+      </w:pPr>
+      <w:r>
+        <w:rPr>
+          <w:rFonts w:ascii="Calibri" w:eastAsia="Calibri" w:hAnsi="Calibri" w:cs="Arial"/>
+        </w:rPr>
+        <w:t>The user choses the desired policy.</w:t>
+      </w:r>
+    </w:p>
+    <w:p>
+      <w:pPr>
+        <w:numPr>
+          <w:ilvl w:val="0"/>
+          <w:numId w:val="8"/>
+        </w:numPr>
+        <w:contextualSpacing/>
+        <w:rPr>
+          <w:rFonts w:ascii="Calibri" w:eastAsia="Calibri" w:hAnsi="Calibri" w:cs="Arial"/>
+        </w:rPr>
+      </w:pPr>
+      <w:r>
+        <w:rPr>
+          <w:rFonts w:ascii="Calibri" w:eastAsia="Calibri" w:hAnsi="Calibri" w:cs="Arial"/>
+        </w:rPr>
+        <w:t>the system indicates the user that his choice has been received.</w:t>
+      </w:r>
+    </w:p>
+    <w:p>
+      <w:pPr>
+        <w:rPr>
+          <w:rFonts w:ascii="Calibri" w:eastAsia="Calibri" w:hAnsi="Calibri" w:cs="Arial"/>
+          <w:b/>
+          <w:bCs/>
+          <w:u w:val="single"/>
+        </w:rPr>
+      </w:pPr>
+      <w:r>
+        <w:rPr>
+          <w:rFonts w:ascii="Calibri" w:eastAsia="Calibri" w:hAnsi="Calibri" w:cs="Arial"/>
+          <w:b/>
+          <w:bCs/>
+          <w:u w:val="single"/>
+        </w:rPr>
+        <w:t>Alternatives:</w:t>
+      </w:r>
+    </w:p>
+    <w:p>
+      <w:pPr>
+        <w:rPr>
+          <w:rFonts w:ascii="Calibri" w:eastAsia="Calibri" w:hAnsi="Calibri" w:cs="Arial"/>
+        </w:rPr>
+      </w:pPr>
+      <w:r>
+        <w:rPr>
+          <w:rFonts w:ascii="Calibri" w:eastAsia="Calibri" w:hAnsi="Calibri" w:cs="Arial"/>
+        </w:rPr>
+        <w:t>3. a.1 The user enters an invalid input.</w:t>
+      </w:r>
+      <w:r>
+        <w:rPr>
+          <w:rFonts w:ascii="Calibri" w:eastAsia="Calibri" w:hAnsi="Calibri" w:cs="Arial"/>
+        </w:rPr>
+        <w:br/>
+        <w:t>3. a.2 The system presents an error message.</w:t>
+      </w:r>
+      <w:r>
+        <w:rPr>
+          <w:rFonts w:ascii="Calibri" w:eastAsia="Calibri" w:hAnsi="Calibri" w:cs="Arial"/>
+        </w:rPr>
+        <w:br/>
+        <w:t>3. b.1 The user regrets and cancels the operation.</w:t>
+      </w:r>
+      <w:r>
+        <w:rPr>
+          <w:rFonts w:ascii="Calibri" w:eastAsia="Calibri" w:hAnsi="Calibri" w:cs="Arial"/>
+        </w:rPr>
+        <w:br/>
+        <w:t>3. b.2 The user returns to the Game-Center.</w:t>
+      </w:r>
+    </w:p>
+    <w:p>
+      <w:pPr>
+        <w:rPr>
+          <w:rFonts w:ascii="Calibri" w:eastAsia="Calibri" w:hAnsi="Calibri" w:cs="Arial"/>
+          <w:b/>
+          <w:bCs/>
+          <w:u w:val="single"/>
+        </w:rPr>
+      </w:pPr>
+    </w:p>
+    <w:p>
+      <w:pPr>
+        <w:rPr>
+          <w:rFonts w:ascii="Calibri" w:eastAsia="Calibri" w:hAnsi="Calibri" w:cs="Arial"/>
+          <w:b/>
+          <w:bCs/>
+          <w:u w:val="single"/>
+        </w:rPr>
+      </w:pPr>
+    </w:p>
+    <w:p>
+      <w:pPr>
+        <w:rPr>
+          <w:rFonts w:ascii="Calibri" w:eastAsia="Calibri" w:hAnsi="Calibri" w:cs="Arial"/>
+          <w:b/>
+          <w:bCs/>
+          <w:u w:val="single"/>
+        </w:rPr>
+      </w:pPr>
+    </w:p>
+    <w:p>
+      <w:pPr>
+        <w:rPr>
+          <w:rFonts w:ascii="Calibri" w:eastAsia="Calibri" w:hAnsi="Calibri" w:cs="Arial"/>
+          <w:b/>
+          <w:bCs/>
+          <w:u w:val="single"/>
+        </w:rPr>
+      </w:pPr>
+    </w:p>
+    <w:p>
+      <w:pPr>
+        <w:rPr>
+          <w:rFonts w:ascii="Calibri" w:eastAsia="Calibri" w:hAnsi="Calibri" w:cs="Arial"/>
+          <w:b/>
+          <w:bCs/>
+          <w:u w:val="single"/>
+        </w:rPr>
+      </w:pPr>
+    </w:p>
+    <w:p>
+      <w:pPr>
+        <w:rPr>
+          <w:rFonts w:ascii="Calibri" w:eastAsia="Calibri" w:hAnsi="Calibri" w:cs="Arial"/>
+          <w:b/>
+          <w:bCs/>
+          <w:u w:val="single"/>
+        </w:rPr>
+      </w:pPr>
+    </w:p>
+    <w:p>
+      <w:pPr>
+        <w:rPr>
+          <w:rFonts w:ascii="Calibri" w:eastAsia="Calibri" w:hAnsi="Calibri" w:cs="Arial"/>
+          <w:b/>
+          <w:bCs/>
+          <w:u w:val="single"/>
+        </w:rPr>
+      </w:pPr>
+    </w:p>
+    <w:p>
+      <w:pPr>
+        <w:rPr>
+          <w:rFonts w:ascii="Calibri" w:eastAsia="Calibri" w:hAnsi="Calibri" w:cs="Arial"/>
+          <w:b/>
+          <w:bCs/>
+          <w:u w:val="single"/>
+        </w:rPr>
+      </w:pPr>
+      <w:r>
+        <w:rPr>
+          <w:noProof/>
+        </w:rPr>
+        <w:lastRenderedPageBreak/>
+        <w:drawing>
+          <wp:inline distT="0" distB="0" distL="0" distR="0" wp14:anchorId="2AE9F6C3" wp14:editId="6CAC5B2C">
+            <wp:extent cx="5251450" cy="5727700"/>
+            <wp:effectExtent l="0" t="0" r="6350" b="6350"/>
+            <wp:docPr id="8" name="Picture 8" descr="C:\Users\Hen\AppData\Local\Microsoft\Windows\INetCacheContent.Word\setGameTypePolicy_useCase.jpg"/>
+            <wp:cNvGraphicFramePr>
+              <a:graphicFrameLocks xmlns:a="http://schemas.openxmlformats.org/drawingml/2006/main" noChangeAspect="1"/>
+            </wp:cNvGraphicFramePr>
+            <a:graphic xmlns:a="http://schemas.openxmlformats.org/drawingml/2006/main">
+              <a:graphicData uri="http://schemas.openxmlformats.org/drawingml/2006/picture">
+                <pic:pic xmlns:pic="http://schemas.openxmlformats.org/drawingml/2006/picture">
+                  <pic:nvPicPr>
+                    <pic:cNvPr id="0" name="Picture 3" descr="C:\Users\Hen\AppData\Local\Microsoft\Windows\INetCacheContent.Word\setGameTypePolicy_useCase.jpg"/>
                     <pic:cNvPicPr>
                       <a:picLocks noChangeAspect="1" noChangeArrowheads="1"/>
                     </pic:cNvPicPr>
@@ -8923,9 +10217,93 @@
           </wp:inline>
         </w:drawing>
       </w:r>
-      <w:r>
-        <w:br w:type="page"/>
-      </w:r>
+    </w:p>
+    <w:p>
+      <w:pPr>
+        <w:rPr>
+          <w:rFonts w:ascii="Calibri" w:eastAsia="Calibri" w:hAnsi="Calibri" w:cs="Arial"/>
+          <w:b/>
+          <w:bCs/>
+          <w:u w:val="single"/>
+        </w:rPr>
+      </w:pPr>
+    </w:p>
+    <w:p>
+      <w:pPr>
+        <w:rPr>
+          <w:rFonts w:ascii="Calibri" w:eastAsia="Calibri" w:hAnsi="Calibri" w:cs="Arial"/>
+          <w:b/>
+          <w:bCs/>
+          <w:u w:val="single"/>
+        </w:rPr>
+      </w:pPr>
+    </w:p>
+    <w:p>
+      <w:pPr>
+        <w:rPr>
+          <w:rFonts w:ascii="Calibri" w:eastAsia="Calibri" w:hAnsi="Calibri" w:cs="Arial"/>
+          <w:b/>
+          <w:bCs/>
+          <w:u w:val="single"/>
+        </w:rPr>
+      </w:pPr>
+    </w:p>
+    <w:p>
+      <w:pPr>
+        <w:rPr>
+          <w:rFonts w:ascii="Calibri" w:eastAsia="Calibri" w:hAnsi="Calibri" w:cs="Arial"/>
+          <w:b/>
+          <w:bCs/>
+          <w:u w:val="single"/>
+        </w:rPr>
+      </w:pPr>
+    </w:p>
+    <w:p>
+      <w:pPr>
+        <w:rPr>
+          <w:rFonts w:ascii="Calibri" w:eastAsia="Calibri" w:hAnsi="Calibri" w:cs="Arial"/>
+          <w:b/>
+          <w:bCs/>
+          <w:u w:val="single"/>
+        </w:rPr>
+      </w:pPr>
+    </w:p>
+    <w:p>
+      <w:pPr>
+        <w:rPr>
+          <w:rFonts w:ascii="Calibri" w:eastAsia="Calibri" w:hAnsi="Calibri" w:cs="Arial"/>
+          <w:b/>
+          <w:bCs/>
+          <w:u w:val="single"/>
+        </w:rPr>
+      </w:pPr>
+    </w:p>
+    <w:p>
+      <w:pPr>
+        <w:rPr>
+          <w:rFonts w:ascii="Calibri" w:eastAsia="Calibri" w:hAnsi="Calibri" w:cs="Arial"/>
+          <w:b/>
+          <w:bCs/>
+          <w:u w:val="single"/>
+        </w:rPr>
+      </w:pPr>
+    </w:p>
+    <w:p>
+      <w:pPr>
+        <w:rPr>
+          <w:rFonts w:ascii="Calibri" w:eastAsia="Calibri" w:hAnsi="Calibri" w:cs="Arial"/>
+          <w:b/>
+          <w:bCs/>
+          <w:u w:val="single"/>
+        </w:rPr>
+      </w:pPr>
+    </w:p>
+    <w:p>
+      <w:pPr>
+        <w:rPr>
+          <w:rFonts w:ascii="Calibri" w:eastAsia="Calibri" w:hAnsi="Calibri" w:cs="Arial"/>
+        </w:rPr>
+      </w:pPr>
       <w:r>
         <w:rPr>
           <w:rFonts w:ascii="Calibri" w:eastAsia="Calibri" w:hAnsi="Calibri" w:cs="Arial"/>
@@ -8940,7 +10318,7 @@
         <w:rPr>
           <w:rFonts w:ascii="Calibri" w:eastAsia="Calibri" w:hAnsi="Calibri" w:cs="Arial"/>
         </w:rPr>
-        <w:t xml:space="preserve"> game type policy.</w:t>
+        <w:t xml:space="preserve"> Buy-In policy.</w:t>
       </w:r>
     </w:p>
     <w:p>
@@ -8962,7 +10340,7 @@
         <w:rPr>
           <w:rFonts w:ascii="Calibri" w:eastAsia="Calibri" w:hAnsi="Calibri" w:cs="Arial"/>
         </w:rPr>
-        <w:t xml:space="preserve"> describes the scenario of a user; that is logged into the system and chose to create a new game enters the preferences option, sets his game type policy: limit, no limit, pot limit.</w:t>
+        <w:t xml:space="preserve"> describes the scenario of a user; that is logged into the system and chose to create a new game enters the preferences option, sets his Buy-In policy – the cost of joining the game.</w:t>
       </w:r>
     </w:p>
     <w:p>
@@ -9007,7 +10385,7 @@
       <w:pPr>
         <w:numPr>
           <w:ilvl w:val="0"/>
-          <w:numId w:val="6"/>
+          <w:numId w:val="9"/>
         </w:numPr>
         <w:contextualSpacing/>
         <w:rPr>
@@ -9025,7 +10403,7 @@
       <w:pPr>
         <w:numPr>
           <w:ilvl w:val="0"/>
-          <w:numId w:val="6"/>
+          <w:numId w:val="9"/>
         </w:numPr>
         <w:contextualSpacing/>
         <w:rPr>
@@ -9043,7 +10421,7 @@
       <w:pPr>
         <w:numPr>
           <w:ilvl w:val="0"/>
-          <w:numId w:val="6"/>
+          <w:numId w:val="9"/>
         </w:numPr>
         <w:contextualSpacing/>
         <w:rPr>
@@ -9109,7 +10487,7 @@
       <w:pPr>
         <w:numPr>
           <w:ilvl w:val="0"/>
-          <w:numId w:val="8"/>
+          <w:numId w:val="10"/>
         </w:numPr>
         <w:contextualSpacing/>
         <w:rPr>
@@ -9120,14 +10498,14 @@
         <w:rPr>
           <w:rFonts w:ascii="Calibri" w:eastAsia="Calibri" w:hAnsi="Calibri" w:cs="Arial"/>
         </w:rPr>
-        <w:t>A user choses set game type policy option.</w:t>
-      </w:r>
-    </w:p>
-    <w:p>
-      <w:pPr>
-        <w:numPr>
-          <w:ilvl w:val="0"/>
-          <w:numId w:val="8"/>
+        <w:t>A user choses set Buy-In policy option.</w:t>
+      </w:r>
+    </w:p>
+    <w:p>
+      <w:pPr>
+        <w:numPr>
+          <w:ilvl w:val="0"/>
+          <w:numId w:val="10"/>
         </w:numPr>
         <w:contextualSpacing/>
         <w:rPr>
@@ -9138,14 +10516,14 @@
         <w:rPr>
           <w:rFonts w:ascii="Calibri" w:eastAsia="Calibri" w:hAnsi="Calibri" w:cs="Arial"/>
         </w:rPr>
-        <w:t>The system presents the user with the options: limit, no limit, pot limit.</w:t>
-      </w:r>
-    </w:p>
-    <w:p>
-      <w:pPr>
-        <w:numPr>
-          <w:ilvl w:val="0"/>
-          <w:numId w:val="8"/>
+        <w:t>The system presents the user with the Buy-In policy.</w:t>
+      </w:r>
+    </w:p>
+    <w:p>
+      <w:pPr>
+        <w:numPr>
+          <w:ilvl w:val="0"/>
+          <w:numId w:val="10"/>
         </w:numPr>
         <w:contextualSpacing/>
         <w:rPr>
@@ -9156,14 +10534,14 @@
         <w:rPr>
           <w:rFonts w:ascii="Calibri" w:eastAsia="Calibri" w:hAnsi="Calibri" w:cs="Arial"/>
         </w:rPr>
-        <w:t>The user choses the desired policy.</w:t>
-      </w:r>
-    </w:p>
-    <w:p>
-      <w:pPr>
-        <w:numPr>
-          <w:ilvl w:val="0"/>
-          <w:numId w:val="8"/>
+        <w:t>The user enters the amount of money.</w:t>
+      </w:r>
+    </w:p>
+    <w:p>
+      <w:pPr>
+        <w:numPr>
+          <w:ilvl w:val="0"/>
+          <w:numId w:val="10"/>
         </w:numPr>
         <w:contextualSpacing/>
         <w:rPr>
@@ -9259,66 +10637,20 @@
           <w:u w:val="single"/>
         </w:rPr>
       </w:pPr>
-    </w:p>
-    <w:p>
-      <w:pPr>
-        <w:rPr>
-          <w:rFonts w:ascii="Calibri" w:eastAsia="Calibri" w:hAnsi="Calibri" w:cs="Arial"/>
-          <w:b/>
-          <w:bCs/>
-          <w:u w:val="single"/>
-        </w:rPr>
-      </w:pPr>
-    </w:p>
-    <w:p>
-      <w:pPr>
-        <w:rPr>
-          <w:rFonts w:ascii="Calibri" w:eastAsia="Calibri" w:hAnsi="Calibri" w:cs="Arial"/>
-          <w:b/>
-          <w:bCs/>
-          <w:u w:val="single"/>
-        </w:rPr>
-      </w:pPr>
-    </w:p>
-    <w:p>
-      <w:pPr>
-        <w:rPr>
-          <w:rFonts w:ascii="Calibri" w:eastAsia="Calibri" w:hAnsi="Calibri" w:cs="Arial"/>
-          <w:b/>
-          <w:bCs/>
-          <w:u w:val="single"/>
-        </w:rPr>
-      </w:pPr>
-    </w:p>
-    <w:p>
-      <w:pPr>
-        <w:rPr>
-          <w:rFonts w:ascii="Calibri" w:eastAsia="Calibri" w:hAnsi="Calibri" w:cs="Arial"/>
-          <w:b/>
-          <w:bCs/>
-          <w:u w:val="single"/>
-        </w:rPr>
-      </w:pPr>
-    </w:p>
-    <w:p>
-      <w:pPr>
-        <w:rPr>
-          <w:rFonts w:ascii="Calibri" w:eastAsia="Calibri" w:hAnsi="Calibri" w:cs="Arial"/>
-          <w:b/>
-          <w:bCs/>
-          <w:u w:val="single"/>
-        </w:rPr>
-      </w:pPr>
-      <w:r>
-        <w:rPr>
-          <w:noProof/>
+      <w:r>
+        <w:rPr>
+          <w:rFonts w:ascii="Calibri" w:eastAsia="Calibri" w:hAnsi="Calibri" w:cs="Arial"/>
+          <w:b/>
+          <w:bCs/>
+          <w:noProof/>
+          <w:u w:val="single"/>
         </w:rPr>
         <w:lastRenderedPageBreak/>
         <w:drawing>
-          <wp:inline distT="0" distB="0" distL="0" distR="0" wp14:anchorId="2AE9F6C3" wp14:editId="6CAC5B2C">
+          <wp:inline distT="0" distB="0" distL="0" distR="0">
             <wp:extent cx="5251450" cy="5727700"/>
             <wp:effectExtent l="0" t="0" r="6350" b="6350"/>
-            <wp:docPr id="8" name="Picture 8" descr="C:\Users\Hen\AppData\Local\Microsoft\Windows\INetCacheContent.Word\setGameTypePolicy_useCase.jpg"/>
+            <wp:docPr id="11" name="Picture 11" descr="C:\Users\Hen\AppData\Local\Microsoft\Windows\INetCacheContent.Word\BuyInPolicy_useCase.jpg"/>
             <wp:cNvGraphicFramePr>
               <a:graphicFrameLocks xmlns:a="http://schemas.openxmlformats.org/drawingml/2006/main" noChangeAspect="1"/>
             </wp:cNvGraphicFramePr>
@@ -9326,7 +10658,7 @@
               <a:graphicData uri="http://schemas.openxmlformats.org/drawingml/2006/picture">
                 <pic:pic xmlns:pic="http://schemas.openxmlformats.org/drawingml/2006/picture">
                   <pic:nvPicPr>
-                    <pic:cNvPr id="0" name="Picture 3" descr="C:\Users\Hen\AppData\Local\Microsoft\Windows\INetCacheContent.Word\setGameTypePolicy_useCase.jpg"/>
+                    <pic:cNvPr id="0" name="Picture 1" descr="C:\Users\Hen\AppData\Local\Microsoft\Windows\INetCacheContent.Word\BuyInPolicy_useCase.jpg"/>
                     <pic:cNvPicPr>
                       <a:picLocks noChangeAspect="1" noChangeArrowheads="1"/>
                     </pic:cNvPicPr>
@@ -9448,23 +10780,32 @@
       <w:pPr>
         <w:rPr>
           <w:rFonts w:ascii="Calibri" w:eastAsia="Calibri" w:hAnsi="Calibri" w:cs="Arial"/>
-        </w:rPr>
-      </w:pPr>
-      <w:r>
-        <w:rPr>
-          <w:rFonts w:ascii="Calibri" w:eastAsia="Calibri" w:hAnsi="Calibri" w:cs="Arial"/>
-          <w:b/>
-          <w:bCs/>
-          <w:u w:val="single"/>
-        </w:rPr>
-        <w:lastRenderedPageBreak/>
+          <w:b/>
+          <w:bCs/>
+          <w:u w:val="single"/>
+        </w:rPr>
+      </w:pPr>
+    </w:p>
+    <w:p>
+      <w:pPr>
+        <w:rPr>
+          <w:rFonts w:ascii="Calibri" w:eastAsia="Calibri" w:hAnsi="Calibri" w:cs="Arial"/>
+        </w:rPr>
+      </w:pPr>
+      <w:r>
+        <w:rPr>
+          <w:rFonts w:ascii="Calibri" w:eastAsia="Calibri" w:hAnsi="Calibri" w:cs="Arial"/>
+          <w:b/>
+          <w:bCs/>
+          <w:u w:val="single"/>
+        </w:rPr>
         <w:t>Use case name:</w:t>
       </w:r>
       <w:r>
         <w:rPr>
           <w:rFonts w:ascii="Calibri" w:eastAsia="Calibri" w:hAnsi="Calibri" w:cs="Arial"/>
         </w:rPr>
-        <w:t xml:space="preserve"> Buy-In policy.</w:t>
+        <w:t xml:space="preserve"> Chip policy.</w:t>
       </w:r>
     </w:p>
     <w:p>
@@ -9486,7 +10827,7 @@
         <w:rPr>
           <w:rFonts w:ascii="Calibri" w:eastAsia="Calibri" w:hAnsi="Calibri" w:cs="Arial"/>
         </w:rPr>
-        <w:t xml:space="preserve"> describes the scenario of a user; that is logged into the system and chose to create a new game enters the preferences option, sets his Buy-In policy – the cost of joining the game.</w:t>
+        <w:t xml:space="preserve"> describes the scenario of a user; that is logged into the system and chose to create a new game enters the preferences option, sets his Chip policy – the amount of chips each player is given (a zero value means real currency).</w:t>
       </w:r>
     </w:p>
     <w:p>
@@ -9531,7 +10872,7 @@
       <w:pPr>
         <w:numPr>
           <w:ilvl w:val="0"/>
-          <w:numId w:val="9"/>
+          <w:numId w:val="11"/>
         </w:numPr>
         <w:contextualSpacing/>
         <w:rPr>
@@ -9549,7 +10890,7 @@
       <w:pPr>
         <w:numPr>
           <w:ilvl w:val="0"/>
-          <w:numId w:val="9"/>
+          <w:numId w:val="11"/>
         </w:numPr>
         <w:contextualSpacing/>
         <w:rPr>
@@ -9567,7 +10908,7 @@
       <w:pPr>
         <w:numPr>
           <w:ilvl w:val="0"/>
-          <w:numId w:val="9"/>
+          <w:numId w:val="11"/>
         </w:numPr>
         <w:contextualSpacing/>
         <w:rPr>
@@ -9633,7 +10974,7 @@
       <w:pPr>
         <w:numPr>
           <w:ilvl w:val="0"/>
-          <w:numId w:val="10"/>
+          <w:numId w:val="12"/>
         </w:numPr>
         <w:contextualSpacing/>
         <w:rPr>
@@ -9644,14 +10985,14 @@
         <w:rPr>
           <w:rFonts w:ascii="Calibri" w:eastAsia="Calibri" w:hAnsi="Calibri" w:cs="Arial"/>
         </w:rPr>
-        <w:t>A user choses set Buy-In policy option.</w:t>
-      </w:r>
-    </w:p>
-    <w:p>
-      <w:pPr>
-        <w:numPr>
-          <w:ilvl w:val="0"/>
-          <w:numId w:val="10"/>
+        <w:t>A user choses set Chip policy option.</w:t>
+      </w:r>
+    </w:p>
+    <w:p>
+      <w:pPr>
+        <w:numPr>
+          <w:ilvl w:val="0"/>
+          <w:numId w:val="12"/>
         </w:numPr>
         <w:contextualSpacing/>
         <w:rPr>
@@ -9662,14 +11003,14 @@
         <w:rPr>
           <w:rFonts w:ascii="Calibri" w:eastAsia="Calibri" w:hAnsi="Calibri" w:cs="Arial"/>
         </w:rPr>
-        <w:t>The system presents the user with the Buy-In policy.</w:t>
-      </w:r>
-    </w:p>
-    <w:p>
-      <w:pPr>
-        <w:numPr>
-          <w:ilvl w:val="0"/>
-          <w:numId w:val="10"/>
+        <w:t>The system presents the user with the Chip policy input option.</w:t>
+      </w:r>
+    </w:p>
+    <w:p>
+      <w:pPr>
+        <w:numPr>
+          <w:ilvl w:val="0"/>
+          <w:numId w:val="12"/>
         </w:numPr>
         <w:contextualSpacing/>
         <w:rPr>
@@ -9680,14 +11021,14 @@
         <w:rPr>
           <w:rFonts w:ascii="Calibri" w:eastAsia="Calibri" w:hAnsi="Calibri" w:cs="Arial"/>
         </w:rPr>
-        <w:t>The user enters the amount of money.</w:t>
-      </w:r>
-    </w:p>
-    <w:p>
-      <w:pPr>
-        <w:numPr>
-          <w:ilvl w:val="0"/>
-          <w:numId w:val="10"/>
+        <w:t>The user enters the amount chips.</w:t>
+      </w:r>
+    </w:p>
+    <w:p>
+      <w:pPr>
+        <w:numPr>
+          <w:ilvl w:val="0"/>
+          <w:numId w:val="12"/>
         </w:numPr>
         <w:contextualSpacing/>
         <w:rPr>
@@ -9753,6 +11094,36 @@
         <w:br/>
         <w:t>3. b.2 The user returns to the Game-Center.</w:t>
       </w:r>
+    </w:p>
+    <w:p>
+      <w:pPr>
+        <w:rPr>
+          <w:rFonts w:ascii="Calibri" w:eastAsia="Calibri" w:hAnsi="Calibri" w:cs="Arial"/>
+          <w:b/>
+          <w:bCs/>
+          <w:u w:val="single"/>
+        </w:rPr>
+      </w:pPr>
+    </w:p>
+    <w:p>
+      <w:pPr>
+        <w:rPr>
+          <w:rFonts w:ascii="Calibri" w:eastAsia="Calibri" w:hAnsi="Calibri" w:cs="Arial"/>
+          <w:b/>
+          <w:bCs/>
+          <w:u w:val="single"/>
+        </w:rPr>
+      </w:pPr>
+    </w:p>
+    <w:p>
+      <w:pPr>
+        <w:rPr>
+          <w:rFonts w:ascii="Calibri" w:eastAsia="Calibri" w:hAnsi="Calibri" w:cs="Arial"/>
+          <w:b/>
+          <w:bCs/>
+          <w:u w:val="single"/>
+        </w:rPr>
+      </w:pPr>
     </w:p>
     <w:p>
       <w:pPr>
@@ -9796,7 +11167,7 @@
           <wp:inline distT="0" distB="0" distL="0" distR="0">
             <wp:extent cx="5251450" cy="5727700"/>
             <wp:effectExtent l="0" t="0" r="6350" b="6350"/>
-            <wp:docPr id="11" name="Picture 11" descr="C:\Users\Hen\AppData\Local\Microsoft\Windows\INetCacheContent.Word\BuyInPolicy_useCase.jpg"/>
+            <wp:docPr id="19" name="Picture 19" descr="C:\Users\Hen\AppData\Local\Microsoft\Windows\INetCacheContent.Word\change Chip policy use-case.jpg"/>
             <wp:cNvGraphicFramePr>
               <a:graphicFrameLocks xmlns:a="http://schemas.openxmlformats.org/drawingml/2006/main" noChangeAspect="1"/>
             </wp:cNvGraphicFramePr>
@@ -9804,7 +11175,7 @@
               <a:graphicData uri="http://schemas.openxmlformats.org/drawingml/2006/picture">
                 <pic:pic xmlns:pic="http://schemas.openxmlformats.org/drawingml/2006/picture">
                   <pic:nvPicPr>
-                    <pic:cNvPr id="0" name="Picture 1" descr="C:\Users\Hen\AppData\Local\Microsoft\Windows\INetCacheContent.Word\BuyInPolicy_useCase.jpg"/>
+                    <pic:cNvPr id="0" name="Picture 3" descr="C:\Users\Hen\AppData\Local\Microsoft\Windows\INetCacheContent.Word\change Chip policy use-case.jpg"/>
                     <pic:cNvPicPr>
                       <a:picLocks noChangeAspect="1" noChangeArrowheads="1"/>
                     </pic:cNvPicPr>
@@ -9926,32 +11297,23 @@
       <w:pPr>
         <w:rPr>
           <w:rFonts w:ascii="Calibri" w:eastAsia="Calibri" w:hAnsi="Calibri" w:cs="Arial"/>
-          <w:b/>
-          <w:bCs/>
-          <w:u w:val="single"/>
-        </w:rPr>
-      </w:pPr>
-    </w:p>
-    <w:p>
-      <w:pPr>
-        <w:rPr>
-          <w:rFonts w:ascii="Calibri" w:eastAsia="Calibri" w:hAnsi="Calibri" w:cs="Arial"/>
-        </w:rPr>
-      </w:pPr>
-      <w:r>
-        <w:rPr>
-          <w:rFonts w:ascii="Calibri" w:eastAsia="Calibri" w:hAnsi="Calibri" w:cs="Arial"/>
-          <w:b/>
-          <w:bCs/>
-          <w:u w:val="single"/>
-        </w:rPr>
+        </w:rPr>
+      </w:pPr>
+      <w:r>
+        <w:rPr>
+          <w:rFonts w:ascii="Calibri" w:eastAsia="Calibri" w:hAnsi="Calibri" w:cs="Arial"/>
+          <w:b/>
+          <w:bCs/>
+          <w:u w:val="single"/>
+        </w:rPr>
+        <w:lastRenderedPageBreak/>
         <w:t>Use case name:</w:t>
       </w:r>
       <w:r>
         <w:rPr>
           <w:rFonts w:ascii="Calibri" w:eastAsia="Calibri" w:hAnsi="Calibri" w:cs="Arial"/>
         </w:rPr>
-        <w:t xml:space="preserve"> Chip policy.</w:t>
+        <w:t xml:space="preserve"> Minimum Bet.</w:t>
       </w:r>
     </w:p>
     <w:p>
@@ -9973,7 +11335,27 @@
         <w:rPr>
           <w:rFonts w:ascii="Calibri" w:eastAsia="Calibri" w:hAnsi="Calibri" w:cs="Arial"/>
         </w:rPr>
-        <w:t xml:space="preserve"> describes the scenario of a user; that is logged into the system and chose to create a new game enters the preferences option, sets his Chip policy – the amount of chips each player is given (a zero value means real currency).</w:t>
+        <w:t xml:space="preserve"> describes the scenario of a user; that is logged into the system and chose to create a new game enters the preferences option, </w:t>
+      </w:r>
+      <w:r>
+        <w:rPr>
+          <w:rFonts w:ascii="Calibri" w:eastAsia="Calibri" w:hAnsi="Calibri" w:cs="Calibri"/>
+          <w:color w:val="000000"/>
+        </w:rPr>
+        <w:t>Chooses minimum bet (equals to the big blind)</w:t>
+      </w:r>
+      <w:r>
+        <w:rPr>
+          <w:rFonts w:ascii="ArialMT" w:eastAsia="Calibri" w:hAnsi="ArialMT" w:cs="Arial"/>
+          <w:color w:val="000000"/>
+        </w:rPr>
+        <w:t>.</w:t>
+      </w:r>
+      <w:r>
+        <w:rPr>
+          <w:rFonts w:ascii="Calibri" w:eastAsia="Calibri" w:hAnsi="Calibri" w:cs="Arial"/>
+        </w:rPr>
+        <w:t xml:space="preserve"> </w:t>
       </w:r>
     </w:p>
     <w:p>
@@ -10018,7 +11400,7 @@
       <w:pPr>
         <w:numPr>
           <w:ilvl w:val="0"/>
-          <w:numId w:val="11"/>
+          <w:numId w:val="14"/>
         </w:numPr>
         <w:contextualSpacing/>
         <w:rPr>
@@ -10036,7 +11418,7 @@
       <w:pPr>
         <w:numPr>
           <w:ilvl w:val="0"/>
-          <w:numId w:val="11"/>
+          <w:numId w:val="14"/>
         </w:numPr>
         <w:contextualSpacing/>
         <w:rPr>
@@ -10054,7 +11436,7 @@
       <w:pPr>
         <w:numPr>
           <w:ilvl w:val="0"/>
-          <w:numId w:val="11"/>
+          <w:numId w:val="14"/>
         </w:numPr>
         <w:contextualSpacing/>
         <w:rPr>
@@ -10089,15 +11471,20 @@
     </w:p>
     <w:p>
       <w:pPr>
-        <w:rPr>
-          <w:rFonts w:ascii="Calibri" w:eastAsia="Calibri" w:hAnsi="Calibri" w:cs="Arial"/>
-        </w:rPr>
-      </w:pPr>
-      <w:r>
-        <w:rPr>
-          <w:rFonts w:ascii="Calibri" w:eastAsia="Calibri" w:hAnsi="Calibri" w:cs="Arial"/>
-        </w:rPr>
-        <w:t>None.</w:t>
+        <w:numPr>
+          <w:ilvl w:val="0"/>
+          <w:numId w:val="13"/>
+        </w:numPr>
+        <w:contextualSpacing/>
+        <w:rPr>
+          <w:rFonts w:ascii="Calibri" w:eastAsia="Calibri" w:hAnsi="Calibri" w:cs="Arial"/>
+        </w:rPr>
+      </w:pPr>
+      <w:r>
+        <w:rPr>
+          <w:rFonts w:ascii="Calibri" w:eastAsia="Calibri" w:hAnsi="Calibri" w:cs="Arial"/>
+        </w:rPr>
+        <w:t>Big blind equals to the minimum bet.</w:t>
       </w:r>
     </w:p>
     <w:p>
@@ -10120,7 +11507,7 @@
       <w:pPr>
         <w:numPr>
           <w:ilvl w:val="0"/>
-          <w:numId w:val="12"/>
+          <w:numId w:val="15"/>
         </w:numPr>
         <w:contextualSpacing/>
         <w:rPr>
@@ -10131,14 +11518,27 @@
         <w:rPr>
           <w:rFonts w:ascii="Calibri" w:eastAsia="Calibri" w:hAnsi="Calibri" w:cs="Arial"/>
         </w:rPr>
-        <w:t>A user choses set Chip policy option.</w:t>
-      </w:r>
-    </w:p>
-    <w:p>
-      <w:pPr>
-        <w:numPr>
-          <w:ilvl w:val="0"/>
-          <w:numId w:val="12"/>
+        <w:t xml:space="preserve">A user choses </w:t>
+      </w:r>
+      <w:r>
+        <w:rPr>
+          <w:rFonts w:ascii="Calibri" w:eastAsia="Calibri" w:hAnsi="Calibri" w:cs="Calibri"/>
+          <w:color w:val="000000"/>
+        </w:rPr>
+        <w:t xml:space="preserve">minimum bet </w:t>
+      </w:r>
+      <w:r>
+        <w:rPr>
+          <w:rFonts w:ascii="Calibri" w:eastAsia="Calibri" w:hAnsi="Calibri" w:cs="Arial"/>
+        </w:rPr>
+        <w:t>option.</w:t>
+      </w:r>
+    </w:p>
+    <w:p>
+      <w:pPr>
+        <w:numPr>
+          <w:ilvl w:val="0"/>
+          <w:numId w:val="15"/>
         </w:numPr>
         <w:contextualSpacing/>
         <w:rPr>
@@ -10149,14 +11549,14 @@
         <w:rPr>
           <w:rFonts w:ascii="Calibri" w:eastAsia="Calibri" w:hAnsi="Calibri" w:cs="Arial"/>
         </w:rPr>
-        <w:t>The system presents the user with the Chip policy input option.</w:t>
-      </w:r>
-    </w:p>
-    <w:p>
-      <w:pPr>
-        <w:numPr>
-          <w:ilvl w:val="0"/>
-          <w:numId w:val="12"/>
+        <w:t>The system presents the user with input option.</w:t>
+      </w:r>
+    </w:p>
+    <w:p>
+      <w:pPr>
+        <w:numPr>
+          <w:ilvl w:val="0"/>
+          <w:numId w:val="15"/>
         </w:numPr>
         <w:contextualSpacing/>
         <w:rPr>
@@ -10167,14 +11567,14 @@
         <w:rPr>
           <w:rFonts w:ascii="Calibri" w:eastAsia="Calibri" w:hAnsi="Calibri" w:cs="Arial"/>
         </w:rPr>
-        <w:t>The user enters the amount chips.</w:t>
-      </w:r>
-    </w:p>
-    <w:p>
-      <w:pPr>
-        <w:numPr>
-          <w:ilvl w:val="0"/>
-          <w:numId w:val="12"/>
+        <w:t>The user enters his desired minimum bet.</w:t>
+      </w:r>
+    </w:p>
+    <w:p>
+      <w:pPr>
+        <w:numPr>
+          <w:ilvl w:val="0"/>
+          <w:numId w:val="15"/>
         </w:numPr>
         <w:contextualSpacing/>
         <w:rPr>
@@ -10240,56 +11640,6 @@
         <w:br/>
         <w:t>3. b.2 The user returns to the Game-Center.</w:t>
       </w:r>
-    </w:p>
-    <w:p>
-      <w:pPr>
-        <w:rPr>
-          <w:rFonts w:ascii="Calibri" w:eastAsia="Calibri" w:hAnsi="Calibri" w:cs="Arial"/>
-          <w:b/>
-          <w:bCs/>
-          <w:u w:val="single"/>
-        </w:rPr>
-      </w:pPr>
-    </w:p>
-    <w:p>
-      <w:pPr>
-        <w:rPr>
-          <w:rFonts w:ascii="Calibri" w:eastAsia="Calibri" w:hAnsi="Calibri" w:cs="Arial"/>
-          <w:b/>
-          <w:bCs/>
-          <w:u w:val="single"/>
-        </w:rPr>
-      </w:pPr>
-    </w:p>
-    <w:p>
-      <w:pPr>
-        <w:rPr>
-          <w:rFonts w:ascii="Calibri" w:eastAsia="Calibri" w:hAnsi="Calibri" w:cs="Arial"/>
-          <w:b/>
-          <w:bCs/>
-          <w:u w:val="single"/>
-        </w:rPr>
-      </w:pPr>
-    </w:p>
-    <w:p>
-      <w:pPr>
-        <w:rPr>
-          <w:rFonts w:ascii="Calibri" w:eastAsia="Calibri" w:hAnsi="Calibri" w:cs="Arial"/>
-          <w:b/>
-          <w:bCs/>
-          <w:u w:val="single"/>
-        </w:rPr>
-      </w:pPr>
-    </w:p>
-    <w:p>
-      <w:pPr>
-        <w:rPr>
-          <w:rFonts w:ascii="Calibri" w:eastAsia="Calibri" w:hAnsi="Calibri" w:cs="Arial"/>
-          <w:b/>
-          <w:bCs/>
-          <w:u w:val="single"/>
-        </w:rPr>
-      </w:pPr>
     </w:p>
     <w:p>
       <w:pPr>
@@ -10313,7 +11663,7 @@
           <wp:inline distT="0" distB="0" distL="0" distR="0">
             <wp:extent cx="5251450" cy="5727700"/>
             <wp:effectExtent l="0" t="0" r="6350" b="6350"/>
-            <wp:docPr id="19" name="Picture 19" descr="C:\Users\Hen\AppData\Local\Microsoft\Windows\INetCacheContent.Word\change Chip policy use-case.jpg"/>
+            <wp:docPr id="21" name="Picture 21" descr="C:\Users\Hen\AppData\Local\Microsoft\Windows\INetCacheContent.Word\Minimum bet use-case.jpg"/>
             <wp:cNvGraphicFramePr>
               <a:graphicFrameLocks xmlns:a="http://schemas.openxmlformats.org/drawingml/2006/main" noChangeAspect="1"/>
             </wp:cNvGraphicFramePr>
@@ -10321,7 +11671,7 @@
               <a:graphicData uri="http://schemas.openxmlformats.org/drawingml/2006/picture">
                 <pic:pic xmlns:pic="http://schemas.openxmlformats.org/drawingml/2006/picture">
                   <pic:nvPicPr>
-                    <pic:cNvPr id="0" name="Picture 3" descr="C:\Users\Hen\AppData\Local\Microsoft\Windows\INetCacheContent.Word\change Chip policy use-case.jpg"/>
+                    <pic:cNvPr id="0" name="Picture 5" descr="C:\Users\Hen\AppData\Local\Microsoft\Windows\INetCacheContent.Word\Minimum bet use-case.jpg"/>
                     <pic:cNvPicPr>
                       <a:picLocks noChangeAspect="1" noChangeArrowheads="1"/>
                     </pic:cNvPicPr>
@@ -10459,502 +11809,6 @@
         <w:rPr>
           <w:rFonts w:ascii="Calibri" w:eastAsia="Calibri" w:hAnsi="Calibri" w:cs="Arial"/>
         </w:rPr>
-        <w:t xml:space="preserve"> Minimum Bet.</w:t>
-      </w:r>
-    </w:p>
-    <w:p>
-      <w:pPr>
-        <w:rPr>
-          <w:rFonts w:ascii="Calibri" w:eastAsia="Calibri" w:hAnsi="Calibri" w:cs="Arial"/>
-        </w:rPr>
-      </w:pPr>
-      <w:r>
-        <w:rPr>
-          <w:rFonts w:ascii="Calibri" w:eastAsia="Calibri" w:hAnsi="Calibri" w:cs="Arial"/>
-          <w:b/>
-          <w:bCs/>
-          <w:u w:val="single"/>
-        </w:rPr>
-        <w:t>Description:</w:t>
-      </w:r>
-      <w:r>
-        <w:rPr>
-          <w:rFonts w:ascii="Calibri" w:eastAsia="Calibri" w:hAnsi="Calibri" w:cs="Arial"/>
-        </w:rPr>
-        <w:t xml:space="preserve"> describes the scenario of a user; that is logged into the system and chose to create a new game enters the preferences option, </w:t>
-      </w:r>
-      <w:r>
-        <w:rPr>
-          <w:rFonts w:ascii="Calibri" w:eastAsia="Calibri" w:hAnsi="Calibri" w:cs="Calibri"/>
-          <w:color w:val="000000"/>
-        </w:rPr>
-        <w:t>Chooses minimum bet (equals to the big blind)</w:t>
-      </w:r>
-      <w:r>
-        <w:rPr>
-          <w:rFonts w:ascii="ArialMT" w:eastAsia="Calibri" w:hAnsi="ArialMT" w:cs="Arial"/>
-          <w:color w:val="000000"/>
-        </w:rPr>
-        <w:t>.</w:t>
-      </w:r>
-      <w:r>
-        <w:rPr>
-          <w:rFonts w:ascii="Calibri" w:eastAsia="Calibri" w:hAnsi="Calibri" w:cs="Arial"/>
-        </w:rPr>
-        <w:t xml:space="preserve"> </w:t>
-      </w:r>
-    </w:p>
-    <w:p>
-      <w:pPr>
-        <w:rPr>
-          <w:rFonts w:ascii="Calibri" w:eastAsia="Calibri" w:hAnsi="Calibri" w:cs="Arial"/>
-        </w:rPr>
-      </w:pPr>
-      <w:r>
-        <w:rPr>
-          <w:rFonts w:ascii="Calibri" w:eastAsia="Calibri" w:hAnsi="Calibri" w:cs="Arial"/>
-          <w:b/>
-          <w:bCs/>
-          <w:u w:val="single"/>
-        </w:rPr>
-        <w:t>Actors:</w:t>
-      </w:r>
-      <w:r>
-        <w:rPr>
-          <w:rFonts w:ascii="Calibri" w:eastAsia="Calibri" w:hAnsi="Calibri" w:cs="Arial"/>
-        </w:rPr>
-        <w:t xml:space="preserve"> User, System.</w:t>
-      </w:r>
-    </w:p>
-    <w:p>
-      <w:pPr>
-        <w:rPr>
-          <w:rFonts w:ascii="Calibri" w:eastAsia="Calibri" w:hAnsi="Calibri" w:cs="Arial"/>
-        </w:rPr>
-      </w:pPr>
-      <w:r>
-        <w:rPr>
-          <w:rFonts w:ascii="Calibri" w:eastAsia="Calibri" w:hAnsi="Calibri" w:cs="Arial"/>
-          <w:b/>
-          <w:bCs/>
-          <w:u w:val="single"/>
-        </w:rPr>
-        <w:t>Pre-Conditions:</w:t>
-      </w:r>
-    </w:p>
-    <w:p>
-      <w:pPr>
-        <w:numPr>
-          <w:ilvl w:val="0"/>
-          <w:numId w:val="14"/>
-        </w:numPr>
-        <w:contextualSpacing/>
-        <w:rPr>
-          <w:rFonts w:ascii="Calibri" w:eastAsia="Calibri" w:hAnsi="Calibri" w:cs="Arial"/>
-        </w:rPr>
-      </w:pPr>
-      <w:r>
-        <w:rPr>
-          <w:rFonts w:ascii="Calibri" w:eastAsia="Calibri" w:hAnsi="Calibri" w:cs="Arial"/>
-        </w:rPr>
-        <w:t>The user is logged into the system.</w:t>
-      </w:r>
-    </w:p>
-    <w:p>
-      <w:pPr>
-        <w:numPr>
-          <w:ilvl w:val="0"/>
-          <w:numId w:val="14"/>
-        </w:numPr>
-        <w:contextualSpacing/>
-        <w:rPr>
-          <w:rFonts w:ascii="Calibri" w:eastAsia="Calibri" w:hAnsi="Calibri" w:cs="Arial"/>
-        </w:rPr>
-      </w:pPr>
-      <w:r>
-        <w:rPr>
-          <w:rFonts w:ascii="Calibri" w:eastAsia="Calibri" w:hAnsi="Calibri" w:cs="Arial"/>
-        </w:rPr>
-        <w:t>The user entered “create new game” option.</w:t>
-      </w:r>
-    </w:p>
-    <w:p>
-      <w:pPr>
-        <w:numPr>
-          <w:ilvl w:val="0"/>
-          <w:numId w:val="14"/>
-        </w:numPr>
-        <w:contextualSpacing/>
-        <w:rPr>
-          <w:rFonts w:ascii="Calibri" w:eastAsia="Calibri" w:hAnsi="Calibri" w:cs="Arial"/>
-        </w:rPr>
-      </w:pPr>
-      <w:r>
-        <w:rPr>
-          <w:rFonts w:ascii="Calibri" w:eastAsia="Calibri" w:hAnsi="Calibri" w:cs="Arial"/>
-        </w:rPr>
-        <w:t>The user entered the preferences option.</w:t>
-      </w:r>
-    </w:p>
-    <w:p>
-      <w:pPr>
-        <w:rPr>
-          <w:rFonts w:ascii="Calibri" w:eastAsia="Calibri" w:hAnsi="Calibri" w:cs="Arial"/>
-          <w:b/>
-          <w:bCs/>
-          <w:u w:val="single"/>
-        </w:rPr>
-      </w:pPr>
-      <w:r>
-        <w:rPr>
-          <w:rFonts w:ascii="Calibri" w:eastAsia="Calibri" w:hAnsi="Calibri" w:cs="Arial"/>
-          <w:b/>
-          <w:bCs/>
-          <w:u w:val="single"/>
-        </w:rPr>
-        <w:t>Post-Conditions:</w:t>
-      </w:r>
-    </w:p>
-    <w:p>
-      <w:pPr>
-        <w:numPr>
-          <w:ilvl w:val="0"/>
-          <w:numId w:val="13"/>
-        </w:numPr>
-        <w:contextualSpacing/>
-        <w:rPr>
-          <w:rFonts w:ascii="Calibri" w:eastAsia="Calibri" w:hAnsi="Calibri" w:cs="Arial"/>
-        </w:rPr>
-      </w:pPr>
-      <w:r>
-        <w:rPr>
-          <w:rFonts w:ascii="Calibri" w:eastAsia="Calibri" w:hAnsi="Calibri" w:cs="Arial"/>
-        </w:rPr>
-        <w:t>Big blind equals to the minimum bet.</w:t>
-      </w:r>
-    </w:p>
-    <w:p>
-      <w:pPr>
-        <w:rPr>
-          <w:rFonts w:ascii="Calibri" w:eastAsia="Calibri" w:hAnsi="Calibri" w:cs="Arial"/>
-        </w:rPr>
-      </w:pPr>
-      <w:r>
-        <w:rPr>
-          <w:rFonts w:ascii="Calibri" w:eastAsia="Calibri" w:hAnsi="Calibri" w:cs="Arial"/>
-          <w:b/>
-          <w:bCs/>
-          <w:u w:val="single"/>
-        </w:rPr>
-        <w:t>Main success scenario:</w:t>
-      </w:r>
-    </w:p>
-    <w:p>
-      <w:pPr>
-        <w:numPr>
-          <w:ilvl w:val="0"/>
-          <w:numId w:val="15"/>
-        </w:numPr>
-        <w:contextualSpacing/>
-        <w:rPr>
-          <w:rFonts w:ascii="Calibri" w:eastAsia="Calibri" w:hAnsi="Calibri" w:cs="Arial"/>
-        </w:rPr>
-      </w:pPr>
-      <w:r>
-        <w:rPr>
-          <w:rFonts w:ascii="Calibri" w:eastAsia="Calibri" w:hAnsi="Calibri" w:cs="Arial"/>
-        </w:rPr>
-        <w:t xml:space="preserve">A user choses </w:t>
-      </w:r>
-      <w:r>
-        <w:rPr>
-          <w:rFonts w:ascii="Calibri" w:eastAsia="Calibri" w:hAnsi="Calibri" w:cs="Calibri"/>
-          <w:color w:val="000000"/>
-        </w:rPr>
-        <w:t xml:space="preserve">minimum bet </w:t>
-      </w:r>
-      <w:r>
-        <w:rPr>
-          <w:rFonts w:ascii="Calibri" w:eastAsia="Calibri" w:hAnsi="Calibri" w:cs="Arial"/>
-        </w:rPr>
-        <w:t>option.</w:t>
-      </w:r>
-    </w:p>
-    <w:p>
-      <w:pPr>
-        <w:numPr>
-          <w:ilvl w:val="0"/>
-          <w:numId w:val="15"/>
-        </w:numPr>
-        <w:contextualSpacing/>
-        <w:rPr>
-          <w:rFonts w:ascii="Calibri" w:eastAsia="Calibri" w:hAnsi="Calibri" w:cs="Arial"/>
-        </w:rPr>
-      </w:pPr>
-      <w:r>
-        <w:rPr>
-          <w:rFonts w:ascii="Calibri" w:eastAsia="Calibri" w:hAnsi="Calibri" w:cs="Arial"/>
-        </w:rPr>
-        <w:t>The system presents the user with input option.</w:t>
-      </w:r>
-    </w:p>
-    <w:p>
-      <w:pPr>
-        <w:numPr>
-          <w:ilvl w:val="0"/>
-          <w:numId w:val="15"/>
-        </w:numPr>
-        <w:contextualSpacing/>
-        <w:rPr>
-          <w:rFonts w:ascii="Calibri" w:eastAsia="Calibri" w:hAnsi="Calibri" w:cs="Arial"/>
-        </w:rPr>
-      </w:pPr>
-      <w:r>
-        <w:rPr>
-          <w:rFonts w:ascii="Calibri" w:eastAsia="Calibri" w:hAnsi="Calibri" w:cs="Arial"/>
-        </w:rPr>
-        <w:t>The user enters his desired minimum bet.</w:t>
-      </w:r>
-    </w:p>
-    <w:p>
-      <w:pPr>
-        <w:numPr>
-          <w:ilvl w:val="0"/>
-          <w:numId w:val="15"/>
-        </w:numPr>
-        <w:contextualSpacing/>
-        <w:rPr>
-          <w:rFonts w:ascii="Calibri" w:eastAsia="Calibri" w:hAnsi="Calibri" w:cs="Arial"/>
-        </w:rPr>
-      </w:pPr>
-      <w:r>
-        <w:rPr>
-          <w:rFonts w:ascii="Calibri" w:eastAsia="Calibri" w:hAnsi="Calibri" w:cs="Arial"/>
-        </w:rPr>
-        <w:t>the system indicates the user that his choice has been received.</w:t>
-      </w:r>
-    </w:p>
-    <w:p>
-      <w:pPr>
-        <w:rPr>
-          <w:rFonts w:ascii="Calibri" w:eastAsia="Calibri" w:hAnsi="Calibri" w:cs="Arial"/>
-          <w:b/>
-          <w:bCs/>
-          <w:u w:val="single"/>
-        </w:rPr>
-      </w:pPr>
-      <w:r>
-        <w:rPr>
-          <w:rFonts w:ascii="Calibri" w:eastAsia="Calibri" w:hAnsi="Calibri" w:cs="Arial"/>
-          <w:b/>
-          <w:bCs/>
-          <w:u w:val="single"/>
-        </w:rPr>
-        <w:t>Alternatives:</w:t>
-      </w:r>
-    </w:p>
-    <w:p>
-      <w:pPr>
-        <w:rPr>
-          <w:rFonts w:ascii="Calibri" w:eastAsia="Calibri" w:hAnsi="Calibri" w:cs="Arial"/>
-        </w:rPr>
-      </w:pPr>
-      <w:r>
-        <w:rPr>
-          <w:rFonts w:ascii="Calibri" w:eastAsia="Calibri" w:hAnsi="Calibri" w:cs="Arial"/>
-        </w:rPr>
-        <w:t>3. a.1 The user enters an invalid input.</w:t>
-      </w:r>
-      <w:r>
-        <w:rPr>
-          <w:rFonts w:ascii="Calibri" w:eastAsia="Calibri" w:hAnsi="Calibri" w:cs="Arial"/>
-        </w:rPr>
-        <w:br/>
-        <w:t>3. a.2 The system presents an error message.</w:t>
-      </w:r>
-      <w:r>
-        <w:rPr>
-          <w:rFonts w:ascii="Calibri" w:eastAsia="Calibri" w:hAnsi="Calibri" w:cs="Arial"/>
-        </w:rPr>
-        <w:br/>
-        <w:t>3. b.1 The user regrets and cancels the operation.</w:t>
-      </w:r>
-      <w:r>
-        <w:rPr>
-          <w:rFonts w:ascii="Calibri" w:eastAsia="Calibri" w:hAnsi="Calibri" w:cs="Arial"/>
-        </w:rPr>
-        <w:br/>
-        <w:t>3. b.2 The user returns to the Game-Center.</w:t>
-      </w:r>
-    </w:p>
-    <w:p>
-      <w:pPr>
-        <w:rPr>
-          <w:rFonts w:ascii="Calibri" w:eastAsia="Calibri" w:hAnsi="Calibri" w:cs="Arial"/>
-          <w:b/>
-          <w:bCs/>
-          <w:u w:val="single"/>
-        </w:rPr>
-      </w:pPr>
-      <w:r>
-        <w:rPr>
-          <w:rFonts w:ascii="Calibri" w:eastAsia="Calibri" w:hAnsi="Calibri" w:cs="Arial"/>
-          <w:b/>
-          <w:bCs/>
-          <w:noProof/>
-          <w:u w:val="single"/>
-        </w:rPr>
-        <w:lastRenderedPageBreak/>
-        <w:drawing>
-          <wp:inline distT="0" distB="0" distL="0" distR="0">
-            <wp:extent cx="5251450" cy="5727700"/>
-            <wp:effectExtent l="0" t="0" r="6350" b="6350"/>
-            <wp:docPr id="21" name="Picture 21" descr="C:\Users\Hen\AppData\Local\Microsoft\Windows\INetCacheContent.Word\Minimum bet use-case.jpg"/>
-            <wp:cNvGraphicFramePr>
-              <a:graphicFrameLocks xmlns:a="http://schemas.openxmlformats.org/drawingml/2006/main" noChangeAspect="1"/>
-            </wp:cNvGraphicFramePr>
-            <a:graphic xmlns:a="http://schemas.openxmlformats.org/drawingml/2006/main">
-              <a:graphicData uri="http://schemas.openxmlformats.org/drawingml/2006/picture">
-                <pic:pic xmlns:pic="http://schemas.openxmlformats.org/drawingml/2006/picture">
-                  <pic:nvPicPr>
-                    <pic:cNvPr id="0" name="Picture 5" descr="C:\Users\Hen\AppData\Local\Microsoft\Windows\INetCacheContent.Word\Minimum bet use-case.jpg"/>
-                    <pic:cNvPicPr>
-                      <a:picLocks noChangeAspect="1" noChangeArrowheads="1"/>
-                    </pic:cNvPicPr>
-                  </pic:nvPicPr>
-                  <pic:blipFill>
-                    <a:blip r:embed="rId25">
-                      <a:extLst>
-                        <a:ext uri="{28A0092B-C50C-407E-A947-70E740481C1C}">
-                          <a14:useLocalDpi xmlns:a14="http://schemas.microsoft.com/office/drawing/2010/main" val="0"/>
-                        </a:ext>
-                      </a:extLst>
-                    </a:blip>
-                    <a:srcRect/>
-                    <a:stretch>
-                      <a:fillRect/>
-                    </a:stretch>
-                  </pic:blipFill>
-                  <pic:spPr bwMode="auto">
-                    <a:xfrm>
-                      <a:off x="0" y="0"/>
-                      <a:ext cx="5251450" cy="5727700"/>
-                    </a:xfrm>
-                    <a:prstGeom prst="rect">
-                      <a:avLst/>
-                    </a:prstGeom>
-                    <a:noFill/>
-                    <a:ln>
-                      <a:noFill/>
-                    </a:ln>
-                  </pic:spPr>
-                </pic:pic>
-              </a:graphicData>
-            </a:graphic>
-          </wp:inline>
-        </w:drawing>
-      </w:r>
-    </w:p>
-    <w:p>
-      <w:pPr>
-        <w:rPr>
-          <w:rFonts w:ascii="Calibri" w:eastAsia="Calibri" w:hAnsi="Calibri" w:cs="Arial"/>
-          <w:b/>
-          <w:bCs/>
-          <w:u w:val="single"/>
-        </w:rPr>
-      </w:pPr>
-    </w:p>
-    <w:p>
-      <w:pPr>
-        <w:rPr>
-          <w:rFonts w:ascii="Calibri" w:eastAsia="Calibri" w:hAnsi="Calibri" w:cs="Arial"/>
-          <w:b/>
-          <w:bCs/>
-          <w:u w:val="single"/>
-        </w:rPr>
-      </w:pPr>
-    </w:p>
-    <w:p>
-      <w:pPr>
-        <w:rPr>
-          <w:rFonts w:ascii="Calibri" w:eastAsia="Calibri" w:hAnsi="Calibri" w:cs="Arial"/>
-          <w:b/>
-          <w:bCs/>
-          <w:u w:val="single"/>
-        </w:rPr>
-      </w:pPr>
-    </w:p>
-    <w:p>
-      <w:pPr>
-        <w:rPr>
-          <w:rFonts w:ascii="Calibri" w:eastAsia="Calibri" w:hAnsi="Calibri" w:cs="Arial"/>
-          <w:b/>
-          <w:bCs/>
-          <w:u w:val="single"/>
-        </w:rPr>
-      </w:pPr>
-    </w:p>
-    <w:p>
-      <w:pPr>
-        <w:rPr>
-          <w:rFonts w:ascii="Calibri" w:eastAsia="Calibri" w:hAnsi="Calibri" w:cs="Arial"/>
-          <w:b/>
-          <w:bCs/>
-          <w:u w:val="single"/>
-        </w:rPr>
-      </w:pPr>
-    </w:p>
-    <w:p>
-      <w:pPr>
-        <w:rPr>
-          <w:rFonts w:ascii="Calibri" w:eastAsia="Calibri" w:hAnsi="Calibri" w:cs="Arial"/>
-          <w:b/>
-          <w:bCs/>
-          <w:u w:val="single"/>
-        </w:rPr>
-      </w:pPr>
-    </w:p>
-    <w:p>
-      <w:pPr>
-        <w:rPr>
-          <w:rFonts w:ascii="Calibri" w:eastAsia="Calibri" w:hAnsi="Calibri" w:cs="Arial"/>
-          <w:b/>
-          <w:bCs/>
-          <w:u w:val="single"/>
-        </w:rPr>
-      </w:pPr>
-    </w:p>
-    <w:p>
-      <w:pPr>
-        <w:rPr>
-          <w:rFonts w:ascii="Calibri" w:eastAsia="Calibri" w:hAnsi="Calibri" w:cs="Arial"/>
-          <w:b/>
-          <w:bCs/>
-          <w:u w:val="single"/>
-        </w:rPr>
-      </w:pPr>
-    </w:p>
-    <w:p>
-      <w:pPr>
-        <w:rPr>
-          <w:rFonts w:ascii="Calibri" w:eastAsia="Calibri" w:hAnsi="Calibri" w:cs="Arial"/>
-        </w:rPr>
-      </w:pPr>
-      <w:r>
-        <w:rPr>
-          <w:rFonts w:ascii="Calibri" w:eastAsia="Calibri" w:hAnsi="Calibri" w:cs="Arial"/>
-          <w:b/>
-          <w:bCs/>
-          <w:u w:val="single"/>
-        </w:rPr>
-        <w:lastRenderedPageBreak/>
-        <w:t>Use case name:</w:t>
-      </w:r>
-      <w:r>
-        <w:rPr>
-          <w:rFonts w:ascii="Calibri" w:eastAsia="Calibri" w:hAnsi="Calibri" w:cs="Arial"/>
-        </w:rPr>
         <w:t xml:space="preserve"> Define minimal and maximal number of players in the table.</w:t>
       </w:r>
     </w:p>
@@ -11297,7 +12151,7 @@
                     </pic:cNvPicPr>
                   </pic:nvPicPr>
                   <pic:blipFill>
-                    <a:blip r:embed="rId26">
+                    <a:blip r:embed="rId25">
                       <a:extLst>
                         <a:ext uri="{28A0092B-C50C-407E-A947-70E740481C1C}">
                           <a14:useLocalDpi xmlns:a14="http://schemas.microsoft.com/office/drawing/2010/main" val="0"/>
@@ -11777,7 +12631,7 @@
                     </pic:cNvPicPr>
                   </pic:nvPicPr>
                   <pic:blipFill>
-                    <a:blip r:embed="rId27">
+                    <a:blip r:embed="rId26">
                       <a:extLst>
                         <a:ext uri="{28A0092B-C50C-407E-A947-70E740481C1C}">
                           <a14:useLocalDpi xmlns:a14="http://schemas.microsoft.com/office/drawing/2010/main" val="0"/>
@@ -12005,7 +12859,7 @@
                     </pic:cNvPicPr>
                   </pic:nvPicPr>
                   <pic:blipFill>
-                    <a:blip r:embed="rId28">
+                    <a:blip r:embed="rId27">
                       <a:extLst>
                         <a:ext uri="{28A0092B-C50C-407E-A947-70E740481C1C}">
                           <a14:useLocalDpi xmlns:a14="http://schemas.microsoft.com/office/drawing/2010/main" val="0"/>
@@ -12262,7 +13116,7 @@
                     </pic:cNvPicPr>
                   </pic:nvPicPr>
                   <pic:blipFill>
-                    <a:blip r:embed="rId29">
+                    <a:blip r:embed="rId28">
                       <a:extLst>
                         <a:ext uri="{28A0092B-C50C-407E-A947-70E740481C1C}">
                           <a14:useLocalDpi xmlns:a14="http://schemas.microsoft.com/office/drawing/2010/main" val="0"/>
@@ -12517,7 +13371,7 @@
                     </pic:cNvPicPr>
                   </pic:nvPicPr>
                   <pic:blipFill>
-                    <a:blip r:embed="rId30">
+                    <a:blip r:embed="rId29">
                       <a:extLst>
                         <a:ext uri="{28A0092B-C50C-407E-A947-70E740481C1C}">
                           <a14:useLocalDpi xmlns:a14="http://schemas.microsoft.com/office/drawing/2010/main" val="0"/>
@@ -12608,7 +13462,7 @@
                     <pic:cNvPicPr/>
                   </pic:nvPicPr>
                   <pic:blipFill>
-                    <a:blip r:embed="rId31"/>
+                    <a:blip r:embed="rId30"/>
                     <a:stretch>
                       <a:fillRect/>
                     </a:stretch>
@@ -13089,7 +13943,7 @@
         <w:lastRenderedPageBreak/>
         <w:pict>
           <v:shape id="_x0000_s1043" type="#_x0000_t75" style="position:absolute;margin-left:-48.75pt;margin-top:0;width:515.75pt;height:539.5pt;z-index:251693056;mso-position-horizontal:absolute;mso-position-horizontal-relative:text;mso-position-vertical:absolute;mso-position-vertical-relative:text;mso-width-relative:page;mso-height-relative:page">
-            <v:imagedata r:id="rId32" o:title="Player_Send_Message"/>
+            <v:imagedata r:id="rId31" o:title="Player_Send_Message"/>
             <w10:wrap type="square"/>
           </v:shape>
         </w:pict>
@@ -14650,7 +15504,7 @@
                     </pic:cNvPicPr>
                   </pic:nvPicPr>
                   <pic:blipFill>
-                    <a:blip r:embed="rId33" cstate="print">
+                    <a:blip r:embed="rId32" cstate="print">
                       <a:extLst>
                         <a:ext uri="{28A0092B-C50C-407E-A947-70E740481C1C}">
                           <a14:useLocalDpi xmlns:a14="http://schemas.microsoft.com/office/drawing/2010/main" val="0"/>
@@ -14966,7 +15820,7 @@
                     </pic:cNvPicPr>
                   </pic:nvPicPr>
                   <pic:blipFill>
-                    <a:blip r:embed="rId34" cstate="print">
+                    <a:blip r:embed="rId33" cstate="print">
                       <a:extLst>
                         <a:ext uri="{28A0092B-C50C-407E-A947-70E740481C1C}">
                           <a14:useLocalDpi xmlns:a14="http://schemas.microsoft.com/office/drawing/2010/main" val="0"/>
@@ -15433,8 +16287,8 @@
           <w:u w:val="single"/>
         </w:rPr>
         <w:pict>
-          <v:shape id="_x0000_i1025" type="#_x0000_t75" style="width:467.45pt;height:368.85pt">
-            <v:imagedata r:id="rId35" o:title="Componnent Diagram"/>
+          <v:shape id="_x0000_i1025" type="#_x0000_t75" style="width:467.6pt;height:368.85pt">
+            <v:imagedata r:id="rId34" o:title="Componnent Diagram"/>
           </v:shape>
         </w:pict>
       </w:r>
@@ -15537,7 +16391,7 @@
                     </pic:cNvPicPr>
                   </pic:nvPicPr>
                   <pic:blipFill>
-                    <a:blip r:embed="rId36">
+                    <a:blip r:embed="rId35">
                       <a:extLst>
                         <a:ext uri="{28A0092B-C50C-407E-A947-70E740481C1C}">
                           <a14:useLocalDpi xmlns:a14="http://schemas.microsoft.com/office/drawing/2010/main" val="0"/>
@@ -15591,8 +16445,6 @@
         </w:rPr>
         <w:t>Statecharts</w:t>
       </w:r>
-      <w:bookmarkStart w:id="0" w:name="_GoBack"/>
-      <w:bookmarkEnd w:id="0"/>
       <w:proofErr w:type="spellEnd"/>
     </w:p>
     <w:p>
@@ -15928,7 +16780,7 @@
                     </pic:cNvPicPr>
                   </pic:nvPicPr>
                   <pic:blipFill>
-                    <a:blip r:embed="rId37">
+                    <a:blip r:embed="rId36">
                       <a:extLst>
                         <a:ext uri="{28A0092B-C50C-407E-A947-70E740481C1C}">
                           <a14:useLocalDpi xmlns:a14="http://schemas.microsoft.com/office/drawing/2010/main" val="0"/>
@@ -15961,7 +16813,7 @@
       </w:r>
     </w:p>
     <w:sectPr>
-      <w:headerReference w:type="default" r:id="rId38"/>
+      <w:headerReference w:type="default" r:id="rId37"/>
       <w:pgSz w:w="12240" w:h="15840"/>
       <w:pgMar w:top="1440" w:right="1440" w:bottom="1440" w:left="1440" w:header="708" w:footer="708" w:gutter="0"/>
       <w:cols w:space="708"/>

</xml_diff>